<commit_message>
Updated the boot camp document.
- Signed off by Jon Totton
</commit_message>
<xml_diff>
--- a/New Developer Bootcamp.docx
+++ b/New Developer Bootcamp.docx
@@ -4,18 +4,14 @@
   <w:body>
     <w:p>
       <w:pPr>
-        <w:spacing w:after="0" w:line="240" w:lineRule="auto"/>
-        <w:rPr>
-          <w:rFonts w:ascii="Calibri" w:eastAsia="Times New Roman" w:hAnsi="Calibri" w:cs="Times New Roman"/>
-          <w:sz w:val="34"/>
-          <w:szCs w:val="34"/>
-        </w:rPr>
-      </w:pPr>
-      <w:r>
-        <w:rPr>
-          <w:rFonts w:ascii="Calibri" w:eastAsia="Times New Roman" w:hAnsi="Calibri" w:cs="Times New Roman"/>
-          <w:sz w:val="34"/>
-          <w:szCs w:val="34"/>
+        <w:pStyle w:val="Title"/>
+        <w:rPr>
+          <w:rFonts w:eastAsia="Times New Roman"/>
+        </w:rPr>
+      </w:pPr>
+      <w:r>
+        <w:rPr>
+          <w:rFonts w:eastAsia="Times New Roman"/>
         </w:rPr>
         <w:t>New Developer / Machine setup</w:t>
       </w:r>
@@ -23,46 +19,7 @@
     <w:p>
       <w:pPr>
         <w:spacing w:after="0" w:line="240" w:lineRule="auto"/>
-        <w:rPr>
-          <w:rFonts w:ascii="Calibri" w:eastAsia="Times New Roman" w:hAnsi="Calibri" w:cs="Times New Roman"/>
-          <w:color w:val="808080"/>
-          <w:sz w:val="20"/>
-          <w:szCs w:val="20"/>
-        </w:rPr>
-      </w:pPr>
-      <w:r>
-        <w:rPr>
-          <w:rFonts w:ascii="Calibri" w:eastAsia="Times New Roman" w:hAnsi="Calibri" w:cs="Times New Roman"/>
-          <w:color w:val="808080"/>
-          <w:sz w:val="20"/>
-          <w:szCs w:val="20"/>
-        </w:rPr>
-        <w:t>Friday, May 17, 2013</w:t>
-      </w:r>
-    </w:p>
-    <w:p>
-      <w:pPr>
-        <w:spacing w:after="0" w:line="240" w:lineRule="auto"/>
-        <w:rPr>
-          <w:rFonts w:ascii="Calibri" w:eastAsia="Times New Roman" w:hAnsi="Calibri" w:cs="Times New Roman"/>
-          <w:color w:val="808080"/>
-          <w:sz w:val="20"/>
-          <w:szCs w:val="20"/>
-        </w:rPr>
-      </w:pPr>
-      <w:r>
-        <w:rPr>
-          <w:rFonts w:ascii="Calibri" w:eastAsia="Times New Roman" w:hAnsi="Calibri" w:cs="Times New Roman"/>
-          <w:color w:val="808080"/>
-          <w:sz w:val="20"/>
-          <w:szCs w:val="20"/>
-        </w:rPr>
-        <w:t>5:46 PM</w:t>
-      </w:r>
-    </w:p>
-    <w:p>
-      <w:pPr>
-        <w:spacing w:after="0" w:line="240" w:lineRule="auto"/>
+        <w:jc w:val="right"/>
         <w:rPr>
           <w:rFonts w:ascii="Times New Roman" w:eastAsia="Times New Roman" w:hAnsi="Times New Roman" w:cs="Times New Roman"/>
           <w:sz w:val="24"/>
@@ -75,23 +32,58 @@
           <w:sz w:val="24"/>
           <w:szCs w:val="24"/>
         </w:rPr>
+        <w:t xml:space="preserve">Author: Jon </w:t>
+      </w:r>
+      <w:proofErr w:type="spellStart"/>
+      <w:r>
+        <w:rPr>
+          <w:rFonts w:ascii="Times New Roman" w:eastAsia="Times New Roman" w:hAnsi="Times New Roman" w:cs="Times New Roman"/>
+          <w:sz w:val="24"/>
+          <w:szCs w:val="24"/>
+        </w:rPr>
+        <w:t>Totton</w:t>
+      </w:r>
+      <w:proofErr w:type="spellEnd"/>
+    </w:p>
+    <w:p>
+      <w:pPr>
+        <w:spacing w:after="0" w:line="240" w:lineRule="auto"/>
+        <w:jc w:val="right"/>
+        <w:rPr>
+          <w:rFonts w:ascii="Times New Roman" w:eastAsia="Times New Roman" w:hAnsi="Times New Roman" w:cs="Times New Roman"/>
+          <w:sz w:val="24"/>
+          <w:szCs w:val="24"/>
+        </w:rPr>
+      </w:pPr>
+      <w:r>
+        <w:rPr>
+          <w:rFonts w:ascii="Times New Roman" w:eastAsia="Times New Roman" w:hAnsi="Times New Roman" w:cs="Times New Roman"/>
+          <w:sz w:val="24"/>
+          <w:szCs w:val="24"/>
+        </w:rPr>
+        <w:t>Date: August 1, 2013</w:t>
+      </w:r>
+      <w:r>
+        <w:rPr>
+          <w:rFonts w:ascii="Times New Roman" w:eastAsia="Times New Roman" w:hAnsi="Times New Roman" w:cs="Times New Roman"/>
+          <w:sz w:val="24"/>
+          <w:szCs w:val="24"/>
+        </w:rPr>
         <w:t> </w:t>
       </w:r>
     </w:p>
     <w:p>
       <w:pPr>
-        <w:spacing w:after="0" w:line="240" w:lineRule="auto"/>
-        <w:rPr>
-          <w:rFonts w:ascii="Calibri" w:eastAsia="Times New Roman" w:hAnsi="Calibri" w:cs="Times New Roman"/>
-        </w:rPr>
-      </w:pPr>
-      <w:r>
-        <w:rPr>
-          <w:rFonts w:ascii="Calibri" w:eastAsia="Times New Roman" w:hAnsi="Calibri" w:cs="Times New Roman"/>
-          <w:b/>
-          <w:bCs/>
-        </w:rPr>
-        <w:t>Prerequisites:</w:t>
+        <w:pStyle w:val="Heading1"/>
+        <w:rPr>
+          <w:rFonts w:eastAsia="Times New Roman"/>
+        </w:rPr>
+      </w:pPr>
+      <w:r>
+        <w:rPr>
+          <w:rFonts w:eastAsia="Times New Roman"/>
+        </w:rPr>
+        <w:t>Prerequisites</w:t>
       </w:r>
     </w:p>
     <w:p>
@@ -113,7 +105,42 @@
         <w:rPr>
           <w:rFonts w:ascii="Calibri" w:eastAsia="Times New Roman" w:hAnsi="Calibri" w:cs="Times New Roman"/>
         </w:rPr>
-        <w:t>Create a github account.</w:t>
+        <w:t xml:space="preserve">Create a </w:t>
+      </w:r>
+      <w:proofErr w:type="spellStart"/>
+      <w:r>
+        <w:rPr>
+          <w:rFonts w:ascii="Calibri" w:eastAsia="Times New Roman" w:hAnsi="Calibri" w:cs="Times New Roman"/>
+        </w:rPr>
+        <w:t>github</w:t>
+      </w:r>
+      <w:proofErr w:type="spellEnd"/>
+      <w:r>
+        <w:rPr>
+          <w:rFonts w:ascii="Calibri" w:eastAsia="Times New Roman" w:hAnsi="Calibri" w:cs="Times New Roman"/>
+        </w:rPr>
+        <w:t xml:space="preserve"> account.</w:t>
+      </w:r>
+    </w:p>
+    <w:p>
+      <w:pPr>
+        <w:numPr>
+          <w:ilvl w:val="1"/>
+          <w:numId w:val="1"/>
+        </w:numPr>
+        <w:spacing w:after="0" w:line="240" w:lineRule="auto"/>
+        <w:textAlignment w:val="center"/>
+        <w:rPr>
+          <w:rFonts w:ascii="Times New Roman" w:eastAsia="Times New Roman" w:hAnsi="Times New Roman" w:cs="Times New Roman"/>
+          <w:sz w:val="24"/>
+          <w:szCs w:val="24"/>
+        </w:rPr>
+      </w:pPr>
+      <w:r>
+        <w:rPr>
+          <w:rFonts w:ascii="Calibri" w:eastAsia="Times New Roman" w:hAnsi="Calibri" w:cs="Times New Roman"/>
+        </w:rPr>
+        <w:t>Clone the forerunner repository</w:t>
       </w:r>
     </w:p>
     <w:p>
@@ -135,7 +162,42 @@
         <w:rPr>
           <w:rFonts w:ascii="Calibri" w:eastAsia="Times New Roman" w:hAnsi="Calibri" w:cs="Times New Roman"/>
         </w:rPr>
-        <w:t>Ask to have a new ForerunnerSw / Office 365 account setup.</w:t>
+        <w:t xml:space="preserve">Ask to have a new </w:t>
+      </w:r>
+      <w:proofErr w:type="spellStart"/>
+      <w:r>
+        <w:rPr>
+          <w:rFonts w:ascii="Calibri" w:eastAsia="Times New Roman" w:hAnsi="Calibri" w:cs="Times New Roman"/>
+        </w:rPr>
+        <w:t>ForerunnerSw</w:t>
+      </w:r>
+      <w:proofErr w:type="spellEnd"/>
+      <w:r>
+        <w:rPr>
+          <w:rFonts w:ascii="Calibri" w:eastAsia="Times New Roman" w:hAnsi="Calibri" w:cs="Times New Roman"/>
+        </w:rPr>
+        <w:t xml:space="preserve"> / Office 365 account setup.</w:t>
+      </w:r>
+    </w:p>
+    <w:p>
+      <w:pPr>
+        <w:numPr>
+          <w:ilvl w:val="1"/>
+          <w:numId w:val="2"/>
+        </w:numPr>
+        <w:spacing w:after="0" w:line="240" w:lineRule="auto"/>
+        <w:textAlignment w:val="center"/>
+        <w:rPr>
+          <w:rFonts w:ascii="Times New Roman" w:eastAsia="Times New Roman" w:hAnsi="Times New Roman" w:cs="Times New Roman"/>
+          <w:sz w:val="24"/>
+          <w:szCs w:val="24"/>
+        </w:rPr>
+      </w:pPr>
+      <w:r>
+        <w:rPr>
+          <w:rFonts w:ascii="Calibri" w:eastAsia="Times New Roman" w:hAnsi="Calibri" w:cs="Times New Roman"/>
+        </w:rPr>
+        <w:t>Install Lync and setup your desktop environment as per the Office365 instructions</w:t>
       </w:r>
     </w:p>
     <w:p>
@@ -179,7 +241,21 @@
         <w:rPr>
           <w:rFonts w:ascii="Calibri" w:eastAsia="Times New Roman" w:hAnsi="Calibri" w:cs="Times New Roman"/>
         </w:rPr>
-        <w:t>Ask to be added to Jira (I.e., atlassian.com)</w:t>
+        <w:t xml:space="preserve">Ask to be added to </w:t>
+      </w:r>
+      <w:proofErr w:type="spellStart"/>
+      <w:r>
+        <w:rPr>
+          <w:rFonts w:ascii="Calibri" w:eastAsia="Times New Roman" w:hAnsi="Calibri" w:cs="Times New Roman"/>
+        </w:rPr>
+        <w:t>Jira</w:t>
+      </w:r>
+      <w:proofErr w:type="spellEnd"/>
+      <w:r>
+        <w:rPr>
+          <w:rFonts w:ascii="Calibri" w:eastAsia="Times New Roman" w:hAnsi="Calibri" w:cs="Times New Roman"/>
+        </w:rPr>
+        <w:t xml:space="preserve"> (I.e., atlassian.com)</w:t>
       </w:r>
     </w:p>
     <w:p>
@@ -199,18 +275,22 @@
     </w:p>
     <w:p>
       <w:pPr>
-        <w:spacing w:after="0" w:line="240" w:lineRule="auto"/>
-        <w:rPr>
-          <w:rFonts w:ascii="Calibri" w:eastAsia="Times New Roman" w:hAnsi="Calibri" w:cs="Times New Roman"/>
-        </w:rPr>
-      </w:pPr>
-      <w:r>
-        <w:rPr>
-          <w:rFonts w:ascii="Calibri" w:eastAsia="Times New Roman" w:hAnsi="Calibri" w:cs="Times New Roman"/>
-          <w:b/>
-          <w:bCs/>
-        </w:rPr>
-        <w:t>Machine Setup (applications / tools):</w:t>
+        <w:pStyle w:val="Heading1"/>
+        <w:rPr>
+          <w:rFonts w:eastAsia="Times New Roman"/>
+        </w:rPr>
+      </w:pPr>
+      <w:r>
+        <w:rPr>
+          <w:rFonts w:eastAsia="Times New Roman"/>
+        </w:rPr>
+        <w:t>Machi</w:t>
+      </w:r>
+      <w:r>
+        <w:rPr>
+          <w:rFonts w:eastAsia="Times New Roman"/>
+        </w:rPr>
+        <w:t>ne Setup (applications / tools)</w:t>
       </w:r>
     </w:p>
     <w:p>
@@ -270,6 +350,40 @@
         <w:rPr>
           <w:rFonts w:ascii="Calibri" w:eastAsia="Times New Roman" w:hAnsi="Calibri" w:cs="Times New Roman"/>
         </w:rPr>
+        <w:t>Download and install "Visual Studio Ultimate 201</w:t>
+      </w:r>
+      <w:r>
+        <w:rPr>
+          <w:rFonts w:ascii="Calibri" w:eastAsia="Times New Roman" w:hAnsi="Calibri" w:cs="Times New Roman"/>
+        </w:rPr>
+        <w:t>0</w:t>
+      </w:r>
+      <w:r>
+        <w:rPr>
+          <w:rFonts w:ascii="Calibri" w:eastAsia="Times New Roman" w:hAnsi="Calibri" w:cs="Times New Roman"/>
+        </w:rPr>
+        <w:t>".</w:t>
+      </w:r>
+    </w:p>
+    <w:p>
+      <w:pPr>
+        <w:numPr>
+          <w:ilvl w:val="0"/>
+          <w:numId w:val="5"/>
+        </w:numPr>
+        <w:spacing w:after="0" w:line="240" w:lineRule="auto"/>
+        <w:ind w:left="540"/>
+        <w:textAlignment w:val="center"/>
+        <w:rPr>
+          <w:rFonts w:ascii="Times New Roman" w:eastAsia="Times New Roman" w:hAnsi="Times New Roman" w:cs="Times New Roman"/>
+          <w:sz w:val="24"/>
+          <w:szCs w:val="24"/>
+        </w:rPr>
+      </w:pPr>
+      <w:r>
+        <w:rPr>
+          <w:rFonts w:ascii="Calibri" w:eastAsia="Times New Roman" w:hAnsi="Calibri" w:cs="Times New Roman"/>
+        </w:rPr>
         <w:t>Download and install "Visual Studio Ultimate 2012".</w:t>
       </w:r>
     </w:p>
@@ -292,7 +406,21 @@
         <w:rPr>
           <w:rFonts w:ascii="Calibri" w:eastAsia="Times New Roman" w:hAnsi="Calibri" w:cs="Times New Roman"/>
         </w:rPr>
-        <w:t>Note that you can open and install directly from the .iso file.</w:t>
+        <w:t>Note that you can open and install directly from the .</w:t>
+      </w:r>
+      <w:proofErr w:type="spellStart"/>
+      <w:r>
+        <w:rPr>
+          <w:rFonts w:ascii="Calibri" w:eastAsia="Times New Roman" w:hAnsi="Calibri" w:cs="Times New Roman"/>
+        </w:rPr>
+        <w:t>iso</w:t>
+      </w:r>
+      <w:proofErr w:type="spellEnd"/>
+      <w:r>
+        <w:rPr>
+          <w:rFonts w:ascii="Calibri" w:eastAsia="Times New Roman" w:hAnsi="Calibri" w:cs="Times New Roman"/>
+        </w:rPr>
+        <w:t xml:space="preserve"> file.</w:t>
       </w:r>
     </w:p>
     <w:p>
@@ -490,7 +618,21 @@
         <w:rPr>
           <w:rFonts w:ascii="Calibri" w:eastAsia="Times New Roman" w:hAnsi="Calibri" w:cs="Times New Roman"/>
         </w:rPr>
-        <w:t>Download and install Git Extensions</w:t>
+        <w:t xml:space="preserve">Download and install </w:t>
+      </w:r>
+      <w:proofErr w:type="spellStart"/>
+      <w:r>
+        <w:rPr>
+          <w:rFonts w:ascii="Calibri" w:eastAsia="Times New Roman" w:hAnsi="Calibri" w:cs="Times New Roman"/>
+        </w:rPr>
+        <w:t>Git</w:t>
+      </w:r>
+      <w:proofErr w:type="spellEnd"/>
+      <w:r>
+        <w:rPr>
+          <w:rFonts w:ascii="Calibri" w:eastAsia="Times New Roman" w:hAnsi="Calibri" w:cs="Times New Roman"/>
+        </w:rPr>
+        <w:t xml:space="preserve"> Extensions</w:t>
       </w:r>
     </w:p>
     <w:p>
@@ -594,16 +736,14 @@
     </w:p>
     <w:p>
       <w:pPr>
-        <w:spacing w:after="0" w:line="240" w:lineRule="auto"/>
-        <w:rPr>
-          <w:rFonts w:ascii="Calibri" w:eastAsia="Times New Roman" w:hAnsi="Calibri" w:cs="Times New Roman"/>
-        </w:rPr>
-      </w:pPr>
-      <w:r>
-        <w:rPr>
-          <w:rFonts w:ascii="Calibri" w:eastAsia="Times New Roman" w:hAnsi="Calibri" w:cs="Times New Roman"/>
-          <w:b/>
-          <w:bCs/>
+        <w:pStyle w:val="Heading1"/>
+        <w:rPr>
+          <w:rFonts w:eastAsia="Times New Roman"/>
+        </w:rPr>
+      </w:pPr>
+      <w:r>
+        <w:rPr>
+          <w:rFonts w:eastAsia="Times New Roman"/>
         </w:rPr>
         <w:t>Northwind DB and Test Report Configuration:</w:t>
       </w:r>
@@ -671,6 +811,7 @@
         <w:rPr>
           <w:rFonts w:ascii="Calibri" w:eastAsia="Times New Roman" w:hAnsi="Calibri" w:cs="Times New Roman"/>
         </w:rPr>
+        <w:lastRenderedPageBreak/>
         <w:t>Use the SQL Server Management Studio to import the DB</w:t>
       </w:r>
     </w:p>
@@ -863,7 +1004,6 @@
         <w:rPr>
           <w:rFonts w:ascii="Calibri" w:eastAsia="Times New Roman" w:hAnsi="Calibri" w:cs="Times New Roman"/>
         </w:rPr>
-        <w:lastRenderedPageBreak/>
         <w:t>Type “net user administrator /</w:t>
       </w:r>
       <w:proofErr w:type="spellStart"/>
@@ -1118,7 +1258,7 @@
         <w:rPr>
           <w:rFonts w:ascii="Calibri" w:eastAsia="Times New Roman" w:hAnsi="Calibri" w:cs="Times New Roman"/>
         </w:rPr>
-        <w:t>At this point you should be able to use the SSRS Report Manager and Report viewer</w:t>
+        <w:t>Create the stored procedures needed by the reports:</w:t>
       </w:r>
     </w:p>
     <w:p>
@@ -1128,7 +1268,6 @@
           <w:numId w:val="12"/>
         </w:numPr>
         <w:spacing w:after="0" w:line="240" w:lineRule="auto"/>
-        <w:ind w:left="1620"/>
         <w:textAlignment w:val="center"/>
         <w:rPr>
           <w:rFonts w:ascii="Times New Roman" w:eastAsia="Times New Roman" w:hAnsi="Times New Roman" w:cs="Times New Roman"/>
@@ -1140,57 +1279,1528 @@
         <w:rPr>
           <w:rFonts w:ascii="Calibri" w:eastAsia="Times New Roman" w:hAnsi="Calibri" w:cs="Times New Roman"/>
         </w:rPr>
+        <w:t>Open SQL Server Management Studio</w:t>
+      </w:r>
+    </w:p>
+    <w:p>
+      <w:pPr>
+        <w:numPr>
+          <w:ilvl w:val="3"/>
+          <w:numId w:val="12"/>
+        </w:numPr>
+        <w:spacing w:after="0" w:line="240" w:lineRule="auto"/>
+        <w:textAlignment w:val="center"/>
+        <w:rPr>
+          <w:rFonts w:ascii="Times New Roman" w:eastAsia="Times New Roman" w:hAnsi="Times New Roman" w:cs="Times New Roman"/>
+          <w:sz w:val="24"/>
+          <w:szCs w:val="24"/>
+        </w:rPr>
+      </w:pPr>
+      <w:r>
+        <w:rPr>
+          <w:rFonts w:ascii="Calibri" w:eastAsia="Times New Roman" w:hAnsi="Calibri" w:cs="Times New Roman"/>
+        </w:rPr>
+        <w:t>Select the Northwind DB</w:t>
+      </w:r>
+    </w:p>
+    <w:p>
+      <w:pPr>
+        <w:numPr>
+          <w:ilvl w:val="3"/>
+          <w:numId w:val="12"/>
+        </w:numPr>
+        <w:spacing w:after="0" w:line="240" w:lineRule="auto"/>
+        <w:textAlignment w:val="center"/>
+        <w:rPr>
+          <w:rFonts w:ascii="Times New Roman" w:eastAsia="Times New Roman" w:hAnsi="Times New Roman" w:cs="Times New Roman"/>
+          <w:sz w:val="24"/>
+          <w:szCs w:val="24"/>
+        </w:rPr>
+      </w:pPr>
+      <w:r>
+        <w:rPr>
+          <w:rFonts w:ascii="Calibri" w:eastAsia="Times New Roman" w:hAnsi="Calibri" w:cs="Times New Roman"/>
+        </w:rPr>
+        <w:t>Open a new Query window</w:t>
+      </w:r>
+    </w:p>
+    <w:p>
+      <w:pPr>
+        <w:numPr>
+          <w:ilvl w:val="3"/>
+          <w:numId w:val="12"/>
+        </w:numPr>
+        <w:spacing w:after="0" w:line="240" w:lineRule="auto"/>
+        <w:textAlignment w:val="center"/>
+        <w:rPr>
+          <w:rFonts w:ascii="Times New Roman" w:eastAsia="Times New Roman" w:hAnsi="Times New Roman" w:cs="Times New Roman"/>
+          <w:sz w:val="24"/>
+          <w:szCs w:val="24"/>
+        </w:rPr>
+      </w:pPr>
+      <w:r>
+        <w:rPr>
+          <w:rFonts w:ascii="Calibri" w:eastAsia="Times New Roman" w:hAnsi="Calibri" w:cs="Times New Roman"/>
+        </w:rPr>
+        <w:t xml:space="preserve">Copy the content from the file: </w:t>
+      </w:r>
+      <w:r>
+        <w:rPr>
+          <w:rFonts w:ascii="Calibri" w:eastAsia="Times New Roman" w:hAnsi="Calibri" w:cs="Times New Roman"/>
+        </w:rPr>
+        <w:t>…</w:t>
+      </w:r>
+      <w:r>
+        <w:rPr>
+          <w:rFonts w:ascii="Calibri" w:eastAsia="Times New Roman" w:hAnsi="Calibri" w:cs="Times New Roman"/>
+        </w:rPr>
+        <w:t>\</w:t>
+      </w:r>
+      <w:proofErr w:type="spellStart"/>
+      <w:r>
+        <w:rPr>
+          <w:rFonts w:ascii="Calibri" w:eastAsia="Times New Roman" w:hAnsi="Calibri" w:cs="Times New Roman"/>
+        </w:rPr>
+        <w:t>GitHub</w:t>
+      </w:r>
+      <w:proofErr w:type="spellEnd"/>
+      <w:r>
+        <w:rPr>
+          <w:rFonts w:ascii="Calibri" w:eastAsia="Times New Roman" w:hAnsi="Calibri" w:cs="Times New Roman"/>
+        </w:rPr>
+        <w:t>\Forerunner\Test\Test Report</w:t>
+      </w:r>
+      <w:r>
+        <w:rPr>
+          <w:rFonts w:ascii="Calibri" w:eastAsia="Times New Roman" w:hAnsi="Calibri" w:cs="Times New Roman"/>
+        </w:rPr>
+        <w:t>s 2012\SimpleStoreProcedure.txt into the query window and execute the query.</w:t>
+      </w:r>
+    </w:p>
+    <w:p>
+      <w:pPr>
+        <w:numPr>
+          <w:ilvl w:val="1"/>
+          <w:numId w:val="12"/>
+        </w:numPr>
+        <w:spacing w:after="0" w:line="240" w:lineRule="auto"/>
+        <w:ind w:left="1080"/>
+        <w:textAlignment w:val="center"/>
+        <w:rPr>
+          <w:rFonts w:ascii="Times New Roman" w:eastAsia="Times New Roman" w:hAnsi="Times New Roman" w:cs="Times New Roman"/>
+          <w:sz w:val="24"/>
+          <w:szCs w:val="24"/>
+        </w:rPr>
+      </w:pPr>
+      <w:r>
+        <w:rPr>
+          <w:rFonts w:ascii="Calibri" w:eastAsia="Times New Roman" w:hAnsi="Calibri" w:cs="Times New Roman"/>
+        </w:rPr>
+        <w:t>At this point you should be able to use the SSRS Report Manager and Report viewer</w:t>
+      </w:r>
+    </w:p>
+    <w:p>
+      <w:pPr>
+        <w:numPr>
+          <w:ilvl w:val="2"/>
+          <w:numId w:val="12"/>
+        </w:numPr>
+        <w:spacing w:after="0" w:line="240" w:lineRule="auto"/>
+        <w:ind w:left="1620"/>
+        <w:textAlignment w:val="center"/>
+        <w:rPr>
+          <w:rFonts w:ascii="Times New Roman" w:eastAsia="Times New Roman" w:hAnsi="Times New Roman" w:cs="Times New Roman"/>
+          <w:sz w:val="24"/>
+          <w:szCs w:val="24"/>
+        </w:rPr>
+      </w:pPr>
+      <w:r>
+        <w:rPr>
+          <w:rFonts w:ascii="Calibri" w:eastAsia="Times New Roman" w:hAnsi="Calibri" w:cs="Times New Roman"/>
+        </w:rPr>
         <w:t>Verify that you can see the Northwind DB and the deployed reports</w:t>
       </w:r>
     </w:p>
     <w:p>
       <w:pPr>
-        <w:spacing w:after="0" w:line="240" w:lineRule="auto"/>
-        <w:ind w:left="1620"/>
-        <w:rPr>
-          <w:rFonts w:ascii="Calibri" w:eastAsia="Times New Roman" w:hAnsi="Calibri" w:cs="Times New Roman"/>
-        </w:rPr>
-      </w:pPr>
-      <w:r>
-        <w:rPr>
-          <w:rFonts w:ascii="Calibri" w:eastAsia="Times New Roman" w:hAnsi="Calibri" w:cs="Times New Roman"/>
-        </w:rPr>
-        <w:t> </w:t>
-      </w:r>
-    </w:p>
-    <w:p>
-      <w:pPr>
-        <w:spacing w:after="0" w:line="240" w:lineRule="auto"/>
-        <w:rPr>
-          <w:rFonts w:ascii="Calibri" w:eastAsia="Times New Roman" w:hAnsi="Calibri" w:cs="Times New Roman"/>
-        </w:rPr>
-      </w:pPr>
-      <w:r>
-        <w:rPr>
-          <w:rFonts w:ascii="Calibri" w:eastAsia="Times New Roman" w:hAnsi="Calibri" w:cs="Times New Roman"/>
-          <w:b/>
-          <w:bCs/>
+        <w:pStyle w:val="Heading1"/>
+        <w:rPr>
+          <w:rFonts w:eastAsia="Times New Roman"/>
+        </w:rPr>
+      </w:pPr>
+      <w:r>
+        <w:rPr>
+          <w:rFonts w:eastAsia="Times New Roman"/>
         </w:rPr>
         <w:t xml:space="preserve">Forerunner Report Manager </w:t>
       </w:r>
+      <w:r>
+        <w:rPr>
+          <w:rFonts w:eastAsia="Times New Roman"/>
+        </w:rPr>
+        <w:t>Configuration</w:t>
+      </w:r>
+      <w:r>
+        <w:rPr>
+          <w:rFonts w:eastAsia="Times New Roman"/>
+        </w:rPr>
+        <w:t>:</w:t>
+      </w:r>
+    </w:p>
+    <w:p>
+      <w:pPr>
+        <w:pStyle w:val="ListParagraph"/>
+        <w:numPr>
+          <w:ilvl w:val="0"/>
+          <w:numId w:val="17"/>
+        </w:numPr>
+        <w:spacing w:after="0" w:line="240" w:lineRule="auto"/>
+        <w:rPr>
+          <w:rFonts w:ascii="Calibri" w:eastAsia="Times New Roman" w:hAnsi="Calibri" w:cs="Times New Roman"/>
+        </w:rPr>
+      </w:pPr>
+      <w:r>
+        <w:rPr>
+          <w:rFonts w:ascii="Calibri" w:eastAsia="Times New Roman" w:hAnsi="Calibri" w:cs="Times New Roman"/>
+        </w:rPr>
+        <w:t>Assign</w:t>
+      </w:r>
+      <w:r>
+        <w:rPr>
+          <w:rFonts w:ascii="Calibri" w:eastAsia="Times New Roman" w:hAnsi="Calibri" w:cs="Times New Roman"/>
+        </w:rPr>
+        <w:t xml:space="preserve"> permissions </w:t>
+      </w:r>
+      <w:r>
+        <w:rPr>
+          <w:rFonts w:ascii="Calibri" w:eastAsia="Times New Roman" w:hAnsi="Calibri" w:cs="Times New Roman"/>
+        </w:rPr>
+        <w:t xml:space="preserve">for external users to have access </w:t>
+      </w:r>
+      <w:r>
+        <w:rPr>
+          <w:rFonts w:ascii="Calibri" w:eastAsia="Times New Roman" w:hAnsi="Calibri" w:cs="Times New Roman"/>
+        </w:rPr>
+        <w:t>to the IP / Port you will be using via the following command:</w:t>
+      </w:r>
+    </w:p>
+    <w:p>
+      <w:pPr>
+        <w:spacing w:after="0" w:line="240" w:lineRule="auto"/>
+        <w:ind w:left="720"/>
+        <w:textAlignment w:val="center"/>
+        <w:rPr>
+          <w:rFonts w:ascii="Calibri" w:eastAsia="Times New Roman" w:hAnsi="Calibri" w:cs="Times New Roman"/>
+        </w:rPr>
+      </w:pPr>
+      <w:proofErr w:type="spellStart"/>
       <w:proofErr w:type="gramStart"/>
       <w:r>
-        <w:rPr>
-          <w:rFonts w:ascii="Calibri" w:eastAsia="Times New Roman" w:hAnsi="Calibri" w:cs="Times New Roman"/>
-          <w:b/>
-          <w:bCs/>
-        </w:rPr>
-        <w:t>configuration</w:t>
-      </w:r>
+        <w:t>netsh</w:t>
+      </w:r>
+      <w:proofErr w:type="spellEnd"/>
       <w:proofErr w:type="gramEnd"/>
       <w:r>
-        <w:rPr>
-          <w:rFonts w:ascii="Calibri" w:eastAsia="Times New Roman" w:hAnsi="Calibri" w:cs="Times New Roman"/>
-          <w:b/>
-          <w:bCs/>
-        </w:rPr>
-        <w:t>:</w:t>
-      </w:r>
+        <w:t xml:space="preserve"> http add </w:t>
+      </w:r>
+      <w:proofErr w:type="spellStart"/>
+      <w:r>
+        <w:t>urlacl</w:t>
+      </w:r>
+      <w:proofErr w:type="spellEnd"/>
+      <w:r>
+        <w:t xml:space="preserve"> </w:t>
+      </w:r>
+      <w:proofErr w:type="spellStart"/>
+      <w:r>
+        <w:t>url</w:t>
+      </w:r>
+      <w:proofErr w:type="spellEnd"/>
+      <w:r>
+        <w:t>=http://192.168.1.20:9000/ user=</w:t>
+      </w:r>
+      <w:r>
+        <w:t>everyone</w:t>
+      </w:r>
+      <w:r>
+        <w:rPr>
+          <w:rFonts w:ascii="Calibri" w:eastAsia="Times New Roman" w:hAnsi="Calibri" w:cs="Times New Roman"/>
+        </w:rPr>
+        <w:t xml:space="preserve"> </w:t>
+      </w:r>
+    </w:p>
+    <w:p>
+      <w:pPr>
+        <w:spacing w:after="0" w:line="240" w:lineRule="auto"/>
+        <w:ind w:left="720"/>
+        <w:textAlignment w:val="center"/>
+        <w:rPr>
+          <w:rFonts w:ascii="Calibri" w:eastAsia="Times New Roman" w:hAnsi="Calibri" w:cs="Times New Roman"/>
+        </w:rPr>
+      </w:pPr>
+    </w:p>
+    <w:p>
+      <w:pPr>
+        <w:pStyle w:val="ListParagraph"/>
+        <w:numPr>
+          <w:ilvl w:val="0"/>
+          <w:numId w:val="17"/>
+        </w:numPr>
+        <w:spacing w:after="0" w:line="240" w:lineRule="auto"/>
+        <w:textAlignment w:val="center"/>
+        <w:rPr>
+          <w:rFonts w:ascii="Calibri" w:eastAsia="Times New Roman" w:hAnsi="Calibri" w:cs="Times New Roman"/>
+        </w:rPr>
+      </w:pPr>
+      <w:r>
+        <w:rPr>
+          <w:rFonts w:ascii="Calibri" w:eastAsia="Times New Roman" w:hAnsi="Calibri" w:cs="Times New Roman"/>
+        </w:rPr>
+        <w:t xml:space="preserve">Edit the file under the </w:t>
+      </w:r>
+      <w:r>
+        <w:rPr>
+          <w:rFonts w:ascii="Calibri" w:eastAsia="Times New Roman" w:hAnsi="Calibri" w:cs="Times New Roman"/>
+        </w:rPr>
+        <w:t>IIS</w:t>
+      </w:r>
+      <w:r>
+        <w:rPr>
+          <w:rFonts w:ascii="Calibri" w:eastAsia="Times New Roman" w:hAnsi="Calibri" w:cs="Times New Roman"/>
+        </w:rPr>
+        <w:t xml:space="preserve"> </w:t>
+      </w:r>
+      <w:r>
+        <w:rPr>
+          <w:rFonts w:ascii="Calibri" w:eastAsia="Times New Roman" w:hAnsi="Calibri" w:cs="Times New Roman"/>
+        </w:rPr>
+        <w:t>E</w:t>
+      </w:r>
+      <w:r>
+        <w:rPr>
+          <w:rFonts w:ascii="Calibri" w:eastAsia="Times New Roman" w:hAnsi="Calibri" w:cs="Times New Roman"/>
+        </w:rPr>
+        <w:t>xpress folder and add the IP address as a binding</w:t>
+      </w:r>
+    </w:p>
+    <w:p>
+      <w:pPr>
+        <w:spacing w:after="0" w:line="240" w:lineRule="auto"/>
+        <w:ind w:left="720"/>
+        <w:textAlignment w:val="center"/>
+        <w:rPr>
+          <w:rFonts w:ascii="Calibri" w:eastAsia="Times New Roman" w:hAnsi="Calibri" w:cs="Times New Roman"/>
+        </w:rPr>
+      </w:pPr>
+      <w:r>
+        <w:rPr>
+          <w:rFonts w:ascii="Calibri" w:eastAsia="Times New Roman" w:hAnsi="Calibri" w:cs="Times New Roman"/>
+        </w:rPr>
+        <w:t>File: …\</w:t>
+      </w:r>
+      <w:r>
+        <w:rPr>
+          <w:rFonts w:ascii="Calibri" w:eastAsia="Times New Roman" w:hAnsi="Calibri" w:cs="Times New Roman"/>
+        </w:rPr>
+        <w:t>Documents\</w:t>
+      </w:r>
+      <w:proofErr w:type="spellStart"/>
+      <w:r>
+        <w:rPr>
+          <w:rFonts w:ascii="Calibri" w:eastAsia="Times New Roman" w:hAnsi="Calibri" w:cs="Times New Roman"/>
+        </w:rPr>
+        <w:t>IISExpress</w:t>
+      </w:r>
+      <w:proofErr w:type="spellEnd"/>
+      <w:r>
+        <w:rPr>
+          <w:rFonts w:ascii="Calibri" w:eastAsia="Times New Roman" w:hAnsi="Calibri" w:cs="Times New Roman"/>
+        </w:rPr>
+        <w:t>\</w:t>
+      </w:r>
+      <w:proofErr w:type="spellStart"/>
+      <w:r>
+        <w:rPr>
+          <w:rFonts w:ascii="Calibri" w:eastAsia="Times New Roman" w:hAnsi="Calibri" w:cs="Times New Roman"/>
+        </w:rPr>
+        <w:t>config</w:t>
+      </w:r>
+      <w:proofErr w:type="spellEnd"/>
+      <w:r>
+        <w:rPr>
+          <w:rFonts w:ascii="Calibri" w:eastAsia="Times New Roman" w:hAnsi="Calibri" w:cs="Times New Roman"/>
+        </w:rPr>
+        <w:t>\</w:t>
+      </w:r>
+      <w:proofErr w:type="spellStart"/>
+      <w:r>
+        <w:rPr>
+          <w:rFonts w:ascii="Calibri" w:eastAsia="Times New Roman" w:hAnsi="Calibri" w:cs="Times New Roman"/>
+        </w:rPr>
+        <w:t>applicationhost.config</w:t>
+      </w:r>
+      <w:proofErr w:type="spellEnd"/>
+    </w:p>
+    <w:p>
+      <w:pPr>
+        <w:spacing w:after="0" w:line="240" w:lineRule="auto"/>
+        <w:ind w:left="720"/>
+        <w:textAlignment w:val="center"/>
+        <w:rPr>
+          <w:rFonts w:ascii="Calibri" w:eastAsia="Times New Roman" w:hAnsi="Calibri" w:cs="Times New Roman"/>
+        </w:rPr>
+      </w:pPr>
+      <w:r>
+        <w:rPr>
+          <w:rFonts w:ascii="Calibri" w:eastAsia="Times New Roman" w:hAnsi="Calibri" w:cs="Times New Roman"/>
+        </w:rPr>
+        <w:t>Example:</w:t>
+      </w:r>
+    </w:p>
+    <w:p>
+      <w:pPr>
+        <w:autoSpaceDE w:val="0"/>
+        <w:autoSpaceDN w:val="0"/>
+        <w:adjustRightInd w:val="0"/>
+        <w:spacing w:after="0" w:line="240" w:lineRule="auto"/>
+        <w:rPr>
+          <w:rFonts w:ascii="Consolas" w:hAnsi="Consolas" w:cs="Consolas"/>
+          <w:color w:val="000000"/>
+          <w:sz w:val="19"/>
+          <w:szCs w:val="19"/>
+          <w:highlight w:val="white"/>
+        </w:rPr>
+      </w:pPr>
+      <w:r>
+        <w:rPr>
+          <w:rFonts w:ascii="Consolas" w:hAnsi="Consolas" w:cs="Consolas"/>
+          <w:color w:val="0000FF"/>
+          <w:sz w:val="19"/>
+          <w:szCs w:val="19"/>
+          <w:highlight w:val="white"/>
+        </w:rPr>
+        <w:t xml:space="preserve">          &lt;</w:t>
+      </w:r>
+      <w:r>
+        <w:rPr>
+          <w:rFonts w:ascii="Consolas" w:hAnsi="Consolas" w:cs="Consolas"/>
+          <w:color w:val="A31515"/>
+          <w:sz w:val="19"/>
+          <w:szCs w:val="19"/>
+          <w:highlight w:val="white"/>
+        </w:rPr>
+        <w:t>site</w:t>
+      </w:r>
+      <w:r>
+        <w:rPr>
+          <w:rFonts w:ascii="Consolas" w:hAnsi="Consolas" w:cs="Consolas"/>
+          <w:color w:val="0000FF"/>
+          <w:sz w:val="19"/>
+          <w:szCs w:val="19"/>
+          <w:highlight w:val="white"/>
+        </w:rPr>
+        <w:t xml:space="preserve"> </w:t>
+      </w:r>
+      <w:r>
+        <w:rPr>
+          <w:rFonts w:ascii="Consolas" w:hAnsi="Consolas" w:cs="Consolas"/>
+          <w:color w:val="FF0000"/>
+          <w:sz w:val="19"/>
+          <w:szCs w:val="19"/>
+          <w:highlight w:val="white"/>
+        </w:rPr>
+        <w:t>name</w:t>
+      </w:r>
+      <w:r>
+        <w:rPr>
+          <w:rFonts w:ascii="Consolas" w:hAnsi="Consolas" w:cs="Consolas"/>
+          <w:color w:val="0000FF"/>
+          <w:sz w:val="19"/>
+          <w:szCs w:val="19"/>
+          <w:highlight w:val="white"/>
+        </w:rPr>
+        <w:t>=</w:t>
+      </w:r>
+      <w:r>
+        <w:rPr>
+          <w:rFonts w:ascii="Consolas" w:hAnsi="Consolas" w:cs="Consolas"/>
+          <w:color w:val="000000"/>
+          <w:sz w:val="19"/>
+          <w:szCs w:val="19"/>
+          <w:highlight w:val="white"/>
+        </w:rPr>
+        <w:t>"</w:t>
+      </w:r>
+      <w:proofErr w:type="spellStart"/>
+      <w:r>
+        <w:rPr>
+          <w:rFonts w:ascii="Consolas" w:hAnsi="Consolas" w:cs="Consolas"/>
+          <w:color w:val="0000FF"/>
+          <w:sz w:val="19"/>
+          <w:szCs w:val="19"/>
+          <w:highlight w:val="white"/>
+        </w:rPr>
+        <w:t>ReportManager</w:t>
+      </w:r>
+      <w:proofErr w:type="spellEnd"/>
+      <w:r>
+        <w:rPr>
+          <w:rFonts w:ascii="Consolas" w:hAnsi="Consolas" w:cs="Consolas"/>
+          <w:color w:val="000000"/>
+          <w:sz w:val="19"/>
+          <w:szCs w:val="19"/>
+          <w:highlight w:val="white"/>
+        </w:rPr>
+        <w:t>"</w:t>
+      </w:r>
+      <w:r>
+        <w:rPr>
+          <w:rFonts w:ascii="Consolas" w:hAnsi="Consolas" w:cs="Consolas"/>
+          <w:color w:val="0000FF"/>
+          <w:sz w:val="19"/>
+          <w:szCs w:val="19"/>
+          <w:highlight w:val="white"/>
+        </w:rPr>
+        <w:t xml:space="preserve"> </w:t>
+      </w:r>
+      <w:r>
+        <w:rPr>
+          <w:rFonts w:ascii="Consolas" w:hAnsi="Consolas" w:cs="Consolas"/>
+          <w:color w:val="FF0000"/>
+          <w:sz w:val="19"/>
+          <w:szCs w:val="19"/>
+          <w:highlight w:val="white"/>
+        </w:rPr>
+        <w:t>id</w:t>
+      </w:r>
+      <w:r>
+        <w:rPr>
+          <w:rFonts w:ascii="Consolas" w:hAnsi="Consolas" w:cs="Consolas"/>
+          <w:color w:val="0000FF"/>
+          <w:sz w:val="19"/>
+          <w:szCs w:val="19"/>
+          <w:highlight w:val="white"/>
+        </w:rPr>
+        <w:t>=</w:t>
+      </w:r>
+      <w:r>
+        <w:rPr>
+          <w:rFonts w:ascii="Consolas" w:hAnsi="Consolas" w:cs="Consolas"/>
+          <w:color w:val="000000"/>
+          <w:sz w:val="19"/>
+          <w:szCs w:val="19"/>
+          <w:highlight w:val="white"/>
+        </w:rPr>
+        <w:t>"</w:t>
+      </w:r>
+      <w:r>
+        <w:rPr>
+          <w:rFonts w:ascii="Consolas" w:hAnsi="Consolas" w:cs="Consolas"/>
+          <w:color w:val="0000FF"/>
+          <w:sz w:val="19"/>
+          <w:szCs w:val="19"/>
+          <w:highlight w:val="white"/>
+        </w:rPr>
+        <w:t>2</w:t>
+      </w:r>
+      <w:r>
+        <w:rPr>
+          <w:rFonts w:ascii="Consolas" w:hAnsi="Consolas" w:cs="Consolas"/>
+          <w:color w:val="000000"/>
+          <w:sz w:val="19"/>
+          <w:szCs w:val="19"/>
+          <w:highlight w:val="white"/>
+        </w:rPr>
+        <w:t>"</w:t>
+      </w:r>
+      <w:r>
+        <w:rPr>
+          <w:rFonts w:ascii="Consolas" w:hAnsi="Consolas" w:cs="Consolas"/>
+          <w:color w:val="0000FF"/>
+          <w:sz w:val="19"/>
+          <w:szCs w:val="19"/>
+          <w:highlight w:val="white"/>
+        </w:rPr>
+        <w:t>&gt;</w:t>
+      </w:r>
+    </w:p>
+    <w:p>
+      <w:pPr>
+        <w:autoSpaceDE w:val="0"/>
+        <w:autoSpaceDN w:val="0"/>
+        <w:adjustRightInd w:val="0"/>
+        <w:spacing w:after="0" w:line="240" w:lineRule="auto"/>
+        <w:rPr>
+          <w:rFonts w:ascii="Consolas" w:hAnsi="Consolas" w:cs="Consolas"/>
+          <w:color w:val="000000"/>
+          <w:sz w:val="19"/>
+          <w:szCs w:val="19"/>
+          <w:highlight w:val="white"/>
+        </w:rPr>
+      </w:pPr>
+      <w:r>
+        <w:rPr>
+          <w:rFonts w:ascii="Consolas" w:hAnsi="Consolas" w:cs="Consolas"/>
+          <w:color w:val="0000FF"/>
+          <w:sz w:val="19"/>
+          <w:szCs w:val="19"/>
+          <w:highlight w:val="white"/>
+        </w:rPr>
+        <w:t xml:space="preserve">            &lt;</w:t>
+      </w:r>
+      <w:r>
+        <w:rPr>
+          <w:rFonts w:ascii="Consolas" w:hAnsi="Consolas" w:cs="Consolas"/>
+          <w:color w:val="A31515"/>
+          <w:sz w:val="19"/>
+          <w:szCs w:val="19"/>
+          <w:highlight w:val="white"/>
+        </w:rPr>
+        <w:t>application</w:t>
+      </w:r>
+      <w:r>
+        <w:rPr>
+          <w:rFonts w:ascii="Consolas" w:hAnsi="Consolas" w:cs="Consolas"/>
+          <w:color w:val="0000FF"/>
+          <w:sz w:val="19"/>
+          <w:szCs w:val="19"/>
+          <w:highlight w:val="white"/>
+        </w:rPr>
+        <w:t xml:space="preserve"> </w:t>
+      </w:r>
+      <w:r>
+        <w:rPr>
+          <w:rFonts w:ascii="Consolas" w:hAnsi="Consolas" w:cs="Consolas"/>
+          <w:color w:val="FF0000"/>
+          <w:sz w:val="19"/>
+          <w:szCs w:val="19"/>
+          <w:highlight w:val="white"/>
+        </w:rPr>
+        <w:t>path</w:t>
+      </w:r>
+      <w:r>
+        <w:rPr>
+          <w:rFonts w:ascii="Consolas" w:hAnsi="Consolas" w:cs="Consolas"/>
+          <w:color w:val="0000FF"/>
+          <w:sz w:val="19"/>
+          <w:szCs w:val="19"/>
+          <w:highlight w:val="white"/>
+        </w:rPr>
+        <w:t>=</w:t>
+      </w:r>
+      <w:r>
+        <w:rPr>
+          <w:rFonts w:ascii="Consolas" w:hAnsi="Consolas" w:cs="Consolas"/>
+          <w:color w:val="000000"/>
+          <w:sz w:val="19"/>
+          <w:szCs w:val="19"/>
+          <w:highlight w:val="white"/>
+        </w:rPr>
+        <w:t>"</w:t>
+      </w:r>
+      <w:r>
+        <w:rPr>
+          <w:rFonts w:ascii="Consolas" w:hAnsi="Consolas" w:cs="Consolas"/>
+          <w:color w:val="0000FF"/>
+          <w:sz w:val="19"/>
+          <w:szCs w:val="19"/>
+          <w:highlight w:val="white"/>
+        </w:rPr>
+        <w:t>/</w:t>
+      </w:r>
+      <w:r>
+        <w:rPr>
+          <w:rFonts w:ascii="Consolas" w:hAnsi="Consolas" w:cs="Consolas"/>
+          <w:color w:val="000000"/>
+          <w:sz w:val="19"/>
+          <w:szCs w:val="19"/>
+          <w:highlight w:val="white"/>
+        </w:rPr>
+        <w:t>"</w:t>
+      </w:r>
+      <w:r>
+        <w:rPr>
+          <w:rFonts w:ascii="Consolas" w:hAnsi="Consolas" w:cs="Consolas"/>
+          <w:color w:val="0000FF"/>
+          <w:sz w:val="19"/>
+          <w:szCs w:val="19"/>
+          <w:highlight w:val="white"/>
+        </w:rPr>
+        <w:t xml:space="preserve"> </w:t>
+      </w:r>
+      <w:proofErr w:type="spellStart"/>
+      <w:r>
+        <w:rPr>
+          <w:rFonts w:ascii="Consolas" w:hAnsi="Consolas" w:cs="Consolas"/>
+          <w:color w:val="FF0000"/>
+          <w:sz w:val="19"/>
+          <w:szCs w:val="19"/>
+          <w:highlight w:val="white"/>
+        </w:rPr>
+        <w:t>applicationPool</w:t>
+      </w:r>
+      <w:proofErr w:type="spellEnd"/>
+      <w:r>
+        <w:rPr>
+          <w:rFonts w:ascii="Consolas" w:hAnsi="Consolas" w:cs="Consolas"/>
+          <w:color w:val="0000FF"/>
+          <w:sz w:val="19"/>
+          <w:szCs w:val="19"/>
+          <w:highlight w:val="white"/>
+        </w:rPr>
+        <w:t>=</w:t>
+      </w:r>
+      <w:r>
+        <w:rPr>
+          <w:rFonts w:ascii="Consolas" w:hAnsi="Consolas" w:cs="Consolas"/>
+          <w:color w:val="000000"/>
+          <w:sz w:val="19"/>
+          <w:szCs w:val="19"/>
+          <w:highlight w:val="white"/>
+        </w:rPr>
+        <w:t>"</w:t>
+      </w:r>
+      <w:r>
+        <w:rPr>
+          <w:rFonts w:ascii="Consolas" w:hAnsi="Consolas" w:cs="Consolas"/>
+          <w:color w:val="0000FF"/>
+          <w:sz w:val="19"/>
+          <w:szCs w:val="19"/>
+          <w:highlight w:val="white"/>
+        </w:rPr>
+        <w:t>Clr4IntegratedAppPool</w:t>
+      </w:r>
+      <w:r>
+        <w:rPr>
+          <w:rFonts w:ascii="Consolas" w:hAnsi="Consolas" w:cs="Consolas"/>
+          <w:color w:val="000000"/>
+          <w:sz w:val="19"/>
+          <w:szCs w:val="19"/>
+          <w:highlight w:val="white"/>
+        </w:rPr>
+        <w:t>"</w:t>
+      </w:r>
+      <w:r>
+        <w:rPr>
+          <w:rFonts w:ascii="Consolas" w:hAnsi="Consolas" w:cs="Consolas"/>
+          <w:color w:val="0000FF"/>
+          <w:sz w:val="19"/>
+          <w:szCs w:val="19"/>
+          <w:highlight w:val="white"/>
+        </w:rPr>
+        <w:t>&gt;</w:t>
+      </w:r>
+    </w:p>
+    <w:p>
+      <w:pPr>
+        <w:autoSpaceDE w:val="0"/>
+        <w:autoSpaceDN w:val="0"/>
+        <w:adjustRightInd w:val="0"/>
+        <w:spacing w:after="0" w:line="240" w:lineRule="auto"/>
+        <w:rPr>
+          <w:rFonts w:ascii="Consolas" w:hAnsi="Consolas" w:cs="Consolas"/>
+          <w:color w:val="000000"/>
+          <w:sz w:val="19"/>
+          <w:szCs w:val="19"/>
+          <w:highlight w:val="white"/>
+        </w:rPr>
+      </w:pPr>
+      <w:r>
+        <w:rPr>
+          <w:rFonts w:ascii="Consolas" w:hAnsi="Consolas" w:cs="Consolas"/>
+          <w:color w:val="0000FF"/>
+          <w:sz w:val="19"/>
+          <w:szCs w:val="19"/>
+          <w:highlight w:val="white"/>
+        </w:rPr>
+        <w:t xml:space="preserve">              &lt;</w:t>
+      </w:r>
+      <w:proofErr w:type="spellStart"/>
+      <w:r>
+        <w:rPr>
+          <w:rFonts w:ascii="Consolas" w:hAnsi="Consolas" w:cs="Consolas"/>
+          <w:color w:val="A31515"/>
+          <w:sz w:val="19"/>
+          <w:szCs w:val="19"/>
+          <w:highlight w:val="white"/>
+        </w:rPr>
+        <w:t>virtualDirectory</w:t>
+      </w:r>
+      <w:proofErr w:type="spellEnd"/>
+      <w:r>
+        <w:rPr>
+          <w:rFonts w:ascii="Consolas" w:hAnsi="Consolas" w:cs="Consolas"/>
+          <w:color w:val="0000FF"/>
+          <w:sz w:val="19"/>
+          <w:szCs w:val="19"/>
+          <w:highlight w:val="white"/>
+        </w:rPr>
+        <w:t xml:space="preserve"> </w:t>
+      </w:r>
+      <w:r>
+        <w:rPr>
+          <w:rFonts w:ascii="Consolas" w:hAnsi="Consolas" w:cs="Consolas"/>
+          <w:color w:val="FF0000"/>
+          <w:sz w:val="19"/>
+          <w:szCs w:val="19"/>
+          <w:highlight w:val="white"/>
+        </w:rPr>
+        <w:t>path</w:t>
+      </w:r>
+      <w:r>
+        <w:rPr>
+          <w:rFonts w:ascii="Consolas" w:hAnsi="Consolas" w:cs="Consolas"/>
+          <w:color w:val="0000FF"/>
+          <w:sz w:val="19"/>
+          <w:szCs w:val="19"/>
+          <w:highlight w:val="white"/>
+        </w:rPr>
+        <w:t>=</w:t>
+      </w:r>
+      <w:r>
+        <w:rPr>
+          <w:rFonts w:ascii="Consolas" w:hAnsi="Consolas" w:cs="Consolas"/>
+          <w:color w:val="000000"/>
+          <w:sz w:val="19"/>
+          <w:szCs w:val="19"/>
+          <w:highlight w:val="white"/>
+        </w:rPr>
+        <w:t>"</w:t>
+      </w:r>
+      <w:r>
+        <w:rPr>
+          <w:rFonts w:ascii="Consolas" w:hAnsi="Consolas" w:cs="Consolas"/>
+          <w:color w:val="0000FF"/>
+          <w:sz w:val="19"/>
+          <w:szCs w:val="19"/>
+          <w:highlight w:val="white"/>
+        </w:rPr>
+        <w:t>/</w:t>
+      </w:r>
+      <w:r>
+        <w:rPr>
+          <w:rFonts w:ascii="Consolas" w:hAnsi="Consolas" w:cs="Consolas"/>
+          <w:color w:val="000000"/>
+          <w:sz w:val="19"/>
+          <w:szCs w:val="19"/>
+          <w:highlight w:val="white"/>
+        </w:rPr>
+        <w:t>"</w:t>
+      </w:r>
+      <w:r>
+        <w:rPr>
+          <w:rFonts w:ascii="Consolas" w:hAnsi="Consolas" w:cs="Consolas"/>
+          <w:color w:val="0000FF"/>
+          <w:sz w:val="19"/>
+          <w:szCs w:val="19"/>
+          <w:highlight w:val="white"/>
+        </w:rPr>
+        <w:t xml:space="preserve"> </w:t>
+      </w:r>
+      <w:r>
+        <w:rPr>
+          <w:rFonts w:ascii="Consolas" w:hAnsi="Consolas" w:cs="Consolas"/>
+          <w:color w:val="FF0000"/>
+          <w:sz w:val="19"/>
+          <w:szCs w:val="19"/>
+          <w:highlight w:val="white"/>
+        </w:rPr>
+        <w:t>physicalPath</w:t>
+      </w:r>
+      <w:r>
+        <w:rPr>
+          <w:rFonts w:ascii="Consolas" w:hAnsi="Consolas" w:cs="Consolas"/>
+          <w:color w:val="0000FF"/>
+          <w:sz w:val="19"/>
+          <w:szCs w:val="19"/>
+          <w:highlight w:val="white"/>
+        </w:rPr>
+        <w:t>=</w:t>
+      </w:r>
+      <w:r>
+        <w:rPr>
+          <w:rFonts w:ascii="Consolas" w:hAnsi="Consolas" w:cs="Consolas"/>
+          <w:color w:val="000000"/>
+          <w:sz w:val="19"/>
+          <w:szCs w:val="19"/>
+          <w:highlight w:val="white"/>
+        </w:rPr>
+        <w:t>"</w:t>
+      </w:r>
+      <w:r>
+        <w:rPr>
+          <w:rFonts w:ascii="Consolas" w:hAnsi="Consolas" w:cs="Consolas"/>
+          <w:color w:val="0000FF"/>
+          <w:sz w:val="19"/>
+          <w:szCs w:val="19"/>
+          <w:highlight w:val="white"/>
+        </w:rPr>
+        <w:t>C:\Users\Jon\Documents\GitHub\Forerunner\RS\Reporting\ReportManager\ReportManagerMVC\ReportManager</w:t>
+      </w:r>
+      <w:r>
+        <w:rPr>
+          <w:rFonts w:ascii="Consolas" w:hAnsi="Consolas" w:cs="Consolas"/>
+          <w:color w:val="000000"/>
+          <w:sz w:val="19"/>
+          <w:szCs w:val="19"/>
+          <w:highlight w:val="white"/>
+        </w:rPr>
+        <w:t>"</w:t>
+      </w:r>
+      <w:r>
+        <w:rPr>
+          <w:rFonts w:ascii="Consolas" w:hAnsi="Consolas" w:cs="Consolas"/>
+          <w:color w:val="0000FF"/>
+          <w:sz w:val="19"/>
+          <w:szCs w:val="19"/>
+          <w:highlight w:val="white"/>
+        </w:rPr>
+        <w:t xml:space="preserve"> /&gt;</w:t>
+      </w:r>
+    </w:p>
+    <w:p>
+      <w:pPr>
+        <w:autoSpaceDE w:val="0"/>
+        <w:autoSpaceDN w:val="0"/>
+        <w:adjustRightInd w:val="0"/>
+        <w:spacing w:after="0" w:line="240" w:lineRule="auto"/>
+        <w:rPr>
+          <w:rFonts w:ascii="Consolas" w:hAnsi="Consolas" w:cs="Consolas"/>
+          <w:color w:val="000000"/>
+          <w:sz w:val="19"/>
+          <w:szCs w:val="19"/>
+          <w:highlight w:val="white"/>
+        </w:rPr>
+      </w:pPr>
+      <w:r>
+        <w:rPr>
+          <w:rFonts w:ascii="Consolas" w:hAnsi="Consolas" w:cs="Consolas"/>
+          <w:color w:val="0000FF"/>
+          <w:sz w:val="19"/>
+          <w:szCs w:val="19"/>
+          <w:highlight w:val="white"/>
+        </w:rPr>
+        <w:t xml:space="preserve">            &lt;/</w:t>
+      </w:r>
+      <w:r>
+        <w:rPr>
+          <w:rFonts w:ascii="Consolas" w:hAnsi="Consolas" w:cs="Consolas"/>
+          <w:color w:val="A31515"/>
+          <w:sz w:val="19"/>
+          <w:szCs w:val="19"/>
+          <w:highlight w:val="white"/>
+        </w:rPr>
+        <w:t>application</w:t>
+      </w:r>
+      <w:r>
+        <w:rPr>
+          <w:rFonts w:ascii="Consolas" w:hAnsi="Consolas" w:cs="Consolas"/>
+          <w:color w:val="0000FF"/>
+          <w:sz w:val="19"/>
+          <w:szCs w:val="19"/>
+          <w:highlight w:val="white"/>
+        </w:rPr>
+        <w:t>&gt;</w:t>
+      </w:r>
+    </w:p>
+    <w:p>
+      <w:pPr>
+        <w:autoSpaceDE w:val="0"/>
+        <w:autoSpaceDN w:val="0"/>
+        <w:adjustRightInd w:val="0"/>
+        <w:spacing w:after="0" w:line="240" w:lineRule="auto"/>
+        <w:rPr>
+          <w:rFonts w:ascii="Consolas" w:hAnsi="Consolas" w:cs="Consolas"/>
+          <w:color w:val="000000"/>
+          <w:sz w:val="19"/>
+          <w:szCs w:val="19"/>
+          <w:highlight w:val="white"/>
+        </w:rPr>
+      </w:pPr>
+      <w:r>
+        <w:rPr>
+          <w:rFonts w:ascii="Consolas" w:hAnsi="Consolas" w:cs="Consolas"/>
+          <w:color w:val="0000FF"/>
+          <w:sz w:val="19"/>
+          <w:szCs w:val="19"/>
+          <w:highlight w:val="white"/>
+        </w:rPr>
+        <w:lastRenderedPageBreak/>
+        <w:t xml:space="preserve">            &lt;</w:t>
+      </w:r>
+      <w:proofErr w:type="gramStart"/>
+      <w:r>
+        <w:rPr>
+          <w:rFonts w:ascii="Consolas" w:hAnsi="Consolas" w:cs="Consolas"/>
+          <w:color w:val="A31515"/>
+          <w:sz w:val="19"/>
+          <w:szCs w:val="19"/>
+          <w:highlight w:val="white"/>
+        </w:rPr>
+        <w:t>bindings</w:t>
+      </w:r>
+      <w:proofErr w:type="gramEnd"/>
+      <w:r>
+        <w:rPr>
+          <w:rFonts w:ascii="Consolas" w:hAnsi="Consolas" w:cs="Consolas"/>
+          <w:color w:val="0000FF"/>
+          <w:sz w:val="19"/>
+          <w:szCs w:val="19"/>
+          <w:highlight w:val="white"/>
+        </w:rPr>
+        <w:t>&gt;</w:t>
+      </w:r>
+    </w:p>
+    <w:p>
+      <w:pPr>
+        <w:autoSpaceDE w:val="0"/>
+        <w:autoSpaceDN w:val="0"/>
+        <w:adjustRightInd w:val="0"/>
+        <w:spacing w:after="0" w:line="240" w:lineRule="auto"/>
+        <w:rPr>
+          <w:rFonts w:ascii="Consolas" w:hAnsi="Consolas" w:cs="Consolas"/>
+          <w:color w:val="000000"/>
+          <w:sz w:val="19"/>
+          <w:szCs w:val="19"/>
+          <w:highlight w:val="white"/>
+        </w:rPr>
+      </w:pPr>
+      <w:r>
+        <w:rPr>
+          <w:rFonts w:ascii="Consolas" w:hAnsi="Consolas" w:cs="Consolas"/>
+          <w:color w:val="0000FF"/>
+          <w:sz w:val="19"/>
+          <w:szCs w:val="19"/>
+          <w:highlight w:val="white"/>
+        </w:rPr>
+        <w:t xml:space="preserve">              &lt;</w:t>
+      </w:r>
+      <w:r>
+        <w:rPr>
+          <w:rFonts w:ascii="Consolas" w:hAnsi="Consolas" w:cs="Consolas"/>
+          <w:color w:val="A31515"/>
+          <w:sz w:val="19"/>
+          <w:szCs w:val="19"/>
+          <w:highlight w:val="white"/>
+        </w:rPr>
+        <w:t>binding</w:t>
+      </w:r>
+      <w:r>
+        <w:rPr>
+          <w:rFonts w:ascii="Consolas" w:hAnsi="Consolas" w:cs="Consolas"/>
+          <w:color w:val="0000FF"/>
+          <w:sz w:val="19"/>
+          <w:szCs w:val="19"/>
+          <w:highlight w:val="white"/>
+        </w:rPr>
+        <w:t xml:space="preserve"> </w:t>
+      </w:r>
+      <w:r>
+        <w:rPr>
+          <w:rFonts w:ascii="Consolas" w:hAnsi="Consolas" w:cs="Consolas"/>
+          <w:color w:val="FF0000"/>
+          <w:sz w:val="19"/>
+          <w:szCs w:val="19"/>
+          <w:highlight w:val="white"/>
+        </w:rPr>
+        <w:t>protocol</w:t>
+      </w:r>
+      <w:r>
+        <w:rPr>
+          <w:rFonts w:ascii="Consolas" w:hAnsi="Consolas" w:cs="Consolas"/>
+          <w:color w:val="0000FF"/>
+          <w:sz w:val="19"/>
+          <w:szCs w:val="19"/>
+          <w:highlight w:val="white"/>
+        </w:rPr>
+        <w:t>=</w:t>
+      </w:r>
+      <w:r>
+        <w:rPr>
+          <w:rFonts w:ascii="Consolas" w:hAnsi="Consolas" w:cs="Consolas"/>
+          <w:color w:val="000000"/>
+          <w:sz w:val="19"/>
+          <w:szCs w:val="19"/>
+          <w:highlight w:val="white"/>
+        </w:rPr>
+        <w:t>"</w:t>
+      </w:r>
+      <w:r>
+        <w:rPr>
+          <w:rFonts w:ascii="Consolas" w:hAnsi="Consolas" w:cs="Consolas"/>
+          <w:color w:val="0000FF"/>
+          <w:sz w:val="19"/>
+          <w:szCs w:val="19"/>
+          <w:highlight w:val="white"/>
+        </w:rPr>
+        <w:t>http</w:t>
+      </w:r>
+      <w:r>
+        <w:rPr>
+          <w:rFonts w:ascii="Consolas" w:hAnsi="Consolas" w:cs="Consolas"/>
+          <w:color w:val="000000"/>
+          <w:sz w:val="19"/>
+          <w:szCs w:val="19"/>
+          <w:highlight w:val="white"/>
+        </w:rPr>
+        <w:t>"</w:t>
+      </w:r>
+      <w:r>
+        <w:rPr>
+          <w:rFonts w:ascii="Consolas" w:hAnsi="Consolas" w:cs="Consolas"/>
+          <w:color w:val="0000FF"/>
+          <w:sz w:val="19"/>
+          <w:szCs w:val="19"/>
+          <w:highlight w:val="white"/>
+        </w:rPr>
+        <w:t xml:space="preserve"> </w:t>
+      </w:r>
+      <w:proofErr w:type="spellStart"/>
+      <w:r>
+        <w:rPr>
+          <w:rFonts w:ascii="Consolas" w:hAnsi="Consolas" w:cs="Consolas"/>
+          <w:color w:val="FF0000"/>
+          <w:sz w:val="19"/>
+          <w:szCs w:val="19"/>
+          <w:highlight w:val="white"/>
+        </w:rPr>
+        <w:t>bindingInformation</w:t>
+      </w:r>
+      <w:proofErr w:type="spellEnd"/>
+      <w:r>
+        <w:rPr>
+          <w:rFonts w:ascii="Consolas" w:hAnsi="Consolas" w:cs="Consolas"/>
+          <w:color w:val="0000FF"/>
+          <w:sz w:val="19"/>
+          <w:szCs w:val="19"/>
+          <w:highlight w:val="white"/>
+        </w:rPr>
+        <w:t>=</w:t>
+      </w:r>
+      <w:r>
+        <w:rPr>
+          <w:rFonts w:ascii="Consolas" w:hAnsi="Consolas" w:cs="Consolas"/>
+          <w:color w:val="000000"/>
+          <w:sz w:val="19"/>
+          <w:szCs w:val="19"/>
+          <w:highlight w:val="white"/>
+        </w:rPr>
+        <w:t>"</w:t>
+      </w:r>
+      <w:r>
+        <w:rPr>
+          <w:rFonts w:ascii="Consolas" w:hAnsi="Consolas" w:cs="Consolas"/>
+          <w:color w:val="0000FF"/>
+          <w:sz w:val="19"/>
+          <w:szCs w:val="19"/>
+          <w:highlight w:val="white"/>
+        </w:rPr>
+        <w:t>*:9000</w:t>
+      </w:r>
+      <w:proofErr w:type="gramStart"/>
+      <w:r>
+        <w:rPr>
+          <w:rFonts w:ascii="Consolas" w:hAnsi="Consolas" w:cs="Consolas"/>
+          <w:color w:val="0000FF"/>
+          <w:sz w:val="19"/>
+          <w:szCs w:val="19"/>
+          <w:highlight w:val="white"/>
+        </w:rPr>
+        <w:t>:localhost</w:t>
+      </w:r>
+      <w:proofErr w:type="gramEnd"/>
+      <w:r>
+        <w:rPr>
+          <w:rFonts w:ascii="Consolas" w:hAnsi="Consolas" w:cs="Consolas"/>
+          <w:color w:val="000000"/>
+          <w:sz w:val="19"/>
+          <w:szCs w:val="19"/>
+          <w:highlight w:val="white"/>
+        </w:rPr>
+        <w:t>"</w:t>
+      </w:r>
+      <w:r>
+        <w:rPr>
+          <w:rFonts w:ascii="Consolas" w:hAnsi="Consolas" w:cs="Consolas"/>
+          <w:color w:val="0000FF"/>
+          <w:sz w:val="19"/>
+          <w:szCs w:val="19"/>
+          <w:highlight w:val="white"/>
+        </w:rPr>
+        <w:t xml:space="preserve"> /&gt;</w:t>
+      </w:r>
+    </w:p>
+    <w:p>
+      <w:pPr>
+        <w:autoSpaceDE w:val="0"/>
+        <w:autoSpaceDN w:val="0"/>
+        <w:adjustRightInd w:val="0"/>
+        <w:spacing w:after="0" w:line="240" w:lineRule="auto"/>
+        <w:rPr>
+          <w:rFonts w:ascii="Consolas" w:hAnsi="Consolas" w:cs="Consolas"/>
+          <w:color w:val="000000"/>
+          <w:sz w:val="19"/>
+          <w:szCs w:val="19"/>
+          <w:highlight w:val="white"/>
+        </w:rPr>
+      </w:pPr>
+      <w:r>
+        <w:rPr>
+          <w:rFonts w:ascii="Consolas" w:hAnsi="Consolas" w:cs="Consolas"/>
+          <w:color w:val="0000FF"/>
+          <w:sz w:val="19"/>
+          <w:szCs w:val="19"/>
+          <w:highlight w:val="white"/>
+        </w:rPr>
+        <w:t xml:space="preserve">              &lt;</w:t>
+      </w:r>
+      <w:r>
+        <w:rPr>
+          <w:rFonts w:ascii="Consolas" w:hAnsi="Consolas" w:cs="Consolas"/>
+          <w:color w:val="A31515"/>
+          <w:sz w:val="19"/>
+          <w:szCs w:val="19"/>
+          <w:highlight w:val="white"/>
+        </w:rPr>
+        <w:t>binding</w:t>
+      </w:r>
+      <w:r>
+        <w:rPr>
+          <w:rFonts w:ascii="Consolas" w:hAnsi="Consolas" w:cs="Consolas"/>
+          <w:color w:val="0000FF"/>
+          <w:sz w:val="19"/>
+          <w:szCs w:val="19"/>
+          <w:highlight w:val="white"/>
+        </w:rPr>
+        <w:t xml:space="preserve"> </w:t>
+      </w:r>
+      <w:r>
+        <w:rPr>
+          <w:rFonts w:ascii="Consolas" w:hAnsi="Consolas" w:cs="Consolas"/>
+          <w:color w:val="FF0000"/>
+          <w:sz w:val="19"/>
+          <w:szCs w:val="19"/>
+          <w:highlight w:val="white"/>
+        </w:rPr>
+        <w:t>protocol</w:t>
+      </w:r>
+      <w:r>
+        <w:rPr>
+          <w:rFonts w:ascii="Consolas" w:hAnsi="Consolas" w:cs="Consolas"/>
+          <w:color w:val="0000FF"/>
+          <w:sz w:val="19"/>
+          <w:szCs w:val="19"/>
+          <w:highlight w:val="white"/>
+        </w:rPr>
+        <w:t>=</w:t>
+      </w:r>
+      <w:r>
+        <w:rPr>
+          <w:rFonts w:ascii="Consolas" w:hAnsi="Consolas" w:cs="Consolas"/>
+          <w:color w:val="000000"/>
+          <w:sz w:val="19"/>
+          <w:szCs w:val="19"/>
+          <w:highlight w:val="white"/>
+        </w:rPr>
+        <w:t>"</w:t>
+      </w:r>
+      <w:r>
+        <w:rPr>
+          <w:rFonts w:ascii="Consolas" w:hAnsi="Consolas" w:cs="Consolas"/>
+          <w:color w:val="0000FF"/>
+          <w:sz w:val="19"/>
+          <w:szCs w:val="19"/>
+          <w:highlight w:val="white"/>
+        </w:rPr>
+        <w:t>http</w:t>
+      </w:r>
+      <w:r>
+        <w:rPr>
+          <w:rFonts w:ascii="Consolas" w:hAnsi="Consolas" w:cs="Consolas"/>
+          <w:color w:val="000000"/>
+          <w:sz w:val="19"/>
+          <w:szCs w:val="19"/>
+          <w:highlight w:val="white"/>
+        </w:rPr>
+        <w:t>"</w:t>
+      </w:r>
+      <w:r>
+        <w:rPr>
+          <w:rFonts w:ascii="Consolas" w:hAnsi="Consolas" w:cs="Consolas"/>
+          <w:color w:val="0000FF"/>
+          <w:sz w:val="19"/>
+          <w:szCs w:val="19"/>
+          <w:highlight w:val="white"/>
+        </w:rPr>
+        <w:t xml:space="preserve"> </w:t>
+      </w:r>
+      <w:proofErr w:type="spellStart"/>
+      <w:r>
+        <w:rPr>
+          <w:rFonts w:ascii="Consolas" w:hAnsi="Consolas" w:cs="Consolas"/>
+          <w:color w:val="FF0000"/>
+          <w:sz w:val="19"/>
+          <w:szCs w:val="19"/>
+          <w:highlight w:val="white"/>
+        </w:rPr>
+        <w:t>bindingInformation</w:t>
+      </w:r>
+      <w:proofErr w:type="spellEnd"/>
+      <w:r>
+        <w:rPr>
+          <w:rFonts w:ascii="Consolas" w:hAnsi="Consolas" w:cs="Consolas"/>
+          <w:color w:val="0000FF"/>
+          <w:sz w:val="19"/>
+          <w:szCs w:val="19"/>
+          <w:highlight w:val="white"/>
+        </w:rPr>
+        <w:t>=</w:t>
+      </w:r>
+      <w:r>
+        <w:rPr>
+          <w:rFonts w:ascii="Consolas" w:hAnsi="Consolas" w:cs="Consolas"/>
+          <w:color w:val="000000"/>
+          <w:sz w:val="19"/>
+          <w:szCs w:val="19"/>
+          <w:highlight w:val="white"/>
+        </w:rPr>
+        <w:t>"</w:t>
+      </w:r>
+      <w:r>
+        <w:rPr>
+          <w:rFonts w:ascii="Consolas" w:hAnsi="Consolas" w:cs="Consolas"/>
+          <w:color w:val="0000FF"/>
+          <w:sz w:val="19"/>
+          <w:szCs w:val="19"/>
+          <w:highlight w:val="white"/>
+        </w:rPr>
+        <w:t>*:9000:</w:t>
+      </w:r>
+      <w:r>
+        <w:rPr>
+          <w:rFonts w:ascii="Consolas" w:hAnsi="Consolas" w:cs="Consolas"/>
+          <w:color w:val="0000FF"/>
+          <w:sz w:val="19"/>
+          <w:szCs w:val="19"/>
+          <w:highlight w:val="yellow"/>
+        </w:rPr>
+        <w:t>192.168.1.126</w:t>
+      </w:r>
+      <w:r>
+        <w:rPr>
+          <w:rFonts w:ascii="Consolas" w:hAnsi="Consolas" w:cs="Consolas"/>
+          <w:color w:val="000000"/>
+          <w:sz w:val="19"/>
+          <w:szCs w:val="19"/>
+          <w:highlight w:val="white"/>
+        </w:rPr>
+        <w:t>"</w:t>
+      </w:r>
+      <w:r>
+        <w:rPr>
+          <w:rFonts w:ascii="Consolas" w:hAnsi="Consolas" w:cs="Consolas"/>
+          <w:color w:val="0000FF"/>
+          <w:sz w:val="19"/>
+          <w:szCs w:val="19"/>
+          <w:highlight w:val="white"/>
+        </w:rPr>
+        <w:t xml:space="preserve"> /&gt;</w:t>
+      </w:r>
+    </w:p>
+    <w:p>
+      <w:pPr>
+        <w:autoSpaceDE w:val="0"/>
+        <w:autoSpaceDN w:val="0"/>
+        <w:adjustRightInd w:val="0"/>
+        <w:spacing w:after="0" w:line="240" w:lineRule="auto"/>
+        <w:rPr>
+          <w:rFonts w:ascii="Consolas" w:hAnsi="Consolas" w:cs="Consolas"/>
+          <w:color w:val="000000"/>
+          <w:sz w:val="19"/>
+          <w:szCs w:val="19"/>
+          <w:highlight w:val="white"/>
+        </w:rPr>
+      </w:pPr>
+      <w:r>
+        <w:rPr>
+          <w:rFonts w:ascii="Consolas" w:hAnsi="Consolas" w:cs="Consolas"/>
+          <w:color w:val="0000FF"/>
+          <w:sz w:val="19"/>
+          <w:szCs w:val="19"/>
+          <w:highlight w:val="white"/>
+        </w:rPr>
+        <w:t xml:space="preserve">            &lt;/</w:t>
+      </w:r>
+      <w:r>
+        <w:rPr>
+          <w:rFonts w:ascii="Consolas" w:hAnsi="Consolas" w:cs="Consolas"/>
+          <w:color w:val="A31515"/>
+          <w:sz w:val="19"/>
+          <w:szCs w:val="19"/>
+          <w:highlight w:val="white"/>
+        </w:rPr>
+        <w:t>bindings</w:t>
+      </w:r>
+      <w:r>
+        <w:rPr>
+          <w:rFonts w:ascii="Consolas" w:hAnsi="Consolas" w:cs="Consolas"/>
+          <w:color w:val="0000FF"/>
+          <w:sz w:val="19"/>
+          <w:szCs w:val="19"/>
+          <w:highlight w:val="white"/>
+        </w:rPr>
+        <w:t>&gt;</w:t>
+      </w:r>
+    </w:p>
+    <w:p>
+      <w:pPr>
+        <w:autoSpaceDE w:val="0"/>
+        <w:autoSpaceDN w:val="0"/>
+        <w:adjustRightInd w:val="0"/>
+        <w:spacing w:after="0" w:line="240" w:lineRule="auto"/>
+        <w:rPr>
+          <w:rFonts w:ascii="Consolas" w:hAnsi="Consolas" w:cs="Consolas"/>
+          <w:color w:val="000000"/>
+          <w:sz w:val="19"/>
+          <w:szCs w:val="19"/>
+          <w:highlight w:val="white"/>
+        </w:rPr>
+      </w:pPr>
+      <w:r>
+        <w:rPr>
+          <w:rFonts w:ascii="Consolas" w:hAnsi="Consolas" w:cs="Consolas"/>
+          <w:color w:val="0000FF"/>
+          <w:sz w:val="19"/>
+          <w:szCs w:val="19"/>
+          <w:highlight w:val="white"/>
+        </w:rPr>
+        <w:t xml:space="preserve">          &lt;/</w:t>
+      </w:r>
+      <w:r>
+        <w:rPr>
+          <w:rFonts w:ascii="Consolas" w:hAnsi="Consolas" w:cs="Consolas"/>
+          <w:color w:val="A31515"/>
+          <w:sz w:val="19"/>
+          <w:szCs w:val="19"/>
+          <w:highlight w:val="white"/>
+        </w:rPr>
+        <w:t>site</w:t>
+      </w:r>
+      <w:r>
+        <w:rPr>
+          <w:rFonts w:ascii="Consolas" w:hAnsi="Consolas" w:cs="Consolas"/>
+          <w:color w:val="0000FF"/>
+          <w:sz w:val="19"/>
+          <w:szCs w:val="19"/>
+          <w:highlight w:val="white"/>
+        </w:rPr>
+        <w:t>&gt;</w:t>
+      </w:r>
+    </w:p>
+    <w:p>
+      <w:pPr>
+        <w:autoSpaceDE w:val="0"/>
+        <w:autoSpaceDN w:val="0"/>
+        <w:adjustRightInd w:val="0"/>
+        <w:spacing w:after="0" w:line="240" w:lineRule="auto"/>
+        <w:rPr>
+          <w:rFonts w:ascii="Consolas" w:hAnsi="Consolas" w:cs="Consolas"/>
+          <w:color w:val="000000"/>
+          <w:sz w:val="19"/>
+          <w:szCs w:val="19"/>
+          <w:highlight w:val="white"/>
+        </w:rPr>
+      </w:pPr>
+    </w:p>
+    <w:p>
+      <w:pPr>
+        <w:ind w:left="540"/>
+        <w:rPr>
+          <w:rFonts w:ascii="Calibri" w:hAnsi="Calibri"/>
+          <w:highlight w:val="white"/>
+        </w:rPr>
+      </w:pPr>
+      <w:r>
+        <w:rPr>
+          <w:rFonts w:ascii="Calibri" w:hAnsi="Calibri"/>
+          <w:highlight w:val="white"/>
+        </w:rPr>
+        <w:t xml:space="preserve">To test remotely from a device you may need to open </w:t>
+      </w:r>
+      <w:r>
+        <w:rPr>
+          <w:rFonts w:ascii="Calibri" w:hAnsi="Calibri"/>
+          <w:highlight w:val="white"/>
+        </w:rPr>
+        <w:t xml:space="preserve">your </w:t>
+      </w:r>
+      <w:r>
+        <w:rPr>
+          <w:rFonts w:ascii="Calibri" w:hAnsi="Calibri"/>
+          <w:highlight w:val="white"/>
+        </w:rPr>
+        <w:t>firewall</w:t>
+      </w:r>
+      <w:r>
+        <w:rPr>
+          <w:rFonts w:ascii="Calibri" w:hAnsi="Calibri"/>
+          <w:highlight w:val="white"/>
+        </w:rPr>
+        <w:t>.</w:t>
+      </w:r>
+    </w:p>
+    <w:p>
+      <w:pPr>
+        <w:pStyle w:val="ListParagraph"/>
+        <w:numPr>
+          <w:ilvl w:val="0"/>
+          <w:numId w:val="17"/>
+        </w:numPr>
+        <w:spacing w:after="0" w:line="240" w:lineRule="auto"/>
+        <w:textAlignment w:val="center"/>
+        <w:rPr>
+          <w:rFonts w:ascii="Calibri" w:eastAsia="Times New Roman" w:hAnsi="Calibri" w:cs="Times New Roman"/>
+          <w:sz w:val="24"/>
+          <w:szCs w:val="24"/>
+        </w:rPr>
+      </w:pPr>
+      <w:r>
+        <w:rPr>
+          <w:rFonts w:ascii="Calibri" w:eastAsia="Times New Roman" w:hAnsi="Calibri" w:cs="Times New Roman"/>
+        </w:rPr>
+        <w:t>Open the solution:</w:t>
+      </w:r>
+    </w:p>
+    <w:p>
+      <w:pPr>
+        <w:spacing w:after="0" w:line="240" w:lineRule="auto"/>
+        <w:ind w:left="720"/>
+        <w:textAlignment w:val="center"/>
+        <w:rPr>
+          <w:rFonts w:ascii="Calibri" w:eastAsia="Times New Roman" w:hAnsi="Calibri" w:cs="Times New Roman"/>
+          <w:sz w:val="24"/>
+          <w:szCs w:val="24"/>
+        </w:rPr>
+      </w:pPr>
+      <w:r>
+        <w:rPr>
+          <w:rFonts w:ascii="Calibri" w:eastAsia="Times New Roman" w:hAnsi="Calibri" w:cs="Times New Roman"/>
+        </w:rPr>
+        <w:t>Forerunner\RS\Reporting\ReportManager\ReportManagerMVC\ReportManagerMVC.sln in Visual Studio 2012</w:t>
+      </w:r>
+    </w:p>
+    <w:p>
+      <w:pPr>
+        <w:pStyle w:val="ListParagraph"/>
+        <w:spacing w:after="0" w:line="240" w:lineRule="auto"/>
+        <w:ind w:left="540"/>
+        <w:textAlignment w:val="center"/>
+        <w:rPr>
+          <w:rFonts w:ascii="Times New Roman" w:eastAsia="Times New Roman" w:hAnsi="Times New Roman" w:cs="Times New Roman"/>
+          <w:sz w:val="24"/>
+          <w:szCs w:val="24"/>
+        </w:rPr>
+      </w:pPr>
     </w:p>
     <w:p>
       <w:pPr>
@@ -1211,17 +2821,19 @@
         <w:rPr>
           <w:rFonts w:ascii="Calibri" w:eastAsia="Times New Roman" w:hAnsi="Calibri" w:cs="Times New Roman"/>
         </w:rPr>
-        <w:t>Open the solution: Forerunner\RS\Reporting\ReportManager\ReportManagerMVC\ReportManagerMVC.sln in Visual Studio 2012</w:t>
-      </w:r>
-    </w:p>
-    <w:p>
-      <w:pPr>
-        <w:numPr>
-          <w:ilvl w:val="0"/>
-          <w:numId w:val="13"/>
-        </w:numPr>
-        <w:spacing w:after="0" w:line="240" w:lineRule="auto"/>
-        <w:ind w:left="540"/>
+        <w:t>Se</w:t>
+      </w:r>
+      <w:r>
+        <w:rPr>
+          <w:rFonts w:ascii="Calibri" w:eastAsia="Times New Roman" w:hAnsi="Calibri" w:cs="Times New Roman"/>
+        </w:rPr>
+        <w:t>t the configuration parameters</w:t>
+      </w:r>
+    </w:p>
+    <w:p>
+      <w:pPr>
+        <w:spacing w:after="0" w:line="240" w:lineRule="auto"/>
+        <w:ind w:left="720"/>
         <w:textAlignment w:val="center"/>
         <w:rPr>
           <w:rFonts w:ascii="Times New Roman" w:eastAsia="Times New Roman" w:hAnsi="Times New Roman" w:cs="Times New Roman"/>
@@ -1231,104 +2843,42 @@
       </w:pPr>
       <w:r>
         <w:rPr>
-          <w:rFonts w:ascii="Calibri" w:eastAsia="Times New Roman" w:hAnsi="Calibri" w:cs="Times New Roman"/>
-        </w:rPr>
-        <w:t xml:space="preserve">Set the configuration parameters (configs.js &amp; </w:t>
-      </w:r>
-      <w:proofErr w:type="spellStart"/>
-      <w:r>
-        <w:rPr>
-          <w:rFonts w:ascii="Calibri" w:eastAsia="Times New Roman" w:hAnsi="Calibri" w:cs="Times New Roman"/>
-        </w:rPr>
-        <w:t>Web.config</w:t>
-      </w:r>
-      <w:proofErr w:type="spellEnd"/>
-      <w:r>
-        <w:rPr>
-          <w:rFonts w:ascii="Calibri" w:eastAsia="Times New Roman" w:hAnsi="Calibri" w:cs="Times New Roman"/>
-        </w:rPr>
-        <w:t>)</w:t>
-      </w:r>
-    </w:p>
-    <w:p>
-      <w:pPr>
-        <w:numPr>
-          <w:ilvl w:val="1"/>
-          <w:numId w:val="13"/>
-        </w:numPr>
-        <w:spacing w:after="0" w:line="240" w:lineRule="auto"/>
-        <w:ind w:left="1080"/>
-        <w:textAlignment w:val="center"/>
-        <w:rPr>
           <w:rFonts w:ascii="Times New Roman" w:eastAsia="Times New Roman" w:hAnsi="Times New Roman" w:cs="Times New Roman"/>
           <w:sz w:val="24"/>
           <w:szCs w:val="24"/>
         </w:rPr>
-      </w:pPr>
-      <w:r>
-        <w:rPr>
-          <w:rFonts w:ascii="Calibri" w:eastAsia="Times New Roman" w:hAnsi="Calibri" w:cs="Times New Roman"/>
-        </w:rPr>
-        <w:t xml:space="preserve">In the file: Forerunner\RS\Reporting\ReportManager\ReportManagerMVC\ReportManager\Scripts\App\configs.js change the </w:t>
+        <w:t xml:space="preserve">Open the </w:t>
       </w:r>
       <w:proofErr w:type="spellStart"/>
       <w:r>
-        <w:rPr>
-          <w:rFonts w:ascii="Calibri" w:eastAsia="Times New Roman" w:hAnsi="Calibri" w:cs="Times New Roman"/>
-        </w:rPr>
-        <w:t>reportServerUrl</w:t>
-      </w:r>
-      <w:proofErr w:type="spellEnd"/>
-      <w:r>
-        <w:rPr>
-          <w:rFonts w:ascii="Calibri" w:eastAsia="Times New Roman" w:hAnsi="Calibri" w:cs="Times New Roman"/>
-        </w:rPr>
-        <w:t xml:space="preserve"> item to match your machine setup (I.e., the port may be different).</w:t>
-      </w:r>
-    </w:p>
-    <w:p>
-      <w:pPr>
-        <w:numPr>
-          <w:ilvl w:val="1"/>
-          <w:numId w:val="13"/>
-        </w:numPr>
-        <w:spacing w:after="0" w:line="240" w:lineRule="auto"/>
-        <w:ind w:left="1080"/>
-        <w:textAlignment w:val="center"/>
         <w:rPr>
           <w:rFonts w:ascii="Times New Roman" w:eastAsia="Times New Roman" w:hAnsi="Times New Roman" w:cs="Times New Roman"/>
           <w:sz w:val="24"/>
           <w:szCs w:val="24"/>
         </w:rPr>
-      </w:pPr>
-      <w:proofErr w:type="gramStart"/>
-      <w:r>
-        <w:rPr>
-          <w:rFonts w:ascii="Calibri" w:eastAsia="Times New Roman" w:hAnsi="Calibri" w:cs="Times New Roman"/>
-        </w:rPr>
-        <w:t>Edit  the</w:t>
-      </w:r>
-      <w:proofErr w:type="gramEnd"/>
-      <w:r>
-        <w:rPr>
-          <w:rFonts w:ascii="Calibri" w:eastAsia="Times New Roman" w:hAnsi="Calibri" w:cs="Times New Roman"/>
-        </w:rPr>
-        <w:t xml:space="preserve"> file: Forerunner\RS\Reporting\ReportManager\ReportManagerMVC\ReportManager\Web.config and change the key: </w:t>
-      </w:r>
-      <w:proofErr w:type="spellStart"/>
-      <w:r>
-        <w:rPr>
-          <w:rFonts w:ascii="Calibri" w:eastAsia="Times New Roman" w:hAnsi="Calibri" w:cs="Times New Roman"/>
-        </w:rPr>
-        <w:t>ForeRunner.TestAccountDomain</w:t>
+        <w:t>web.config</w:t>
       </w:r>
       <w:proofErr w:type="spellEnd"/>
       <w:r>
         <w:rPr>
-          <w:rFonts w:ascii="Calibri" w:eastAsia="Times New Roman" w:hAnsi="Calibri" w:cs="Times New Roman"/>
-        </w:rPr>
-        <w:t xml:space="preserve"> to match your local machine domain.</w:t>
-      </w:r>
+          <w:rFonts w:ascii="Times New Roman" w:eastAsia="Times New Roman" w:hAnsi="Times New Roman" w:cs="Times New Roman"/>
+          <w:sz w:val="24"/>
+          <w:szCs w:val="24"/>
+        </w:rPr>
+        <w:t xml:space="preserve"> file and change all references to servers to match your machine configuration</w:t>
+      </w:r>
+    </w:p>
+    <w:p>
+      <w:pPr>
+        <w:spacing w:after="0" w:line="240" w:lineRule="auto"/>
+        <w:ind w:left="1440"/>
+        <w:textAlignment w:val="center"/>
+        <w:rPr>
+          <w:rFonts w:ascii="Times New Roman" w:eastAsia="Times New Roman" w:hAnsi="Times New Roman" w:cs="Times New Roman"/>
+          <w:sz w:val="24"/>
+          <w:szCs w:val="24"/>
+        </w:rPr>
+      </w:pPr>
     </w:p>
     <w:p>
       <w:pPr>
@@ -1421,7 +2971,31 @@
         <w:rPr>
           <w:rFonts w:ascii="Calibri" w:eastAsia="Times New Roman" w:hAnsi="Calibri" w:cs="Times New Roman"/>
         </w:rPr>
-        <w:t xml:space="preserve">Assign the "Browser" role to the </w:t>
+        <w:t>Assign the "Browser</w:t>
+      </w:r>
+      <w:r>
+        <w:rPr>
+          <w:rFonts w:ascii="Calibri" w:eastAsia="Times New Roman" w:hAnsi="Calibri" w:cs="Times New Roman"/>
+        </w:rPr>
+        <w:t xml:space="preserve"> and content manager</w:t>
+      </w:r>
+      <w:r>
+        <w:rPr>
+          <w:rFonts w:ascii="Calibri" w:eastAsia="Times New Roman" w:hAnsi="Calibri" w:cs="Times New Roman"/>
+        </w:rPr>
+        <w:t>" role</w:t>
+      </w:r>
+      <w:r>
+        <w:rPr>
+          <w:rFonts w:ascii="Calibri" w:eastAsia="Times New Roman" w:hAnsi="Calibri" w:cs="Times New Roman"/>
+        </w:rPr>
+        <w:t>s</w:t>
+      </w:r>
+      <w:r>
+        <w:rPr>
+          <w:rFonts w:ascii="Calibri" w:eastAsia="Times New Roman" w:hAnsi="Calibri" w:cs="Times New Roman"/>
+        </w:rPr>
+        <w:t xml:space="preserve"> to the </w:t>
       </w:r>
       <w:proofErr w:type="spellStart"/>
       <w:r>
@@ -1481,11 +3055,128 @@
             <w:color w:val="0000FF"/>
             <w:u w:val="single"/>
           </w:rPr>
-          <w:t>http://localhost:9000</w:t>
+          <w:t>http://loca</w:t>
+        </w:r>
+        <w:r>
+          <w:rPr>
+            <w:rFonts w:ascii="Calibri" w:eastAsia="Times New Roman" w:hAnsi="Calibri" w:cs="Times New Roman"/>
+            <w:color w:val="0000FF"/>
+            <w:u w:val="single"/>
+          </w:rPr>
+          <w:t>l</w:t>
+        </w:r>
+        <w:r>
+          <w:rPr>
+            <w:rFonts w:ascii="Calibri" w:eastAsia="Times New Roman" w:hAnsi="Calibri" w:cs="Times New Roman"/>
+            <w:color w:val="0000FF"/>
+            <w:u w:val="single"/>
+          </w:rPr>
+          <w:t>host:9000</w:t>
         </w:r>
       </w:hyperlink>
     </w:p>
     <w:p>
+      <w:pPr>
+        <w:pStyle w:val="Heading1"/>
+      </w:pPr>
+      <w:r>
+        <w:t>Install the emulators</w:t>
+      </w:r>
+    </w:p>
+    <w:p>
+      <w:pPr>
+        <w:pStyle w:val="ListParagraph"/>
+        <w:numPr>
+          <w:ilvl w:val="0"/>
+          <w:numId w:val="17"/>
+        </w:numPr>
+      </w:pPr>
+      <w:r>
+        <w:t>Install the Windows Phone SDK 8.0 here:</w:t>
+      </w:r>
+    </w:p>
+    <w:p>
+      <w:pPr>
+        <w:ind w:left="720"/>
+      </w:pPr>
+      <w:hyperlink r:id="rId11" w:history="1">
+        <w:r>
+          <w:rPr>
+            <w:rStyle w:val="Hyperlink"/>
+          </w:rPr>
+          <w:t>http://www.microsoft.com/en-us/download/details.aspx?id=35471</w:t>
+        </w:r>
+      </w:hyperlink>
+    </w:p>
+    <w:p>
+      <w:pPr>
+        <w:pStyle w:val="ListParagraph"/>
+        <w:numPr>
+          <w:ilvl w:val="0"/>
+          <w:numId w:val="17"/>
+        </w:numPr>
+      </w:pPr>
+      <w:r>
+        <w:t>Install iPhone emulators running on windows here:</w:t>
+      </w:r>
+    </w:p>
+    <w:p>
+      <w:pPr>
+        <w:ind w:left="720"/>
+      </w:pPr>
+      <w:r>
+        <w:t>Blah…</w:t>
+      </w:r>
+    </w:p>
+    <w:p>
+      <w:pPr>
+        <w:pStyle w:val="ListParagraph"/>
+        <w:numPr>
+          <w:ilvl w:val="0"/>
+          <w:numId w:val="17"/>
+        </w:numPr>
+      </w:pPr>
+      <w:r>
+        <w:t>Install Android emulators here:</w:t>
+      </w:r>
+    </w:p>
+    <w:p>
+      <w:pPr>
+        <w:ind w:left="720"/>
+      </w:pPr>
+      <w:hyperlink r:id="rId12" w:history="1">
+        <w:r>
+          <w:rPr>
+            <w:rStyle w:val="Hyperlink"/>
+          </w:rPr>
+          <w:t>http://developer.android.com/sdk/index.html</w:t>
+        </w:r>
+      </w:hyperlink>
+    </w:p>
+    <w:p>
+      <w:pPr>
+        <w:pStyle w:val="ListParagraph"/>
+        <w:numPr>
+          <w:ilvl w:val="0"/>
+          <w:numId w:val="17"/>
+        </w:numPr>
+      </w:pPr>
+      <w:r>
+        <w:t xml:space="preserve">Install </w:t>
+      </w:r>
+      <w:proofErr w:type="spellStart"/>
+      <w:r>
+        <w:t>Backberry</w:t>
+      </w:r>
+      <w:proofErr w:type="spellEnd"/>
+      <w:r>
+        <w:t xml:space="preserve"> emulators here:</w:t>
+      </w:r>
+    </w:p>
+    <w:p>
+      <w:pPr>
+        <w:ind w:left="720"/>
+      </w:pPr>
       <w:bookmarkStart w:id="0" w:name="_GoBack"/>
       <w:bookmarkEnd w:id="0"/>
     </w:p>
@@ -1702,7 +3393,7 @@
         <w:sz w:val="20"/>
       </w:rPr>
     </w:lvl>
-    <w:lvl w:ilvl="3" w:tentative="1">
+    <w:lvl w:ilvl="3">
       <w:start w:val="1"/>
       <w:numFmt w:val="bullet"/>
       <w:lvlText w:val=""/>
@@ -1819,7 +3510,7 @@
         <w:sz w:val="20"/>
       </w:rPr>
     </w:lvl>
-    <w:lvl w:ilvl="1" w:tentative="1">
+    <w:lvl w:ilvl="1">
       <w:start w:val="1"/>
       <w:numFmt w:val="bullet"/>
       <w:lvlText w:val=""/>
@@ -1959,9 +3650,9 @@
       <w:lvlJc w:val="left"/>
       <w:pPr>
         <w:tabs>
-          <w:tab w:val="num" w:pos="720"/>
-        </w:tabs>
-        <w:ind w:left="720" w:hanging="360"/>
+          <w:tab w:val="num" w:pos="2160"/>
+        </w:tabs>
+        <w:ind w:left="2160" w:hanging="360"/>
       </w:pPr>
       <w:rPr>
         <w:rFonts w:ascii="Symbol" w:hAnsi="Symbol" w:hint="default"/>
@@ -1975,9 +3666,9 @@
       <w:lvlJc w:val="left"/>
       <w:pPr>
         <w:tabs>
-          <w:tab w:val="num" w:pos="1440"/>
-        </w:tabs>
-        <w:ind w:left="1440" w:hanging="360"/>
+          <w:tab w:val="num" w:pos="2880"/>
+        </w:tabs>
+        <w:ind w:left="2880" w:hanging="360"/>
       </w:pPr>
       <w:rPr>
         <w:rFonts w:ascii="Courier New" w:hAnsi="Courier New" w:hint="default"/>
@@ -1991,9 +3682,9 @@
       <w:lvlJc w:val="left"/>
       <w:pPr>
         <w:tabs>
-          <w:tab w:val="num" w:pos="2160"/>
-        </w:tabs>
-        <w:ind w:left="2160" w:hanging="360"/>
+          <w:tab w:val="num" w:pos="3600"/>
+        </w:tabs>
+        <w:ind w:left="3600" w:hanging="360"/>
       </w:pPr>
       <w:rPr>
         <w:rFonts w:ascii="Symbol" w:hAnsi="Symbol" w:hint="default"/>
@@ -2007,9 +3698,9 @@
       <w:lvlJc w:val="left"/>
       <w:pPr>
         <w:tabs>
-          <w:tab w:val="num" w:pos="2880"/>
-        </w:tabs>
-        <w:ind w:left="2880" w:hanging="360"/>
+          <w:tab w:val="num" w:pos="4320"/>
+        </w:tabs>
+        <w:ind w:left="4320" w:hanging="360"/>
       </w:pPr>
       <w:rPr>
         <w:rFonts w:ascii="Symbol" w:hAnsi="Symbol" w:hint="default"/>
@@ -2023,9 +3714,9 @@
       <w:lvlJc w:val="left"/>
       <w:pPr>
         <w:tabs>
-          <w:tab w:val="num" w:pos="3600"/>
-        </w:tabs>
-        <w:ind w:left="3600" w:hanging="360"/>
+          <w:tab w:val="num" w:pos="5040"/>
+        </w:tabs>
+        <w:ind w:left="5040" w:hanging="360"/>
       </w:pPr>
       <w:rPr>
         <w:rFonts w:ascii="Symbol" w:hAnsi="Symbol" w:hint="default"/>
@@ -2039,9 +3730,9 @@
       <w:lvlJc w:val="left"/>
       <w:pPr>
         <w:tabs>
-          <w:tab w:val="num" w:pos="4320"/>
-        </w:tabs>
-        <w:ind w:left="4320" w:hanging="360"/>
+          <w:tab w:val="num" w:pos="5760"/>
+        </w:tabs>
+        <w:ind w:left="5760" w:hanging="360"/>
       </w:pPr>
       <w:rPr>
         <w:rFonts w:ascii="Symbol" w:hAnsi="Symbol" w:hint="default"/>
@@ -2055,9 +3746,9 @@
       <w:lvlJc w:val="left"/>
       <w:pPr>
         <w:tabs>
-          <w:tab w:val="num" w:pos="5040"/>
-        </w:tabs>
-        <w:ind w:left="5040" w:hanging="360"/>
+          <w:tab w:val="num" w:pos="6480"/>
+        </w:tabs>
+        <w:ind w:left="6480" w:hanging="360"/>
       </w:pPr>
       <w:rPr>
         <w:rFonts w:ascii="Symbol" w:hAnsi="Symbol" w:hint="default"/>
@@ -2071,9 +3762,9 @@
       <w:lvlJc w:val="left"/>
       <w:pPr>
         <w:tabs>
-          <w:tab w:val="num" w:pos="5760"/>
-        </w:tabs>
-        <w:ind w:left="5760" w:hanging="360"/>
+          <w:tab w:val="num" w:pos="7200"/>
+        </w:tabs>
+        <w:ind w:left="7200" w:hanging="360"/>
       </w:pPr>
       <w:rPr>
         <w:rFonts w:ascii="Symbol" w:hAnsi="Symbol" w:hint="default"/>
@@ -2087,9 +3778,9 @@
       <w:lvlJc w:val="left"/>
       <w:pPr>
         <w:tabs>
-          <w:tab w:val="num" w:pos="6480"/>
-        </w:tabs>
-        <w:ind w:left="6480" w:hanging="360"/>
+          <w:tab w:val="num" w:pos="7920"/>
+        </w:tabs>
+        <w:ind w:left="7920" w:hanging="360"/>
       </w:pPr>
       <w:rPr>
         <w:rFonts w:ascii="Symbol" w:hAnsi="Symbol" w:hint="default"/>
@@ -2247,6 +3938,119 @@
     </w:lvl>
   </w:abstractNum>
   <w:abstractNum w:abstractNumId="5">
+    <w:nsid w:val="468068D9"/>
+    <w:multiLevelType w:val="hybridMultilevel"/>
+    <w:tmpl w:val="1BE69E16"/>
+    <w:lvl w:ilvl="0" w:tplc="04090001">
+      <w:start w:val="1"/>
+      <w:numFmt w:val="bullet"/>
+      <w:lvlText w:val=""/>
+      <w:lvlJc w:val="left"/>
+      <w:pPr>
+        <w:ind w:left="540" w:hanging="360"/>
+      </w:pPr>
+      <w:rPr>
+        <w:rFonts w:ascii="Symbol" w:hAnsi="Symbol" w:hint="default"/>
+      </w:rPr>
+    </w:lvl>
+    <w:lvl w:ilvl="1" w:tplc="04090003">
+      <w:start w:val="1"/>
+      <w:numFmt w:val="bullet"/>
+      <w:lvlText w:val="o"/>
+      <w:lvlJc w:val="left"/>
+      <w:pPr>
+        <w:ind w:left="1260" w:hanging="360"/>
+      </w:pPr>
+      <w:rPr>
+        <w:rFonts w:ascii="Courier New" w:hAnsi="Courier New" w:cs="Courier New" w:hint="default"/>
+      </w:rPr>
+    </w:lvl>
+    <w:lvl w:ilvl="2" w:tplc="04090005" w:tentative="1">
+      <w:start w:val="1"/>
+      <w:numFmt w:val="bullet"/>
+      <w:lvlText w:val=""/>
+      <w:lvlJc w:val="left"/>
+      <w:pPr>
+        <w:ind w:left="1980" w:hanging="360"/>
+      </w:pPr>
+      <w:rPr>
+        <w:rFonts w:ascii="Wingdings" w:hAnsi="Wingdings" w:hint="default"/>
+      </w:rPr>
+    </w:lvl>
+    <w:lvl w:ilvl="3" w:tplc="04090001" w:tentative="1">
+      <w:start w:val="1"/>
+      <w:numFmt w:val="bullet"/>
+      <w:lvlText w:val=""/>
+      <w:lvlJc w:val="left"/>
+      <w:pPr>
+        <w:ind w:left="2700" w:hanging="360"/>
+      </w:pPr>
+      <w:rPr>
+        <w:rFonts w:ascii="Symbol" w:hAnsi="Symbol" w:hint="default"/>
+      </w:rPr>
+    </w:lvl>
+    <w:lvl w:ilvl="4" w:tplc="04090003" w:tentative="1">
+      <w:start w:val="1"/>
+      <w:numFmt w:val="bullet"/>
+      <w:lvlText w:val="o"/>
+      <w:lvlJc w:val="left"/>
+      <w:pPr>
+        <w:ind w:left="3420" w:hanging="360"/>
+      </w:pPr>
+      <w:rPr>
+        <w:rFonts w:ascii="Courier New" w:hAnsi="Courier New" w:cs="Courier New" w:hint="default"/>
+      </w:rPr>
+    </w:lvl>
+    <w:lvl w:ilvl="5" w:tplc="04090005" w:tentative="1">
+      <w:start w:val="1"/>
+      <w:numFmt w:val="bullet"/>
+      <w:lvlText w:val=""/>
+      <w:lvlJc w:val="left"/>
+      <w:pPr>
+        <w:ind w:left="4140" w:hanging="360"/>
+      </w:pPr>
+      <w:rPr>
+        <w:rFonts w:ascii="Wingdings" w:hAnsi="Wingdings" w:hint="default"/>
+      </w:rPr>
+    </w:lvl>
+    <w:lvl w:ilvl="6" w:tplc="04090001" w:tentative="1">
+      <w:start w:val="1"/>
+      <w:numFmt w:val="bullet"/>
+      <w:lvlText w:val=""/>
+      <w:lvlJc w:val="left"/>
+      <w:pPr>
+        <w:ind w:left="4860" w:hanging="360"/>
+      </w:pPr>
+      <w:rPr>
+        <w:rFonts w:ascii="Symbol" w:hAnsi="Symbol" w:hint="default"/>
+      </w:rPr>
+    </w:lvl>
+    <w:lvl w:ilvl="7" w:tplc="04090003" w:tentative="1">
+      <w:start w:val="1"/>
+      <w:numFmt w:val="bullet"/>
+      <w:lvlText w:val="o"/>
+      <w:lvlJc w:val="left"/>
+      <w:pPr>
+        <w:ind w:left="5580" w:hanging="360"/>
+      </w:pPr>
+      <w:rPr>
+        <w:rFonts w:ascii="Courier New" w:hAnsi="Courier New" w:cs="Courier New" w:hint="default"/>
+      </w:rPr>
+    </w:lvl>
+    <w:lvl w:ilvl="8" w:tplc="04090005" w:tentative="1">
+      <w:start w:val="1"/>
+      <w:numFmt w:val="bullet"/>
+      <w:lvlText w:val=""/>
+      <w:lvlJc w:val="left"/>
+      <w:pPr>
+        <w:ind w:left="6300" w:hanging="360"/>
+      </w:pPr>
+      <w:rPr>
+        <w:rFonts w:ascii="Wingdings" w:hAnsi="Wingdings" w:hint="default"/>
+      </w:rPr>
+    </w:lvl>
+  </w:abstractNum>
+  <w:abstractNum w:abstractNumId="6">
     <w:nsid w:val="47D56DA0"/>
     <w:multiLevelType w:val="multilevel"/>
     <w:tmpl w:val="B484C380"/>
@@ -2395,7 +4199,120 @@
       </w:rPr>
     </w:lvl>
   </w:abstractNum>
-  <w:abstractNum w:abstractNumId="6">
+  <w:abstractNum w:abstractNumId="7">
+    <w:nsid w:val="4F5369E6"/>
+    <w:multiLevelType w:val="hybridMultilevel"/>
+    <w:tmpl w:val="C3AAF858"/>
+    <w:lvl w:ilvl="0" w:tplc="04090001">
+      <w:start w:val="1"/>
+      <w:numFmt w:val="bullet"/>
+      <w:lvlText w:val=""/>
+      <w:lvlJc w:val="left"/>
+      <w:pPr>
+        <w:ind w:left="540" w:hanging="360"/>
+      </w:pPr>
+      <w:rPr>
+        <w:rFonts w:ascii="Symbol" w:hAnsi="Symbol" w:hint="default"/>
+      </w:rPr>
+    </w:lvl>
+    <w:lvl w:ilvl="1" w:tplc="04090003" w:tentative="1">
+      <w:start w:val="1"/>
+      <w:numFmt w:val="bullet"/>
+      <w:lvlText w:val="o"/>
+      <w:lvlJc w:val="left"/>
+      <w:pPr>
+        <w:ind w:left="1260" w:hanging="360"/>
+      </w:pPr>
+      <w:rPr>
+        <w:rFonts w:ascii="Courier New" w:hAnsi="Courier New" w:cs="Courier New" w:hint="default"/>
+      </w:rPr>
+    </w:lvl>
+    <w:lvl w:ilvl="2" w:tplc="04090005" w:tentative="1">
+      <w:start w:val="1"/>
+      <w:numFmt w:val="bullet"/>
+      <w:lvlText w:val=""/>
+      <w:lvlJc w:val="left"/>
+      <w:pPr>
+        <w:ind w:left="1980" w:hanging="360"/>
+      </w:pPr>
+      <w:rPr>
+        <w:rFonts w:ascii="Wingdings" w:hAnsi="Wingdings" w:hint="default"/>
+      </w:rPr>
+    </w:lvl>
+    <w:lvl w:ilvl="3" w:tplc="04090001" w:tentative="1">
+      <w:start w:val="1"/>
+      <w:numFmt w:val="bullet"/>
+      <w:lvlText w:val=""/>
+      <w:lvlJc w:val="left"/>
+      <w:pPr>
+        <w:ind w:left="2700" w:hanging="360"/>
+      </w:pPr>
+      <w:rPr>
+        <w:rFonts w:ascii="Symbol" w:hAnsi="Symbol" w:hint="default"/>
+      </w:rPr>
+    </w:lvl>
+    <w:lvl w:ilvl="4" w:tplc="04090003" w:tentative="1">
+      <w:start w:val="1"/>
+      <w:numFmt w:val="bullet"/>
+      <w:lvlText w:val="o"/>
+      <w:lvlJc w:val="left"/>
+      <w:pPr>
+        <w:ind w:left="3420" w:hanging="360"/>
+      </w:pPr>
+      <w:rPr>
+        <w:rFonts w:ascii="Courier New" w:hAnsi="Courier New" w:cs="Courier New" w:hint="default"/>
+      </w:rPr>
+    </w:lvl>
+    <w:lvl w:ilvl="5" w:tplc="04090005" w:tentative="1">
+      <w:start w:val="1"/>
+      <w:numFmt w:val="bullet"/>
+      <w:lvlText w:val=""/>
+      <w:lvlJc w:val="left"/>
+      <w:pPr>
+        <w:ind w:left="4140" w:hanging="360"/>
+      </w:pPr>
+      <w:rPr>
+        <w:rFonts w:ascii="Wingdings" w:hAnsi="Wingdings" w:hint="default"/>
+      </w:rPr>
+    </w:lvl>
+    <w:lvl w:ilvl="6" w:tplc="04090001" w:tentative="1">
+      <w:start w:val="1"/>
+      <w:numFmt w:val="bullet"/>
+      <w:lvlText w:val=""/>
+      <w:lvlJc w:val="left"/>
+      <w:pPr>
+        <w:ind w:left="4860" w:hanging="360"/>
+      </w:pPr>
+      <w:rPr>
+        <w:rFonts w:ascii="Symbol" w:hAnsi="Symbol" w:hint="default"/>
+      </w:rPr>
+    </w:lvl>
+    <w:lvl w:ilvl="7" w:tplc="04090003" w:tentative="1">
+      <w:start w:val="1"/>
+      <w:numFmt w:val="bullet"/>
+      <w:lvlText w:val="o"/>
+      <w:lvlJc w:val="left"/>
+      <w:pPr>
+        <w:ind w:left="5580" w:hanging="360"/>
+      </w:pPr>
+      <w:rPr>
+        <w:rFonts w:ascii="Courier New" w:hAnsi="Courier New" w:cs="Courier New" w:hint="default"/>
+      </w:rPr>
+    </w:lvl>
+    <w:lvl w:ilvl="8" w:tplc="04090005" w:tentative="1">
+      <w:start w:val="1"/>
+      <w:numFmt w:val="bullet"/>
+      <w:lvlText w:val=""/>
+      <w:lvlJc w:val="left"/>
+      <w:pPr>
+        <w:ind w:left="6300" w:hanging="360"/>
+      </w:pPr>
+      <w:rPr>
+        <w:rFonts w:ascii="Wingdings" w:hAnsi="Wingdings" w:hint="default"/>
+      </w:rPr>
+    </w:lvl>
+  </w:abstractNum>
+  <w:abstractNum w:abstractNumId="8">
     <w:nsid w:val="50010E7D"/>
     <w:multiLevelType w:val="multilevel"/>
     <w:tmpl w:val="1B54C65C"/>
@@ -2415,7 +4332,7 @@
         <w:sz w:val="20"/>
       </w:rPr>
     </w:lvl>
-    <w:lvl w:ilvl="1" w:tentative="1">
+    <w:lvl w:ilvl="1">
       <w:start w:val="1"/>
       <w:numFmt w:val="bullet"/>
       <w:lvlText w:val=""/>
@@ -2544,7 +4461,7 @@
       </w:rPr>
     </w:lvl>
   </w:abstractNum>
-  <w:abstractNum w:abstractNumId="7">
+  <w:abstractNum w:abstractNumId="9">
     <w:nsid w:val="5E966EFB"/>
     <w:multiLevelType w:val="multilevel"/>
     <w:tmpl w:val="A306C5EA"/>
@@ -2693,7 +4610,120 @@
       </w:rPr>
     </w:lvl>
   </w:abstractNum>
-  <w:abstractNum w:abstractNumId="8">
+  <w:abstractNum w:abstractNumId="10">
+    <w:nsid w:val="650F2A2C"/>
+    <w:multiLevelType w:val="hybridMultilevel"/>
+    <w:tmpl w:val="3F7CEB9A"/>
+    <w:lvl w:ilvl="0" w:tplc="04090001">
+      <w:start w:val="1"/>
+      <w:numFmt w:val="bullet"/>
+      <w:lvlText w:val=""/>
+      <w:lvlJc w:val="left"/>
+      <w:pPr>
+        <w:ind w:left="720" w:hanging="360"/>
+      </w:pPr>
+      <w:rPr>
+        <w:rFonts w:ascii="Symbol" w:hAnsi="Symbol" w:hint="default"/>
+      </w:rPr>
+    </w:lvl>
+    <w:lvl w:ilvl="1" w:tplc="04090003">
+      <w:start w:val="1"/>
+      <w:numFmt w:val="bullet"/>
+      <w:lvlText w:val="o"/>
+      <w:lvlJc w:val="left"/>
+      <w:pPr>
+        <w:ind w:left="1440" w:hanging="360"/>
+      </w:pPr>
+      <w:rPr>
+        <w:rFonts w:ascii="Courier New" w:hAnsi="Courier New" w:cs="Courier New" w:hint="default"/>
+      </w:rPr>
+    </w:lvl>
+    <w:lvl w:ilvl="2" w:tplc="04090005">
+      <w:start w:val="1"/>
+      <w:numFmt w:val="bullet"/>
+      <w:lvlText w:val=""/>
+      <w:lvlJc w:val="left"/>
+      <w:pPr>
+        <w:ind w:left="2160" w:hanging="360"/>
+      </w:pPr>
+      <w:rPr>
+        <w:rFonts w:ascii="Wingdings" w:hAnsi="Wingdings" w:hint="default"/>
+      </w:rPr>
+    </w:lvl>
+    <w:lvl w:ilvl="3" w:tplc="04090001" w:tentative="1">
+      <w:start w:val="1"/>
+      <w:numFmt w:val="bullet"/>
+      <w:lvlText w:val=""/>
+      <w:lvlJc w:val="left"/>
+      <w:pPr>
+        <w:ind w:left="2880" w:hanging="360"/>
+      </w:pPr>
+      <w:rPr>
+        <w:rFonts w:ascii="Symbol" w:hAnsi="Symbol" w:hint="default"/>
+      </w:rPr>
+    </w:lvl>
+    <w:lvl w:ilvl="4" w:tplc="04090003" w:tentative="1">
+      <w:start w:val="1"/>
+      <w:numFmt w:val="bullet"/>
+      <w:lvlText w:val="o"/>
+      <w:lvlJc w:val="left"/>
+      <w:pPr>
+        <w:ind w:left="3600" w:hanging="360"/>
+      </w:pPr>
+      <w:rPr>
+        <w:rFonts w:ascii="Courier New" w:hAnsi="Courier New" w:cs="Courier New" w:hint="default"/>
+      </w:rPr>
+    </w:lvl>
+    <w:lvl w:ilvl="5" w:tplc="04090005" w:tentative="1">
+      <w:start w:val="1"/>
+      <w:numFmt w:val="bullet"/>
+      <w:lvlText w:val=""/>
+      <w:lvlJc w:val="left"/>
+      <w:pPr>
+        <w:ind w:left="4320" w:hanging="360"/>
+      </w:pPr>
+      <w:rPr>
+        <w:rFonts w:ascii="Wingdings" w:hAnsi="Wingdings" w:hint="default"/>
+      </w:rPr>
+    </w:lvl>
+    <w:lvl w:ilvl="6" w:tplc="04090001" w:tentative="1">
+      <w:start w:val="1"/>
+      <w:numFmt w:val="bullet"/>
+      <w:lvlText w:val=""/>
+      <w:lvlJc w:val="left"/>
+      <w:pPr>
+        <w:ind w:left="5040" w:hanging="360"/>
+      </w:pPr>
+      <w:rPr>
+        <w:rFonts w:ascii="Symbol" w:hAnsi="Symbol" w:hint="default"/>
+      </w:rPr>
+    </w:lvl>
+    <w:lvl w:ilvl="7" w:tplc="04090003" w:tentative="1">
+      <w:start w:val="1"/>
+      <w:numFmt w:val="bullet"/>
+      <w:lvlText w:val="o"/>
+      <w:lvlJc w:val="left"/>
+      <w:pPr>
+        <w:ind w:left="5760" w:hanging="360"/>
+      </w:pPr>
+      <w:rPr>
+        <w:rFonts w:ascii="Courier New" w:hAnsi="Courier New" w:cs="Courier New" w:hint="default"/>
+      </w:rPr>
+    </w:lvl>
+    <w:lvl w:ilvl="8" w:tplc="04090005" w:tentative="1">
+      <w:start w:val="1"/>
+      <w:numFmt w:val="bullet"/>
+      <w:lvlText w:val=""/>
+      <w:lvlJc w:val="left"/>
+      <w:pPr>
+        <w:ind w:left="6480" w:hanging="360"/>
+      </w:pPr>
+      <w:rPr>
+        <w:rFonts w:ascii="Wingdings" w:hAnsi="Wingdings" w:hint="default"/>
+      </w:rPr>
+    </w:lvl>
+  </w:abstractNum>
+  <w:abstractNum w:abstractNumId="11">
     <w:nsid w:val="676B3AFA"/>
     <w:multiLevelType w:val="multilevel"/>
     <w:tmpl w:val="6CD0CDE4"/>
@@ -2838,7 +4868,7 @@
       </w:rPr>
     </w:lvl>
   </w:abstractNum>
-  <w:abstractNum w:abstractNumId="9">
+  <w:abstractNum w:abstractNumId="12">
     <w:nsid w:val="71C85B11"/>
     <w:multiLevelType w:val="multilevel"/>
     <w:tmpl w:val="ABB826D8"/>
@@ -2987,7 +5017,7 @@
       </w:rPr>
     </w:lvl>
   </w:abstractNum>
-  <w:abstractNum w:abstractNumId="10">
+  <w:abstractNum w:abstractNumId="13">
     <w:nsid w:val="7246313D"/>
     <w:multiLevelType w:val="multilevel"/>
     <w:tmpl w:val="7658710C"/>
@@ -3136,7 +5166,7 @@
       </w:rPr>
     </w:lvl>
   </w:abstractNum>
-  <w:abstractNum w:abstractNumId="11">
+  <w:abstractNum w:abstractNumId="14">
     <w:nsid w:val="7DB135F3"/>
     <w:multiLevelType w:val="multilevel"/>
     <w:tmpl w:val="F940BC0E"/>
@@ -3285,7 +5315,7 @@
       </w:rPr>
     </w:lvl>
   </w:abstractNum>
-  <w:abstractNum w:abstractNumId="12">
+  <w:abstractNum w:abstractNumId="15">
     <w:nsid w:val="7F146B97"/>
     <w:multiLevelType w:val="multilevel"/>
     <w:tmpl w:val="8BE8AC1A"/>
@@ -3435,40 +5465,40 @@
     </w:lvl>
   </w:abstractNum>
   <w:num w:numId="1">
-    <w:abstractNumId w:val="6"/>
+    <w:abstractNumId w:val="8"/>
   </w:num>
   <w:num w:numId="2">
     <w:abstractNumId w:val="2"/>
   </w:num>
   <w:num w:numId="3">
-    <w:abstractNumId w:val="7"/>
+    <w:abstractNumId w:val="9"/>
   </w:num>
   <w:num w:numId="4">
     <w:abstractNumId w:val="0"/>
   </w:num>
   <w:num w:numId="5">
-    <w:abstractNumId w:val="11"/>
+    <w:abstractNumId w:val="14"/>
   </w:num>
   <w:num w:numId="6">
-    <w:abstractNumId w:val="12"/>
+    <w:abstractNumId w:val="15"/>
   </w:num>
   <w:num w:numId="7">
-    <w:abstractNumId w:val="10"/>
+    <w:abstractNumId w:val="13"/>
   </w:num>
   <w:num w:numId="8">
     <w:abstractNumId w:val="4"/>
   </w:num>
   <w:num w:numId="9">
-    <w:abstractNumId w:val="8"/>
+    <w:abstractNumId w:val="11"/>
   </w:num>
   <w:num w:numId="10">
-    <w:abstractNumId w:val="8"/>
+    <w:abstractNumId w:val="11"/>
     <w:lvlOverride w:ilvl="1">
       <w:startOverride w:val="1"/>
     </w:lvlOverride>
   </w:num>
   <w:num w:numId="11">
-    <w:abstractNumId w:val="8"/>
+    <w:abstractNumId w:val="11"/>
     <w:lvlOverride w:ilvl="1">
       <w:startOverride w:val="2"/>
     </w:lvlOverride>
@@ -3480,10 +5510,19 @@
     <w:abstractNumId w:val="3"/>
   </w:num>
   <w:num w:numId="14">
-    <w:abstractNumId w:val="9"/>
+    <w:abstractNumId w:val="12"/>
   </w:num>
   <w:num w:numId="15">
+    <w:abstractNumId w:val="6"/>
+  </w:num>
+  <w:num w:numId="16">
+    <w:abstractNumId w:val="7"/>
+  </w:num>
+  <w:num w:numId="17">
     <w:abstractNumId w:val="5"/>
+  </w:num>
+  <w:num w:numId="18">
+    <w:abstractNumId w:val="10"/>
   </w:num>
 </w:numbering>
 </file>
@@ -3648,6 +5687,29 @@
     <w:name w:val="Normal"/>
     <w:qFormat/>
   </w:style>
+  <w:style w:type="paragraph" w:styleId="Heading1">
+    <w:name w:val="heading 1"/>
+    <w:basedOn w:val="Normal"/>
+    <w:next w:val="Normal"/>
+    <w:link w:val="Heading1Char"/>
+    <w:uiPriority w:val="9"/>
+    <w:qFormat/>
+    <w:rsid w:val="003335BC"/>
+    <w:pPr>
+      <w:keepNext/>
+      <w:keepLines/>
+      <w:spacing w:before="480" w:after="0"/>
+      <w:outlineLvl w:val="0"/>
+    </w:pPr>
+    <w:rPr>
+      <w:rFonts w:asciiTheme="majorHAnsi" w:eastAsiaTheme="majorEastAsia" w:hAnsiTheme="majorHAnsi" w:cstheme="majorBidi"/>
+      <w:b/>
+      <w:bCs/>
+      <w:color w:val="365F91" w:themeColor="accent1" w:themeShade="BF"/>
+      <w:sz w:val="28"/>
+      <w:szCs w:val="28"/>
+    </w:rPr>
+  </w:style>
   <w:style w:type="character" w:default="1" w:styleId="DefaultParagraphFont">
     <w:name w:val="Default Paragraph Font"/>
     <w:uiPriority w:val="1"/>
@@ -3695,12 +5757,76 @@
     <w:name w:val="Hyperlink"/>
     <w:basedOn w:val="DefaultParagraphFont"/>
     <w:uiPriority w:val="99"/>
-    <w:semiHidden/>
     <w:unhideWhenUsed/>
     <w:rsid w:val="00692A78"/>
     <w:rPr>
       <w:color w:val="0000FF"/>
       <w:u w:val="single"/>
+    </w:rPr>
+  </w:style>
+  <w:style w:type="paragraph" w:styleId="ListParagraph">
+    <w:name w:val="List Paragraph"/>
+    <w:basedOn w:val="Normal"/>
+    <w:uiPriority w:val="34"/>
+    <w:qFormat/>
+    <w:rsid w:val="00A074EF"/>
+    <w:pPr>
+      <w:ind w:left="720"/>
+      <w:contextualSpacing/>
+    </w:pPr>
+  </w:style>
+  <w:style w:type="paragraph" w:styleId="Title">
+    <w:name w:val="Title"/>
+    <w:basedOn w:val="Normal"/>
+    <w:next w:val="Normal"/>
+    <w:link w:val="TitleChar"/>
+    <w:uiPriority w:val="10"/>
+    <w:qFormat/>
+    <w:rsid w:val="003335BC"/>
+    <w:pPr>
+      <w:pBdr>
+        <w:bottom w:val="single" w:sz="8" w:space="4" w:color="4F81BD" w:themeColor="accent1"/>
+      </w:pBdr>
+      <w:spacing w:after="300" w:line="240" w:lineRule="auto"/>
+      <w:contextualSpacing/>
+    </w:pPr>
+    <w:rPr>
+      <w:rFonts w:asciiTheme="majorHAnsi" w:eastAsiaTheme="majorEastAsia" w:hAnsiTheme="majorHAnsi" w:cstheme="majorBidi"/>
+      <w:color w:val="17365D" w:themeColor="text2" w:themeShade="BF"/>
+      <w:spacing w:val="5"/>
+      <w:kern w:val="28"/>
+      <w:sz w:val="52"/>
+      <w:szCs w:val="52"/>
+    </w:rPr>
+  </w:style>
+  <w:style w:type="character" w:customStyle="1" w:styleId="TitleChar">
+    <w:name w:val="Title Char"/>
+    <w:basedOn w:val="DefaultParagraphFont"/>
+    <w:link w:val="Title"/>
+    <w:uiPriority w:val="10"/>
+    <w:rsid w:val="003335BC"/>
+    <w:rPr>
+      <w:rFonts w:asciiTheme="majorHAnsi" w:eastAsiaTheme="majorEastAsia" w:hAnsiTheme="majorHAnsi" w:cstheme="majorBidi"/>
+      <w:color w:val="17365D" w:themeColor="text2" w:themeShade="BF"/>
+      <w:spacing w:val="5"/>
+      <w:kern w:val="28"/>
+      <w:sz w:val="52"/>
+      <w:szCs w:val="52"/>
+    </w:rPr>
+  </w:style>
+  <w:style w:type="character" w:customStyle="1" w:styleId="Heading1Char">
+    <w:name w:val="Heading 1 Char"/>
+    <w:basedOn w:val="DefaultParagraphFont"/>
+    <w:link w:val="Heading1"/>
+    <w:uiPriority w:val="9"/>
+    <w:rsid w:val="003335BC"/>
+    <w:rPr>
+      <w:rFonts w:asciiTheme="majorHAnsi" w:eastAsiaTheme="majorEastAsia" w:hAnsiTheme="majorHAnsi" w:cstheme="majorBidi"/>
+      <w:b/>
+      <w:bCs/>
+      <w:color w:val="365F91" w:themeColor="accent1" w:themeShade="BF"/>
+      <w:sz w:val="28"/>
+      <w:szCs w:val="28"/>
     </w:rPr>
   </w:style>
 </w:styles>
@@ -3866,6 +5992,29 @@
     <w:name w:val="Normal"/>
     <w:qFormat/>
   </w:style>
+  <w:style w:type="paragraph" w:styleId="Heading1">
+    <w:name w:val="heading 1"/>
+    <w:basedOn w:val="Normal"/>
+    <w:next w:val="Normal"/>
+    <w:link w:val="Heading1Char"/>
+    <w:uiPriority w:val="9"/>
+    <w:qFormat/>
+    <w:rsid w:val="003335BC"/>
+    <w:pPr>
+      <w:keepNext/>
+      <w:keepLines/>
+      <w:spacing w:before="480" w:after="0"/>
+      <w:outlineLvl w:val="0"/>
+    </w:pPr>
+    <w:rPr>
+      <w:rFonts w:asciiTheme="majorHAnsi" w:eastAsiaTheme="majorEastAsia" w:hAnsiTheme="majorHAnsi" w:cstheme="majorBidi"/>
+      <w:b/>
+      <w:bCs/>
+      <w:color w:val="365F91" w:themeColor="accent1" w:themeShade="BF"/>
+      <w:sz w:val="28"/>
+      <w:szCs w:val="28"/>
+    </w:rPr>
+  </w:style>
   <w:style w:type="character" w:default="1" w:styleId="DefaultParagraphFont">
     <w:name w:val="Default Paragraph Font"/>
     <w:uiPriority w:val="1"/>
@@ -3913,12 +6062,76 @@
     <w:name w:val="Hyperlink"/>
     <w:basedOn w:val="DefaultParagraphFont"/>
     <w:uiPriority w:val="99"/>
-    <w:semiHidden/>
     <w:unhideWhenUsed/>
     <w:rsid w:val="00692A78"/>
     <w:rPr>
       <w:color w:val="0000FF"/>
       <w:u w:val="single"/>
+    </w:rPr>
+  </w:style>
+  <w:style w:type="paragraph" w:styleId="ListParagraph">
+    <w:name w:val="List Paragraph"/>
+    <w:basedOn w:val="Normal"/>
+    <w:uiPriority w:val="34"/>
+    <w:qFormat/>
+    <w:rsid w:val="00A074EF"/>
+    <w:pPr>
+      <w:ind w:left="720"/>
+      <w:contextualSpacing/>
+    </w:pPr>
+  </w:style>
+  <w:style w:type="paragraph" w:styleId="Title">
+    <w:name w:val="Title"/>
+    <w:basedOn w:val="Normal"/>
+    <w:next w:val="Normal"/>
+    <w:link w:val="TitleChar"/>
+    <w:uiPriority w:val="10"/>
+    <w:qFormat/>
+    <w:rsid w:val="003335BC"/>
+    <w:pPr>
+      <w:pBdr>
+        <w:bottom w:val="single" w:sz="8" w:space="4" w:color="4F81BD" w:themeColor="accent1"/>
+      </w:pBdr>
+      <w:spacing w:after="300" w:line="240" w:lineRule="auto"/>
+      <w:contextualSpacing/>
+    </w:pPr>
+    <w:rPr>
+      <w:rFonts w:asciiTheme="majorHAnsi" w:eastAsiaTheme="majorEastAsia" w:hAnsiTheme="majorHAnsi" w:cstheme="majorBidi"/>
+      <w:color w:val="17365D" w:themeColor="text2" w:themeShade="BF"/>
+      <w:spacing w:val="5"/>
+      <w:kern w:val="28"/>
+      <w:sz w:val="52"/>
+      <w:szCs w:val="52"/>
+    </w:rPr>
+  </w:style>
+  <w:style w:type="character" w:customStyle="1" w:styleId="TitleChar">
+    <w:name w:val="Title Char"/>
+    <w:basedOn w:val="DefaultParagraphFont"/>
+    <w:link w:val="Title"/>
+    <w:uiPriority w:val="10"/>
+    <w:rsid w:val="003335BC"/>
+    <w:rPr>
+      <w:rFonts w:asciiTheme="majorHAnsi" w:eastAsiaTheme="majorEastAsia" w:hAnsiTheme="majorHAnsi" w:cstheme="majorBidi"/>
+      <w:color w:val="17365D" w:themeColor="text2" w:themeShade="BF"/>
+      <w:spacing w:val="5"/>
+      <w:kern w:val="28"/>
+      <w:sz w:val="52"/>
+      <w:szCs w:val="52"/>
+    </w:rPr>
+  </w:style>
+  <w:style w:type="character" w:customStyle="1" w:styleId="Heading1Char">
+    <w:name w:val="Heading 1 Char"/>
+    <w:basedOn w:val="DefaultParagraphFont"/>
+    <w:link w:val="Heading1"/>
+    <w:uiPriority w:val="9"/>
+    <w:rsid w:val="003335BC"/>
+    <w:rPr>
+      <w:rFonts w:asciiTheme="majorHAnsi" w:eastAsiaTheme="majorEastAsia" w:hAnsiTheme="majorHAnsi" w:cstheme="majorBidi"/>
+      <w:b/>
+      <w:bCs/>
+      <w:color w:val="365F91" w:themeColor="accent1" w:themeShade="BF"/>
+      <w:sz w:val="28"/>
+      <w:szCs w:val="28"/>
     </w:rPr>
   </w:style>
 </w:styles>

</xml_diff>

<commit_message>
- Updated the bootcamp document
- Signed off by Jon Totton
</commit_message>
<xml_diff>
--- a/New Developer Bootcamp.docx
+++ b/New Developer Bootcamp.docx
@@ -128,6 +128,10 @@
           <w:ilvl w:val="1"/>
           <w:numId w:val="1"/>
         </w:numPr>
+        <w:tabs>
+          <w:tab w:val="clear" w:pos="1440"/>
+          <w:tab w:val="num" w:pos="1980"/>
+        </w:tabs>
         <w:spacing w:after="0" w:line="240" w:lineRule="auto"/>
         <w:textAlignment w:val="center"/>
         <w:rPr>
@@ -2751,6 +2755,760 @@
     </w:p>
     <w:p>
       <w:pPr>
+        <w:ind w:left="540"/>
+        <w:rPr>
+          <w:rFonts w:ascii="Calibri" w:hAnsi="Calibri"/>
+          <w:highlight w:val="white"/>
+        </w:rPr>
+      </w:pPr>
+      <w:r>
+        <w:rPr>
+          <w:rFonts w:ascii="Calibri" w:hAnsi="Calibri"/>
+          <w:highlight w:val="white"/>
+        </w:rPr>
+        <w:t>In the same file you need to change the following:</w:t>
+      </w:r>
+    </w:p>
+    <w:p>
+      <w:pPr>
+        <w:autoSpaceDE w:val="0"/>
+        <w:autoSpaceDN w:val="0"/>
+        <w:adjustRightInd w:val="0"/>
+        <w:spacing w:after="0" w:line="240" w:lineRule="auto"/>
+        <w:rPr>
+          <w:rFonts w:ascii="Consolas" w:hAnsi="Consolas" w:cs="Consolas"/>
+          <w:color w:val="000000"/>
+          <w:sz w:val="19"/>
+          <w:szCs w:val="19"/>
+          <w:highlight w:val="white"/>
+        </w:rPr>
+      </w:pPr>
+      <w:r>
+        <w:rPr>
+          <w:rFonts w:ascii="Consolas" w:hAnsi="Consolas" w:cs="Consolas"/>
+          <w:color w:val="0000FF"/>
+          <w:sz w:val="19"/>
+          <w:szCs w:val="19"/>
+          <w:highlight w:val="white"/>
+        </w:rPr>
+        <w:t xml:space="preserve">        &lt;</w:t>
+      </w:r>
+      <w:proofErr w:type="gramStart"/>
+      <w:r>
+        <w:rPr>
+          <w:rFonts w:ascii="Consolas" w:hAnsi="Consolas" w:cs="Consolas"/>
+          <w:color w:val="A31515"/>
+          <w:sz w:val="19"/>
+          <w:szCs w:val="19"/>
+          <w:highlight w:val="white"/>
+        </w:rPr>
+        <w:t>security</w:t>
+      </w:r>
+      <w:proofErr w:type="gramEnd"/>
+      <w:r>
+        <w:rPr>
+          <w:rFonts w:ascii="Consolas" w:hAnsi="Consolas" w:cs="Consolas"/>
+          <w:color w:val="0000FF"/>
+          <w:sz w:val="19"/>
+          <w:szCs w:val="19"/>
+          <w:highlight w:val="white"/>
+        </w:rPr>
+        <w:t>&gt;</w:t>
+      </w:r>
+    </w:p>
+    <w:p>
+      <w:pPr>
+        <w:autoSpaceDE w:val="0"/>
+        <w:autoSpaceDN w:val="0"/>
+        <w:adjustRightInd w:val="0"/>
+        <w:spacing w:after="0" w:line="240" w:lineRule="auto"/>
+        <w:rPr>
+          <w:rFonts w:ascii="Consolas" w:hAnsi="Consolas" w:cs="Consolas"/>
+          <w:color w:val="0000FF"/>
+          <w:sz w:val="19"/>
+          <w:szCs w:val="19"/>
+          <w:highlight w:val="white"/>
+        </w:rPr>
+      </w:pPr>
+      <w:r>
+        <w:rPr>
+          <w:rFonts w:ascii="Consolas" w:hAnsi="Consolas" w:cs="Consolas"/>
+          <w:color w:val="0000FF"/>
+          <w:sz w:val="19"/>
+          <w:szCs w:val="19"/>
+          <w:highlight w:val="white"/>
+        </w:rPr>
+        <w:t xml:space="preserve">            &lt;</w:t>
+      </w:r>
+      <w:proofErr w:type="gramStart"/>
+      <w:r>
+        <w:rPr>
+          <w:rFonts w:ascii="Consolas" w:hAnsi="Consolas" w:cs="Consolas"/>
+          <w:color w:val="A31515"/>
+          <w:sz w:val="19"/>
+          <w:szCs w:val="19"/>
+          <w:highlight w:val="white"/>
+        </w:rPr>
+        <w:t>authentication</w:t>
+      </w:r>
+      <w:proofErr w:type="gramEnd"/>
+      <w:r>
+        <w:rPr>
+          <w:rFonts w:ascii="Consolas" w:hAnsi="Consolas" w:cs="Consolas"/>
+          <w:color w:val="0000FF"/>
+          <w:sz w:val="19"/>
+          <w:szCs w:val="19"/>
+          <w:highlight w:val="white"/>
+        </w:rPr>
+        <w:t>&gt;</w:t>
+      </w:r>
+    </w:p>
+    <w:p>
+      <w:pPr>
+        <w:autoSpaceDE w:val="0"/>
+        <w:autoSpaceDN w:val="0"/>
+        <w:adjustRightInd w:val="0"/>
+        <w:spacing w:after="0" w:line="240" w:lineRule="auto"/>
+        <w:rPr>
+          <w:rFonts w:ascii="Consolas" w:hAnsi="Consolas" w:cs="Consolas"/>
+          <w:color w:val="0000FF"/>
+          <w:sz w:val="19"/>
+          <w:szCs w:val="19"/>
+          <w:highlight w:val="white"/>
+        </w:rPr>
+      </w:pPr>
+    </w:p>
+    <w:p>
+      <w:pPr>
+        <w:autoSpaceDE w:val="0"/>
+        <w:autoSpaceDN w:val="0"/>
+        <w:adjustRightInd w:val="0"/>
+        <w:spacing w:after="0" w:line="240" w:lineRule="auto"/>
+        <w:rPr>
+          <w:rFonts w:ascii="Consolas" w:hAnsi="Consolas" w:cs="Consolas"/>
+          <w:color w:val="000000"/>
+          <w:sz w:val="19"/>
+          <w:szCs w:val="19"/>
+          <w:highlight w:val="white"/>
+        </w:rPr>
+      </w:pPr>
+      <w:r>
+        <w:rPr>
+          <w:rFonts w:ascii="Consolas" w:hAnsi="Consolas" w:cs="Consolas"/>
+          <w:color w:val="0000FF"/>
+          <w:sz w:val="19"/>
+          <w:szCs w:val="19"/>
+          <w:highlight w:val="white"/>
+        </w:rPr>
+        <w:t xml:space="preserve">                &lt;</w:t>
+      </w:r>
+      <w:proofErr w:type="spellStart"/>
+      <w:r>
+        <w:rPr>
+          <w:rFonts w:ascii="Consolas" w:hAnsi="Consolas" w:cs="Consolas"/>
+          <w:color w:val="A31515"/>
+          <w:sz w:val="19"/>
+          <w:szCs w:val="19"/>
+          <w:highlight w:val="white"/>
+        </w:rPr>
+        <w:t>anonymousAuthentication</w:t>
+      </w:r>
+      <w:proofErr w:type="spellEnd"/>
+      <w:r>
+        <w:rPr>
+          <w:rFonts w:ascii="Consolas" w:hAnsi="Consolas" w:cs="Consolas"/>
+          <w:color w:val="0000FF"/>
+          <w:sz w:val="19"/>
+          <w:szCs w:val="19"/>
+          <w:highlight w:val="white"/>
+        </w:rPr>
+        <w:t xml:space="preserve"> </w:t>
+      </w:r>
+      <w:r>
+        <w:rPr>
+          <w:rFonts w:ascii="Consolas" w:hAnsi="Consolas" w:cs="Consolas"/>
+          <w:color w:val="FF0000"/>
+          <w:sz w:val="19"/>
+          <w:szCs w:val="19"/>
+          <w:highlight w:val="white"/>
+        </w:rPr>
+        <w:t>enabled</w:t>
+      </w:r>
+      <w:r>
+        <w:rPr>
+          <w:rFonts w:ascii="Consolas" w:hAnsi="Consolas" w:cs="Consolas"/>
+          <w:color w:val="0000FF"/>
+          <w:sz w:val="19"/>
+          <w:szCs w:val="19"/>
+          <w:highlight w:val="white"/>
+        </w:rPr>
+        <w:t>=</w:t>
+      </w:r>
+      <w:r>
+        <w:rPr>
+          <w:rFonts w:ascii="Consolas" w:hAnsi="Consolas" w:cs="Consolas"/>
+          <w:color w:val="000000"/>
+          <w:sz w:val="19"/>
+          <w:szCs w:val="19"/>
+          <w:highlight w:val="white"/>
+        </w:rPr>
+        <w:t>"</w:t>
+      </w:r>
+      <w:r>
+        <w:rPr>
+          <w:rFonts w:ascii="Consolas" w:hAnsi="Consolas" w:cs="Consolas"/>
+          <w:color w:val="0000FF"/>
+          <w:sz w:val="19"/>
+          <w:szCs w:val="19"/>
+          <w:highlight w:val="yellow"/>
+        </w:rPr>
+        <w:t>false</w:t>
+      </w:r>
+      <w:r>
+        <w:rPr>
+          <w:rFonts w:ascii="Consolas" w:hAnsi="Consolas" w:cs="Consolas"/>
+          <w:color w:val="000000"/>
+          <w:sz w:val="19"/>
+          <w:szCs w:val="19"/>
+          <w:highlight w:val="white"/>
+        </w:rPr>
+        <w:t>"</w:t>
+      </w:r>
+      <w:r>
+        <w:rPr>
+          <w:rFonts w:ascii="Consolas" w:hAnsi="Consolas" w:cs="Consolas"/>
+          <w:color w:val="0000FF"/>
+          <w:sz w:val="19"/>
+          <w:szCs w:val="19"/>
+          <w:highlight w:val="white"/>
+        </w:rPr>
+        <w:t xml:space="preserve"> </w:t>
+      </w:r>
+      <w:proofErr w:type="spellStart"/>
+      <w:r>
+        <w:rPr>
+          <w:rFonts w:ascii="Consolas" w:hAnsi="Consolas" w:cs="Consolas"/>
+          <w:color w:val="FF0000"/>
+          <w:sz w:val="19"/>
+          <w:szCs w:val="19"/>
+          <w:highlight w:val="white"/>
+        </w:rPr>
+        <w:t>userName</w:t>
+      </w:r>
+      <w:proofErr w:type="spellEnd"/>
+      <w:r>
+        <w:rPr>
+          <w:rFonts w:ascii="Consolas" w:hAnsi="Consolas" w:cs="Consolas"/>
+          <w:color w:val="0000FF"/>
+          <w:sz w:val="19"/>
+          <w:szCs w:val="19"/>
+          <w:highlight w:val="white"/>
+        </w:rPr>
+        <w:t>=</w:t>
+      </w:r>
+      <w:r>
+        <w:rPr>
+          <w:rFonts w:ascii="Consolas" w:hAnsi="Consolas" w:cs="Consolas"/>
+          <w:color w:val="000000"/>
+          <w:sz w:val="19"/>
+          <w:szCs w:val="19"/>
+          <w:highlight w:val="white"/>
+        </w:rPr>
+        <w:t>""</w:t>
+      </w:r>
+      <w:r>
+        <w:rPr>
+          <w:rFonts w:ascii="Consolas" w:hAnsi="Consolas" w:cs="Consolas"/>
+          <w:color w:val="0000FF"/>
+          <w:sz w:val="19"/>
+          <w:szCs w:val="19"/>
+          <w:highlight w:val="white"/>
+        </w:rPr>
+        <w:t xml:space="preserve"> /&gt;</w:t>
+      </w:r>
+    </w:p>
+    <w:p>
+      <w:pPr>
+        <w:autoSpaceDE w:val="0"/>
+        <w:autoSpaceDN w:val="0"/>
+        <w:adjustRightInd w:val="0"/>
+        <w:spacing w:after="0" w:line="240" w:lineRule="auto"/>
+        <w:rPr>
+          <w:rFonts w:ascii="Consolas" w:hAnsi="Consolas" w:cs="Consolas"/>
+          <w:color w:val="000000"/>
+          <w:sz w:val="19"/>
+          <w:szCs w:val="19"/>
+          <w:highlight w:val="white"/>
+        </w:rPr>
+      </w:pPr>
+    </w:p>
+    <w:p>
+      <w:pPr>
+        <w:autoSpaceDE w:val="0"/>
+        <w:autoSpaceDN w:val="0"/>
+        <w:adjustRightInd w:val="0"/>
+        <w:spacing w:after="0" w:line="240" w:lineRule="auto"/>
+        <w:rPr>
+          <w:rFonts w:ascii="Consolas" w:hAnsi="Consolas" w:cs="Consolas"/>
+          <w:color w:val="000000"/>
+          <w:sz w:val="19"/>
+          <w:szCs w:val="19"/>
+          <w:highlight w:val="white"/>
+        </w:rPr>
+      </w:pPr>
+      <w:r>
+        <w:rPr>
+          <w:rFonts w:ascii="Consolas" w:hAnsi="Consolas" w:cs="Consolas"/>
+          <w:color w:val="0000FF"/>
+          <w:sz w:val="19"/>
+          <w:szCs w:val="19"/>
+          <w:highlight w:val="white"/>
+        </w:rPr>
+        <w:t xml:space="preserve">                &lt;</w:t>
+      </w:r>
+      <w:proofErr w:type="spellStart"/>
+      <w:r>
+        <w:rPr>
+          <w:rFonts w:ascii="Consolas" w:hAnsi="Consolas" w:cs="Consolas"/>
+          <w:color w:val="A31515"/>
+          <w:sz w:val="19"/>
+          <w:szCs w:val="19"/>
+          <w:highlight w:val="white"/>
+        </w:rPr>
+        <w:t>windowsAuthentication</w:t>
+      </w:r>
+      <w:proofErr w:type="spellEnd"/>
+      <w:r>
+        <w:rPr>
+          <w:rFonts w:ascii="Consolas" w:hAnsi="Consolas" w:cs="Consolas"/>
+          <w:color w:val="0000FF"/>
+          <w:sz w:val="19"/>
+          <w:szCs w:val="19"/>
+          <w:highlight w:val="white"/>
+        </w:rPr>
+        <w:t xml:space="preserve"> </w:t>
+      </w:r>
+      <w:r>
+        <w:rPr>
+          <w:rFonts w:ascii="Consolas" w:hAnsi="Consolas" w:cs="Consolas"/>
+          <w:color w:val="FF0000"/>
+          <w:sz w:val="19"/>
+          <w:szCs w:val="19"/>
+          <w:highlight w:val="white"/>
+        </w:rPr>
+        <w:t>enabled</w:t>
+      </w:r>
+      <w:r>
+        <w:rPr>
+          <w:rFonts w:ascii="Consolas" w:hAnsi="Consolas" w:cs="Consolas"/>
+          <w:color w:val="0000FF"/>
+          <w:sz w:val="19"/>
+          <w:szCs w:val="19"/>
+          <w:highlight w:val="white"/>
+        </w:rPr>
+        <w:t>=</w:t>
+      </w:r>
+      <w:r>
+        <w:rPr>
+          <w:rFonts w:ascii="Consolas" w:hAnsi="Consolas" w:cs="Consolas"/>
+          <w:color w:val="000000"/>
+          <w:sz w:val="19"/>
+          <w:szCs w:val="19"/>
+          <w:highlight w:val="white"/>
+        </w:rPr>
+        <w:t>"</w:t>
+      </w:r>
+      <w:r>
+        <w:rPr>
+          <w:rFonts w:ascii="Consolas" w:hAnsi="Consolas" w:cs="Consolas"/>
+          <w:color w:val="0000FF"/>
+          <w:sz w:val="19"/>
+          <w:szCs w:val="19"/>
+          <w:highlight w:val="yellow"/>
+        </w:rPr>
+        <w:t>true</w:t>
+      </w:r>
+      <w:r>
+        <w:rPr>
+          <w:rFonts w:ascii="Consolas" w:hAnsi="Consolas" w:cs="Consolas"/>
+          <w:color w:val="000000"/>
+          <w:sz w:val="19"/>
+          <w:szCs w:val="19"/>
+          <w:highlight w:val="white"/>
+        </w:rPr>
+        <w:t>"</w:t>
+      </w:r>
+      <w:r>
+        <w:rPr>
+          <w:rFonts w:ascii="Consolas" w:hAnsi="Consolas" w:cs="Consolas"/>
+          <w:color w:val="0000FF"/>
+          <w:sz w:val="19"/>
+          <w:szCs w:val="19"/>
+          <w:highlight w:val="white"/>
+        </w:rPr>
+        <w:t>&gt;</w:t>
+      </w:r>
+    </w:p>
+    <w:p>
+      <w:pPr>
+        <w:autoSpaceDE w:val="0"/>
+        <w:autoSpaceDN w:val="0"/>
+        <w:adjustRightInd w:val="0"/>
+        <w:spacing w:after="0" w:line="240" w:lineRule="auto"/>
+        <w:rPr>
+          <w:rFonts w:ascii="Consolas" w:hAnsi="Consolas" w:cs="Consolas"/>
+          <w:color w:val="000000"/>
+          <w:sz w:val="19"/>
+          <w:szCs w:val="19"/>
+          <w:highlight w:val="white"/>
+        </w:rPr>
+      </w:pPr>
+      <w:r>
+        <w:rPr>
+          <w:rFonts w:ascii="Consolas" w:hAnsi="Consolas" w:cs="Consolas"/>
+          <w:color w:val="0000FF"/>
+          <w:sz w:val="19"/>
+          <w:szCs w:val="19"/>
+          <w:highlight w:val="white"/>
+        </w:rPr>
+        <w:t xml:space="preserve">                    &lt;</w:t>
+      </w:r>
+      <w:proofErr w:type="gramStart"/>
+      <w:r>
+        <w:rPr>
+          <w:rFonts w:ascii="Consolas" w:hAnsi="Consolas" w:cs="Consolas"/>
+          <w:color w:val="A31515"/>
+          <w:sz w:val="19"/>
+          <w:szCs w:val="19"/>
+          <w:highlight w:val="white"/>
+        </w:rPr>
+        <w:t>providers</w:t>
+      </w:r>
+      <w:proofErr w:type="gramEnd"/>
+      <w:r>
+        <w:rPr>
+          <w:rFonts w:ascii="Consolas" w:hAnsi="Consolas" w:cs="Consolas"/>
+          <w:color w:val="0000FF"/>
+          <w:sz w:val="19"/>
+          <w:szCs w:val="19"/>
+          <w:highlight w:val="white"/>
+        </w:rPr>
+        <w:t>&gt;</w:t>
+      </w:r>
+    </w:p>
+    <w:p>
+      <w:pPr>
+        <w:autoSpaceDE w:val="0"/>
+        <w:autoSpaceDN w:val="0"/>
+        <w:adjustRightInd w:val="0"/>
+        <w:spacing w:after="0" w:line="240" w:lineRule="auto"/>
+        <w:rPr>
+          <w:rFonts w:ascii="Consolas" w:hAnsi="Consolas" w:cs="Consolas"/>
+          <w:color w:val="000000"/>
+          <w:sz w:val="19"/>
+          <w:szCs w:val="19"/>
+          <w:highlight w:val="white"/>
+        </w:rPr>
+      </w:pPr>
+      <w:r>
+        <w:rPr>
+          <w:rFonts w:ascii="Consolas" w:hAnsi="Consolas" w:cs="Consolas"/>
+          <w:color w:val="0000FF"/>
+          <w:sz w:val="19"/>
+          <w:szCs w:val="19"/>
+          <w:highlight w:val="white"/>
+        </w:rPr>
+        <w:t xml:space="preserve">                        &lt;</w:t>
+      </w:r>
+      <w:r>
+        <w:rPr>
+          <w:rFonts w:ascii="Consolas" w:hAnsi="Consolas" w:cs="Consolas"/>
+          <w:color w:val="A31515"/>
+          <w:sz w:val="19"/>
+          <w:szCs w:val="19"/>
+          <w:highlight w:val="white"/>
+        </w:rPr>
+        <w:t>add</w:t>
+      </w:r>
+      <w:r>
+        <w:rPr>
+          <w:rFonts w:ascii="Consolas" w:hAnsi="Consolas" w:cs="Consolas"/>
+          <w:color w:val="0000FF"/>
+          <w:sz w:val="19"/>
+          <w:szCs w:val="19"/>
+          <w:highlight w:val="white"/>
+        </w:rPr>
+        <w:t xml:space="preserve"> </w:t>
+      </w:r>
+      <w:r>
+        <w:rPr>
+          <w:rFonts w:ascii="Consolas" w:hAnsi="Consolas" w:cs="Consolas"/>
+          <w:color w:val="FF0000"/>
+          <w:sz w:val="19"/>
+          <w:szCs w:val="19"/>
+          <w:highlight w:val="white"/>
+        </w:rPr>
+        <w:t>value</w:t>
+      </w:r>
+      <w:r>
+        <w:rPr>
+          <w:rFonts w:ascii="Consolas" w:hAnsi="Consolas" w:cs="Consolas"/>
+          <w:color w:val="0000FF"/>
+          <w:sz w:val="19"/>
+          <w:szCs w:val="19"/>
+          <w:highlight w:val="white"/>
+        </w:rPr>
+        <w:t>=</w:t>
+      </w:r>
+      <w:r>
+        <w:rPr>
+          <w:rFonts w:ascii="Consolas" w:hAnsi="Consolas" w:cs="Consolas"/>
+          <w:color w:val="000000"/>
+          <w:sz w:val="19"/>
+          <w:szCs w:val="19"/>
+          <w:highlight w:val="white"/>
+        </w:rPr>
+        <w:t>"</w:t>
+      </w:r>
+      <w:r>
+        <w:rPr>
+          <w:rFonts w:ascii="Consolas" w:hAnsi="Consolas" w:cs="Consolas"/>
+          <w:color w:val="0000FF"/>
+          <w:sz w:val="19"/>
+          <w:szCs w:val="19"/>
+          <w:highlight w:val="white"/>
+        </w:rPr>
+        <w:t>Negotiate</w:t>
+      </w:r>
+      <w:r>
+        <w:rPr>
+          <w:rFonts w:ascii="Consolas" w:hAnsi="Consolas" w:cs="Consolas"/>
+          <w:color w:val="000000"/>
+          <w:sz w:val="19"/>
+          <w:szCs w:val="19"/>
+          <w:highlight w:val="white"/>
+        </w:rPr>
+        <w:t>"</w:t>
+      </w:r>
+      <w:r>
+        <w:rPr>
+          <w:rFonts w:ascii="Consolas" w:hAnsi="Consolas" w:cs="Consolas"/>
+          <w:color w:val="0000FF"/>
+          <w:sz w:val="19"/>
+          <w:szCs w:val="19"/>
+          <w:highlight w:val="white"/>
+        </w:rPr>
+        <w:t xml:space="preserve"> /&gt;</w:t>
+      </w:r>
+    </w:p>
+    <w:p>
+      <w:pPr>
+        <w:autoSpaceDE w:val="0"/>
+        <w:autoSpaceDN w:val="0"/>
+        <w:adjustRightInd w:val="0"/>
+        <w:spacing w:after="0" w:line="240" w:lineRule="auto"/>
+        <w:rPr>
+          <w:rFonts w:ascii="Consolas" w:hAnsi="Consolas" w:cs="Consolas"/>
+          <w:color w:val="000000"/>
+          <w:sz w:val="19"/>
+          <w:szCs w:val="19"/>
+          <w:highlight w:val="white"/>
+        </w:rPr>
+      </w:pPr>
+      <w:r>
+        <w:rPr>
+          <w:rFonts w:ascii="Consolas" w:hAnsi="Consolas" w:cs="Consolas"/>
+          <w:color w:val="0000FF"/>
+          <w:sz w:val="19"/>
+          <w:szCs w:val="19"/>
+          <w:highlight w:val="white"/>
+        </w:rPr>
+        <w:t xml:space="preserve">                        &lt;</w:t>
+      </w:r>
+      <w:r>
+        <w:rPr>
+          <w:rFonts w:ascii="Consolas" w:hAnsi="Consolas" w:cs="Consolas"/>
+          <w:color w:val="A31515"/>
+          <w:sz w:val="19"/>
+          <w:szCs w:val="19"/>
+          <w:highlight w:val="white"/>
+        </w:rPr>
+        <w:t>add</w:t>
+      </w:r>
+      <w:r>
+        <w:rPr>
+          <w:rFonts w:ascii="Consolas" w:hAnsi="Consolas" w:cs="Consolas"/>
+          <w:color w:val="0000FF"/>
+          <w:sz w:val="19"/>
+          <w:szCs w:val="19"/>
+          <w:highlight w:val="white"/>
+        </w:rPr>
+        <w:t xml:space="preserve"> </w:t>
+      </w:r>
+      <w:r>
+        <w:rPr>
+          <w:rFonts w:ascii="Consolas" w:hAnsi="Consolas" w:cs="Consolas"/>
+          <w:color w:val="FF0000"/>
+          <w:sz w:val="19"/>
+          <w:szCs w:val="19"/>
+          <w:highlight w:val="white"/>
+        </w:rPr>
+        <w:t>value</w:t>
+      </w:r>
+      <w:r>
+        <w:rPr>
+          <w:rFonts w:ascii="Consolas" w:hAnsi="Consolas" w:cs="Consolas"/>
+          <w:color w:val="0000FF"/>
+          <w:sz w:val="19"/>
+          <w:szCs w:val="19"/>
+          <w:highlight w:val="white"/>
+        </w:rPr>
+        <w:t>=</w:t>
+      </w:r>
+      <w:r>
+        <w:rPr>
+          <w:rFonts w:ascii="Consolas" w:hAnsi="Consolas" w:cs="Consolas"/>
+          <w:color w:val="000000"/>
+          <w:sz w:val="19"/>
+          <w:szCs w:val="19"/>
+          <w:highlight w:val="white"/>
+        </w:rPr>
+        <w:t>"</w:t>
+      </w:r>
+      <w:r>
+        <w:rPr>
+          <w:rFonts w:ascii="Consolas" w:hAnsi="Consolas" w:cs="Consolas"/>
+          <w:color w:val="0000FF"/>
+          <w:sz w:val="19"/>
+          <w:szCs w:val="19"/>
+          <w:highlight w:val="white"/>
+        </w:rPr>
+        <w:t>NTLM</w:t>
+      </w:r>
+      <w:r>
+        <w:rPr>
+          <w:rFonts w:ascii="Consolas" w:hAnsi="Consolas" w:cs="Consolas"/>
+          <w:color w:val="000000"/>
+          <w:sz w:val="19"/>
+          <w:szCs w:val="19"/>
+          <w:highlight w:val="white"/>
+        </w:rPr>
+        <w:t>"</w:t>
+      </w:r>
+      <w:r>
+        <w:rPr>
+          <w:rFonts w:ascii="Consolas" w:hAnsi="Consolas" w:cs="Consolas"/>
+          <w:color w:val="0000FF"/>
+          <w:sz w:val="19"/>
+          <w:szCs w:val="19"/>
+          <w:highlight w:val="white"/>
+        </w:rPr>
+        <w:t xml:space="preserve"> /&gt;</w:t>
+      </w:r>
+    </w:p>
+    <w:p>
+      <w:pPr>
+        <w:autoSpaceDE w:val="0"/>
+        <w:autoSpaceDN w:val="0"/>
+        <w:adjustRightInd w:val="0"/>
+        <w:spacing w:after="0" w:line="240" w:lineRule="auto"/>
+        <w:rPr>
+          <w:rFonts w:ascii="Consolas" w:hAnsi="Consolas" w:cs="Consolas"/>
+          <w:color w:val="000000"/>
+          <w:sz w:val="19"/>
+          <w:szCs w:val="19"/>
+          <w:highlight w:val="white"/>
+        </w:rPr>
+      </w:pPr>
+      <w:r>
+        <w:rPr>
+          <w:rFonts w:ascii="Consolas" w:hAnsi="Consolas" w:cs="Consolas"/>
+          <w:color w:val="0000FF"/>
+          <w:sz w:val="19"/>
+          <w:szCs w:val="19"/>
+          <w:highlight w:val="white"/>
+        </w:rPr>
+        <w:t xml:space="preserve">                    &lt;/</w:t>
+      </w:r>
+      <w:r>
+        <w:rPr>
+          <w:rFonts w:ascii="Consolas" w:hAnsi="Consolas" w:cs="Consolas"/>
+          <w:color w:val="A31515"/>
+          <w:sz w:val="19"/>
+          <w:szCs w:val="19"/>
+          <w:highlight w:val="white"/>
+        </w:rPr>
+        <w:t>providers</w:t>
+      </w:r>
+      <w:r>
+        <w:rPr>
+          <w:rFonts w:ascii="Consolas" w:hAnsi="Consolas" w:cs="Consolas"/>
+          <w:color w:val="0000FF"/>
+          <w:sz w:val="19"/>
+          <w:szCs w:val="19"/>
+          <w:highlight w:val="white"/>
+        </w:rPr>
+        <w:t>&gt;</w:t>
+      </w:r>
+    </w:p>
+    <w:p>
+      <w:pPr>
+        <w:autoSpaceDE w:val="0"/>
+        <w:autoSpaceDN w:val="0"/>
+        <w:adjustRightInd w:val="0"/>
+        <w:spacing w:after="0" w:line="240" w:lineRule="auto"/>
+        <w:rPr>
+          <w:rFonts w:ascii="Consolas" w:hAnsi="Consolas" w:cs="Consolas"/>
+          <w:color w:val="000000"/>
+          <w:sz w:val="19"/>
+          <w:szCs w:val="19"/>
+          <w:highlight w:val="white"/>
+        </w:rPr>
+      </w:pPr>
+      <w:r>
+        <w:rPr>
+          <w:rFonts w:ascii="Consolas" w:hAnsi="Consolas" w:cs="Consolas"/>
+          <w:color w:val="0000FF"/>
+          <w:sz w:val="19"/>
+          <w:szCs w:val="19"/>
+          <w:highlight w:val="white"/>
+        </w:rPr>
+        <w:t xml:space="preserve">                &lt;/</w:t>
+      </w:r>
+      <w:proofErr w:type="spellStart"/>
+      <w:r>
+        <w:rPr>
+          <w:rFonts w:ascii="Consolas" w:hAnsi="Consolas" w:cs="Consolas"/>
+          <w:color w:val="A31515"/>
+          <w:sz w:val="19"/>
+          <w:szCs w:val="19"/>
+          <w:highlight w:val="white"/>
+        </w:rPr>
+        <w:t>windowsAuthentication</w:t>
+      </w:r>
+      <w:proofErr w:type="spellEnd"/>
+      <w:r>
+        <w:rPr>
+          <w:rFonts w:ascii="Consolas" w:hAnsi="Consolas" w:cs="Consolas"/>
+          <w:color w:val="0000FF"/>
+          <w:sz w:val="19"/>
+          <w:szCs w:val="19"/>
+          <w:highlight w:val="white"/>
+        </w:rPr>
+        <w:t>&gt;</w:t>
+      </w:r>
+    </w:p>
+    <w:p>
+      <w:pPr>
+        <w:ind w:left="540"/>
+        <w:rPr>
+          <w:rFonts w:ascii="Calibri" w:hAnsi="Calibri"/>
+          <w:highlight w:val="white"/>
+        </w:rPr>
+      </w:pPr>
+    </w:p>
+    <w:p>
+      <w:pPr>
         <w:pStyle w:val="ListParagraph"/>
         <w:numPr>
           <w:ilvl w:val="0"/>
@@ -2804,12 +3562,464 @@
     </w:p>
     <w:p>
       <w:pPr>
-        <w:numPr>
-          <w:ilvl w:val="0"/>
-          <w:numId w:val="13"/>
-        </w:numPr>
-        <w:spacing w:after="0" w:line="240" w:lineRule="auto"/>
-        <w:ind w:left="540"/>
+        <w:spacing w:after="0" w:line="240" w:lineRule="auto"/>
+        <w:ind w:left="720"/>
+        <w:textAlignment w:val="center"/>
+      </w:pPr>
+      <w:r>
+        <w:rPr>
+          <w:rFonts w:ascii="Calibri" w:eastAsia="Times New Roman" w:hAnsi="Calibri" w:cs="Times New Roman"/>
+        </w:rPr>
+        <w:t>Se</w:t>
+      </w:r>
+      <w:r>
+        <w:rPr>
+          <w:rFonts w:ascii="Calibri" w:eastAsia="Times New Roman" w:hAnsi="Calibri" w:cs="Times New Roman"/>
+        </w:rPr>
+        <w:t>t the configuration parameters</w:t>
+      </w:r>
+      <w:r>
+        <w:rPr>
+          <w:rFonts w:ascii="Calibri" w:eastAsia="Times New Roman" w:hAnsi="Calibri" w:cs="Times New Roman"/>
+        </w:rPr>
+        <w:t>; o</w:t>
+      </w:r>
+      <w:r>
+        <w:t xml:space="preserve">pen the </w:t>
+      </w:r>
+      <w:proofErr w:type="spellStart"/>
+      <w:r>
+        <w:t>web.config</w:t>
+      </w:r>
+      <w:proofErr w:type="spellEnd"/>
+      <w:r>
+        <w:t xml:space="preserve"> file and change all references to server</w:t>
+      </w:r>
+      <w:r>
+        <w:t xml:space="preserve"> names</w:t>
+      </w:r>
+      <w:r>
+        <w:t xml:space="preserve"> to match your machine configuration</w:t>
+      </w:r>
+      <w:r>
+        <w:t>(s)</w:t>
+      </w:r>
+      <w:r>
+        <w:t>, examples:</w:t>
+      </w:r>
+    </w:p>
+    <w:p>
+      <w:pPr>
+        <w:spacing w:after="0" w:line="240" w:lineRule="auto"/>
+        <w:ind w:left="720"/>
+        <w:textAlignment w:val="center"/>
+      </w:pPr>
+    </w:p>
+    <w:p>
+      <w:pPr>
+        <w:autoSpaceDE w:val="0"/>
+        <w:autoSpaceDN w:val="0"/>
+        <w:adjustRightInd w:val="0"/>
+        <w:spacing w:after="0" w:line="240" w:lineRule="auto"/>
+        <w:ind w:left="720"/>
+        <w:rPr>
+          <w:rFonts w:ascii="Consolas" w:hAnsi="Consolas" w:cs="Consolas"/>
+          <w:color w:val="000000"/>
+          <w:sz w:val="19"/>
+          <w:szCs w:val="19"/>
+          <w:highlight w:val="white"/>
+        </w:rPr>
+      </w:pPr>
+      <w:r>
+        <w:rPr>
+          <w:rFonts w:ascii="Consolas" w:hAnsi="Consolas" w:cs="Consolas"/>
+          <w:color w:val="0000FF"/>
+          <w:sz w:val="19"/>
+          <w:szCs w:val="19"/>
+          <w:highlight w:val="white"/>
+        </w:rPr>
+        <w:t>&lt;</w:t>
+      </w:r>
+      <w:r>
+        <w:rPr>
+          <w:rFonts w:ascii="Consolas" w:hAnsi="Consolas" w:cs="Consolas"/>
+          <w:color w:val="A31515"/>
+          <w:sz w:val="19"/>
+          <w:szCs w:val="19"/>
+          <w:highlight w:val="white"/>
+        </w:rPr>
+        <w:t>add</w:t>
+      </w:r>
+      <w:r>
+        <w:rPr>
+          <w:rFonts w:ascii="Consolas" w:hAnsi="Consolas" w:cs="Consolas"/>
+          <w:color w:val="0000FF"/>
+          <w:sz w:val="19"/>
+          <w:szCs w:val="19"/>
+          <w:highlight w:val="white"/>
+        </w:rPr>
+        <w:t xml:space="preserve"> </w:t>
+      </w:r>
+      <w:r>
+        <w:rPr>
+          <w:rFonts w:ascii="Consolas" w:hAnsi="Consolas" w:cs="Consolas"/>
+          <w:color w:val="FF0000"/>
+          <w:sz w:val="19"/>
+          <w:szCs w:val="19"/>
+          <w:highlight w:val="white"/>
+        </w:rPr>
+        <w:t>key</w:t>
+      </w:r>
+      <w:r>
+        <w:rPr>
+          <w:rFonts w:ascii="Consolas" w:hAnsi="Consolas" w:cs="Consolas"/>
+          <w:color w:val="0000FF"/>
+          <w:sz w:val="19"/>
+          <w:szCs w:val="19"/>
+          <w:highlight w:val="white"/>
+        </w:rPr>
+        <w:t>=</w:t>
+      </w:r>
+      <w:r>
+        <w:rPr>
+          <w:rFonts w:ascii="Consolas" w:hAnsi="Consolas" w:cs="Consolas"/>
+          <w:color w:val="000000"/>
+          <w:sz w:val="19"/>
+          <w:szCs w:val="19"/>
+          <w:highlight w:val="white"/>
+        </w:rPr>
+        <w:t>"</w:t>
+      </w:r>
+      <w:proofErr w:type="spellStart"/>
+      <w:r>
+        <w:rPr>
+          <w:rFonts w:ascii="Consolas" w:hAnsi="Consolas" w:cs="Consolas"/>
+          <w:color w:val="0000FF"/>
+          <w:sz w:val="19"/>
+          <w:szCs w:val="19"/>
+          <w:highlight w:val="white"/>
+        </w:rPr>
+        <w:t>Forerunner.ReportServerWSUrl</w:t>
+      </w:r>
+      <w:proofErr w:type="spellEnd"/>
+      <w:r>
+        <w:rPr>
+          <w:rFonts w:ascii="Consolas" w:hAnsi="Consolas" w:cs="Consolas"/>
+          <w:color w:val="000000"/>
+          <w:sz w:val="19"/>
+          <w:szCs w:val="19"/>
+          <w:highlight w:val="white"/>
+        </w:rPr>
+        <w:t>"</w:t>
+      </w:r>
+      <w:r>
+        <w:rPr>
+          <w:rFonts w:ascii="Consolas" w:hAnsi="Consolas" w:cs="Consolas"/>
+          <w:color w:val="0000FF"/>
+          <w:sz w:val="19"/>
+          <w:szCs w:val="19"/>
+          <w:highlight w:val="white"/>
+        </w:rPr>
+        <w:t xml:space="preserve"> </w:t>
+      </w:r>
+      <w:r>
+        <w:rPr>
+          <w:rFonts w:ascii="Consolas" w:hAnsi="Consolas" w:cs="Consolas"/>
+          <w:color w:val="FF0000"/>
+          <w:sz w:val="19"/>
+          <w:szCs w:val="19"/>
+          <w:highlight w:val="white"/>
+        </w:rPr>
+        <w:t>value</w:t>
+      </w:r>
+      <w:r>
+        <w:rPr>
+          <w:rFonts w:ascii="Consolas" w:hAnsi="Consolas" w:cs="Consolas"/>
+          <w:color w:val="0000FF"/>
+          <w:sz w:val="19"/>
+          <w:szCs w:val="19"/>
+          <w:highlight w:val="white"/>
+        </w:rPr>
+        <w:t>=</w:t>
+      </w:r>
+      <w:r>
+        <w:rPr>
+          <w:rFonts w:ascii="Consolas" w:hAnsi="Consolas" w:cs="Consolas"/>
+          <w:color w:val="000000"/>
+          <w:sz w:val="19"/>
+          <w:szCs w:val="19"/>
+          <w:highlight w:val="white"/>
+        </w:rPr>
+        <w:t>"</w:t>
+      </w:r>
+      <w:r>
+        <w:rPr>
+          <w:rFonts w:ascii="Consolas" w:hAnsi="Consolas" w:cs="Consolas"/>
+          <w:color w:val="0000FF"/>
+          <w:sz w:val="19"/>
+          <w:szCs w:val="19"/>
+          <w:highlight w:val="white"/>
+        </w:rPr>
+        <w:t>http://</w:t>
+      </w:r>
+      <w:r>
+        <w:rPr>
+          <w:rFonts w:ascii="Consolas" w:hAnsi="Consolas" w:cs="Consolas"/>
+          <w:color w:val="0000FF"/>
+          <w:sz w:val="19"/>
+          <w:szCs w:val="19"/>
+          <w:highlight w:val="yellow"/>
+        </w:rPr>
+        <w:t>localhost</w:t>
+      </w:r>
+      <w:r>
+        <w:rPr>
+          <w:rFonts w:ascii="Consolas" w:hAnsi="Consolas" w:cs="Consolas"/>
+          <w:color w:val="0000FF"/>
+          <w:sz w:val="19"/>
+          <w:szCs w:val="19"/>
+          <w:highlight w:val="white"/>
+        </w:rPr>
+        <w:t>/ReportServer</w:t>
+      </w:r>
+      <w:r>
+        <w:rPr>
+          <w:rFonts w:ascii="Consolas" w:hAnsi="Consolas" w:cs="Consolas"/>
+          <w:color w:val="000000"/>
+          <w:sz w:val="19"/>
+          <w:szCs w:val="19"/>
+          <w:highlight w:val="white"/>
+        </w:rPr>
+        <w:t>"</w:t>
+      </w:r>
+      <w:r>
+        <w:rPr>
+          <w:rFonts w:ascii="Consolas" w:hAnsi="Consolas" w:cs="Consolas"/>
+          <w:color w:val="0000FF"/>
+          <w:sz w:val="19"/>
+          <w:szCs w:val="19"/>
+          <w:highlight w:val="white"/>
+        </w:rPr>
+        <w:t xml:space="preserve"> /&gt;</w:t>
+      </w:r>
+    </w:p>
+    <w:p>
+      <w:pPr>
+        <w:spacing w:after="0" w:line="240" w:lineRule="auto"/>
+        <w:ind w:left="720"/>
+        <w:textAlignment w:val="center"/>
+      </w:pPr>
+    </w:p>
+    <w:p>
+      <w:pPr>
+        <w:spacing w:after="0" w:line="240" w:lineRule="auto"/>
+        <w:ind w:left="720"/>
+        <w:textAlignment w:val="center"/>
+      </w:pPr>
+    </w:p>
+    <w:p>
+      <w:pPr>
+        <w:autoSpaceDE w:val="0"/>
+        <w:autoSpaceDN w:val="0"/>
+        <w:adjustRightInd w:val="0"/>
+        <w:spacing w:after="0" w:line="240" w:lineRule="auto"/>
+        <w:ind w:left="720"/>
+        <w:rPr>
+          <w:rFonts w:ascii="Consolas" w:hAnsi="Consolas" w:cs="Consolas"/>
+          <w:color w:val="000000"/>
+          <w:sz w:val="19"/>
+          <w:szCs w:val="19"/>
+          <w:highlight w:val="white"/>
+        </w:rPr>
+      </w:pPr>
+      <w:r>
+        <w:rPr>
+          <w:rFonts w:ascii="Consolas" w:hAnsi="Consolas" w:cs="Consolas"/>
+          <w:color w:val="0000FF"/>
+          <w:sz w:val="19"/>
+          <w:szCs w:val="19"/>
+          <w:highlight w:val="white"/>
+        </w:rPr>
+        <w:t>&lt;</w:t>
+      </w:r>
+      <w:r>
+        <w:rPr>
+          <w:rFonts w:ascii="Consolas" w:hAnsi="Consolas" w:cs="Consolas"/>
+          <w:color w:val="A31515"/>
+          <w:sz w:val="19"/>
+          <w:szCs w:val="19"/>
+          <w:highlight w:val="white"/>
+        </w:rPr>
+        <w:t>add</w:t>
+      </w:r>
+      <w:r>
+        <w:rPr>
+          <w:rFonts w:ascii="Consolas" w:hAnsi="Consolas" w:cs="Consolas"/>
+          <w:color w:val="0000FF"/>
+          <w:sz w:val="19"/>
+          <w:szCs w:val="19"/>
+          <w:highlight w:val="white"/>
+        </w:rPr>
+        <w:t xml:space="preserve"> </w:t>
+      </w:r>
+      <w:r>
+        <w:rPr>
+          <w:rFonts w:ascii="Consolas" w:hAnsi="Consolas" w:cs="Consolas"/>
+          <w:color w:val="FF0000"/>
+          <w:sz w:val="19"/>
+          <w:szCs w:val="19"/>
+          <w:highlight w:val="white"/>
+        </w:rPr>
+        <w:t>key</w:t>
+      </w:r>
+      <w:r>
+        <w:rPr>
+          <w:rFonts w:ascii="Consolas" w:hAnsi="Consolas" w:cs="Consolas"/>
+          <w:color w:val="0000FF"/>
+          <w:sz w:val="19"/>
+          <w:szCs w:val="19"/>
+          <w:highlight w:val="white"/>
+        </w:rPr>
+        <w:t>=</w:t>
+      </w:r>
+      <w:r>
+        <w:rPr>
+          <w:rFonts w:ascii="Consolas" w:hAnsi="Consolas" w:cs="Consolas"/>
+          <w:color w:val="000000"/>
+          <w:sz w:val="19"/>
+          <w:szCs w:val="19"/>
+          <w:highlight w:val="white"/>
+        </w:rPr>
+        <w:t>"</w:t>
+      </w:r>
+      <w:proofErr w:type="spellStart"/>
+      <w:r>
+        <w:rPr>
+          <w:rFonts w:ascii="Consolas" w:hAnsi="Consolas" w:cs="Consolas"/>
+          <w:color w:val="0000FF"/>
+          <w:sz w:val="19"/>
+          <w:szCs w:val="19"/>
+          <w:highlight w:val="white"/>
+        </w:rPr>
+        <w:t>Forerunner.ReportServerDBDomain</w:t>
+      </w:r>
+      <w:proofErr w:type="spellEnd"/>
+      <w:r>
+        <w:rPr>
+          <w:rFonts w:ascii="Consolas" w:hAnsi="Consolas" w:cs="Consolas"/>
+          <w:color w:val="000000"/>
+          <w:sz w:val="19"/>
+          <w:szCs w:val="19"/>
+          <w:highlight w:val="white"/>
+        </w:rPr>
+        <w:t>"</w:t>
+      </w:r>
+      <w:r>
+        <w:rPr>
+          <w:rFonts w:ascii="Consolas" w:hAnsi="Consolas" w:cs="Consolas"/>
+          <w:color w:val="0000FF"/>
+          <w:sz w:val="19"/>
+          <w:szCs w:val="19"/>
+          <w:highlight w:val="white"/>
+        </w:rPr>
+        <w:t xml:space="preserve"> </w:t>
+      </w:r>
+      <w:r>
+        <w:rPr>
+          <w:rFonts w:ascii="Consolas" w:hAnsi="Consolas" w:cs="Consolas"/>
+          <w:color w:val="FF0000"/>
+          <w:sz w:val="19"/>
+          <w:szCs w:val="19"/>
+          <w:highlight w:val="white"/>
+        </w:rPr>
+        <w:t>value</w:t>
+      </w:r>
+      <w:r>
+        <w:rPr>
+          <w:rFonts w:ascii="Consolas" w:hAnsi="Consolas" w:cs="Consolas"/>
+          <w:color w:val="0000FF"/>
+          <w:sz w:val="19"/>
+          <w:szCs w:val="19"/>
+          <w:highlight w:val="white"/>
+        </w:rPr>
+        <w:t>=</w:t>
+      </w:r>
+      <w:r>
+        <w:rPr>
+          <w:rFonts w:ascii="Consolas" w:hAnsi="Consolas" w:cs="Consolas"/>
+          <w:color w:val="000000"/>
+          <w:sz w:val="19"/>
+          <w:szCs w:val="19"/>
+          <w:highlight w:val="white"/>
+        </w:rPr>
+        <w:t>"</w:t>
+      </w:r>
+      <w:r>
+        <w:rPr>
+          <w:rFonts w:ascii="Consolas" w:hAnsi="Consolas" w:cs="Consolas"/>
+          <w:color w:val="0000FF"/>
+          <w:sz w:val="19"/>
+          <w:szCs w:val="19"/>
+          <w:highlight w:val="white"/>
+        </w:rPr>
+        <w:t>jonto-i7</w:t>
+      </w:r>
+      <w:r>
+        <w:rPr>
+          <w:rFonts w:ascii="Consolas" w:hAnsi="Consolas" w:cs="Consolas"/>
+          <w:color w:val="000000"/>
+          <w:sz w:val="19"/>
+          <w:szCs w:val="19"/>
+          <w:highlight w:val="white"/>
+        </w:rPr>
+        <w:t>"</w:t>
+      </w:r>
+      <w:r>
+        <w:rPr>
+          <w:rFonts w:ascii="Consolas" w:hAnsi="Consolas" w:cs="Consolas"/>
+          <w:color w:val="0000FF"/>
+          <w:sz w:val="19"/>
+          <w:szCs w:val="19"/>
+          <w:highlight w:val="white"/>
+        </w:rPr>
+        <w:t xml:space="preserve"> /&gt;</w:t>
+      </w:r>
+    </w:p>
+    <w:p>
+      <w:pPr>
+        <w:ind w:left="720"/>
+      </w:pPr>
+    </w:p>
+    <w:p>
+      <w:pPr>
+        <w:ind w:left="720"/>
+      </w:pPr>
+      <w:r>
+        <w:t>For NTLM authentication</w:t>
+      </w:r>
+      <w:r>
+        <w:t>;</w:t>
+      </w:r>
+      <w:r>
+        <w:t xml:space="preserve"> make sure the following line</w:t>
+      </w:r>
+      <w:r>
+        <w:t>s</w:t>
+      </w:r>
+      <w:r>
+        <w:t xml:space="preserve"> </w:t>
+      </w:r>
+      <w:r>
+        <w:t>are</w:t>
+      </w:r>
+      <w:r>
+        <w:t xml:space="preserve"> set properly:</w:t>
+      </w:r>
+    </w:p>
+    <w:p>
+      <w:pPr>
+        <w:spacing w:after="0" w:line="240" w:lineRule="auto"/>
+        <w:ind w:left="1800"/>
         <w:textAlignment w:val="center"/>
         <w:rPr>
           <w:rFonts w:ascii="Times New Roman" w:eastAsia="Times New Roman" w:hAnsi="Times New Roman" w:cs="Times New Roman"/>
@@ -2817,66 +4027,188 @@
           <w:szCs w:val="24"/>
         </w:rPr>
       </w:pPr>
-      <w:r>
-        <w:rPr>
-          <w:rFonts w:ascii="Calibri" w:eastAsia="Times New Roman" w:hAnsi="Calibri" w:cs="Times New Roman"/>
-        </w:rPr>
-        <w:t>Se</w:t>
-      </w:r>
-      <w:r>
-        <w:rPr>
-          <w:rFonts w:ascii="Calibri" w:eastAsia="Times New Roman" w:hAnsi="Calibri" w:cs="Times New Roman"/>
-        </w:rPr>
-        <w:t>t the configuration parameters</w:t>
-      </w:r>
-    </w:p>
-    <w:p>
-      <w:pPr>
+    </w:p>
+    <w:p>
+      <w:pPr>
+        <w:autoSpaceDE w:val="0"/>
+        <w:autoSpaceDN w:val="0"/>
+        <w:adjustRightInd w:val="0"/>
         <w:spacing w:after="0" w:line="240" w:lineRule="auto"/>
         <w:ind w:left="720"/>
-        <w:textAlignment w:val="center"/>
-        <w:rPr>
-          <w:rFonts w:ascii="Times New Roman" w:eastAsia="Times New Roman" w:hAnsi="Times New Roman" w:cs="Times New Roman"/>
-          <w:sz w:val="24"/>
-          <w:szCs w:val="24"/>
-        </w:rPr>
-      </w:pPr>
-      <w:r>
-        <w:rPr>
-          <w:rFonts w:ascii="Times New Roman" w:eastAsia="Times New Roman" w:hAnsi="Times New Roman" w:cs="Times New Roman"/>
-          <w:sz w:val="24"/>
-          <w:szCs w:val="24"/>
-        </w:rPr>
-        <w:t xml:space="preserve">Open the </w:t>
+        <w:rPr>
+          <w:rFonts w:ascii="Consolas" w:hAnsi="Consolas" w:cs="Consolas"/>
+          <w:color w:val="000000"/>
+          <w:sz w:val="19"/>
+          <w:szCs w:val="19"/>
+          <w:highlight w:val="white"/>
+        </w:rPr>
+      </w:pPr>
+      <w:r>
+        <w:rPr>
+          <w:rFonts w:ascii="Consolas" w:hAnsi="Consolas" w:cs="Consolas"/>
+          <w:color w:val="0000FF"/>
+          <w:sz w:val="19"/>
+          <w:szCs w:val="19"/>
+          <w:highlight w:val="white"/>
+        </w:rPr>
+        <w:t>&lt;</w:t>
+      </w:r>
+      <w:r>
+        <w:rPr>
+          <w:rFonts w:ascii="Consolas" w:hAnsi="Consolas" w:cs="Consolas"/>
+          <w:color w:val="A31515"/>
+          <w:sz w:val="19"/>
+          <w:szCs w:val="19"/>
+          <w:highlight w:val="white"/>
+        </w:rPr>
+        <w:t>add</w:t>
+      </w:r>
+      <w:r>
+        <w:rPr>
+          <w:rFonts w:ascii="Consolas" w:hAnsi="Consolas" w:cs="Consolas"/>
+          <w:color w:val="0000FF"/>
+          <w:sz w:val="19"/>
+          <w:szCs w:val="19"/>
+          <w:highlight w:val="white"/>
+        </w:rPr>
+        <w:t xml:space="preserve"> </w:t>
+      </w:r>
+      <w:r>
+        <w:rPr>
+          <w:rFonts w:ascii="Consolas" w:hAnsi="Consolas" w:cs="Consolas"/>
+          <w:color w:val="FF0000"/>
+          <w:sz w:val="19"/>
+          <w:szCs w:val="19"/>
+          <w:highlight w:val="white"/>
+        </w:rPr>
+        <w:t>key</w:t>
+      </w:r>
+      <w:r>
+        <w:rPr>
+          <w:rFonts w:ascii="Consolas" w:hAnsi="Consolas" w:cs="Consolas"/>
+          <w:color w:val="0000FF"/>
+          <w:sz w:val="19"/>
+          <w:szCs w:val="19"/>
+          <w:highlight w:val="white"/>
+        </w:rPr>
+        <w:t>=</w:t>
+      </w:r>
+      <w:r>
+        <w:rPr>
+          <w:rFonts w:ascii="Consolas" w:hAnsi="Consolas" w:cs="Consolas"/>
+          <w:color w:val="000000"/>
+          <w:sz w:val="19"/>
+          <w:szCs w:val="19"/>
+          <w:highlight w:val="white"/>
+        </w:rPr>
+        <w:t>"</w:t>
       </w:r>
       <w:proofErr w:type="spellStart"/>
       <w:r>
         <w:rPr>
-          <w:rFonts w:ascii="Times New Roman" w:eastAsia="Times New Roman" w:hAnsi="Times New Roman" w:cs="Times New Roman"/>
-          <w:sz w:val="24"/>
-          <w:szCs w:val="24"/>
-        </w:rPr>
-        <w:t>web.config</w:t>
+          <w:rFonts w:ascii="Consolas" w:hAnsi="Consolas" w:cs="Consolas"/>
+          <w:color w:val="0000FF"/>
+          <w:sz w:val="19"/>
+          <w:szCs w:val="19"/>
+          <w:highlight w:val="white"/>
+        </w:rPr>
+        <w:t>Forerunner.UseIntegratedSecurityForSQL</w:t>
       </w:r>
       <w:proofErr w:type="spellEnd"/>
       <w:r>
         <w:rPr>
-          <w:rFonts w:ascii="Times New Roman" w:eastAsia="Times New Roman" w:hAnsi="Times New Roman" w:cs="Times New Roman"/>
-          <w:sz w:val="24"/>
-          <w:szCs w:val="24"/>
-        </w:rPr>
-        <w:t xml:space="preserve"> file and change all references to servers to match your machine configuration</w:t>
-      </w:r>
-    </w:p>
-    <w:p>
-      <w:pPr>
-        <w:spacing w:after="0" w:line="240" w:lineRule="auto"/>
-        <w:ind w:left="1440"/>
-        <w:textAlignment w:val="center"/>
-        <w:rPr>
-          <w:rFonts w:ascii="Times New Roman" w:eastAsia="Times New Roman" w:hAnsi="Times New Roman" w:cs="Times New Roman"/>
-          <w:sz w:val="24"/>
-          <w:szCs w:val="24"/>
+          <w:rFonts w:ascii="Consolas" w:hAnsi="Consolas" w:cs="Consolas"/>
+          <w:color w:val="000000"/>
+          <w:sz w:val="19"/>
+          <w:szCs w:val="19"/>
+          <w:highlight w:val="white"/>
+        </w:rPr>
+        <w:t>"</w:t>
+      </w:r>
+      <w:r>
+        <w:rPr>
+          <w:rFonts w:ascii="Consolas" w:hAnsi="Consolas" w:cs="Consolas"/>
+          <w:color w:val="0000FF"/>
+          <w:sz w:val="19"/>
+          <w:szCs w:val="19"/>
+          <w:highlight w:val="white"/>
+        </w:rPr>
+        <w:t xml:space="preserve"> </w:t>
+      </w:r>
+      <w:r>
+        <w:rPr>
+          <w:rFonts w:ascii="Consolas" w:hAnsi="Consolas" w:cs="Consolas"/>
+          <w:color w:val="FF0000"/>
+          <w:sz w:val="19"/>
+          <w:szCs w:val="19"/>
+          <w:highlight w:val="white"/>
+        </w:rPr>
+        <w:t>value</w:t>
+      </w:r>
+      <w:r>
+        <w:rPr>
+          <w:rFonts w:ascii="Consolas" w:hAnsi="Consolas" w:cs="Consolas"/>
+          <w:color w:val="0000FF"/>
+          <w:sz w:val="19"/>
+          <w:szCs w:val="19"/>
+          <w:highlight w:val="white"/>
+        </w:rPr>
+        <w:t>=</w:t>
+      </w:r>
+      <w:r>
+        <w:rPr>
+          <w:rFonts w:ascii="Consolas" w:hAnsi="Consolas" w:cs="Consolas"/>
+          <w:color w:val="000000"/>
+          <w:sz w:val="19"/>
+          <w:szCs w:val="19"/>
+          <w:highlight w:val="white"/>
+        </w:rPr>
+        <w:t>"</w:t>
+      </w:r>
+      <w:r>
+        <w:rPr>
+          <w:rFonts w:ascii="Consolas" w:hAnsi="Consolas" w:cs="Consolas"/>
+          <w:color w:val="0000FF"/>
+          <w:sz w:val="19"/>
+          <w:szCs w:val="19"/>
+          <w:highlight w:val="yellow"/>
+        </w:rPr>
+        <w:t>false</w:t>
+      </w:r>
+      <w:r>
+        <w:rPr>
+          <w:rFonts w:ascii="Consolas" w:hAnsi="Consolas" w:cs="Consolas"/>
+          <w:color w:val="000000"/>
+          <w:sz w:val="19"/>
+          <w:szCs w:val="19"/>
+          <w:highlight w:val="white"/>
+        </w:rPr>
+        <w:t>"</w:t>
+      </w:r>
+      <w:r>
+        <w:rPr>
+          <w:rFonts w:ascii="Consolas" w:hAnsi="Consolas" w:cs="Consolas"/>
+          <w:color w:val="0000FF"/>
+          <w:sz w:val="19"/>
+          <w:szCs w:val="19"/>
+          <w:highlight w:val="white"/>
+        </w:rPr>
+        <w:t xml:space="preserve"> /&gt;</w:t>
+      </w:r>
+    </w:p>
+    <w:p>
+      <w:pPr>
+        <w:autoSpaceDE w:val="0"/>
+        <w:autoSpaceDN w:val="0"/>
+        <w:adjustRightInd w:val="0"/>
+        <w:spacing w:after="0" w:line="240" w:lineRule="auto"/>
+        <w:ind w:left="540"/>
+        <w:rPr>
+          <w:rFonts w:ascii="Consolas" w:hAnsi="Consolas" w:cs="Consolas"/>
+          <w:color w:val="000000"/>
+          <w:sz w:val="19"/>
+          <w:szCs w:val="19"/>
+          <w:highlight w:val="white"/>
         </w:rPr>
       </w:pPr>
     </w:p>
@@ -3055,23 +4387,7 @@
             <w:color w:val="0000FF"/>
             <w:u w:val="single"/>
           </w:rPr>
-          <w:t>http://loca</w:t>
-        </w:r>
-        <w:r>
-          <w:rPr>
-            <w:rFonts w:ascii="Calibri" w:eastAsia="Times New Roman" w:hAnsi="Calibri" w:cs="Times New Roman"/>
-            <w:color w:val="0000FF"/>
-            <w:u w:val="single"/>
-          </w:rPr>
-          <w:t>l</w:t>
-        </w:r>
-        <w:r>
-          <w:rPr>
-            <w:rFonts w:ascii="Calibri" w:eastAsia="Times New Roman" w:hAnsi="Calibri" w:cs="Times New Roman"/>
-            <w:color w:val="0000FF"/>
-            <w:u w:val="single"/>
-          </w:rPr>
-          <w:t>host:9000</w:t>
+          <w:t>http://localhost:9000</w:t>
         </w:r>
       </w:hyperlink>
     </w:p>
@@ -3092,7 +4408,13 @@
         </w:numPr>
       </w:pPr>
       <w:r>
-        <w:t>Install the Windows Phone SDK 8.0 here:</w:t>
+        <w:t xml:space="preserve">Install the Windows Phone SDK 8.0 </w:t>
+      </w:r>
+      <w:r>
+        <w:t xml:space="preserve">from </w:t>
+      </w:r>
+      <w:r>
+        <w:t>here:</w:t>
       </w:r>
     </w:p>
     <w:p>
@@ -3117,7 +4439,10 @@
         </w:numPr>
       </w:pPr>
       <w:r>
-        <w:t>Install iPhone emulators running on windows here:</w:t>
+        <w:t>Install iPhone em</w:t>
+      </w:r>
+      <w:r>
+        <w:t>ulators running on windows</w:t>
       </w:r>
     </w:p>
     <w:p>
@@ -3125,8 +4450,52 @@
         <w:ind w:left="720"/>
       </w:pPr>
       <w:r>
-        <w:t>Blah…</w:t>
-      </w:r>
+        <w:t>Note that the recommended way to debug on iOS devices is by using safari on a MAC computer using the “Developer” capabilities. You can use either the iOS simulator or a physical device directly connected via USB with Safari. You may get some benefit from the windows emulators but I found them very limited.</w:t>
+      </w:r>
+      <w:r>
+        <w:t xml:space="preserve"> You can find a couple I found here:</w:t>
+      </w:r>
+    </w:p>
+    <w:p>
+      <w:pPr>
+        <w:ind w:left="720"/>
+      </w:pPr>
+      <w:hyperlink r:id="rId12" w:history="1">
+        <w:r>
+          <w:rPr>
+            <w:rStyle w:val="Hyperlink"/>
+          </w:rPr>
+          <w:t>http://visualstudiogallery.msdn.microsoft.com/6bed5adb-1d6a-483d-9e22-ae0f88ec4477</w:t>
+        </w:r>
+      </w:hyperlink>
+    </w:p>
+    <w:p>
+      <w:pPr>
+        <w:ind w:left="720"/>
+      </w:pPr>
+      <w:bookmarkStart w:id="0" w:name="_GoBack"/>
+      <w:bookmarkEnd w:id="0"/>
+      <w:r>
+        <w:t>Or</w:t>
+      </w:r>
+    </w:p>
+    <w:p>
+      <w:pPr>
+        <w:ind w:left="720"/>
+      </w:pPr>
+      <w:hyperlink r:id="rId13" w:history="1">
+        <w:r>
+          <w:rPr>
+            <w:rStyle w:val="Hyperlink"/>
+          </w:rPr>
+          <w:t>http://www.browserstack.com/</w:t>
+        </w:r>
+      </w:hyperlink>
+    </w:p>
+    <w:p>
+      <w:pPr>
+        <w:ind w:left="720"/>
+      </w:pPr>
     </w:p>
     <w:p>
       <w:pPr>
@@ -3144,7 +4513,7 @@
       <w:pPr>
         <w:ind w:left="720"/>
       </w:pPr>
-      <w:hyperlink r:id="rId12" w:history="1">
+      <w:hyperlink r:id="rId14" w:history="1">
         <w:r>
           <w:rPr>
             <w:rStyle w:val="Hyperlink"/>
@@ -3164,11 +4533,9 @@
       <w:r>
         <w:t xml:space="preserve">Install </w:t>
       </w:r>
-      <w:proofErr w:type="spellStart"/>
-      <w:r>
-        <w:t>Backberry</w:t>
-      </w:r>
-      <w:proofErr w:type="spellEnd"/>
+      <w:r>
+        <w:t>Blackberry</w:t>
+      </w:r>
       <w:r>
         <w:t xml:space="preserve"> emulators here:</w:t>
       </w:r>
@@ -3177,8 +4544,24 @@
       <w:pPr>
         <w:ind w:left="720"/>
       </w:pPr>
-      <w:bookmarkStart w:id="0" w:name="_GoBack"/>
-      <w:bookmarkEnd w:id="0"/>
+      <w:hyperlink r:id="rId15" w:history="1">
+        <w:r>
+          <w:rPr>
+            <w:rStyle w:val="Hyperlink"/>
+          </w:rPr>
+          <w:t>https://developer.blackberry.com/devzone/develop/simulator/sim_index.html</w:t>
+        </w:r>
+      </w:hyperlink>
+    </w:p>
+    <w:p>
+      <w:pPr>
+        <w:ind w:left="720"/>
+      </w:pPr>
+    </w:p>
+    <w:p>
+      <w:pPr>
+        <w:ind w:left="720"/>
+      </w:pPr>
     </w:p>
     <w:sectPr>
       <w:pgSz w:w="12240" w:h="15840"/>
@@ -3940,7 +5323,7 @@
   <w:abstractNum w:abstractNumId="5">
     <w:nsid w:val="468068D9"/>
     <w:multiLevelType w:val="hybridMultilevel"/>
-    <w:tmpl w:val="1BE69E16"/>
+    <w:tmpl w:val="F84034C8"/>
     <w:lvl w:ilvl="0" w:tplc="04090001">
       <w:start w:val="1"/>
       <w:numFmt w:val="bullet"/>

</xml_diff>

<commit_message>
- Updated as per the debugging everone has done recently.
- Signed off by Jon Totton
</commit_message>
<xml_diff>
--- a/New Developer Bootcamp.docx
+++ b/New Developer Bootcamp.docx
@@ -490,7 +490,21 @@
         <w:rPr>
           <w:rFonts w:ascii="Calibri" w:eastAsia="Times New Roman" w:hAnsi="Calibri" w:cs="Times New Roman"/>
         </w:rPr>
-        <w:t xml:space="preserve">I accepted the default product key. My understanding is that this key is just a 180 day trial version. So in the future, a new key will be needed (or a shared </w:t>
+        <w:t xml:space="preserve">I accepted the default product key. My understanding is that this key is just a 180 day </w:t>
+      </w:r>
+      <w:proofErr w:type="gramStart"/>
+      <w:r>
+        <w:rPr>
+          <w:rFonts w:ascii="Calibri" w:eastAsia="Times New Roman" w:hAnsi="Calibri" w:cs="Times New Roman"/>
+        </w:rPr>
+        <w:t>trial</w:t>
+      </w:r>
+      <w:proofErr w:type="gramEnd"/>
+      <w:r>
+        <w:rPr>
+          <w:rFonts w:ascii="Calibri" w:eastAsia="Times New Roman" w:hAnsi="Calibri" w:cs="Times New Roman"/>
+        </w:rPr>
+        <w:t xml:space="preserve"> version. So in the future, a new key will be needed (or a shared </w:t>
       </w:r>
       <w:proofErr w:type="spellStart"/>
       <w:r>
@@ -745,11 +759,19 @@
           <w:rFonts w:eastAsia="Times New Roman"/>
         </w:rPr>
       </w:pPr>
+      <w:proofErr w:type="spellStart"/>
       <w:r>
         <w:rPr>
           <w:rFonts w:eastAsia="Times New Roman"/>
         </w:rPr>
-        <w:t>Northwind DB and Test Report Configuration:</w:t>
+        <w:t>Northwind</w:t>
+      </w:r>
+      <w:proofErr w:type="spellEnd"/>
+      <w:r>
+        <w:rPr>
+          <w:rFonts w:eastAsia="Times New Roman"/>
+        </w:rPr>
+        <w:t xml:space="preserve"> DB and Test Report Configuration:</w:t>
       </w:r>
     </w:p>
     <w:p>
@@ -771,7 +793,21 @@
         <w:rPr>
           <w:rFonts w:ascii="Calibri" w:eastAsia="Times New Roman" w:hAnsi="Calibri" w:cs="Times New Roman"/>
         </w:rPr>
-        <w:t>Restore the Northwind database</w:t>
+        <w:t xml:space="preserve">Restore the </w:t>
+      </w:r>
+      <w:proofErr w:type="spellStart"/>
+      <w:r>
+        <w:rPr>
+          <w:rFonts w:ascii="Calibri" w:eastAsia="Times New Roman" w:hAnsi="Calibri" w:cs="Times New Roman"/>
+        </w:rPr>
+        <w:t>Northwind</w:t>
+      </w:r>
+      <w:proofErr w:type="spellEnd"/>
+      <w:r>
+        <w:rPr>
+          <w:rFonts w:ascii="Calibri" w:eastAsia="Times New Roman" w:hAnsi="Calibri" w:cs="Times New Roman"/>
+        </w:rPr>
+        <w:t xml:space="preserve"> database</w:t>
       </w:r>
     </w:p>
     <w:p>
@@ -1204,7 +1240,21 @@
         <w:rPr>
           <w:rFonts w:ascii="Calibri" w:eastAsia="Times New Roman" w:hAnsi="Calibri" w:cs="Times New Roman"/>
         </w:rPr>
-        <w:t>Right click the "Northwind Test Reports" project and make sure the "</w:t>
+        <w:t>Right click the "</w:t>
+      </w:r>
+      <w:proofErr w:type="spellStart"/>
+      <w:r>
+        <w:rPr>
+          <w:rFonts w:ascii="Calibri" w:eastAsia="Times New Roman" w:hAnsi="Calibri" w:cs="Times New Roman"/>
+        </w:rPr>
+        <w:t>Northwind</w:t>
+      </w:r>
+      <w:proofErr w:type="spellEnd"/>
+      <w:r>
+        <w:rPr>
+          <w:rFonts w:ascii="Calibri" w:eastAsia="Times New Roman" w:hAnsi="Calibri" w:cs="Times New Roman"/>
+        </w:rPr>
+        <w:t xml:space="preserve"> Test Reports" project and make sure the "</w:t>
       </w:r>
       <w:proofErr w:type="spellStart"/>
       <w:r>
@@ -1240,7 +1290,21 @@
         <w:rPr>
           <w:rFonts w:ascii="Calibri" w:eastAsia="Times New Roman" w:hAnsi="Calibri" w:cs="Times New Roman"/>
         </w:rPr>
-        <w:t>Right click the "Northwind Test Reports" again and deploy the reports</w:t>
+        <w:t>Right click the "</w:t>
+      </w:r>
+      <w:proofErr w:type="spellStart"/>
+      <w:r>
+        <w:rPr>
+          <w:rFonts w:ascii="Calibri" w:eastAsia="Times New Roman" w:hAnsi="Calibri" w:cs="Times New Roman"/>
+        </w:rPr>
+        <w:t>Northwind</w:t>
+      </w:r>
+      <w:proofErr w:type="spellEnd"/>
+      <w:r>
+        <w:rPr>
+          <w:rFonts w:ascii="Calibri" w:eastAsia="Times New Roman" w:hAnsi="Calibri" w:cs="Times New Roman"/>
+        </w:rPr>
+        <w:t xml:space="preserve"> Test Reports" again and deploy the reports</w:t>
       </w:r>
     </w:p>
     <w:p>
@@ -1304,7 +1368,21 @@
         <w:rPr>
           <w:rFonts w:ascii="Calibri" w:eastAsia="Times New Roman" w:hAnsi="Calibri" w:cs="Times New Roman"/>
         </w:rPr>
-        <w:t>Select the Northwind DB</w:t>
+        <w:t xml:space="preserve">Select the </w:t>
+      </w:r>
+      <w:proofErr w:type="spellStart"/>
+      <w:r>
+        <w:rPr>
+          <w:rFonts w:ascii="Calibri" w:eastAsia="Times New Roman" w:hAnsi="Calibri" w:cs="Times New Roman"/>
+        </w:rPr>
+        <w:t>Northwind</w:t>
+      </w:r>
+      <w:proofErr w:type="spellEnd"/>
+      <w:r>
+        <w:rPr>
+          <w:rFonts w:ascii="Calibri" w:eastAsia="Times New Roman" w:hAnsi="Calibri" w:cs="Times New Roman"/>
+        </w:rPr>
+        <w:t xml:space="preserve"> DB</w:t>
       </w:r>
     </w:p>
     <w:p>
@@ -1422,7 +1500,21 @@
         <w:rPr>
           <w:rFonts w:ascii="Calibri" w:eastAsia="Times New Roman" w:hAnsi="Calibri" w:cs="Times New Roman"/>
         </w:rPr>
-        <w:t>Verify that you can see the Northwind DB and the deployed reports</w:t>
+        <w:t xml:space="preserve">Verify that you can see the </w:t>
+      </w:r>
+      <w:proofErr w:type="spellStart"/>
+      <w:r>
+        <w:rPr>
+          <w:rFonts w:ascii="Calibri" w:eastAsia="Times New Roman" w:hAnsi="Calibri" w:cs="Times New Roman"/>
+        </w:rPr>
+        <w:t>Northwind</w:t>
+      </w:r>
+      <w:proofErr w:type="spellEnd"/>
+      <w:r>
+        <w:rPr>
+          <w:rFonts w:ascii="Calibri" w:eastAsia="Times New Roman" w:hAnsi="Calibri" w:cs="Times New Roman"/>
+        </w:rPr>
+        <w:t xml:space="preserve"> DB and the deployed reports</w:t>
       </w:r>
     </w:p>
     <w:p>
@@ -3526,7 +3618,19 @@
         <w:rPr>
           <w:rFonts w:ascii="Calibri" w:eastAsia="Times New Roman" w:hAnsi="Calibri" w:cs="Times New Roman"/>
         </w:rPr>
-        <w:t>Open the solution:</w:t>
+        <w:t>Open the solution</w:t>
+      </w:r>
+      <w:r>
+        <w:rPr>
+          <w:rFonts w:ascii="Calibri" w:eastAsia="Times New Roman" w:hAnsi="Calibri" w:cs="Times New Roman"/>
+        </w:rPr>
+        <w:t>, “run as administrator”</w:t>
+      </w:r>
+      <w:r>
+        <w:rPr>
+          <w:rFonts w:ascii="Calibri" w:eastAsia="Times New Roman" w:hAnsi="Calibri" w:cs="Times New Roman"/>
+        </w:rPr>
+        <w:t>:</w:t>
       </w:r>
     </w:p>
     <w:p>
@@ -4214,12 +4318,12 @@
     </w:p>
     <w:p>
       <w:pPr>
+        <w:pStyle w:val="ListParagraph"/>
         <w:numPr>
           <w:ilvl w:val="0"/>
           <w:numId w:val="14"/>
         </w:numPr>
         <w:spacing w:after="0" w:line="240" w:lineRule="auto"/>
-        <w:ind w:left="540"/>
         <w:textAlignment w:val="center"/>
         <w:rPr>
           <w:rFonts w:ascii="Times New Roman" w:eastAsia="Times New Roman" w:hAnsi="Times New Roman" w:cs="Times New Roman"/>
@@ -4241,7 +4345,6 @@
           <w:numId w:val="14"/>
         </w:numPr>
         <w:spacing w:after="0" w:line="240" w:lineRule="auto"/>
-        <w:ind w:left="1080"/>
         <w:textAlignment w:val="center"/>
         <w:rPr>
           <w:rFonts w:ascii="Times New Roman" w:eastAsia="Times New Roman" w:hAnsi="Times New Roman" w:cs="Times New Roman"/>
@@ -4291,7 +4394,6 @@
           <w:numId w:val="14"/>
         </w:numPr>
         <w:spacing w:after="0" w:line="240" w:lineRule="auto"/>
-        <w:ind w:left="1080"/>
         <w:textAlignment w:val="center"/>
         <w:rPr>
           <w:rFonts w:ascii="Times New Roman" w:eastAsia="Times New Roman" w:hAnsi="Times New Roman" w:cs="Times New Roman"/>
@@ -4346,27 +4448,93 @@
     </w:p>
     <w:p>
       <w:pPr>
+        <w:pStyle w:val="ListParagraph"/>
         <w:spacing w:after="0" w:line="240" w:lineRule="auto"/>
-        <w:ind w:left="1080"/>
-        <w:rPr>
-          <w:rFonts w:ascii="Calibri" w:eastAsia="Times New Roman" w:hAnsi="Calibri" w:cs="Times New Roman"/>
-        </w:rPr>
-      </w:pPr>
-      <w:r>
-        <w:rPr>
-          <w:rFonts w:ascii="Calibri" w:eastAsia="Times New Roman" w:hAnsi="Calibri" w:cs="Times New Roman"/>
-        </w:rPr>
-        <w:t> </w:t>
-      </w:r>
-    </w:p>
-    <w:p>
-      <w:pPr>
+        <w:textAlignment w:val="center"/>
+        <w:rPr>
+          <w:rFonts w:ascii="Times New Roman" w:eastAsia="Times New Roman" w:hAnsi="Times New Roman" w:cs="Times New Roman"/>
+          <w:sz w:val="24"/>
+          <w:szCs w:val="24"/>
+        </w:rPr>
+      </w:pPr>
+    </w:p>
+    <w:p>
+      <w:pPr>
+        <w:pStyle w:val="ListParagraph"/>
         <w:numPr>
           <w:ilvl w:val="0"/>
-          <w:numId w:val="15"/>
+          <w:numId w:val="14"/>
         </w:numPr>
         <w:spacing w:after="0" w:line="240" w:lineRule="auto"/>
-        <w:ind w:left="540"/>
+        <w:textAlignment w:val="center"/>
+        <w:rPr>
+          <w:rFonts w:ascii="Times New Roman" w:eastAsia="Times New Roman" w:hAnsi="Times New Roman" w:cs="Times New Roman"/>
+          <w:sz w:val="24"/>
+          <w:szCs w:val="24"/>
+        </w:rPr>
+      </w:pPr>
+      <w:r>
+        <w:rPr>
+          <w:rFonts w:ascii="Calibri" w:eastAsia="Times New Roman" w:hAnsi="Calibri" w:cs="Times New Roman"/>
+        </w:rPr>
+        <w:t>Set the permissions on the folder: …\</w:t>
+      </w:r>
+      <w:proofErr w:type="spellStart"/>
+      <w:r>
+        <w:rPr>
+          <w:rFonts w:ascii="Calibri" w:eastAsia="Times New Roman" w:hAnsi="Calibri" w:cs="Times New Roman"/>
+        </w:rPr>
+        <w:t>ReportManagerMVC</w:t>
+      </w:r>
+      <w:proofErr w:type="spellEnd"/>
+      <w:r>
+        <w:rPr>
+          <w:rFonts w:ascii="Calibri" w:eastAsia="Times New Roman" w:hAnsi="Calibri" w:cs="Times New Roman"/>
+        </w:rPr>
+        <w:t>\</w:t>
+      </w:r>
+      <w:proofErr w:type="spellStart"/>
+      <w:r>
+        <w:rPr>
+          <w:rFonts w:ascii="Calibri" w:eastAsia="Times New Roman" w:hAnsi="Calibri" w:cs="Times New Roman"/>
+        </w:rPr>
+        <w:t>ReportManager</w:t>
+      </w:r>
+      <w:proofErr w:type="spellEnd"/>
+      <w:r>
+        <w:rPr>
+          <w:rFonts w:ascii="Calibri" w:eastAsia="Times New Roman" w:hAnsi="Calibri" w:cs="Times New Roman"/>
+        </w:rPr>
+        <w:t xml:space="preserve"> so that everyone has all per</w:t>
+      </w:r>
+      <w:bookmarkStart w:id="0" w:name="_GoBack"/>
+      <w:bookmarkEnd w:id="0"/>
+      <w:r>
+        <w:rPr>
+          <w:rFonts w:ascii="Calibri" w:eastAsia="Times New Roman" w:hAnsi="Calibri" w:cs="Times New Roman"/>
+        </w:rPr>
+        <w:t>missions.</w:t>
+      </w:r>
+    </w:p>
+    <w:p>
+      <w:pPr>
+        <w:spacing w:after="0" w:line="240" w:lineRule="auto"/>
+        <w:textAlignment w:val="center"/>
+        <w:rPr>
+          <w:rFonts w:ascii="Times New Roman" w:eastAsia="Times New Roman" w:hAnsi="Times New Roman" w:cs="Times New Roman"/>
+          <w:sz w:val="24"/>
+          <w:szCs w:val="24"/>
+        </w:rPr>
+      </w:pPr>
+    </w:p>
+    <w:p>
+      <w:pPr>
+        <w:pStyle w:val="ListParagraph"/>
+        <w:numPr>
+          <w:ilvl w:val="0"/>
+          <w:numId w:val="14"/>
+        </w:numPr>
+        <w:spacing w:after="0" w:line="240" w:lineRule="auto"/>
         <w:textAlignment w:val="center"/>
         <w:rPr>
           <w:rFonts w:ascii="Times New Roman" w:eastAsia="Times New Roman" w:hAnsi="Times New Roman" w:cs="Times New Roman"/>
@@ -4396,6 +4564,7 @@
         <w:pStyle w:val="Heading1"/>
       </w:pPr>
       <w:r>
+        <w:lastRenderedPageBreak/>
         <w:t>Install the emulators</w:t>
       </w:r>
     </w:p>
@@ -4450,10 +4619,7 @@
         <w:ind w:left="720"/>
       </w:pPr>
       <w:r>
-        <w:t>Note that the recommended way to debug on iOS devices is by using safari on a MAC computer using the “Developer” capabilities. You can use either the iOS simulator or a physical device directly connected via USB with Safari. You may get some benefit from the windows emulators but I found them very limited.</w:t>
-      </w:r>
-      <w:r>
-        <w:t xml:space="preserve"> You can find a couple I found here:</w:t>
+        <w:t>Note that the recommended way to debug on iOS devices is by using safari on a MAC computer using the “Developer” capabilities. You can use either the iOS simulator or a physical device directly connected via USB with Safari. You may get some benefit from the windows emulators but I found them very limited. You can find a couple I found here:</w:t>
       </w:r>
     </w:p>
     <w:p>
@@ -4473,8 +4639,6 @@
       <w:pPr>
         <w:ind w:left="720"/>
       </w:pPr>
-      <w:bookmarkStart w:id="0" w:name="_GoBack"/>
-      <w:bookmarkEnd w:id="0"/>
       <w:r>
         <w:t>Or</w:t>
       </w:r>
@@ -4555,13 +4719,2877 @@
     </w:p>
     <w:p>
       <w:pPr>
+        <w:pStyle w:val="Heading1"/>
+      </w:pPr>
+      <w:r>
+        <w:t>Setting up the forerunner Rendering Extensions in SSRS</w:t>
+      </w:r>
+    </w:p>
+    <w:p/>
+    <w:p>
+      <w:r>
+        <w:t xml:space="preserve">In the </w:t>
+      </w:r>
+      <w:proofErr w:type="spellStart"/>
+      <w:r>
+        <w:t>ReportServer</w:t>
+      </w:r>
+      <w:proofErr w:type="spellEnd"/>
+      <w:r>
+        <w:t xml:space="preserve"> folder here:</w:t>
+      </w:r>
+    </w:p>
+    <w:p>
+      <w:pPr>
         <w:ind w:left="720"/>
-      </w:pPr>
-    </w:p>
-    <w:p>
-      <w:pPr>
-        <w:ind w:left="720"/>
-      </w:pPr>
+        <w:rPr>
+          <w:sz w:val="20"/>
+          <w:szCs w:val="20"/>
+        </w:rPr>
+      </w:pPr>
+      <w:r>
+        <w:rPr>
+          <w:sz w:val="20"/>
+          <w:szCs w:val="20"/>
+        </w:rPr>
+        <w:t>C:\Program Files\Microsoft SQL Server\MSRS11.MSSQLSERVER\Reporting Services\</w:t>
+      </w:r>
+      <w:proofErr w:type="spellStart"/>
+      <w:r>
+        <w:rPr>
+          <w:sz w:val="20"/>
+          <w:szCs w:val="20"/>
+        </w:rPr>
+        <w:t>ReportServer</w:t>
+      </w:r>
+      <w:proofErr w:type="spellEnd"/>
+    </w:p>
+    <w:p>
+      <w:pPr>
+        <w:rPr>
+          <w:b/>
+        </w:rPr>
+      </w:pPr>
+      <w:r>
+        <w:t> </w:t>
+      </w:r>
+      <w:r>
+        <w:rPr>
+          <w:b/>
+        </w:rPr>
+        <w:t>Copy these files to the bin folder:</w:t>
+      </w:r>
+    </w:p>
+    <w:p>
+      <w:r>
+        <w:t>Forerunner.Json.dll</w:t>
+      </w:r>
+    </w:p>
+    <w:p>
+      <w:r>
+        <w:t>Forerunner.RenderingExtensions.dll</w:t>
+      </w:r>
+    </w:p>
+    <w:p>
+      <w:pPr>
+        <w:rPr>
+          <w:b/>
+        </w:rPr>
+      </w:pPr>
+      <w:r>
+        <w:t> </w:t>
+      </w:r>
+      <w:r>
+        <w:rPr>
+          <w:b/>
+        </w:rPr>
+        <w:t xml:space="preserve">Edit the </w:t>
+      </w:r>
+      <w:proofErr w:type="spellStart"/>
+      <w:r>
+        <w:rPr>
+          <w:b/>
+        </w:rPr>
+        <w:t>Web.config</w:t>
+      </w:r>
+      <w:proofErr w:type="spellEnd"/>
+      <w:r>
+        <w:rPr>
+          <w:b/>
+        </w:rPr>
+        <w:t xml:space="preserve"> file and make sure these items are there:</w:t>
+      </w:r>
+    </w:p>
+    <w:p>
+      <w:pPr>
+        <w:autoSpaceDE w:val="0"/>
+        <w:autoSpaceDN w:val="0"/>
+      </w:pPr>
+      <w:r>
+        <w:rPr>
+          <w:rFonts w:ascii="Consolas" w:hAnsi="Consolas" w:cs="Consolas"/>
+          <w:color w:val="0000FF"/>
+          <w:sz w:val="19"/>
+          <w:szCs w:val="19"/>
+          <w:highlight w:val="white"/>
+        </w:rPr>
+        <w:t>&lt;</w:t>
+      </w:r>
+      <w:proofErr w:type="spellStart"/>
+      <w:proofErr w:type="gramStart"/>
+      <w:r>
+        <w:rPr>
+          <w:rFonts w:ascii="Consolas" w:hAnsi="Consolas" w:cs="Consolas"/>
+          <w:color w:val="A31515"/>
+          <w:sz w:val="19"/>
+          <w:szCs w:val="19"/>
+          <w:highlight w:val="white"/>
+        </w:rPr>
+        <w:t>dependentAssembly</w:t>
+      </w:r>
+      <w:proofErr w:type="spellEnd"/>
+      <w:proofErr w:type="gramEnd"/>
+      <w:r>
+        <w:rPr>
+          <w:rFonts w:ascii="Consolas" w:hAnsi="Consolas" w:cs="Consolas"/>
+          <w:color w:val="0000FF"/>
+          <w:sz w:val="19"/>
+          <w:szCs w:val="19"/>
+          <w:highlight w:val="white"/>
+        </w:rPr>
+        <w:t>&gt;</w:t>
+      </w:r>
+    </w:p>
+    <w:p>
+      <w:pPr>
+        <w:autoSpaceDE w:val="0"/>
+        <w:autoSpaceDN w:val="0"/>
+      </w:pPr>
+      <w:r>
+        <w:rPr>
+          <w:rFonts w:ascii="Consolas" w:hAnsi="Consolas" w:cs="Consolas"/>
+          <w:color w:val="0000FF"/>
+          <w:sz w:val="19"/>
+          <w:szCs w:val="19"/>
+          <w:highlight w:val="white"/>
+        </w:rPr>
+        <w:t>  &lt;</w:t>
+      </w:r>
+      <w:proofErr w:type="spellStart"/>
+      <w:r>
+        <w:rPr>
+          <w:rFonts w:ascii="Consolas" w:hAnsi="Consolas" w:cs="Consolas"/>
+          <w:color w:val="A31515"/>
+          <w:sz w:val="19"/>
+          <w:szCs w:val="19"/>
+          <w:highlight w:val="white"/>
+        </w:rPr>
+        <w:t>assemblyIdentity</w:t>
+      </w:r>
+      <w:proofErr w:type="spellEnd"/>
+      <w:r>
+        <w:rPr>
+          <w:rFonts w:ascii="Consolas" w:hAnsi="Consolas" w:cs="Consolas"/>
+          <w:color w:val="0000FF"/>
+          <w:sz w:val="19"/>
+          <w:szCs w:val="19"/>
+          <w:highlight w:val="white"/>
+        </w:rPr>
+        <w:t xml:space="preserve"> </w:t>
+      </w:r>
+      <w:r>
+        <w:rPr>
+          <w:rFonts w:ascii="Consolas" w:hAnsi="Consolas" w:cs="Consolas"/>
+          <w:color w:val="FF0000"/>
+          <w:sz w:val="19"/>
+          <w:szCs w:val="19"/>
+          <w:highlight w:val="white"/>
+        </w:rPr>
+        <w:t>name</w:t>
+      </w:r>
+      <w:r>
+        <w:rPr>
+          <w:rFonts w:ascii="Consolas" w:hAnsi="Consolas" w:cs="Consolas"/>
+          <w:color w:val="0000FF"/>
+          <w:sz w:val="19"/>
+          <w:szCs w:val="19"/>
+          <w:highlight w:val="white"/>
+        </w:rPr>
+        <w:t>=</w:t>
+      </w:r>
+      <w:r>
+        <w:rPr>
+          <w:rFonts w:ascii="Consolas" w:hAnsi="Consolas" w:cs="Consolas"/>
+          <w:color w:val="000000"/>
+          <w:sz w:val="19"/>
+          <w:szCs w:val="19"/>
+          <w:highlight w:val="white"/>
+        </w:rPr>
+        <w:t>"</w:t>
+      </w:r>
+      <w:proofErr w:type="spellStart"/>
+      <w:r>
+        <w:rPr>
+          <w:rFonts w:ascii="Consolas" w:hAnsi="Consolas" w:cs="Consolas"/>
+          <w:color w:val="0000FF"/>
+          <w:sz w:val="19"/>
+          <w:szCs w:val="19"/>
+          <w:highlight w:val="white"/>
+        </w:rPr>
+        <w:t>Microsoft.ReportingServices.RPLRendering</w:t>
+      </w:r>
+      <w:proofErr w:type="spellEnd"/>
+      <w:r>
+        <w:rPr>
+          <w:rFonts w:ascii="Consolas" w:hAnsi="Consolas" w:cs="Consolas"/>
+          <w:color w:val="000000"/>
+          <w:sz w:val="19"/>
+          <w:szCs w:val="19"/>
+          <w:highlight w:val="white"/>
+        </w:rPr>
+        <w:t>"</w:t>
+      </w:r>
+      <w:r>
+        <w:rPr>
+          <w:rFonts w:ascii="Consolas" w:hAnsi="Consolas" w:cs="Consolas"/>
+          <w:color w:val="0000FF"/>
+          <w:sz w:val="19"/>
+          <w:szCs w:val="19"/>
+          <w:highlight w:val="white"/>
+        </w:rPr>
+        <w:t xml:space="preserve"> </w:t>
+      </w:r>
+      <w:proofErr w:type="spellStart"/>
+      <w:r>
+        <w:rPr>
+          <w:rFonts w:ascii="Consolas" w:hAnsi="Consolas" w:cs="Consolas"/>
+          <w:color w:val="FF0000"/>
+          <w:sz w:val="19"/>
+          <w:szCs w:val="19"/>
+          <w:highlight w:val="white"/>
+        </w:rPr>
+        <w:t>publicKeyToken</w:t>
+      </w:r>
+      <w:proofErr w:type="spellEnd"/>
+      <w:r>
+        <w:rPr>
+          <w:rFonts w:ascii="Consolas" w:hAnsi="Consolas" w:cs="Consolas"/>
+          <w:color w:val="0000FF"/>
+          <w:sz w:val="19"/>
+          <w:szCs w:val="19"/>
+          <w:highlight w:val="white"/>
+        </w:rPr>
+        <w:t>=</w:t>
+      </w:r>
+      <w:r>
+        <w:rPr>
+          <w:rFonts w:ascii="Consolas" w:hAnsi="Consolas" w:cs="Consolas"/>
+          <w:color w:val="000000"/>
+          <w:sz w:val="19"/>
+          <w:szCs w:val="19"/>
+          <w:highlight w:val="white"/>
+        </w:rPr>
+        <w:t>"</w:t>
+      </w:r>
+      <w:r>
+        <w:rPr>
+          <w:rFonts w:ascii="Consolas" w:hAnsi="Consolas" w:cs="Consolas"/>
+          <w:color w:val="0000FF"/>
+          <w:sz w:val="19"/>
+          <w:szCs w:val="19"/>
+          <w:highlight w:val="white"/>
+        </w:rPr>
+        <w:t>89845dcd8080cc91</w:t>
+      </w:r>
+      <w:r>
+        <w:rPr>
+          <w:rFonts w:ascii="Consolas" w:hAnsi="Consolas" w:cs="Consolas"/>
+          <w:color w:val="000000"/>
+          <w:sz w:val="19"/>
+          <w:szCs w:val="19"/>
+          <w:highlight w:val="white"/>
+        </w:rPr>
+        <w:t>"</w:t>
+      </w:r>
+      <w:r>
+        <w:rPr>
+          <w:rFonts w:ascii="Consolas" w:hAnsi="Consolas" w:cs="Consolas"/>
+          <w:color w:val="0000FF"/>
+          <w:sz w:val="19"/>
+          <w:szCs w:val="19"/>
+          <w:highlight w:val="white"/>
+        </w:rPr>
+        <w:t xml:space="preserve"> </w:t>
+      </w:r>
+      <w:r>
+        <w:rPr>
+          <w:rFonts w:ascii="Consolas" w:hAnsi="Consolas" w:cs="Consolas"/>
+          <w:color w:val="FF0000"/>
+          <w:sz w:val="19"/>
+          <w:szCs w:val="19"/>
+          <w:highlight w:val="white"/>
+        </w:rPr>
+        <w:t>culture</w:t>
+      </w:r>
+      <w:r>
+        <w:rPr>
+          <w:rFonts w:ascii="Consolas" w:hAnsi="Consolas" w:cs="Consolas"/>
+          <w:color w:val="0000FF"/>
+          <w:sz w:val="19"/>
+          <w:szCs w:val="19"/>
+          <w:highlight w:val="white"/>
+        </w:rPr>
+        <w:t>=</w:t>
+      </w:r>
+      <w:r>
+        <w:rPr>
+          <w:rFonts w:ascii="Consolas" w:hAnsi="Consolas" w:cs="Consolas"/>
+          <w:color w:val="000000"/>
+          <w:sz w:val="19"/>
+          <w:szCs w:val="19"/>
+          <w:highlight w:val="white"/>
+        </w:rPr>
+        <w:t>"</w:t>
+      </w:r>
+      <w:r>
+        <w:rPr>
+          <w:rFonts w:ascii="Consolas" w:hAnsi="Consolas" w:cs="Consolas"/>
+          <w:color w:val="0000FF"/>
+          <w:sz w:val="19"/>
+          <w:szCs w:val="19"/>
+          <w:highlight w:val="white"/>
+        </w:rPr>
+        <w:t>neutral</w:t>
+      </w:r>
+      <w:r>
+        <w:rPr>
+          <w:rFonts w:ascii="Consolas" w:hAnsi="Consolas" w:cs="Consolas"/>
+          <w:color w:val="000000"/>
+          <w:sz w:val="19"/>
+          <w:szCs w:val="19"/>
+          <w:highlight w:val="white"/>
+        </w:rPr>
+        <w:t>"</w:t>
+      </w:r>
+      <w:r>
+        <w:rPr>
+          <w:rFonts w:ascii="Consolas" w:hAnsi="Consolas" w:cs="Consolas"/>
+          <w:color w:val="0000FF"/>
+          <w:sz w:val="19"/>
+          <w:szCs w:val="19"/>
+          <w:highlight w:val="white"/>
+        </w:rPr>
+        <w:t xml:space="preserve"> /&gt;</w:t>
+      </w:r>
+    </w:p>
+    <w:p>
+      <w:pPr>
+        <w:autoSpaceDE w:val="0"/>
+        <w:autoSpaceDN w:val="0"/>
+      </w:pPr>
+      <w:r>
+        <w:rPr>
+          <w:rFonts w:ascii="Consolas" w:hAnsi="Consolas" w:cs="Consolas"/>
+          <w:color w:val="0000FF"/>
+          <w:sz w:val="19"/>
+          <w:szCs w:val="19"/>
+          <w:highlight w:val="white"/>
+        </w:rPr>
+        <w:lastRenderedPageBreak/>
+        <w:t>  &lt;</w:t>
+      </w:r>
+      <w:proofErr w:type="spellStart"/>
+      <w:r>
+        <w:rPr>
+          <w:rFonts w:ascii="Consolas" w:hAnsi="Consolas" w:cs="Consolas"/>
+          <w:color w:val="A31515"/>
+          <w:sz w:val="19"/>
+          <w:szCs w:val="19"/>
+          <w:highlight w:val="white"/>
+        </w:rPr>
+        <w:t>bindingRedirect</w:t>
+      </w:r>
+      <w:proofErr w:type="spellEnd"/>
+      <w:r>
+        <w:rPr>
+          <w:rFonts w:ascii="Consolas" w:hAnsi="Consolas" w:cs="Consolas"/>
+          <w:color w:val="0000FF"/>
+          <w:sz w:val="19"/>
+          <w:szCs w:val="19"/>
+          <w:highlight w:val="white"/>
+        </w:rPr>
+        <w:t xml:space="preserve"> </w:t>
+      </w:r>
+      <w:proofErr w:type="spellStart"/>
+      <w:r>
+        <w:rPr>
+          <w:rFonts w:ascii="Consolas" w:hAnsi="Consolas" w:cs="Consolas"/>
+          <w:color w:val="FF0000"/>
+          <w:sz w:val="19"/>
+          <w:szCs w:val="19"/>
+          <w:highlight w:val="white"/>
+        </w:rPr>
+        <w:t>oldVersion</w:t>
+      </w:r>
+      <w:proofErr w:type="spellEnd"/>
+      <w:r>
+        <w:rPr>
+          <w:rFonts w:ascii="Consolas" w:hAnsi="Consolas" w:cs="Consolas"/>
+          <w:color w:val="0000FF"/>
+          <w:sz w:val="19"/>
+          <w:szCs w:val="19"/>
+          <w:highlight w:val="white"/>
+        </w:rPr>
+        <w:t>=</w:t>
+      </w:r>
+      <w:r>
+        <w:rPr>
+          <w:rFonts w:ascii="Consolas" w:hAnsi="Consolas" w:cs="Consolas"/>
+          <w:color w:val="000000"/>
+          <w:sz w:val="19"/>
+          <w:szCs w:val="19"/>
+          <w:highlight w:val="white"/>
+        </w:rPr>
+        <w:t>"</w:t>
+      </w:r>
+      <w:r>
+        <w:rPr>
+          <w:rFonts w:ascii="Consolas" w:hAnsi="Consolas" w:cs="Consolas"/>
+          <w:color w:val="0000FF"/>
+          <w:sz w:val="19"/>
+          <w:szCs w:val="19"/>
+          <w:highlight w:val="white"/>
+        </w:rPr>
+        <w:t>8.0.242.0</w:t>
+      </w:r>
+      <w:r>
+        <w:rPr>
+          <w:rFonts w:ascii="Consolas" w:hAnsi="Consolas" w:cs="Consolas"/>
+          <w:color w:val="000000"/>
+          <w:sz w:val="19"/>
+          <w:szCs w:val="19"/>
+          <w:highlight w:val="white"/>
+        </w:rPr>
+        <w:t>"</w:t>
+      </w:r>
+      <w:r>
+        <w:rPr>
+          <w:rFonts w:ascii="Consolas" w:hAnsi="Consolas" w:cs="Consolas"/>
+          <w:color w:val="0000FF"/>
+          <w:sz w:val="19"/>
+          <w:szCs w:val="19"/>
+          <w:highlight w:val="white"/>
+        </w:rPr>
+        <w:t xml:space="preserve"> </w:t>
+      </w:r>
+      <w:proofErr w:type="spellStart"/>
+      <w:r>
+        <w:rPr>
+          <w:rFonts w:ascii="Consolas" w:hAnsi="Consolas" w:cs="Consolas"/>
+          <w:color w:val="FF0000"/>
+          <w:sz w:val="19"/>
+          <w:szCs w:val="19"/>
+          <w:highlight w:val="white"/>
+        </w:rPr>
+        <w:t>newVersion</w:t>
+      </w:r>
+      <w:proofErr w:type="spellEnd"/>
+      <w:r>
+        <w:rPr>
+          <w:rFonts w:ascii="Consolas" w:hAnsi="Consolas" w:cs="Consolas"/>
+          <w:color w:val="0000FF"/>
+          <w:sz w:val="19"/>
+          <w:szCs w:val="19"/>
+          <w:highlight w:val="white"/>
+        </w:rPr>
+        <w:t>=</w:t>
+      </w:r>
+      <w:r>
+        <w:rPr>
+          <w:rFonts w:ascii="Consolas" w:hAnsi="Consolas" w:cs="Consolas"/>
+          <w:color w:val="000000"/>
+          <w:sz w:val="19"/>
+          <w:szCs w:val="19"/>
+          <w:highlight w:val="white"/>
+        </w:rPr>
+        <w:t>"</w:t>
+      </w:r>
+      <w:r>
+        <w:rPr>
+          <w:rFonts w:ascii="Consolas" w:hAnsi="Consolas" w:cs="Consolas"/>
+          <w:color w:val="0000FF"/>
+          <w:sz w:val="19"/>
+          <w:szCs w:val="19"/>
+          <w:highlight w:val="white"/>
+        </w:rPr>
+        <w:t>11.0.0.0</w:t>
+      </w:r>
+      <w:r>
+        <w:rPr>
+          <w:rFonts w:ascii="Consolas" w:hAnsi="Consolas" w:cs="Consolas"/>
+          <w:color w:val="000000"/>
+          <w:sz w:val="19"/>
+          <w:szCs w:val="19"/>
+          <w:highlight w:val="white"/>
+        </w:rPr>
+        <w:t>"</w:t>
+      </w:r>
+      <w:r>
+        <w:rPr>
+          <w:rFonts w:ascii="Consolas" w:hAnsi="Consolas" w:cs="Consolas"/>
+          <w:color w:val="0000FF"/>
+          <w:sz w:val="19"/>
+          <w:szCs w:val="19"/>
+          <w:highlight w:val="white"/>
+        </w:rPr>
+        <w:t xml:space="preserve"> /&gt;</w:t>
+      </w:r>
+    </w:p>
+    <w:p>
+      <w:pPr>
+        <w:autoSpaceDE w:val="0"/>
+        <w:autoSpaceDN w:val="0"/>
+      </w:pPr>
+      <w:r>
+        <w:rPr>
+          <w:rFonts w:ascii="Consolas" w:hAnsi="Consolas" w:cs="Consolas"/>
+          <w:color w:val="0000FF"/>
+          <w:sz w:val="19"/>
+          <w:szCs w:val="19"/>
+          <w:highlight w:val="white"/>
+        </w:rPr>
+        <w:t>  &lt;</w:t>
+      </w:r>
+      <w:proofErr w:type="spellStart"/>
+      <w:r>
+        <w:rPr>
+          <w:rFonts w:ascii="Consolas" w:hAnsi="Consolas" w:cs="Consolas"/>
+          <w:color w:val="A31515"/>
+          <w:sz w:val="19"/>
+          <w:szCs w:val="19"/>
+          <w:highlight w:val="white"/>
+        </w:rPr>
+        <w:t>bindingRedirect</w:t>
+      </w:r>
+      <w:proofErr w:type="spellEnd"/>
+      <w:r>
+        <w:rPr>
+          <w:rFonts w:ascii="Consolas" w:hAnsi="Consolas" w:cs="Consolas"/>
+          <w:color w:val="0000FF"/>
+          <w:sz w:val="19"/>
+          <w:szCs w:val="19"/>
+          <w:highlight w:val="white"/>
+        </w:rPr>
+        <w:t xml:space="preserve"> </w:t>
+      </w:r>
+      <w:proofErr w:type="spellStart"/>
+      <w:r>
+        <w:rPr>
+          <w:rFonts w:ascii="Consolas" w:hAnsi="Consolas" w:cs="Consolas"/>
+          <w:color w:val="FF0000"/>
+          <w:sz w:val="19"/>
+          <w:szCs w:val="19"/>
+          <w:highlight w:val="white"/>
+        </w:rPr>
+        <w:t>oldVersion</w:t>
+      </w:r>
+      <w:proofErr w:type="spellEnd"/>
+      <w:r>
+        <w:rPr>
+          <w:rFonts w:ascii="Consolas" w:hAnsi="Consolas" w:cs="Consolas"/>
+          <w:color w:val="0000FF"/>
+          <w:sz w:val="19"/>
+          <w:szCs w:val="19"/>
+          <w:highlight w:val="white"/>
+        </w:rPr>
+        <w:t>=</w:t>
+      </w:r>
+      <w:r>
+        <w:rPr>
+          <w:rFonts w:ascii="Consolas" w:hAnsi="Consolas" w:cs="Consolas"/>
+          <w:color w:val="000000"/>
+          <w:sz w:val="19"/>
+          <w:szCs w:val="19"/>
+          <w:highlight w:val="white"/>
+        </w:rPr>
+        <w:t>"</w:t>
+      </w:r>
+      <w:r>
+        <w:rPr>
+          <w:rFonts w:ascii="Consolas" w:hAnsi="Consolas" w:cs="Consolas"/>
+          <w:color w:val="0000FF"/>
+          <w:sz w:val="19"/>
+          <w:szCs w:val="19"/>
+          <w:highlight w:val="white"/>
+        </w:rPr>
+        <w:t>9.0.242.0</w:t>
+      </w:r>
+      <w:r>
+        <w:rPr>
+          <w:rFonts w:ascii="Consolas" w:hAnsi="Consolas" w:cs="Consolas"/>
+          <w:color w:val="000000"/>
+          <w:sz w:val="19"/>
+          <w:szCs w:val="19"/>
+          <w:highlight w:val="white"/>
+        </w:rPr>
+        <w:t>"</w:t>
+      </w:r>
+      <w:r>
+        <w:rPr>
+          <w:rFonts w:ascii="Consolas" w:hAnsi="Consolas" w:cs="Consolas"/>
+          <w:color w:val="0000FF"/>
+          <w:sz w:val="19"/>
+          <w:szCs w:val="19"/>
+          <w:highlight w:val="white"/>
+        </w:rPr>
+        <w:t xml:space="preserve"> </w:t>
+      </w:r>
+      <w:proofErr w:type="spellStart"/>
+      <w:r>
+        <w:rPr>
+          <w:rFonts w:ascii="Consolas" w:hAnsi="Consolas" w:cs="Consolas"/>
+          <w:color w:val="FF0000"/>
+          <w:sz w:val="19"/>
+          <w:szCs w:val="19"/>
+          <w:highlight w:val="white"/>
+        </w:rPr>
+        <w:t>newVersion</w:t>
+      </w:r>
+      <w:proofErr w:type="spellEnd"/>
+      <w:r>
+        <w:rPr>
+          <w:rFonts w:ascii="Consolas" w:hAnsi="Consolas" w:cs="Consolas"/>
+          <w:color w:val="0000FF"/>
+          <w:sz w:val="19"/>
+          <w:szCs w:val="19"/>
+          <w:highlight w:val="white"/>
+        </w:rPr>
+        <w:t>=</w:t>
+      </w:r>
+      <w:r>
+        <w:rPr>
+          <w:rFonts w:ascii="Consolas" w:hAnsi="Consolas" w:cs="Consolas"/>
+          <w:color w:val="000000"/>
+          <w:sz w:val="19"/>
+          <w:szCs w:val="19"/>
+          <w:highlight w:val="white"/>
+        </w:rPr>
+        <w:t>"</w:t>
+      </w:r>
+      <w:r>
+        <w:rPr>
+          <w:rFonts w:ascii="Consolas" w:hAnsi="Consolas" w:cs="Consolas"/>
+          <w:color w:val="0000FF"/>
+          <w:sz w:val="19"/>
+          <w:szCs w:val="19"/>
+          <w:highlight w:val="white"/>
+        </w:rPr>
+        <w:t>11.0.0.0</w:t>
+      </w:r>
+      <w:r>
+        <w:rPr>
+          <w:rFonts w:ascii="Consolas" w:hAnsi="Consolas" w:cs="Consolas"/>
+          <w:color w:val="000000"/>
+          <w:sz w:val="19"/>
+          <w:szCs w:val="19"/>
+          <w:highlight w:val="white"/>
+        </w:rPr>
+        <w:t>"</w:t>
+      </w:r>
+      <w:r>
+        <w:rPr>
+          <w:rFonts w:ascii="Consolas" w:hAnsi="Consolas" w:cs="Consolas"/>
+          <w:color w:val="0000FF"/>
+          <w:sz w:val="19"/>
+          <w:szCs w:val="19"/>
+          <w:highlight w:val="white"/>
+        </w:rPr>
+        <w:t xml:space="preserve"> /&gt;</w:t>
+      </w:r>
+    </w:p>
+    <w:p>
+      <w:pPr>
+        <w:autoSpaceDE w:val="0"/>
+        <w:autoSpaceDN w:val="0"/>
+      </w:pPr>
+      <w:r>
+        <w:rPr>
+          <w:rFonts w:ascii="Consolas" w:hAnsi="Consolas" w:cs="Consolas"/>
+          <w:color w:val="0000FF"/>
+          <w:sz w:val="19"/>
+          <w:szCs w:val="19"/>
+          <w:highlight w:val="white"/>
+        </w:rPr>
+        <w:t>  &lt;</w:t>
+      </w:r>
+      <w:proofErr w:type="spellStart"/>
+      <w:r>
+        <w:rPr>
+          <w:rFonts w:ascii="Consolas" w:hAnsi="Consolas" w:cs="Consolas"/>
+          <w:color w:val="A31515"/>
+          <w:sz w:val="19"/>
+          <w:szCs w:val="19"/>
+          <w:highlight w:val="white"/>
+        </w:rPr>
+        <w:t>bindingRedirect</w:t>
+      </w:r>
+      <w:proofErr w:type="spellEnd"/>
+      <w:r>
+        <w:rPr>
+          <w:rFonts w:ascii="Consolas" w:hAnsi="Consolas" w:cs="Consolas"/>
+          <w:color w:val="0000FF"/>
+          <w:sz w:val="19"/>
+          <w:szCs w:val="19"/>
+          <w:highlight w:val="white"/>
+        </w:rPr>
+        <w:t xml:space="preserve"> </w:t>
+      </w:r>
+      <w:proofErr w:type="spellStart"/>
+      <w:r>
+        <w:rPr>
+          <w:rFonts w:ascii="Consolas" w:hAnsi="Consolas" w:cs="Consolas"/>
+          <w:color w:val="FF0000"/>
+          <w:sz w:val="19"/>
+          <w:szCs w:val="19"/>
+          <w:highlight w:val="white"/>
+        </w:rPr>
+        <w:t>oldVersion</w:t>
+      </w:r>
+      <w:proofErr w:type="spellEnd"/>
+      <w:r>
+        <w:rPr>
+          <w:rFonts w:ascii="Consolas" w:hAnsi="Consolas" w:cs="Consolas"/>
+          <w:color w:val="0000FF"/>
+          <w:sz w:val="19"/>
+          <w:szCs w:val="19"/>
+          <w:highlight w:val="white"/>
+        </w:rPr>
+        <w:t>=</w:t>
+      </w:r>
+      <w:r>
+        <w:rPr>
+          <w:rFonts w:ascii="Consolas" w:hAnsi="Consolas" w:cs="Consolas"/>
+          <w:color w:val="000000"/>
+          <w:sz w:val="19"/>
+          <w:szCs w:val="19"/>
+          <w:highlight w:val="white"/>
+        </w:rPr>
+        <w:t>"</w:t>
+      </w:r>
+      <w:r>
+        <w:rPr>
+          <w:rFonts w:ascii="Consolas" w:hAnsi="Consolas" w:cs="Consolas"/>
+          <w:color w:val="0000FF"/>
+          <w:sz w:val="19"/>
+          <w:szCs w:val="19"/>
+          <w:highlight w:val="white"/>
+        </w:rPr>
+        <w:t>10.0.0.0</w:t>
+      </w:r>
+      <w:r>
+        <w:rPr>
+          <w:rFonts w:ascii="Consolas" w:hAnsi="Consolas" w:cs="Consolas"/>
+          <w:color w:val="000000"/>
+          <w:sz w:val="19"/>
+          <w:szCs w:val="19"/>
+          <w:highlight w:val="white"/>
+        </w:rPr>
+        <w:t>"</w:t>
+      </w:r>
+      <w:r>
+        <w:rPr>
+          <w:rFonts w:ascii="Consolas" w:hAnsi="Consolas" w:cs="Consolas"/>
+          <w:color w:val="0000FF"/>
+          <w:sz w:val="19"/>
+          <w:szCs w:val="19"/>
+          <w:highlight w:val="white"/>
+        </w:rPr>
+        <w:t xml:space="preserve"> </w:t>
+      </w:r>
+      <w:proofErr w:type="spellStart"/>
+      <w:r>
+        <w:rPr>
+          <w:rFonts w:ascii="Consolas" w:hAnsi="Consolas" w:cs="Consolas"/>
+          <w:color w:val="FF0000"/>
+          <w:sz w:val="19"/>
+          <w:szCs w:val="19"/>
+          <w:highlight w:val="white"/>
+        </w:rPr>
+        <w:t>newVersion</w:t>
+      </w:r>
+      <w:proofErr w:type="spellEnd"/>
+      <w:r>
+        <w:rPr>
+          <w:rFonts w:ascii="Consolas" w:hAnsi="Consolas" w:cs="Consolas"/>
+          <w:color w:val="0000FF"/>
+          <w:sz w:val="19"/>
+          <w:szCs w:val="19"/>
+          <w:highlight w:val="white"/>
+        </w:rPr>
+        <w:t>=</w:t>
+      </w:r>
+      <w:r>
+        <w:rPr>
+          <w:rFonts w:ascii="Consolas" w:hAnsi="Consolas" w:cs="Consolas"/>
+          <w:color w:val="000000"/>
+          <w:sz w:val="19"/>
+          <w:szCs w:val="19"/>
+          <w:highlight w:val="white"/>
+        </w:rPr>
+        <w:t>"</w:t>
+      </w:r>
+      <w:r>
+        <w:rPr>
+          <w:rFonts w:ascii="Consolas" w:hAnsi="Consolas" w:cs="Consolas"/>
+          <w:color w:val="0000FF"/>
+          <w:sz w:val="19"/>
+          <w:szCs w:val="19"/>
+          <w:highlight w:val="white"/>
+        </w:rPr>
+        <w:t>11.0.0.0</w:t>
+      </w:r>
+      <w:r>
+        <w:rPr>
+          <w:rFonts w:ascii="Consolas" w:hAnsi="Consolas" w:cs="Consolas"/>
+          <w:color w:val="000000"/>
+          <w:sz w:val="19"/>
+          <w:szCs w:val="19"/>
+          <w:highlight w:val="white"/>
+        </w:rPr>
+        <w:t>"</w:t>
+      </w:r>
+      <w:r>
+        <w:rPr>
+          <w:rFonts w:ascii="Consolas" w:hAnsi="Consolas" w:cs="Consolas"/>
+          <w:color w:val="0000FF"/>
+          <w:sz w:val="19"/>
+          <w:szCs w:val="19"/>
+          <w:highlight w:val="white"/>
+        </w:rPr>
+        <w:t xml:space="preserve"> /&gt;</w:t>
+      </w:r>
+    </w:p>
+    <w:p>
+      <w:pPr>
+        <w:autoSpaceDE w:val="0"/>
+        <w:autoSpaceDN w:val="0"/>
+      </w:pPr>
+      <w:r>
+        <w:rPr>
+          <w:rFonts w:ascii="Consolas" w:hAnsi="Consolas" w:cs="Consolas"/>
+          <w:color w:val="0000FF"/>
+          <w:sz w:val="19"/>
+          <w:szCs w:val="19"/>
+          <w:highlight w:val="white"/>
+        </w:rPr>
+        <w:t>&lt;/</w:t>
+      </w:r>
+      <w:proofErr w:type="spellStart"/>
+      <w:r>
+        <w:rPr>
+          <w:rFonts w:ascii="Consolas" w:hAnsi="Consolas" w:cs="Consolas"/>
+          <w:color w:val="A31515"/>
+          <w:sz w:val="19"/>
+          <w:szCs w:val="19"/>
+          <w:highlight w:val="white"/>
+        </w:rPr>
+        <w:t>dependentAssembly</w:t>
+      </w:r>
+      <w:proofErr w:type="spellEnd"/>
+      <w:r>
+        <w:rPr>
+          <w:rFonts w:ascii="Consolas" w:hAnsi="Consolas" w:cs="Consolas"/>
+          <w:color w:val="0000FF"/>
+          <w:sz w:val="19"/>
+          <w:szCs w:val="19"/>
+          <w:highlight w:val="white"/>
+        </w:rPr>
+        <w:t>&gt;</w:t>
+      </w:r>
+    </w:p>
+    <w:p>
+      <w:pPr>
+        <w:autoSpaceDE w:val="0"/>
+        <w:autoSpaceDN w:val="0"/>
+      </w:pPr>
+      <w:r>
+        <w:rPr>
+          <w:rFonts w:ascii="Consolas" w:hAnsi="Consolas" w:cs="Consolas"/>
+          <w:color w:val="0000FF"/>
+          <w:sz w:val="19"/>
+          <w:szCs w:val="19"/>
+          <w:highlight w:val="white"/>
+        </w:rPr>
+        <w:t>&lt;</w:t>
+      </w:r>
+      <w:proofErr w:type="spellStart"/>
+      <w:proofErr w:type="gramStart"/>
+      <w:r>
+        <w:rPr>
+          <w:rFonts w:ascii="Consolas" w:hAnsi="Consolas" w:cs="Consolas"/>
+          <w:color w:val="A31515"/>
+          <w:sz w:val="19"/>
+          <w:szCs w:val="19"/>
+          <w:highlight w:val="white"/>
+        </w:rPr>
+        <w:t>dependentAssembly</w:t>
+      </w:r>
+      <w:proofErr w:type="spellEnd"/>
+      <w:proofErr w:type="gramEnd"/>
+      <w:r>
+        <w:rPr>
+          <w:rFonts w:ascii="Consolas" w:hAnsi="Consolas" w:cs="Consolas"/>
+          <w:color w:val="0000FF"/>
+          <w:sz w:val="19"/>
+          <w:szCs w:val="19"/>
+          <w:highlight w:val="white"/>
+        </w:rPr>
+        <w:t>&gt;</w:t>
+      </w:r>
+    </w:p>
+    <w:p>
+      <w:pPr>
+        <w:autoSpaceDE w:val="0"/>
+        <w:autoSpaceDN w:val="0"/>
+      </w:pPr>
+      <w:r>
+        <w:rPr>
+          <w:rFonts w:ascii="Consolas" w:hAnsi="Consolas" w:cs="Consolas"/>
+          <w:color w:val="0000FF"/>
+          <w:sz w:val="19"/>
+          <w:szCs w:val="19"/>
+          <w:highlight w:val="white"/>
+        </w:rPr>
+        <w:t>  &lt;</w:t>
+      </w:r>
+      <w:proofErr w:type="spellStart"/>
+      <w:r>
+        <w:rPr>
+          <w:rFonts w:ascii="Consolas" w:hAnsi="Consolas" w:cs="Consolas"/>
+          <w:color w:val="A31515"/>
+          <w:sz w:val="19"/>
+          <w:szCs w:val="19"/>
+          <w:highlight w:val="white"/>
+        </w:rPr>
+        <w:t>assemblyIdentity</w:t>
+      </w:r>
+      <w:proofErr w:type="spellEnd"/>
+      <w:r>
+        <w:rPr>
+          <w:rFonts w:ascii="Consolas" w:hAnsi="Consolas" w:cs="Consolas"/>
+          <w:color w:val="0000FF"/>
+          <w:sz w:val="19"/>
+          <w:szCs w:val="19"/>
+          <w:highlight w:val="white"/>
+        </w:rPr>
+        <w:t xml:space="preserve"> </w:t>
+      </w:r>
+      <w:r>
+        <w:rPr>
+          <w:rFonts w:ascii="Consolas" w:hAnsi="Consolas" w:cs="Consolas"/>
+          <w:color w:val="FF0000"/>
+          <w:sz w:val="19"/>
+          <w:szCs w:val="19"/>
+          <w:highlight w:val="white"/>
+        </w:rPr>
+        <w:t>name</w:t>
+      </w:r>
+      <w:r>
+        <w:rPr>
+          <w:rFonts w:ascii="Consolas" w:hAnsi="Consolas" w:cs="Consolas"/>
+          <w:color w:val="0000FF"/>
+          <w:sz w:val="19"/>
+          <w:szCs w:val="19"/>
+          <w:highlight w:val="white"/>
+        </w:rPr>
+        <w:t>=</w:t>
+      </w:r>
+      <w:r>
+        <w:rPr>
+          <w:rFonts w:ascii="Consolas" w:hAnsi="Consolas" w:cs="Consolas"/>
+          <w:color w:val="000000"/>
+          <w:sz w:val="19"/>
+          <w:szCs w:val="19"/>
+          <w:highlight w:val="white"/>
+        </w:rPr>
+        <w:t>"</w:t>
+      </w:r>
+      <w:proofErr w:type="spellStart"/>
+      <w:r>
+        <w:rPr>
+          <w:rFonts w:ascii="Consolas" w:hAnsi="Consolas" w:cs="Consolas"/>
+          <w:color w:val="0000FF"/>
+          <w:sz w:val="19"/>
+          <w:szCs w:val="19"/>
+          <w:highlight w:val="white"/>
+        </w:rPr>
+        <w:t>Microsoft.ReportingServices.HTMLRendering</w:t>
+      </w:r>
+      <w:proofErr w:type="spellEnd"/>
+      <w:r>
+        <w:rPr>
+          <w:rFonts w:ascii="Consolas" w:hAnsi="Consolas" w:cs="Consolas"/>
+          <w:color w:val="000000"/>
+          <w:sz w:val="19"/>
+          <w:szCs w:val="19"/>
+          <w:highlight w:val="white"/>
+        </w:rPr>
+        <w:t>"</w:t>
+      </w:r>
+      <w:r>
+        <w:rPr>
+          <w:rFonts w:ascii="Consolas" w:hAnsi="Consolas" w:cs="Consolas"/>
+          <w:color w:val="0000FF"/>
+          <w:sz w:val="19"/>
+          <w:szCs w:val="19"/>
+          <w:highlight w:val="white"/>
+        </w:rPr>
+        <w:t xml:space="preserve"> </w:t>
+      </w:r>
+      <w:proofErr w:type="spellStart"/>
+      <w:r>
+        <w:rPr>
+          <w:rFonts w:ascii="Consolas" w:hAnsi="Consolas" w:cs="Consolas"/>
+          <w:color w:val="FF0000"/>
+          <w:sz w:val="19"/>
+          <w:szCs w:val="19"/>
+          <w:highlight w:val="white"/>
+        </w:rPr>
+        <w:t>publicKeyToken</w:t>
+      </w:r>
+      <w:proofErr w:type="spellEnd"/>
+      <w:r>
+        <w:rPr>
+          <w:rFonts w:ascii="Consolas" w:hAnsi="Consolas" w:cs="Consolas"/>
+          <w:color w:val="0000FF"/>
+          <w:sz w:val="19"/>
+          <w:szCs w:val="19"/>
+          <w:highlight w:val="white"/>
+        </w:rPr>
+        <w:t>=</w:t>
+      </w:r>
+      <w:r>
+        <w:rPr>
+          <w:rFonts w:ascii="Consolas" w:hAnsi="Consolas" w:cs="Consolas"/>
+          <w:color w:val="000000"/>
+          <w:sz w:val="19"/>
+          <w:szCs w:val="19"/>
+          <w:highlight w:val="white"/>
+        </w:rPr>
+        <w:t>"</w:t>
+      </w:r>
+      <w:r>
+        <w:rPr>
+          <w:rFonts w:ascii="Consolas" w:hAnsi="Consolas" w:cs="Consolas"/>
+          <w:color w:val="0000FF"/>
+          <w:sz w:val="19"/>
+          <w:szCs w:val="19"/>
+          <w:highlight w:val="white"/>
+        </w:rPr>
+        <w:t>89845dcd8080cc91</w:t>
+      </w:r>
+      <w:r>
+        <w:rPr>
+          <w:rFonts w:ascii="Consolas" w:hAnsi="Consolas" w:cs="Consolas"/>
+          <w:color w:val="000000"/>
+          <w:sz w:val="19"/>
+          <w:szCs w:val="19"/>
+          <w:highlight w:val="white"/>
+        </w:rPr>
+        <w:t>"</w:t>
+      </w:r>
+      <w:r>
+        <w:rPr>
+          <w:rFonts w:ascii="Consolas" w:hAnsi="Consolas" w:cs="Consolas"/>
+          <w:color w:val="0000FF"/>
+          <w:sz w:val="19"/>
+          <w:szCs w:val="19"/>
+          <w:highlight w:val="white"/>
+        </w:rPr>
+        <w:t xml:space="preserve"> </w:t>
+      </w:r>
+      <w:r>
+        <w:rPr>
+          <w:rFonts w:ascii="Consolas" w:hAnsi="Consolas" w:cs="Consolas"/>
+          <w:color w:val="FF0000"/>
+          <w:sz w:val="19"/>
+          <w:szCs w:val="19"/>
+          <w:highlight w:val="white"/>
+        </w:rPr>
+        <w:t>culture</w:t>
+      </w:r>
+      <w:r>
+        <w:rPr>
+          <w:rFonts w:ascii="Consolas" w:hAnsi="Consolas" w:cs="Consolas"/>
+          <w:color w:val="0000FF"/>
+          <w:sz w:val="19"/>
+          <w:szCs w:val="19"/>
+          <w:highlight w:val="white"/>
+        </w:rPr>
+        <w:t>=</w:t>
+      </w:r>
+      <w:r>
+        <w:rPr>
+          <w:rFonts w:ascii="Consolas" w:hAnsi="Consolas" w:cs="Consolas"/>
+          <w:color w:val="000000"/>
+          <w:sz w:val="19"/>
+          <w:szCs w:val="19"/>
+          <w:highlight w:val="white"/>
+        </w:rPr>
+        <w:t>"</w:t>
+      </w:r>
+      <w:r>
+        <w:rPr>
+          <w:rFonts w:ascii="Consolas" w:hAnsi="Consolas" w:cs="Consolas"/>
+          <w:color w:val="0000FF"/>
+          <w:sz w:val="19"/>
+          <w:szCs w:val="19"/>
+          <w:highlight w:val="white"/>
+        </w:rPr>
+        <w:t>neutral</w:t>
+      </w:r>
+      <w:r>
+        <w:rPr>
+          <w:rFonts w:ascii="Consolas" w:hAnsi="Consolas" w:cs="Consolas"/>
+          <w:color w:val="000000"/>
+          <w:sz w:val="19"/>
+          <w:szCs w:val="19"/>
+          <w:highlight w:val="white"/>
+        </w:rPr>
+        <w:t>"</w:t>
+      </w:r>
+      <w:r>
+        <w:rPr>
+          <w:rFonts w:ascii="Consolas" w:hAnsi="Consolas" w:cs="Consolas"/>
+          <w:color w:val="0000FF"/>
+          <w:sz w:val="19"/>
+          <w:szCs w:val="19"/>
+          <w:highlight w:val="white"/>
+        </w:rPr>
+        <w:t xml:space="preserve"> /&gt;</w:t>
+      </w:r>
+    </w:p>
+    <w:p>
+      <w:pPr>
+        <w:autoSpaceDE w:val="0"/>
+        <w:autoSpaceDN w:val="0"/>
+      </w:pPr>
+      <w:r>
+        <w:rPr>
+          <w:rFonts w:ascii="Consolas" w:hAnsi="Consolas" w:cs="Consolas"/>
+          <w:color w:val="0000FF"/>
+          <w:sz w:val="19"/>
+          <w:szCs w:val="19"/>
+          <w:highlight w:val="white"/>
+        </w:rPr>
+        <w:t>  &lt;</w:t>
+      </w:r>
+      <w:proofErr w:type="spellStart"/>
+      <w:r>
+        <w:rPr>
+          <w:rFonts w:ascii="Consolas" w:hAnsi="Consolas" w:cs="Consolas"/>
+          <w:color w:val="A31515"/>
+          <w:sz w:val="19"/>
+          <w:szCs w:val="19"/>
+          <w:highlight w:val="white"/>
+        </w:rPr>
+        <w:t>bindingRedirect</w:t>
+      </w:r>
+      <w:proofErr w:type="spellEnd"/>
+      <w:r>
+        <w:rPr>
+          <w:rFonts w:ascii="Consolas" w:hAnsi="Consolas" w:cs="Consolas"/>
+          <w:color w:val="0000FF"/>
+          <w:sz w:val="19"/>
+          <w:szCs w:val="19"/>
+          <w:highlight w:val="white"/>
+        </w:rPr>
+        <w:t xml:space="preserve"> </w:t>
+      </w:r>
+      <w:proofErr w:type="spellStart"/>
+      <w:r>
+        <w:rPr>
+          <w:rFonts w:ascii="Consolas" w:hAnsi="Consolas" w:cs="Consolas"/>
+          <w:color w:val="FF0000"/>
+          <w:sz w:val="19"/>
+          <w:szCs w:val="19"/>
+          <w:highlight w:val="white"/>
+        </w:rPr>
+        <w:t>oldVersion</w:t>
+      </w:r>
+      <w:proofErr w:type="spellEnd"/>
+      <w:r>
+        <w:rPr>
+          <w:rFonts w:ascii="Consolas" w:hAnsi="Consolas" w:cs="Consolas"/>
+          <w:color w:val="0000FF"/>
+          <w:sz w:val="19"/>
+          <w:szCs w:val="19"/>
+          <w:highlight w:val="white"/>
+        </w:rPr>
+        <w:t>=</w:t>
+      </w:r>
+      <w:r>
+        <w:rPr>
+          <w:rFonts w:ascii="Consolas" w:hAnsi="Consolas" w:cs="Consolas"/>
+          <w:color w:val="000000"/>
+          <w:sz w:val="19"/>
+          <w:szCs w:val="19"/>
+          <w:highlight w:val="white"/>
+        </w:rPr>
+        <w:t>"</w:t>
+      </w:r>
+      <w:r>
+        <w:rPr>
+          <w:rFonts w:ascii="Consolas" w:hAnsi="Consolas" w:cs="Consolas"/>
+          <w:color w:val="0000FF"/>
+          <w:sz w:val="19"/>
+          <w:szCs w:val="19"/>
+          <w:highlight w:val="white"/>
+        </w:rPr>
+        <w:t>8.0.242.0</w:t>
+      </w:r>
+      <w:r>
+        <w:rPr>
+          <w:rFonts w:ascii="Consolas" w:hAnsi="Consolas" w:cs="Consolas"/>
+          <w:color w:val="000000"/>
+          <w:sz w:val="19"/>
+          <w:szCs w:val="19"/>
+          <w:highlight w:val="white"/>
+        </w:rPr>
+        <w:t>"</w:t>
+      </w:r>
+      <w:r>
+        <w:rPr>
+          <w:rFonts w:ascii="Consolas" w:hAnsi="Consolas" w:cs="Consolas"/>
+          <w:color w:val="0000FF"/>
+          <w:sz w:val="19"/>
+          <w:szCs w:val="19"/>
+          <w:highlight w:val="white"/>
+        </w:rPr>
+        <w:t xml:space="preserve"> </w:t>
+      </w:r>
+      <w:proofErr w:type="spellStart"/>
+      <w:r>
+        <w:rPr>
+          <w:rFonts w:ascii="Consolas" w:hAnsi="Consolas" w:cs="Consolas"/>
+          <w:color w:val="FF0000"/>
+          <w:sz w:val="19"/>
+          <w:szCs w:val="19"/>
+          <w:highlight w:val="white"/>
+        </w:rPr>
+        <w:t>newVersion</w:t>
+      </w:r>
+      <w:proofErr w:type="spellEnd"/>
+      <w:r>
+        <w:rPr>
+          <w:rFonts w:ascii="Consolas" w:hAnsi="Consolas" w:cs="Consolas"/>
+          <w:color w:val="0000FF"/>
+          <w:sz w:val="19"/>
+          <w:szCs w:val="19"/>
+          <w:highlight w:val="white"/>
+        </w:rPr>
+        <w:t>=</w:t>
+      </w:r>
+      <w:r>
+        <w:rPr>
+          <w:rFonts w:ascii="Consolas" w:hAnsi="Consolas" w:cs="Consolas"/>
+          <w:color w:val="000000"/>
+          <w:sz w:val="19"/>
+          <w:szCs w:val="19"/>
+          <w:highlight w:val="white"/>
+        </w:rPr>
+        <w:t>"</w:t>
+      </w:r>
+      <w:r>
+        <w:rPr>
+          <w:rFonts w:ascii="Consolas" w:hAnsi="Consolas" w:cs="Consolas"/>
+          <w:color w:val="0000FF"/>
+          <w:sz w:val="19"/>
+          <w:szCs w:val="19"/>
+          <w:highlight w:val="white"/>
+        </w:rPr>
+        <w:t>11.0.0.0</w:t>
+      </w:r>
+      <w:r>
+        <w:rPr>
+          <w:rFonts w:ascii="Consolas" w:hAnsi="Consolas" w:cs="Consolas"/>
+          <w:color w:val="000000"/>
+          <w:sz w:val="19"/>
+          <w:szCs w:val="19"/>
+          <w:highlight w:val="white"/>
+        </w:rPr>
+        <w:t>"</w:t>
+      </w:r>
+      <w:r>
+        <w:rPr>
+          <w:rFonts w:ascii="Consolas" w:hAnsi="Consolas" w:cs="Consolas"/>
+          <w:color w:val="0000FF"/>
+          <w:sz w:val="19"/>
+          <w:szCs w:val="19"/>
+          <w:highlight w:val="white"/>
+        </w:rPr>
+        <w:t xml:space="preserve"> /&gt;</w:t>
+      </w:r>
+    </w:p>
+    <w:p>
+      <w:pPr>
+        <w:autoSpaceDE w:val="0"/>
+        <w:autoSpaceDN w:val="0"/>
+      </w:pPr>
+      <w:r>
+        <w:rPr>
+          <w:rFonts w:ascii="Consolas" w:hAnsi="Consolas" w:cs="Consolas"/>
+          <w:color w:val="0000FF"/>
+          <w:sz w:val="19"/>
+          <w:szCs w:val="19"/>
+          <w:highlight w:val="white"/>
+        </w:rPr>
+        <w:t>  &lt;</w:t>
+      </w:r>
+      <w:proofErr w:type="spellStart"/>
+      <w:r>
+        <w:rPr>
+          <w:rFonts w:ascii="Consolas" w:hAnsi="Consolas" w:cs="Consolas"/>
+          <w:color w:val="A31515"/>
+          <w:sz w:val="19"/>
+          <w:szCs w:val="19"/>
+          <w:highlight w:val="white"/>
+        </w:rPr>
+        <w:t>bindingRedirect</w:t>
+      </w:r>
+      <w:proofErr w:type="spellEnd"/>
+      <w:r>
+        <w:rPr>
+          <w:rFonts w:ascii="Consolas" w:hAnsi="Consolas" w:cs="Consolas"/>
+          <w:color w:val="0000FF"/>
+          <w:sz w:val="19"/>
+          <w:szCs w:val="19"/>
+          <w:highlight w:val="white"/>
+        </w:rPr>
+        <w:t xml:space="preserve"> </w:t>
+      </w:r>
+      <w:proofErr w:type="spellStart"/>
+      <w:r>
+        <w:rPr>
+          <w:rFonts w:ascii="Consolas" w:hAnsi="Consolas" w:cs="Consolas"/>
+          <w:color w:val="FF0000"/>
+          <w:sz w:val="19"/>
+          <w:szCs w:val="19"/>
+          <w:highlight w:val="white"/>
+        </w:rPr>
+        <w:t>oldVersion</w:t>
+      </w:r>
+      <w:proofErr w:type="spellEnd"/>
+      <w:r>
+        <w:rPr>
+          <w:rFonts w:ascii="Consolas" w:hAnsi="Consolas" w:cs="Consolas"/>
+          <w:color w:val="0000FF"/>
+          <w:sz w:val="19"/>
+          <w:szCs w:val="19"/>
+          <w:highlight w:val="white"/>
+        </w:rPr>
+        <w:t>=</w:t>
+      </w:r>
+      <w:r>
+        <w:rPr>
+          <w:rFonts w:ascii="Consolas" w:hAnsi="Consolas" w:cs="Consolas"/>
+          <w:color w:val="000000"/>
+          <w:sz w:val="19"/>
+          <w:szCs w:val="19"/>
+          <w:highlight w:val="white"/>
+        </w:rPr>
+        <w:t>"</w:t>
+      </w:r>
+      <w:r>
+        <w:rPr>
+          <w:rFonts w:ascii="Consolas" w:hAnsi="Consolas" w:cs="Consolas"/>
+          <w:color w:val="0000FF"/>
+          <w:sz w:val="19"/>
+          <w:szCs w:val="19"/>
+          <w:highlight w:val="white"/>
+        </w:rPr>
+        <w:t>9.0.242.0</w:t>
+      </w:r>
+      <w:r>
+        <w:rPr>
+          <w:rFonts w:ascii="Consolas" w:hAnsi="Consolas" w:cs="Consolas"/>
+          <w:color w:val="000000"/>
+          <w:sz w:val="19"/>
+          <w:szCs w:val="19"/>
+          <w:highlight w:val="white"/>
+        </w:rPr>
+        <w:t>"</w:t>
+      </w:r>
+      <w:r>
+        <w:rPr>
+          <w:rFonts w:ascii="Consolas" w:hAnsi="Consolas" w:cs="Consolas"/>
+          <w:color w:val="0000FF"/>
+          <w:sz w:val="19"/>
+          <w:szCs w:val="19"/>
+          <w:highlight w:val="white"/>
+        </w:rPr>
+        <w:t xml:space="preserve"> </w:t>
+      </w:r>
+      <w:proofErr w:type="spellStart"/>
+      <w:r>
+        <w:rPr>
+          <w:rFonts w:ascii="Consolas" w:hAnsi="Consolas" w:cs="Consolas"/>
+          <w:color w:val="FF0000"/>
+          <w:sz w:val="19"/>
+          <w:szCs w:val="19"/>
+          <w:highlight w:val="white"/>
+        </w:rPr>
+        <w:t>newVersion</w:t>
+      </w:r>
+      <w:proofErr w:type="spellEnd"/>
+      <w:r>
+        <w:rPr>
+          <w:rFonts w:ascii="Consolas" w:hAnsi="Consolas" w:cs="Consolas"/>
+          <w:color w:val="0000FF"/>
+          <w:sz w:val="19"/>
+          <w:szCs w:val="19"/>
+          <w:highlight w:val="white"/>
+        </w:rPr>
+        <w:t>=</w:t>
+      </w:r>
+      <w:r>
+        <w:rPr>
+          <w:rFonts w:ascii="Consolas" w:hAnsi="Consolas" w:cs="Consolas"/>
+          <w:color w:val="000000"/>
+          <w:sz w:val="19"/>
+          <w:szCs w:val="19"/>
+          <w:highlight w:val="white"/>
+        </w:rPr>
+        <w:t>"</w:t>
+      </w:r>
+      <w:r>
+        <w:rPr>
+          <w:rFonts w:ascii="Consolas" w:hAnsi="Consolas" w:cs="Consolas"/>
+          <w:color w:val="0000FF"/>
+          <w:sz w:val="19"/>
+          <w:szCs w:val="19"/>
+          <w:highlight w:val="white"/>
+        </w:rPr>
+        <w:t>11.0.0.0</w:t>
+      </w:r>
+      <w:r>
+        <w:rPr>
+          <w:rFonts w:ascii="Consolas" w:hAnsi="Consolas" w:cs="Consolas"/>
+          <w:color w:val="000000"/>
+          <w:sz w:val="19"/>
+          <w:szCs w:val="19"/>
+          <w:highlight w:val="white"/>
+        </w:rPr>
+        <w:t>"</w:t>
+      </w:r>
+      <w:r>
+        <w:rPr>
+          <w:rFonts w:ascii="Consolas" w:hAnsi="Consolas" w:cs="Consolas"/>
+          <w:color w:val="0000FF"/>
+          <w:sz w:val="19"/>
+          <w:szCs w:val="19"/>
+          <w:highlight w:val="white"/>
+        </w:rPr>
+        <w:t xml:space="preserve"> /&gt;</w:t>
+      </w:r>
+    </w:p>
+    <w:p>
+      <w:pPr>
+        <w:autoSpaceDE w:val="0"/>
+        <w:autoSpaceDN w:val="0"/>
+      </w:pPr>
+      <w:r>
+        <w:rPr>
+          <w:rFonts w:ascii="Consolas" w:hAnsi="Consolas" w:cs="Consolas"/>
+          <w:color w:val="0000FF"/>
+          <w:sz w:val="19"/>
+          <w:szCs w:val="19"/>
+          <w:highlight w:val="white"/>
+        </w:rPr>
+        <w:t>  &lt;</w:t>
+      </w:r>
+      <w:proofErr w:type="spellStart"/>
+      <w:r>
+        <w:rPr>
+          <w:rFonts w:ascii="Consolas" w:hAnsi="Consolas" w:cs="Consolas"/>
+          <w:color w:val="A31515"/>
+          <w:sz w:val="19"/>
+          <w:szCs w:val="19"/>
+          <w:highlight w:val="white"/>
+        </w:rPr>
+        <w:t>bindingRedirect</w:t>
+      </w:r>
+      <w:proofErr w:type="spellEnd"/>
+      <w:r>
+        <w:rPr>
+          <w:rFonts w:ascii="Consolas" w:hAnsi="Consolas" w:cs="Consolas"/>
+          <w:color w:val="0000FF"/>
+          <w:sz w:val="19"/>
+          <w:szCs w:val="19"/>
+          <w:highlight w:val="white"/>
+        </w:rPr>
+        <w:t xml:space="preserve"> </w:t>
+      </w:r>
+      <w:proofErr w:type="spellStart"/>
+      <w:r>
+        <w:rPr>
+          <w:rFonts w:ascii="Consolas" w:hAnsi="Consolas" w:cs="Consolas"/>
+          <w:color w:val="FF0000"/>
+          <w:sz w:val="19"/>
+          <w:szCs w:val="19"/>
+          <w:highlight w:val="white"/>
+        </w:rPr>
+        <w:t>oldVersion</w:t>
+      </w:r>
+      <w:proofErr w:type="spellEnd"/>
+      <w:r>
+        <w:rPr>
+          <w:rFonts w:ascii="Consolas" w:hAnsi="Consolas" w:cs="Consolas"/>
+          <w:color w:val="0000FF"/>
+          <w:sz w:val="19"/>
+          <w:szCs w:val="19"/>
+          <w:highlight w:val="white"/>
+        </w:rPr>
+        <w:t>=</w:t>
+      </w:r>
+      <w:r>
+        <w:rPr>
+          <w:rFonts w:ascii="Consolas" w:hAnsi="Consolas" w:cs="Consolas"/>
+          <w:color w:val="000000"/>
+          <w:sz w:val="19"/>
+          <w:szCs w:val="19"/>
+          <w:highlight w:val="white"/>
+        </w:rPr>
+        <w:t>"</w:t>
+      </w:r>
+      <w:r>
+        <w:rPr>
+          <w:rFonts w:ascii="Consolas" w:hAnsi="Consolas" w:cs="Consolas"/>
+          <w:color w:val="0000FF"/>
+          <w:sz w:val="19"/>
+          <w:szCs w:val="19"/>
+          <w:highlight w:val="white"/>
+        </w:rPr>
+        <w:t>10.0.0.0</w:t>
+      </w:r>
+      <w:r>
+        <w:rPr>
+          <w:rFonts w:ascii="Consolas" w:hAnsi="Consolas" w:cs="Consolas"/>
+          <w:color w:val="000000"/>
+          <w:sz w:val="19"/>
+          <w:szCs w:val="19"/>
+          <w:highlight w:val="white"/>
+        </w:rPr>
+        <w:t>"</w:t>
+      </w:r>
+      <w:r>
+        <w:rPr>
+          <w:rFonts w:ascii="Consolas" w:hAnsi="Consolas" w:cs="Consolas"/>
+          <w:color w:val="0000FF"/>
+          <w:sz w:val="19"/>
+          <w:szCs w:val="19"/>
+          <w:highlight w:val="white"/>
+        </w:rPr>
+        <w:t xml:space="preserve"> </w:t>
+      </w:r>
+      <w:proofErr w:type="spellStart"/>
+      <w:r>
+        <w:rPr>
+          <w:rFonts w:ascii="Consolas" w:hAnsi="Consolas" w:cs="Consolas"/>
+          <w:color w:val="FF0000"/>
+          <w:sz w:val="19"/>
+          <w:szCs w:val="19"/>
+          <w:highlight w:val="white"/>
+        </w:rPr>
+        <w:t>newVersion</w:t>
+      </w:r>
+      <w:proofErr w:type="spellEnd"/>
+      <w:r>
+        <w:rPr>
+          <w:rFonts w:ascii="Consolas" w:hAnsi="Consolas" w:cs="Consolas"/>
+          <w:color w:val="0000FF"/>
+          <w:sz w:val="19"/>
+          <w:szCs w:val="19"/>
+          <w:highlight w:val="white"/>
+        </w:rPr>
+        <w:t>=</w:t>
+      </w:r>
+      <w:r>
+        <w:rPr>
+          <w:rFonts w:ascii="Consolas" w:hAnsi="Consolas" w:cs="Consolas"/>
+          <w:color w:val="000000"/>
+          <w:sz w:val="19"/>
+          <w:szCs w:val="19"/>
+          <w:highlight w:val="white"/>
+        </w:rPr>
+        <w:t>"</w:t>
+      </w:r>
+      <w:r>
+        <w:rPr>
+          <w:rFonts w:ascii="Consolas" w:hAnsi="Consolas" w:cs="Consolas"/>
+          <w:color w:val="0000FF"/>
+          <w:sz w:val="19"/>
+          <w:szCs w:val="19"/>
+          <w:highlight w:val="white"/>
+        </w:rPr>
+        <w:t>11.0.0.0</w:t>
+      </w:r>
+      <w:r>
+        <w:rPr>
+          <w:rFonts w:ascii="Consolas" w:hAnsi="Consolas" w:cs="Consolas"/>
+          <w:color w:val="000000"/>
+          <w:sz w:val="19"/>
+          <w:szCs w:val="19"/>
+          <w:highlight w:val="white"/>
+        </w:rPr>
+        <w:t>"</w:t>
+      </w:r>
+      <w:r>
+        <w:rPr>
+          <w:rFonts w:ascii="Consolas" w:hAnsi="Consolas" w:cs="Consolas"/>
+          <w:color w:val="0000FF"/>
+          <w:sz w:val="19"/>
+          <w:szCs w:val="19"/>
+          <w:highlight w:val="white"/>
+        </w:rPr>
+        <w:t xml:space="preserve"> /&gt;</w:t>
+      </w:r>
+    </w:p>
+    <w:p>
+      <w:r>
+        <w:rPr>
+          <w:rFonts w:ascii="Consolas" w:hAnsi="Consolas" w:cs="Consolas"/>
+          <w:color w:val="0000FF"/>
+          <w:sz w:val="19"/>
+          <w:szCs w:val="19"/>
+          <w:highlight w:val="white"/>
+        </w:rPr>
+        <w:t>&lt;/</w:t>
+      </w:r>
+      <w:proofErr w:type="spellStart"/>
+      <w:r>
+        <w:rPr>
+          <w:rFonts w:ascii="Consolas" w:hAnsi="Consolas" w:cs="Consolas"/>
+          <w:color w:val="A31515"/>
+          <w:sz w:val="19"/>
+          <w:szCs w:val="19"/>
+          <w:highlight w:val="white"/>
+        </w:rPr>
+        <w:t>dependentAssembly</w:t>
+      </w:r>
+      <w:proofErr w:type="spellEnd"/>
+      <w:r>
+        <w:rPr>
+          <w:rFonts w:ascii="Consolas" w:hAnsi="Consolas" w:cs="Consolas"/>
+          <w:color w:val="0000FF"/>
+          <w:sz w:val="19"/>
+          <w:szCs w:val="19"/>
+          <w:highlight w:val="white"/>
+        </w:rPr>
+        <w:t>&gt;</w:t>
+      </w:r>
+    </w:p>
+    <w:p>
+      <w:pPr>
+        <w:rPr>
+          <w:b/>
+        </w:rPr>
+      </w:pPr>
+      <w:r>
+        <w:rPr>
+          <w:b/>
+        </w:rPr>
+        <w:t xml:space="preserve">Edit </w:t>
+      </w:r>
+      <w:proofErr w:type="spellStart"/>
+      <w:r>
+        <w:rPr>
+          <w:b/>
+        </w:rPr>
+        <w:t>rsreportserver.config</w:t>
+      </w:r>
+      <w:proofErr w:type="spellEnd"/>
+      <w:r>
+        <w:rPr>
+          <w:b/>
+        </w:rPr>
+        <w:t xml:space="preserve"> and add the following in the &lt;Render&gt; tag</w:t>
+      </w:r>
+    </w:p>
+    <w:p>
+      <w:r>
+        <w:t> </w:t>
+      </w:r>
+      <w:r>
+        <w:rPr>
+          <w:rFonts w:ascii="Consolas" w:hAnsi="Consolas" w:cs="Consolas"/>
+          <w:color w:val="0000FF"/>
+          <w:sz w:val="19"/>
+          <w:szCs w:val="19"/>
+          <w:highlight w:val="white"/>
+        </w:rPr>
+        <w:t>&lt;</w:t>
+      </w:r>
+      <w:r>
+        <w:rPr>
+          <w:rFonts w:ascii="Consolas" w:hAnsi="Consolas" w:cs="Consolas"/>
+          <w:color w:val="A31515"/>
+          <w:sz w:val="19"/>
+          <w:szCs w:val="19"/>
+          <w:highlight w:val="white"/>
+        </w:rPr>
+        <w:t>Extension</w:t>
+      </w:r>
+      <w:r>
+        <w:rPr>
+          <w:rFonts w:ascii="Consolas" w:hAnsi="Consolas" w:cs="Consolas"/>
+          <w:color w:val="0000FF"/>
+          <w:sz w:val="19"/>
+          <w:szCs w:val="19"/>
+          <w:highlight w:val="white"/>
+        </w:rPr>
+        <w:t xml:space="preserve"> </w:t>
+      </w:r>
+      <w:r>
+        <w:rPr>
+          <w:rFonts w:ascii="Consolas" w:hAnsi="Consolas" w:cs="Consolas"/>
+          <w:color w:val="FF0000"/>
+          <w:sz w:val="19"/>
+          <w:szCs w:val="19"/>
+          <w:highlight w:val="white"/>
+        </w:rPr>
+        <w:t>Name</w:t>
+      </w:r>
+      <w:r>
+        <w:rPr>
+          <w:rFonts w:ascii="Consolas" w:hAnsi="Consolas" w:cs="Consolas"/>
+          <w:color w:val="0000FF"/>
+          <w:sz w:val="19"/>
+          <w:szCs w:val="19"/>
+          <w:highlight w:val="white"/>
+        </w:rPr>
+        <w:t>=</w:t>
+      </w:r>
+      <w:r>
+        <w:rPr>
+          <w:rFonts w:ascii="Consolas" w:hAnsi="Consolas" w:cs="Consolas"/>
+          <w:color w:val="000000"/>
+          <w:sz w:val="19"/>
+          <w:szCs w:val="19"/>
+          <w:highlight w:val="white"/>
+        </w:rPr>
+        <w:t>"</w:t>
+      </w:r>
+      <w:proofErr w:type="spellStart"/>
+      <w:r>
+        <w:rPr>
+          <w:rFonts w:ascii="Consolas" w:hAnsi="Consolas" w:cs="Consolas"/>
+          <w:color w:val="0000FF"/>
+          <w:sz w:val="19"/>
+          <w:szCs w:val="19"/>
+          <w:highlight w:val="white"/>
+        </w:rPr>
+        <w:t>ForerunnerJSON</w:t>
+      </w:r>
+      <w:proofErr w:type="spellEnd"/>
+      <w:r>
+        <w:rPr>
+          <w:rFonts w:ascii="Consolas" w:hAnsi="Consolas" w:cs="Consolas"/>
+          <w:color w:val="000000"/>
+          <w:sz w:val="19"/>
+          <w:szCs w:val="19"/>
+          <w:highlight w:val="white"/>
+        </w:rPr>
+        <w:t>"</w:t>
+      </w:r>
+      <w:r>
+        <w:rPr>
+          <w:rFonts w:ascii="Consolas" w:hAnsi="Consolas" w:cs="Consolas"/>
+          <w:color w:val="0000FF"/>
+          <w:sz w:val="19"/>
+          <w:szCs w:val="19"/>
+          <w:highlight w:val="white"/>
+        </w:rPr>
+        <w:t xml:space="preserve"> </w:t>
+      </w:r>
+      <w:r>
+        <w:rPr>
+          <w:rFonts w:ascii="Consolas" w:hAnsi="Consolas" w:cs="Consolas"/>
+          <w:color w:val="FF0000"/>
+          <w:sz w:val="19"/>
+          <w:szCs w:val="19"/>
+          <w:highlight w:val="white"/>
+        </w:rPr>
+        <w:t>Type</w:t>
+      </w:r>
+      <w:r>
+        <w:rPr>
+          <w:rFonts w:ascii="Consolas" w:hAnsi="Consolas" w:cs="Consolas"/>
+          <w:color w:val="0000FF"/>
+          <w:sz w:val="19"/>
+          <w:szCs w:val="19"/>
+          <w:highlight w:val="white"/>
+        </w:rPr>
+        <w:t>=</w:t>
+      </w:r>
+      <w:r>
+        <w:rPr>
+          <w:rFonts w:ascii="Consolas" w:hAnsi="Consolas" w:cs="Consolas"/>
+          <w:color w:val="000000"/>
+          <w:sz w:val="19"/>
+          <w:szCs w:val="19"/>
+          <w:highlight w:val="white"/>
+        </w:rPr>
+        <w:t>"</w:t>
+      </w:r>
+      <w:r>
+        <w:rPr>
+          <w:rFonts w:ascii="Consolas" w:hAnsi="Consolas" w:cs="Consolas"/>
+          <w:color w:val="0000FF"/>
+          <w:sz w:val="19"/>
+          <w:szCs w:val="19"/>
+          <w:highlight w:val="white"/>
+        </w:rPr>
+        <w:t>Forerunner.RenderingExtensions.JSONRenderer</w:t>
+      </w:r>
+      <w:proofErr w:type="gramStart"/>
+      <w:r>
+        <w:rPr>
+          <w:rFonts w:ascii="Consolas" w:hAnsi="Consolas" w:cs="Consolas"/>
+          <w:color w:val="0000FF"/>
+          <w:sz w:val="19"/>
+          <w:szCs w:val="19"/>
+          <w:highlight w:val="white"/>
+        </w:rPr>
+        <w:t>,Forerunner.RenderingExtensions</w:t>
+      </w:r>
+      <w:proofErr w:type="gramEnd"/>
+      <w:r>
+        <w:rPr>
+          <w:rFonts w:ascii="Consolas" w:hAnsi="Consolas" w:cs="Consolas"/>
+          <w:color w:val="000000"/>
+          <w:sz w:val="19"/>
+          <w:szCs w:val="19"/>
+          <w:highlight w:val="white"/>
+        </w:rPr>
+        <w:t>"</w:t>
+      </w:r>
+      <w:r>
+        <w:rPr>
+          <w:rFonts w:ascii="Consolas" w:hAnsi="Consolas" w:cs="Consolas"/>
+          <w:color w:val="0000FF"/>
+          <w:sz w:val="19"/>
+          <w:szCs w:val="19"/>
+          <w:highlight w:val="white"/>
+        </w:rPr>
+        <w:t xml:space="preserve">  </w:t>
+      </w:r>
+      <w:r>
+        <w:rPr>
+          <w:rFonts w:ascii="Consolas" w:hAnsi="Consolas" w:cs="Consolas"/>
+          <w:color w:val="FF0000"/>
+          <w:sz w:val="19"/>
+          <w:szCs w:val="19"/>
+          <w:highlight w:val="white"/>
+        </w:rPr>
+        <w:t>Visible</w:t>
+      </w:r>
+      <w:r>
+        <w:rPr>
+          <w:rFonts w:ascii="Consolas" w:hAnsi="Consolas" w:cs="Consolas"/>
+          <w:color w:val="0000FF"/>
+          <w:sz w:val="19"/>
+          <w:szCs w:val="19"/>
+          <w:highlight w:val="white"/>
+        </w:rPr>
+        <w:t>=</w:t>
+      </w:r>
+      <w:r>
+        <w:rPr>
+          <w:rFonts w:ascii="Consolas" w:hAnsi="Consolas" w:cs="Consolas"/>
+          <w:color w:val="000000"/>
+          <w:sz w:val="19"/>
+          <w:szCs w:val="19"/>
+          <w:highlight w:val="white"/>
+        </w:rPr>
+        <w:t>"</w:t>
+      </w:r>
+      <w:r>
+        <w:rPr>
+          <w:rFonts w:ascii="Consolas" w:hAnsi="Consolas" w:cs="Consolas"/>
+          <w:color w:val="0000FF"/>
+          <w:sz w:val="19"/>
+          <w:szCs w:val="19"/>
+          <w:highlight w:val="white"/>
+        </w:rPr>
+        <w:t>false</w:t>
+      </w:r>
+      <w:r>
+        <w:rPr>
+          <w:rFonts w:ascii="Consolas" w:hAnsi="Consolas" w:cs="Consolas"/>
+          <w:color w:val="000000"/>
+          <w:sz w:val="19"/>
+          <w:szCs w:val="19"/>
+          <w:highlight w:val="white"/>
+        </w:rPr>
+        <w:t>"</w:t>
+      </w:r>
+      <w:r>
+        <w:rPr>
+          <w:rFonts w:ascii="Consolas" w:hAnsi="Consolas" w:cs="Consolas"/>
+          <w:color w:val="0000FF"/>
+          <w:sz w:val="19"/>
+          <w:szCs w:val="19"/>
+          <w:highlight w:val="white"/>
+        </w:rPr>
+        <w:t>/&gt;</w:t>
+      </w:r>
+    </w:p>
+    <w:p>
+      <w:r>
+        <w:rPr>
+          <w:rFonts w:ascii="Consolas" w:hAnsi="Consolas" w:cs="Consolas"/>
+          <w:color w:val="0000FF"/>
+          <w:sz w:val="19"/>
+          <w:szCs w:val="19"/>
+          <w:highlight w:val="white"/>
+        </w:rPr>
+        <w:t>&lt;</w:t>
+      </w:r>
+      <w:r>
+        <w:rPr>
+          <w:rFonts w:ascii="Consolas" w:hAnsi="Consolas" w:cs="Consolas"/>
+          <w:color w:val="A31515"/>
+          <w:sz w:val="19"/>
+          <w:szCs w:val="19"/>
+          <w:highlight w:val="white"/>
+        </w:rPr>
+        <w:t>Extension</w:t>
+      </w:r>
+      <w:r>
+        <w:rPr>
+          <w:rFonts w:ascii="Consolas" w:hAnsi="Consolas" w:cs="Consolas"/>
+          <w:color w:val="0000FF"/>
+          <w:sz w:val="19"/>
+          <w:szCs w:val="19"/>
+          <w:highlight w:val="white"/>
+        </w:rPr>
+        <w:t xml:space="preserve"> </w:t>
+      </w:r>
+      <w:r>
+        <w:rPr>
+          <w:rFonts w:ascii="Consolas" w:hAnsi="Consolas" w:cs="Consolas"/>
+          <w:color w:val="FF0000"/>
+          <w:sz w:val="19"/>
+          <w:szCs w:val="19"/>
+          <w:highlight w:val="white"/>
+        </w:rPr>
+        <w:t>Name</w:t>
+      </w:r>
+      <w:r>
+        <w:rPr>
+          <w:rFonts w:ascii="Consolas" w:hAnsi="Consolas" w:cs="Consolas"/>
+          <w:color w:val="0000FF"/>
+          <w:sz w:val="19"/>
+          <w:szCs w:val="19"/>
+          <w:highlight w:val="white"/>
+        </w:rPr>
+        <w:t>=</w:t>
+      </w:r>
+      <w:r>
+        <w:rPr>
+          <w:rFonts w:ascii="Consolas" w:hAnsi="Consolas" w:cs="Consolas"/>
+          <w:color w:val="000000"/>
+          <w:sz w:val="19"/>
+          <w:szCs w:val="19"/>
+          <w:highlight w:val="white"/>
+        </w:rPr>
+        <w:t>"</w:t>
+      </w:r>
+      <w:proofErr w:type="spellStart"/>
+      <w:r>
+        <w:rPr>
+          <w:rFonts w:ascii="Consolas" w:hAnsi="Consolas" w:cs="Consolas"/>
+          <w:color w:val="0000FF"/>
+          <w:sz w:val="19"/>
+          <w:szCs w:val="19"/>
+          <w:highlight w:val="white"/>
+        </w:rPr>
+        <w:t>ForerunnerThumbnail</w:t>
+      </w:r>
+      <w:proofErr w:type="spellEnd"/>
+      <w:r>
+        <w:rPr>
+          <w:rFonts w:ascii="Consolas" w:hAnsi="Consolas" w:cs="Consolas"/>
+          <w:color w:val="000000"/>
+          <w:sz w:val="19"/>
+          <w:szCs w:val="19"/>
+          <w:highlight w:val="white"/>
+        </w:rPr>
+        <w:t>"</w:t>
+      </w:r>
+      <w:r>
+        <w:rPr>
+          <w:rFonts w:ascii="Consolas" w:hAnsi="Consolas" w:cs="Consolas"/>
+          <w:color w:val="0000FF"/>
+          <w:sz w:val="19"/>
+          <w:szCs w:val="19"/>
+          <w:highlight w:val="white"/>
+        </w:rPr>
+        <w:t xml:space="preserve"> </w:t>
+      </w:r>
+      <w:r>
+        <w:rPr>
+          <w:rFonts w:ascii="Consolas" w:hAnsi="Consolas" w:cs="Consolas"/>
+          <w:color w:val="FF0000"/>
+          <w:sz w:val="19"/>
+          <w:szCs w:val="19"/>
+          <w:highlight w:val="white"/>
+        </w:rPr>
+        <w:t>Type</w:t>
+      </w:r>
+      <w:r>
+        <w:rPr>
+          <w:rFonts w:ascii="Consolas" w:hAnsi="Consolas" w:cs="Consolas"/>
+          <w:color w:val="0000FF"/>
+          <w:sz w:val="19"/>
+          <w:szCs w:val="19"/>
+          <w:highlight w:val="white"/>
+        </w:rPr>
+        <w:t>=</w:t>
+      </w:r>
+      <w:r>
+        <w:rPr>
+          <w:rFonts w:ascii="Consolas" w:hAnsi="Consolas" w:cs="Consolas"/>
+          <w:color w:val="000000"/>
+          <w:sz w:val="19"/>
+          <w:szCs w:val="19"/>
+          <w:highlight w:val="white"/>
+        </w:rPr>
+        <w:t>"</w:t>
+      </w:r>
+      <w:r>
+        <w:rPr>
+          <w:rFonts w:ascii="Consolas" w:hAnsi="Consolas" w:cs="Consolas"/>
+          <w:color w:val="0000FF"/>
+          <w:sz w:val="19"/>
+          <w:szCs w:val="19"/>
+          <w:highlight w:val="white"/>
+        </w:rPr>
+        <w:t>Forerunner.RenderingExtensions.ThumbnailRenderer</w:t>
+      </w:r>
+      <w:proofErr w:type="gramStart"/>
+      <w:r>
+        <w:rPr>
+          <w:rFonts w:ascii="Consolas" w:hAnsi="Consolas" w:cs="Consolas"/>
+          <w:color w:val="0000FF"/>
+          <w:sz w:val="19"/>
+          <w:szCs w:val="19"/>
+          <w:highlight w:val="white"/>
+        </w:rPr>
+        <w:t>,Forerunner.RenderingExtensions</w:t>
+      </w:r>
+      <w:proofErr w:type="gramEnd"/>
+      <w:r>
+        <w:rPr>
+          <w:rFonts w:ascii="Consolas" w:hAnsi="Consolas" w:cs="Consolas"/>
+          <w:color w:val="000000"/>
+          <w:sz w:val="19"/>
+          <w:szCs w:val="19"/>
+          <w:highlight w:val="white"/>
+        </w:rPr>
+        <w:t>"</w:t>
+      </w:r>
+      <w:r>
+        <w:rPr>
+          <w:rFonts w:ascii="Consolas" w:hAnsi="Consolas" w:cs="Consolas"/>
+          <w:color w:val="0000FF"/>
+          <w:sz w:val="19"/>
+          <w:szCs w:val="19"/>
+          <w:highlight w:val="white"/>
+        </w:rPr>
+        <w:t xml:space="preserve">  </w:t>
+      </w:r>
+      <w:r>
+        <w:rPr>
+          <w:rFonts w:ascii="Consolas" w:hAnsi="Consolas" w:cs="Consolas"/>
+          <w:color w:val="FF0000"/>
+          <w:sz w:val="19"/>
+          <w:szCs w:val="19"/>
+          <w:highlight w:val="white"/>
+        </w:rPr>
+        <w:t>Visible</w:t>
+      </w:r>
+      <w:r>
+        <w:rPr>
+          <w:rFonts w:ascii="Consolas" w:hAnsi="Consolas" w:cs="Consolas"/>
+          <w:color w:val="0000FF"/>
+          <w:sz w:val="19"/>
+          <w:szCs w:val="19"/>
+          <w:highlight w:val="white"/>
+        </w:rPr>
+        <w:t>=</w:t>
+      </w:r>
+      <w:r>
+        <w:rPr>
+          <w:rFonts w:ascii="Consolas" w:hAnsi="Consolas" w:cs="Consolas"/>
+          <w:color w:val="000000"/>
+          <w:sz w:val="19"/>
+          <w:szCs w:val="19"/>
+          <w:highlight w:val="white"/>
+        </w:rPr>
+        <w:t>"</w:t>
+      </w:r>
+      <w:r>
+        <w:rPr>
+          <w:rFonts w:ascii="Consolas" w:hAnsi="Consolas" w:cs="Consolas"/>
+          <w:color w:val="0000FF"/>
+          <w:sz w:val="19"/>
+          <w:szCs w:val="19"/>
+          <w:highlight w:val="white"/>
+        </w:rPr>
+        <w:t>false</w:t>
+      </w:r>
+      <w:r>
+        <w:rPr>
+          <w:rFonts w:ascii="Consolas" w:hAnsi="Consolas" w:cs="Consolas"/>
+          <w:color w:val="000000"/>
+          <w:sz w:val="19"/>
+          <w:szCs w:val="19"/>
+          <w:highlight w:val="white"/>
+        </w:rPr>
+        <w:t>"</w:t>
+      </w:r>
+      <w:r>
+        <w:rPr>
+          <w:rFonts w:ascii="Consolas" w:hAnsi="Consolas" w:cs="Consolas"/>
+          <w:color w:val="0000FF"/>
+          <w:sz w:val="19"/>
+          <w:szCs w:val="19"/>
+          <w:highlight w:val="white"/>
+        </w:rPr>
+        <w:t>/&gt;</w:t>
+      </w:r>
+    </w:p>
+    <w:p>
+      <w:r>
+        <w:rPr>
+          <w:b/>
+        </w:rPr>
+        <w:t xml:space="preserve">Edit </w:t>
+      </w:r>
+      <w:proofErr w:type="spellStart"/>
+      <w:r>
+        <w:rPr>
+          <w:b/>
+        </w:rPr>
+        <w:t>rssrvpolicy.config</w:t>
+      </w:r>
+      <w:proofErr w:type="spellEnd"/>
+      <w:r>
+        <w:rPr>
+          <w:b/>
+        </w:rPr>
+        <w:t xml:space="preserve"> and add the following after the</w:t>
+      </w:r>
+      <w:r>
+        <w:t xml:space="preserve"> </w:t>
+      </w:r>
+      <w:r>
+        <w:rPr>
+          <w:rFonts w:ascii="Consolas" w:hAnsi="Consolas" w:cs="Consolas"/>
+          <w:color w:val="0000FF"/>
+          <w:sz w:val="19"/>
+          <w:szCs w:val="19"/>
+          <w:highlight w:val="white"/>
+        </w:rPr>
+        <w:t>$</w:t>
+      </w:r>
+      <w:proofErr w:type="spellStart"/>
+      <w:r>
+        <w:rPr>
+          <w:rFonts w:ascii="Consolas" w:hAnsi="Consolas" w:cs="Consolas"/>
+          <w:color w:val="0000FF"/>
+          <w:sz w:val="19"/>
+          <w:szCs w:val="19"/>
+          <w:highlight w:val="white"/>
+        </w:rPr>
+        <w:t>CodeGen</w:t>
+      </w:r>
+      <w:proofErr w:type="spellEnd"/>
+      <w:r>
+        <w:rPr>
+          <w:rFonts w:ascii="Consolas" w:hAnsi="Consolas" w:cs="Consolas"/>
+          <w:color w:val="0000FF"/>
+          <w:sz w:val="19"/>
+          <w:szCs w:val="19"/>
+          <w:highlight w:val="white"/>
+        </w:rPr>
+        <w:t xml:space="preserve">$ </w:t>
+      </w:r>
+      <w:proofErr w:type="spellStart"/>
+      <w:r>
+        <w:rPr>
+          <w:b/>
+        </w:rPr>
+        <w:t>CodeGroup</w:t>
+      </w:r>
+      <w:proofErr w:type="spellEnd"/>
+    </w:p>
+    <w:p>
+      <w:pPr>
+        <w:autoSpaceDE w:val="0"/>
+        <w:autoSpaceDN w:val="0"/>
+      </w:pPr>
+      <w:r>
+        <w:rPr>
+          <w:rFonts w:ascii="Consolas" w:hAnsi="Consolas" w:cs="Consolas"/>
+          <w:color w:val="0000FF"/>
+          <w:sz w:val="19"/>
+          <w:szCs w:val="19"/>
+          <w:highlight w:val="white"/>
+        </w:rPr>
+        <w:t>&lt;</w:t>
+      </w:r>
+      <w:proofErr w:type="spellStart"/>
+      <w:r>
+        <w:rPr>
+          <w:rFonts w:ascii="Consolas" w:hAnsi="Consolas" w:cs="Consolas"/>
+          <w:color w:val="A31515"/>
+          <w:sz w:val="19"/>
+          <w:szCs w:val="19"/>
+          <w:highlight w:val="white"/>
+        </w:rPr>
+        <w:t>CodeGroup</w:t>
+      </w:r>
+      <w:proofErr w:type="spellEnd"/>
+    </w:p>
+    <w:p>
+      <w:pPr>
+        <w:autoSpaceDE w:val="0"/>
+        <w:autoSpaceDN w:val="0"/>
+      </w:pPr>
+      <w:r>
+        <w:rPr>
+          <w:rFonts w:ascii="Consolas" w:hAnsi="Consolas" w:cs="Consolas"/>
+          <w:color w:val="FF0000"/>
+          <w:sz w:val="19"/>
+          <w:szCs w:val="19"/>
+          <w:highlight w:val="white"/>
+        </w:rPr>
+        <w:t xml:space="preserve">  </w:t>
+      </w:r>
+      <w:proofErr w:type="gramStart"/>
+      <w:r>
+        <w:rPr>
+          <w:rFonts w:ascii="Consolas" w:hAnsi="Consolas" w:cs="Consolas"/>
+          <w:color w:val="FF0000"/>
+          <w:sz w:val="19"/>
+          <w:szCs w:val="19"/>
+          <w:highlight w:val="white"/>
+        </w:rPr>
+        <w:t>class</w:t>
+      </w:r>
+      <w:proofErr w:type="gramEnd"/>
+      <w:r>
+        <w:rPr>
+          <w:rFonts w:ascii="Consolas" w:hAnsi="Consolas" w:cs="Consolas"/>
+          <w:color w:val="0000FF"/>
+          <w:sz w:val="19"/>
+          <w:szCs w:val="19"/>
+          <w:highlight w:val="white"/>
+        </w:rPr>
+        <w:t>=</w:t>
+      </w:r>
+      <w:r>
+        <w:rPr>
+          <w:rFonts w:ascii="Consolas" w:hAnsi="Consolas" w:cs="Consolas"/>
+          <w:color w:val="000000"/>
+          <w:sz w:val="19"/>
+          <w:szCs w:val="19"/>
+          <w:highlight w:val="white"/>
+        </w:rPr>
+        <w:t>"</w:t>
+      </w:r>
+      <w:proofErr w:type="spellStart"/>
+      <w:r>
+        <w:rPr>
+          <w:rFonts w:ascii="Consolas" w:hAnsi="Consolas" w:cs="Consolas"/>
+          <w:color w:val="0000FF"/>
+          <w:sz w:val="19"/>
+          <w:szCs w:val="19"/>
+          <w:highlight w:val="white"/>
+        </w:rPr>
+        <w:t>UnionCodeGroup</w:t>
+      </w:r>
+      <w:proofErr w:type="spellEnd"/>
+      <w:r>
+        <w:rPr>
+          <w:rFonts w:ascii="Consolas" w:hAnsi="Consolas" w:cs="Consolas"/>
+          <w:color w:val="000000"/>
+          <w:sz w:val="19"/>
+          <w:szCs w:val="19"/>
+          <w:highlight w:val="white"/>
+        </w:rPr>
+        <w:t>"</w:t>
+      </w:r>
+    </w:p>
+    <w:p>
+      <w:pPr>
+        <w:autoSpaceDE w:val="0"/>
+        <w:autoSpaceDN w:val="0"/>
+      </w:pPr>
+      <w:r>
+        <w:rPr>
+          <w:rFonts w:ascii="Consolas" w:hAnsi="Consolas" w:cs="Consolas"/>
+          <w:color w:val="0000FF"/>
+          <w:sz w:val="19"/>
+          <w:szCs w:val="19"/>
+          <w:highlight w:val="white"/>
+        </w:rPr>
+        <w:t>  </w:t>
+      </w:r>
+      <w:proofErr w:type="gramStart"/>
+      <w:r>
+        <w:rPr>
+          <w:rFonts w:ascii="Consolas" w:hAnsi="Consolas" w:cs="Consolas"/>
+          <w:color w:val="FF0000"/>
+          <w:sz w:val="19"/>
+          <w:szCs w:val="19"/>
+          <w:highlight w:val="white"/>
+        </w:rPr>
+        <w:t>version</w:t>
+      </w:r>
+      <w:proofErr w:type="gramEnd"/>
+      <w:r>
+        <w:rPr>
+          <w:rFonts w:ascii="Consolas" w:hAnsi="Consolas" w:cs="Consolas"/>
+          <w:color w:val="0000FF"/>
+          <w:sz w:val="19"/>
+          <w:szCs w:val="19"/>
+          <w:highlight w:val="white"/>
+        </w:rPr>
+        <w:t>=</w:t>
+      </w:r>
+      <w:r>
+        <w:rPr>
+          <w:rFonts w:ascii="Consolas" w:hAnsi="Consolas" w:cs="Consolas"/>
+          <w:color w:val="000000"/>
+          <w:sz w:val="19"/>
+          <w:szCs w:val="19"/>
+          <w:highlight w:val="white"/>
+        </w:rPr>
+        <w:t>"</w:t>
+      </w:r>
+      <w:r>
+        <w:rPr>
+          <w:rFonts w:ascii="Consolas" w:hAnsi="Consolas" w:cs="Consolas"/>
+          <w:color w:val="0000FF"/>
+          <w:sz w:val="19"/>
+          <w:szCs w:val="19"/>
+          <w:highlight w:val="white"/>
+        </w:rPr>
+        <w:t>1</w:t>
+      </w:r>
+      <w:r>
+        <w:rPr>
+          <w:rFonts w:ascii="Consolas" w:hAnsi="Consolas" w:cs="Consolas"/>
+          <w:color w:val="000000"/>
+          <w:sz w:val="19"/>
+          <w:szCs w:val="19"/>
+          <w:highlight w:val="white"/>
+        </w:rPr>
+        <w:t>"</w:t>
+      </w:r>
+    </w:p>
+    <w:p>
+      <w:pPr>
+        <w:autoSpaceDE w:val="0"/>
+        <w:autoSpaceDN w:val="0"/>
+      </w:pPr>
+      <w:r>
+        <w:rPr>
+          <w:rFonts w:ascii="Consolas" w:hAnsi="Consolas" w:cs="Consolas"/>
+          <w:color w:val="0000FF"/>
+          <w:sz w:val="19"/>
+          <w:szCs w:val="19"/>
+          <w:highlight w:val="white"/>
+        </w:rPr>
+        <w:t xml:space="preserve">  </w:t>
+      </w:r>
+      <w:proofErr w:type="spellStart"/>
+      <w:r>
+        <w:rPr>
+          <w:rFonts w:ascii="Consolas" w:hAnsi="Consolas" w:cs="Consolas"/>
+          <w:color w:val="FF0000"/>
+          <w:sz w:val="19"/>
+          <w:szCs w:val="19"/>
+          <w:highlight w:val="white"/>
+        </w:rPr>
+        <w:t>PermissionSetName</w:t>
+      </w:r>
+      <w:proofErr w:type="spellEnd"/>
+      <w:r>
+        <w:rPr>
+          <w:rFonts w:ascii="Consolas" w:hAnsi="Consolas" w:cs="Consolas"/>
+          <w:color w:val="0000FF"/>
+          <w:sz w:val="19"/>
+          <w:szCs w:val="19"/>
+          <w:highlight w:val="white"/>
+        </w:rPr>
+        <w:t>=</w:t>
+      </w:r>
+      <w:r>
+        <w:rPr>
+          <w:rFonts w:ascii="Consolas" w:hAnsi="Consolas" w:cs="Consolas"/>
+          <w:color w:val="000000"/>
+          <w:sz w:val="19"/>
+          <w:szCs w:val="19"/>
+          <w:highlight w:val="white"/>
+        </w:rPr>
+        <w:t>"</w:t>
+      </w:r>
+      <w:proofErr w:type="spellStart"/>
+      <w:r>
+        <w:rPr>
+          <w:rFonts w:ascii="Consolas" w:hAnsi="Consolas" w:cs="Consolas"/>
+          <w:color w:val="0000FF"/>
+          <w:sz w:val="19"/>
+          <w:szCs w:val="19"/>
+          <w:highlight w:val="white"/>
+        </w:rPr>
+        <w:t>FullTrust</w:t>
+      </w:r>
+      <w:proofErr w:type="spellEnd"/>
+      <w:r>
+        <w:rPr>
+          <w:rFonts w:ascii="Consolas" w:hAnsi="Consolas" w:cs="Consolas"/>
+          <w:color w:val="000000"/>
+          <w:sz w:val="19"/>
+          <w:szCs w:val="19"/>
+          <w:highlight w:val="white"/>
+        </w:rPr>
+        <w:t>"</w:t>
+      </w:r>
+    </w:p>
+    <w:p>
+      <w:pPr>
+        <w:autoSpaceDE w:val="0"/>
+        <w:autoSpaceDN w:val="0"/>
+      </w:pPr>
+      <w:r>
+        <w:rPr>
+          <w:rFonts w:ascii="Consolas" w:hAnsi="Consolas" w:cs="Consolas"/>
+          <w:color w:val="0000FF"/>
+          <w:sz w:val="19"/>
+          <w:szCs w:val="19"/>
+          <w:highlight w:val="white"/>
+        </w:rPr>
+        <w:t xml:space="preserve">  </w:t>
+      </w:r>
+      <w:r>
+        <w:rPr>
+          <w:rFonts w:ascii="Consolas" w:hAnsi="Consolas" w:cs="Consolas"/>
+          <w:color w:val="FF0000"/>
+          <w:sz w:val="19"/>
+          <w:szCs w:val="19"/>
+          <w:highlight w:val="white"/>
+        </w:rPr>
+        <w:t>Name</w:t>
+      </w:r>
+      <w:r>
+        <w:rPr>
+          <w:rFonts w:ascii="Consolas" w:hAnsi="Consolas" w:cs="Consolas"/>
+          <w:color w:val="0000FF"/>
+          <w:sz w:val="19"/>
+          <w:szCs w:val="19"/>
+          <w:highlight w:val="white"/>
+        </w:rPr>
+        <w:t>=</w:t>
+      </w:r>
+      <w:r>
+        <w:rPr>
+          <w:rFonts w:ascii="Consolas" w:hAnsi="Consolas" w:cs="Consolas"/>
+          <w:color w:val="000000"/>
+          <w:sz w:val="19"/>
+          <w:szCs w:val="19"/>
+          <w:highlight w:val="white"/>
+        </w:rPr>
+        <w:t>"</w:t>
+      </w:r>
+      <w:r>
+        <w:rPr>
+          <w:rFonts w:ascii="Consolas" w:hAnsi="Consolas" w:cs="Consolas"/>
+          <w:color w:val="0000FF"/>
+          <w:sz w:val="19"/>
+          <w:szCs w:val="19"/>
+          <w:highlight w:val="white"/>
+        </w:rPr>
+        <w:t>Forerunner JSON Renderer</w:t>
+      </w:r>
+      <w:r>
+        <w:rPr>
+          <w:rFonts w:ascii="Consolas" w:hAnsi="Consolas" w:cs="Consolas"/>
+          <w:color w:val="000000"/>
+          <w:sz w:val="19"/>
+          <w:szCs w:val="19"/>
+          <w:highlight w:val="white"/>
+        </w:rPr>
+        <w:t>"</w:t>
+      </w:r>
+    </w:p>
+    <w:p>
+      <w:pPr>
+        <w:autoSpaceDE w:val="0"/>
+        <w:autoSpaceDN w:val="0"/>
+      </w:pPr>
+      <w:r>
+        <w:rPr>
+          <w:rFonts w:ascii="Consolas" w:hAnsi="Consolas" w:cs="Consolas"/>
+          <w:color w:val="0000FF"/>
+          <w:sz w:val="19"/>
+          <w:szCs w:val="19"/>
+          <w:highlight w:val="white"/>
+        </w:rPr>
+        <w:t xml:space="preserve">  </w:t>
+      </w:r>
+      <w:r>
+        <w:rPr>
+          <w:rFonts w:ascii="Consolas" w:hAnsi="Consolas" w:cs="Consolas"/>
+          <w:color w:val="FF0000"/>
+          <w:sz w:val="19"/>
+          <w:szCs w:val="19"/>
+          <w:highlight w:val="white"/>
+        </w:rPr>
+        <w:t>Description</w:t>
+      </w:r>
+      <w:r>
+        <w:rPr>
+          <w:rFonts w:ascii="Consolas" w:hAnsi="Consolas" w:cs="Consolas"/>
+          <w:color w:val="0000FF"/>
+          <w:sz w:val="19"/>
+          <w:szCs w:val="19"/>
+          <w:highlight w:val="white"/>
+        </w:rPr>
+        <w:t>=</w:t>
+      </w:r>
+      <w:r>
+        <w:rPr>
+          <w:rFonts w:ascii="Consolas" w:hAnsi="Consolas" w:cs="Consolas"/>
+          <w:color w:val="000000"/>
+          <w:sz w:val="19"/>
+          <w:szCs w:val="19"/>
+          <w:highlight w:val="white"/>
+        </w:rPr>
+        <w:t>"</w:t>
+      </w:r>
+      <w:r>
+        <w:rPr>
+          <w:rFonts w:ascii="Consolas" w:hAnsi="Consolas" w:cs="Consolas"/>
+          <w:color w:val="0000FF"/>
+          <w:sz w:val="19"/>
+          <w:szCs w:val="19"/>
+          <w:highlight w:val="white"/>
+        </w:rPr>
+        <w:t>This code group grants Forerunner JSON Renderer code full trust.</w:t>
+      </w:r>
+      <w:r>
+        <w:rPr>
+          <w:rFonts w:ascii="Consolas" w:hAnsi="Consolas" w:cs="Consolas"/>
+          <w:color w:val="000000"/>
+          <w:sz w:val="19"/>
+          <w:szCs w:val="19"/>
+          <w:highlight w:val="white"/>
+        </w:rPr>
+        <w:t>"</w:t>
+      </w:r>
+      <w:r>
+        <w:rPr>
+          <w:rFonts w:ascii="Consolas" w:hAnsi="Consolas" w:cs="Consolas"/>
+          <w:color w:val="0000FF"/>
+          <w:sz w:val="19"/>
+          <w:szCs w:val="19"/>
+          <w:highlight w:val="white"/>
+        </w:rPr>
+        <w:t>&gt;</w:t>
+      </w:r>
+    </w:p>
+    <w:p>
+      <w:pPr>
+        <w:autoSpaceDE w:val="0"/>
+        <w:autoSpaceDN w:val="0"/>
+      </w:pPr>
+      <w:r>
+        <w:rPr>
+          <w:rFonts w:ascii="Consolas" w:hAnsi="Consolas" w:cs="Consolas"/>
+          <w:color w:val="0000FF"/>
+          <w:sz w:val="19"/>
+          <w:szCs w:val="19"/>
+          <w:highlight w:val="white"/>
+        </w:rPr>
+        <w:t xml:space="preserve">  &lt;</w:t>
+      </w:r>
+      <w:proofErr w:type="spellStart"/>
+      <w:r>
+        <w:rPr>
+          <w:rFonts w:ascii="Consolas" w:hAnsi="Consolas" w:cs="Consolas"/>
+          <w:color w:val="A31515"/>
+          <w:sz w:val="19"/>
+          <w:szCs w:val="19"/>
+          <w:highlight w:val="white"/>
+        </w:rPr>
+        <w:t>IMembershipCondition</w:t>
+      </w:r>
+      <w:proofErr w:type="spellEnd"/>
+    </w:p>
+    <w:p>
+      <w:pPr>
+        <w:autoSpaceDE w:val="0"/>
+        <w:autoSpaceDN w:val="0"/>
+      </w:pPr>
+      <w:r>
+        <w:rPr>
+          <w:rFonts w:ascii="Consolas" w:hAnsi="Consolas" w:cs="Consolas"/>
+          <w:color w:val="0000FF"/>
+          <w:sz w:val="19"/>
+          <w:szCs w:val="19"/>
+          <w:highlight w:val="white"/>
+        </w:rPr>
+        <w:t xml:space="preserve">    </w:t>
+      </w:r>
+      <w:proofErr w:type="gramStart"/>
+      <w:r>
+        <w:rPr>
+          <w:rFonts w:ascii="Consolas" w:hAnsi="Consolas" w:cs="Consolas"/>
+          <w:color w:val="FF0000"/>
+          <w:sz w:val="19"/>
+          <w:szCs w:val="19"/>
+          <w:highlight w:val="white"/>
+        </w:rPr>
+        <w:t>class</w:t>
+      </w:r>
+      <w:proofErr w:type="gramEnd"/>
+      <w:r>
+        <w:rPr>
+          <w:rFonts w:ascii="Consolas" w:hAnsi="Consolas" w:cs="Consolas"/>
+          <w:color w:val="0000FF"/>
+          <w:sz w:val="19"/>
+          <w:szCs w:val="19"/>
+          <w:highlight w:val="white"/>
+        </w:rPr>
+        <w:t>=</w:t>
+      </w:r>
+      <w:r>
+        <w:rPr>
+          <w:rFonts w:ascii="Consolas" w:hAnsi="Consolas" w:cs="Consolas"/>
+          <w:color w:val="000000"/>
+          <w:sz w:val="19"/>
+          <w:szCs w:val="19"/>
+          <w:highlight w:val="white"/>
+        </w:rPr>
+        <w:t>"</w:t>
+      </w:r>
+      <w:proofErr w:type="spellStart"/>
+      <w:r>
+        <w:rPr>
+          <w:rFonts w:ascii="Consolas" w:hAnsi="Consolas" w:cs="Consolas"/>
+          <w:color w:val="0000FF"/>
+          <w:sz w:val="19"/>
+          <w:szCs w:val="19"/>
+          <w:highlight w:val="white"/>
+        </w:rPr>
+        <w:t>StrongNameMembershipCondition</w:t>
+      </w:r>
+      <w:proofErr w:type="spellEnd"/>
+      <w:r>
+        <w:rPr>
+          <w:rFonts w:ascii="Consolas" w:hAnsi="Consolas" w:cs="Consolas"/>
+          <w:color w:val="000000"/>
+          <w:sz w:val="19"/>
+          <w:szCs w:val="19"/>
+          <w:highlight w:val="white"/>
+        </w:rPr>
+        <w:t>"</w:t>
+      </w:r>
+    </w:p>
+    <w:p>
+      <w:pPr>
+        <w:autoSpaceDE w:val="0"/>
+        <w:autoSpaceDN w:val="0"/>
+      </w:pPr>
+      <w:r>
+        <w:rPr>
+          <w:rFonts w:ascii="Consolas" w:hAnsi="Consolas" w:cs="Consolas"/>
+          <w:color w:val="0000FF"/>
+          <w:sz w:val="19"/>
+          <w:szCs w:val="19"/>
+          <w:highlight w:val="white"/>
+        </w:rPr>
+        <w:t xml:space="preserve">    </w:t>
+      </w:r>
+      <w:proofErr w:type="gramStart"/>
+      <w:r>
+        <w:rPr>
+          <w:rFonts w:ascii="Consolas" w:hAnsi="Consolas" w:cs="Consolas"/>
+          <w:color w:val="FF0000"/>
+          <w:sz w:val="19"/>
+          <w:szCs w:val="19"/>
+          <w:highlight w:val="white"/>
+        </w:rPr>
+        <w:t>version</w:t>
+      </w:r>
+      <w:proofErr w:type="gramEnd"/>
+      <w:r>
+        <w:rPr>
+          <w:rFonts w:ascii="Consolas" w:hAnsi="Consolas" w:cs="Consolas"/>
+          <w:color w:val="0000FF"/>
+          <w:sz w:val="19"/>
+          <w:szCs w:val="19"/>
+          <w:highlight w:val="white"/>
+        </w:rPr>
+        <w:t>=</w:t>
+      </w:r>
+      <w:r>
+        <w:rPr>
+          <w:rFonts w:ascii="Consolas" w:hAnsi="Consolas" w:cs="Consolas"/>
+          <w:color w:val="000000"/>
+          <w:sz w:val="19"/>
+          <w:szCs w:val="19"/>
+          <w:highlight w:val="white"/>
+        </w:rPr>
+        <w:t>"</w:t>
+      </w:r>
+      <w:r>
+        <w:rPr>
+          <w:rFonts w:ascii="Consolas" w:hAnsi="Consolas" w:cs="Consolas"/>
+          <w:color w:val="0000FF"/>
+          <w:sz w:val="19"/>
+          <w:szCs w:val="19"/>
+          <w:highlight w:val="white"/>
+        </w:rPr>
+        <w:t>1</w:t>
+      </w:r>
+      <w:r>
+        <w:rPr>
+          <w:rFonts w:ascii="Consolas" w:hAnsi="Consolas" w:cs="Consolas"/>
+          <w:color w:val="000000"/>
+          <w:sz w:val="19"/>
+          <w:szCs w:val="19"/>
+          <w:highlight w:val="white"/>
+        </w:rPr>
+        <w:t>"</w:t>
+      </w:r>
+    </w:p>
+    <w:p>
+      <w:pPr>
+        <w:autoSpaceDE w:val="0"/>
+        <w:autoSpaceDN w:val="0"/>
+      </w:pPr>
+      <w:r>
+        <w:rPr>
+          <w:rFonts w:ascii="Consolas" w:hAnsi="Consolas" w:cs="Consolas"/>
+          <w:color w:val="FF0000"/>
+          <w:sz w:val="19"/>
+          <w:szCs w:val="19"/>
+          <w:highlight w:val="white"/>
+        </w:rPr>
+        <w:t xml:space="preserve">   PublicKeyBlob</w:t>
+      </w:r>
+      <w:r>
+        <w:rPr>
+          <w:rFonts w:ascii="Consolas" w:hAnsi="Consolas" w:cs="Consolas"/>
+          <w:color w:val="0000FF"/>
+          <w:sz w:val="19"/>
+          <w:szCs w:val="19"/>
+          <w:highlight w:val="white"/>
+        </w:rPr>
+        <w:t>=</w:t>
+      </w:r>
+      <w:r>
+        <w:rPr>
+          <w:rFonts w:ascii="Consolas" w:hAnsi="Consolas" w:cs="Consolas"/>
+          <w:color w:val="000000"/>
+          <w:sz w:val="19"/>
+          <w:szCs w:val="19"/>
+          <w:highlight w:val="white"/>
+        </w:rPr>
+        <w:t>"</w:t>
+      </w:r>
+      <w:r>
+        <w:rPr>
+          <w:rFonts w:ascii="Consolas" w:hAnsi="Consolas" w:cs="Consolas"/>
+          <w:color w:val="0000FF"/>
+          <w:sz w:val="19"/>
+          <w:szCs w:val="19"/>
+          <w:highlight w:val="white"/>
+        </w:rPr>
+        <w:t>0024000004800000940000000602000000240000525341310004000001000100b3ce6944622dd1d04857d494118907f56368d05042eec4ac87160554f250bc7fab32362151aef7e898e48fa0867cde4dca5</w:t>
+      </w:r>
+      <w:r>
+        <w:rPr>
+          <w:rFonts w:ascii="Consolas" w:hAnsi="Consolas" w:cs="Consolas"/>
+          <w:color w:val="0000FF"/>
+          <w:sz w:val="19"/>
+          <w:szCs w:val="19"/>
+          <w:highlight w:val="white"/>
+        </w:rPr>
+        <w:lastRenderedPageBreak/>
+        <w:t>c40cabc790a39b1cebf76921ba1744834666a1876f6980a969e726d8d7eae37a7089b55d5adccbf772a5d17c6705b75656ee727d2eeac5338f64d57817508d4e61bbffa809e27eee28d2d22da64c5</w:t>
+      </w:r>
+      <w:r>
+        <w:rPr>
+          <w:rFonts w:ascii="Consolas" w:hAnsi="Consolas" w:cs="Consolas"/>
+          <w:color w:val="000000"/>
+          <w:sz w:val="19"/>
+          <w:szCs w:val="19"/>
+          <w:highlight w:val="white"/>
+        </w:rPr>
+        <w:t>"</w:t>
+      </w:r>
+      <w:r>
+        <w:rPr>
+          <w:rFonts w:ascii="Consolas" w:hAnsi="Consolas" w:cs="Consolas"/>
+          <w:color w:val="0000FF"/>
+          <w:sz w:val="19"/>
+          <w:szCs w:val="19"/>
+          <w:highlight w:val="white"/>
+        </w:rPr>
+        <w:t xml:space="preserve"> /&gt;</w:t>
+      </w:r>
+    </w:p>
+    <w:p>
+      <w:r>
+        <w:rPr>
+          <w:rFonts w:ascii="Consolas" w:hAnsi="Consolas" w:cs="Consolas"/>
+          <w:color w:val="0000FF"/>
+          <w:sz w:val="19"/>
+          <w:szCs w:val="19"/>
+          <w:highlight w:val="white"/>
+        </w:rPr>
+        <w:t>&lt;/</w:t>
+      </w:r>
+      <w:proofErr w:type="spellStart"/>
+      <w:r>
+        <w:rPr>
+          <w:rFonts w:ascii="Consolas" w:hAnsi="Consolas" w:cs="Consolas"/>
+          <w:color w:val="A31515"/>
+          <w:sz w:val="19"/>
+          <w:szCs w:val="19"/>
+          <w:highlight w:val="white"/>
+        </w:rPr>
+        <w:t>CodeGroup</w:t>
+      </w:r>
+      <w:proofErr w:type="spellEnd"/>
+      <w:r>
+        <w:rPr>
+          <w:rFonts w:ascii="Consolas" w:hAnsi="Consolas" w:cs="Consolas"/>
+          <w:color w:val="0000FF"/>
+          <w:sz w:val="19"/>
+          <w:szCs w:val="19"/>
+          <w:highlight w:val="white"/>
+        </w:rPr>
+        <w:t>&gt;</w:t>
+      </w:r>
     </w:p>
     <w:sectPr>
       <w:pgSz w:w="12240" w:h="15840"/>
@@ -5330,7 +8358,7 @@
       <w:lvlText w:val=""/>
       <w:lvlJc w:val="left"/>
       <w:pPr>
-        <w:ind w:left="540" w:hanging="360"/>
+        <w:ind w:left="360" w:hanging="360"/>
       </w:pPr>
       <w:rPr>
         <w:rFonts w:ascii="Symbol" w:hAnsi="Symbol" w:hint="default"/>
@@ -5342,7 +8370,7 @@
       <w:lvlText w:val="o"/>
       <w:lvlJc w:val="left"/>
       <w:pPr>
-        <w:ind w:left="1260" w:hanging="360"/>
+        <w:ind w:left="1080" w:hanging="360"/>
       </w:pPr>
       <w:rPr>
         <w:rFonts w:ascii="Courier New" w:hAnsi="Courier New" w:cs="Courier New" w:hint="default"/>
@@ -5354,7 +8382,7 @@
       <w:lvlText w:val=""/>
       <w:lvlJc w:val="left"/>
       <w:pPr>
-        <w:ind w:left="1980" w:hanging="360"/>
+        <w:ind w:left="1800" w:hanging="360"/>
       </w:pPr>
       <w:rPr>
         <w:rFonts w:ascii="Wingdings" w:hAnsi="Wingdings" w:hint="default"/>
@@ -5366,7 +8394,7 @@
       <w:lvlText w:val=""/>
       <w:lvlJc w:val="left"/>
       <w:pPr>
-        <w:ind w:left="2700" w:hanging="360"/>
+        <w:ind w:left="2520" w:hanging="360"/>
       </w:pPr>
       <w:rPr>
         <w:rFonts w:ascii="Symbol" w:hAnsi="Symbol" w:hint="default"/>
@@ -5378,7 +8406,7 @@
       <w:lvlText w:val="o"/>
       <w:lvlJc w:val="left"/>
       <w:pPr>
-        <w:ind w:left="3420" w:hanging="360"/>
+        <w:ind w:left="3240" w:hanging="360"/>
       </w:pPr>
       <w:rPr>
         <w:rFonts w:ascii="Courier New" w:hAnsi="Courier New" w:cs="Courier New" w:hint="default"/>
@@ -5390,7 +8418,7 @@
       <w:lvlText w:val=""/>
       <w:lvlJc w:val="left"/>
       <w:pPr>
-        <w:ind w:left="4140" w:hanging="360"/>
+        <w:ind w:left="3960" w:hanging="360"/>
       </w:pPr>
       <w:rPr>
         <w:rFonts w:ascii="Wingdings" w:hAnsi="Wingdings" w:hint="default"/>
@@ -5402,7 +8430,7 @@
       <w:lvlText w:val=""/>
       <w:lvlJc w:val="left"/>
       <w:pPr>
-        <w:ind w:left="4860" w:hanging="360"/>
+        <w:ind w:left="4680" w:hanging="360"/>
       </w:pPr>
       <w:rPr>
         <w:rFonts w:ascii="Symbol" w:hAnsi="Symbol" w:hint="default"/>
@@ -5414,7 +8442,7 @@
       <w:lvlText w:val="o"/>
       <w:lvlJc w:val="left"/>
       <w:pPr>
-        <w:ind w:left="5580" w:hanging="360"/>
+        <w:ind w:left="5400" w:hanging="360"/>
       </w:pPr>
       <w:rPr>
         <w:rFonts w:ascii="Courier New" w:hAnsi="Courier New" w:cs="Courier New" w:hint="default"/>
@@ -5426,7 +8454,7 @@
       <w:lvlText w:val=""/>
       <w:lvlJc w:val="left"/>
       <w:pPr>
-        <w:ind w:left="6300" w:hanging="360"/>
+        <w:ind w:left="6120" w:hanging="360"/>
       </w:pPr>
       <w:rPr>
         <w:rFonts w:ascii="Wingdings" w:hAnsi="Wingdings" w:hint="default"/>
@@ -5444,9 +8472,9 @@
       <w:lvlJc w:val="left"/>
       <w:pPr>
         <w:tabs>
-          <w:tab w:val="num" w:pos="720"/>
-        </w:tabs>
-        <w:ind w:left="720" w:hanging="360"/>
+          <w:tab w:val="num" w:pos="540"/>
+        </w:tabs>
+        <w:ind w:left="540" w:hanging="360"/>
       </w:pPr>
       <w:rPr>
         <w:rFonts w:ascii="Symbol" w:hAnsi="Symbol" w:hint="default"/>
@@ -5460,9 +8488,9 @@
       <w:lvlJc w:val="left"/>
       <w:pPr>
         <w:tabs>
-          <w:tab w:val="num" w:pos="1440"/>
-        </w:tabs>
-        <w:ind w:left="1440" w:hanging="360"/>
+          <w:tab w:val="num" w:pos="1260"/>
+        </w:tabs>
+        <w:ind w:left="1260" w:hanging="360"/>
       </w:pPr>
       <w:rPr>
         <w:rFonts w:ascii="Symbol" w:hAnsi="Symbol" w:hint="default"/>
@@ -5476,9 +8504,9 @@
       <w:lvlJc w:val="left"/>
       <w:pPr>
         <w:tabs>
-          <w:tab w:val="num" w:pos="2160"/>
-        </w:tabs>
-        <w:ind w:left="2160" w:hanging="360"/>
+          <w:tab w:val="num" w:pos="1980"/>
+        </w:tabs>
+        <w:ind w:left="1980" w:hanging="360"/>
       </w:pPr>
       <w:rPr>
         <w:rFonts w:ascii="Symbol" w:hAnsi="Symbol" w:hint="default"/>
@@ -5492,9 +8520,9 @@
       <w:lvlJc w:val="left"/>
       <w:pPr>
         <w:tabs>
-          <w:tab w:val="num" w:pos="2880"/>
-        </w:tabs>
-        <w:ind w:left="2880" w:hanging="360"/>
+          <w:tab w:val="num" w:pos="2700"/>
+        </w:tabs>
+        <w:ind w:left="2700" w:hanging="360"/>
       </w:pPr>
       <w:rPr>
         <w:rFonts w:ascii="Symbol" w:hAnsi="Symbol" w:hint="default"/>
@@ -5508,9 +8536,9 @@
       <w:lvlJc w:val="left"/>
       <w:pPr>
         <w:tabs>
-          <w:tab w:val="num" w:pos="3600"/>
-        </w:tabs>
-        <w:ind w:left="3600" w:hanging="360"/>
+          <w:tab w:val="num" w:pos="3420"/>
+        </w:tabs>
+        <w:ind w:left="3420" w:hanging="360"/>
       </w:pPr>
       <w:rPr>
         <w:rFonts w:ascii="Symbol" w:hAnsi="Symbol" w:hint="default"/>
@@ -5524,9 +8552,9 @@
       <w:lvlJc w:val="left"/>
       <w:pPr>
         <w:tabs>
-          <w:tab w:val="num" w:pos="4320"/>
-        </w:tabs>
-        <w:ind w:left="4320" w:hanging="360"/>
+          <w:tab w:val="num" w:pos="4140"/>
+        </w:tabs>
+        <w:ind w:left="4140" w:hanging="360"/>
       </w:pPr>
       <w:rPr>
         <w:rFonts w:ascii="Symbol" w:hAnsi="Symbol" w:hint="default"/>
@@ -5540,9 +8568,9 @@
       <w:lvlJc w:val="left"/>
       <w:pPr>
         <w:tabs>
-          <w:tab w:val="num" w:pos="5040"/>
-        </w:tabs>
-        <w:ind w:left="5040" w:hanging="360"/>
+          <w:tab w:val="num" w:pos="4860"/>
+        </w:tabs>
+        <w:ind w:left="4860" w:hanging="360"/>
       </w:pPr>
       <w:rPr>
         <w:rFonts w:ascii="Symbol" w:hAnsi="Symbol" w:hint="default"/>
@@ -5556,9 +8584,9 @@
       <w:lvlJc w:val="left"/>
       <w:pPr>
         <w:tabs>
-          <w:tab w:val="num" w:pos="5760"/>
-        </w:tabs>
-        <w:ind w:left="5760" w:hanging="360"/>
+          <w:tab w:val="num" w:pos="5580"/>
+        </w:tabs>
+        <w:ind w:left="5580" w:hanging="360"/>
       </w:pPr>
       <w:rPr>
         <w:rFonts w:ascii="Symbol" w:hAnsi="Symbol" w:hint="default"/>
@@ -5572,9 +8600,9 @@
       <w:lvlJc w:val="left"/>
       <w:pPr>
         <w:tabs>
-          <w:tab w:val="num" w:pos="6480"/>
-        </w:tabs>
-        <w:ind w:left="6480" w:hanging="360"/>
+          <w:tab w:val="num" w:pos="6300"/>
+        </w:tabs>
+        <w:ind w:left="6300" w:hanging="360"/>
       </w:pPr>
       <w:rPr>
         <w:rFonts w:ascii="Symbol" w:hAnsi="Symbol" w:hint="default"/>
@@ -6262,9 +9290,9 @@
       <w:lvlJc w:val="left"/>
       <w:pPr>
         <w:tabs>
-          <w:tab w:val="num" w:pos="720"/>
-        </w:tabs>
-        <w:ind w:left="720" w:hanging="360"/>
+          <w:tab w:val="num" w:pos="360"/>
+        </w:tabs>
+        <w:ind w:left="360" w:hanging="360"/>
       </w:pPr>
       <w:rPr>
         <w:rFonts w:ascii="Symbol" w:hAnsi="Symbol" w:hint="default"/>
@@ -6278,9 +9306,9 @@
       <w:lvlJc w:val="left"/>
       <w:pPr>
         <w:tabs>
-          <w:tab w:val="num" w:pos="1440"/>
-        </w:tabs>
-        <w:ind w:left="1440" w:hanging="360"/>
+          <w:tab w:val="num" w:pos="1080"/>
+        </w:tabs>
+        <w:ind w:left="1080" w:hanging="360"/>
       </w:pPr>
       <w:rPr>
         <w:rFonts w:ascii="Courier New" w:hAnsi="Courier New" w:hint="default"/>
@@ -6294,9 +9322,9 @@
       <w:lvlJc w:val="left"/>
       <w:pPr>
         <w:tabs>
-          <w:tab w:val="num" w:pos="2160"/>
-        </w:tabs>
-        <w:ind w:left="2160" w:hanging="360"/>
+          <w:tab w:val="num" w:pos="1800"/>
+        </w:tabs>
+        <w:ind w:left="1800" w:hanging="360"/>
       </w:pPr>
       <w:rPr>
         <w:rFonts w:ascii="Symbol" w:hAnsi="Symbol" w:hint="default"/>
@@ -6310,9 +9338,9 @@
       <w:lvlJc w:val="left"/>
       <w:pPr>
         <w:tabs>
-          <w:tab w:val="num" w:pos="2880"/>
-        </w:tabs>
-        <w:ind w:left="2880" w:hanging="360"/>
+          <w:tab w:val="num" w:pos="2520"/>
+        </w:tabs>
+        <w:ind w:left="2520" w:hanging="360"/>
       </w:pPr>
       <w:rPr>
         <w:rFonts w:ascii="Symbol" w:hAnsi="Symbol" w:hint="default"/>
@@ -6326,9 +9354,9 @@
       <w:lvlJc w:val="left"/>
       <w:pPr>
         <w:tabs>
-          <w:tab w:val="num" w:pos="3600"/>
-        </w:tabs>
-        <w:ind w:left="3600" w:hanging="360"/>
+          <w:tab w:val="num" w:pos="3240"/>
+        </w:tabs>
+        <w:ind w:left="3240" w:hanging="360"/>
       </w:pPr>
       <w:rPr>
         <w:rFonts w:ascii="Symbol" w:hAnsi="Symbol" w:hint="default"/>
@@ -6342,9 +9370,9 @@
       <w:lvlJc w:val="left"/>
       <w:pPr>
         <w:tabs>
-          <w:tab w:val="num" w:pos="4320"/>
-        </w:tabs>
-        <w:ind w:left="4320" w:hanging="360"/>
+          <w:tab w:val="num" w:pos="3960"/>
+        </w:tabs>
+        <w:ind w:left="3960" w:hanging="360"/>
       </w:pPr>
       <w:rPr>
         <w:rFonts w:ascii="Symbol" w:hAnsi="Symbol" w:hint="default"/>
@@ -6358,9 +9386,9 @@
       <w:lvlJc w:val="left"/>
       <w:pPr>
         <w:tabs>
-          <w:tab w:val="num" w:pos="5040"/>
-        </w:tabs>
-        <w:ind w:left="5040" w:hanging="360"/>
+          <w:tab w:val="num" w:pos="4680"/>
+        </w:tabs>
+        <w:ind w:left="4680" w:hanging="360"/>
       </w:pPr>
       <w:rPr>
         <w:rFonts w:ascii="Symbol" w:hAnsi="Symbol" w:hint="default"/>
@@ -6374,9 +9402,9 @@
       <w:lvlJc w:val="left"/>
       <w:pPr>
         <w:tabs>
-          <w:tab w:val="num" w:pos="5760"/>
-        </w:tabs>
-        <w:ind w:left="5760" w:hanging="360"/>
+          <w:tab w:val="num" w:pos="5400"/>
+        </w:tabs>
+        <w:ind w:left="5400" w:hanging="360"/>
       </w:pPr>
       <w:rPr>
         <w:rFonts w:ascii="Symbol" w:hAnsi="Symbol" w:hint="default"/>
@@ -6390,9 +9418,9 @@
       <w:lvlJc w:val="left"/>
       <w:pPr>
         <w:tabs>
-          <w:tab w:val="num" w:pos="6480"/>
-        </w:tabs>
-        <w:ind w:left="6480" w:hanging="360"/>
+          <w:tab w:val="num" w:pos="6120"/>
+        </w:tabs>
+        <w:ind w:left="6120" w:hanging="360"/>
       </w:pPr>
       <w:rPr>
         <w:rFonts w:ascii="Symbol" w:hAnsi="Symbol" w:hint="default"/>

</xml_diff>

<commit_message>
- Updated the boot camp doc with some additional useful information.
- Signed off by Jon Totton
</commit_message>
<xml_diff>
--- a/New Developer Bootcamp.docx
+++ b/New Developer Bootcamp.docx
@@ -32,69 +32,150 @@
           <w:sz w:val="24"/>
           <w:szCs w:val="24"/>
         </w:rPr>
-        <w:t xml:space="preserve">Author: Jon </w:t>
-      </w:r>
-      <w:proofErr w:type="spellStart"/>
-      <w:r>
+        <w:t>Author: Jon Totton</w:t>
+      </w:r>
+    </w:p>
+    <w:p>
+      <w:pPr>
+        <w:spacing w:after="0" w:line="240" w:lineRule="auto"/>
+        <w:jc w:val="right"/>
         <w:rPr>
           <w:rFonts w:ascii="Times New Roman" w:eastAsia="Times New Roman" w:hAnsi="Times New Roman" w:cs="Times New Roman"/>
           <w:sz w:val="24"/>
           <w:szCs w:val="24"/>
         </w:rPr>
-        <w:t>Totton</w:t>
-      </w:r>
-      <w:proofErr w:type="spellEnd"/>
-    </w:p>
-    <w:p>
-      <w:pPr>
-        <w:spacing w:after="0" w:line="240" w:lineRule="auto"/>
-        <w:jc w:val="right"/>
+      </w:pPr>
+      <w:r>
         <w:rPr>
           <w:rFonts w:ascii="Times New Roman" w:eastAsia="Times New Roman" w:hAnsi="Times New Roman" w:cs="Times New Roman"/>
           <w:sz w:val="24"/>
           <w:szCs w:val="24"/>
         </w:rPr>
-      </w:pPr>
+        <w:t>Date: August 1, 2013</w:t>
+      </w:r>
       <w:r>
         <w:rPr>
           <w:rFonts w:ascii="Times New Roman" w:eastAsia="Times New Roman" w:hAnsi="Times New Roman" w:cs="Times New Roman"/>
           <w:sz w:val="24"/>
           <w:szCs w:val="24"/>
         </w:rPr>
-        <w:t>Date: August 1, 2013</w:t>
-      </w:r>
-      <w:r>
+        <w:t> </w:t>
+      </w:r>
+    </w:p>
+    <w:p>
+      <w:pPr>
+        <w:pStyle w:val="Heading1"/>
+        <w:rPr>
+          <w:rFonts w:eastAsia="Times New Roman"/>
+        </w:rPr>
+      </w:pPr>
+      <w:r>
+        <w:rPr>
+          <w:rFonts w:eastAsia="Times New Roman"/>
+        </w:rPr>
+        <w:t>Prerequisites</w:t>
+      </w:r>
+    </w:p>
+    <w:p>
+      <w:pPr>
+        <w:pStyle w:val="ListParagraph"/>
+        <w:numPr>
+          <w:ilvl w:val="0"/>
+          <w:numId w:val="19"/>
+        </w:numPr>
+      </w:pPr>
+      <w:r>
+        <w:t>You will need a good developer quality windows machine</w:t>
+      </w:r>
+    </w:p>
+    <w:p>
+      <w:pPr>
+        <w:pStyle w:val="ListParagraph"/>
+        <w:numPr>
+          <w:ilvl w:val="1"/>
+          <w:numId w:val="19"/>
+        </w:numPr>
+      </w:pPr>
+      <w:r>
+        <w:t xml:space="preserve">Minimum configuration should be a quad processor box, 16 GB memory, 2TB disk, and a CPU that supports </w:t>
+      </w:r>
+      <w:hyperlink r:id="rId7" w:anchor="2" w:history="1">
+        <w:r>
+          <w:rPr>
+            <w:rStyle w:val="Hyperlink"/>
+          </w:rPr>
+          <w:t>Intel Virtualization Technology</w:t>
+        </w:r>
+      </w:hyperlink>
+    </w:p>
+    <w:p>
+      <w:pPr>
+        <w:pStyle w:val="ListParagraph"/>
+        <w:numPr>
+          <w:ilvl w:val="0"/>
+          <w:numId w:val="19"/>
+        </w:numPr>
+      </w:pPr>
+      <w:r>
+        <w:t>You will need an Apple Mac machine</w:t>
+      </w:r>
+    </w:p>
+    <w:p>
+      <w:pPr>
+        <w:pStyle w:val="ListParagraph"/>
+        <w:numPr>
+          <w:ilvl w:val="1"/>
+          <w:numId w:val="19"/>
+        </w:numPr>
+      </w:pPr>
+      <w:r>
+        <w:t>You will need this to run the iOS simulator and the Safari developer tools</w:t>
+      </w:r>
+    </w:p>
+    <w:p>
+      <w:pPr>
+        <w:pStyle w:val="ListParagraph"/>
+        <w:numPr>
+          <w:ilvl w:val="0"/>
+          <w:numId w:val="19"/>
+        </w:numPr>
         <w:rPr>
           <w:rFonts w:ascii="Times New Roman" w:eastAsia="Times New Roman" w:hAnsi="Times New Roman" w:cs="Times New Roman"/>
           <w:sz w:val="24"/>
           <w:szCs w:val="24"/>
         </w:rPr>
-        <w:t> </w:t>
-      </w:r>
-    </w:p>
-    <w:p>
-      <w:pPr>
-        <w:pStyle w:val="Heading1"/>
-        <w:rPr>
-          <w:rFonts w:eastAsia="Times New Roman"/>
-        </w:rPr>
-      </w:pPr>
-      <w:r>
-        <w:rPr>
-          <w:rFonts w:eastAsia="Times New Roman"/>
-        </w:rPr>
-        <w:t>Prerequisites</w:t>
-      </w:r>
-    </w:p>
-    <w:p>
-      <w:pPr>
+      </w:pPr>
+      <w:r>
+        <w:t>Cre</w:t>
+      </w:r>
+      <w:r>
+        <w:rPr>
+          <w:rFonts w:ascii="Calibri" w:eastAsia="Times New Roman" w:hAnsi="Calibri" w:cs="Times New Roman"/>
+        </w:rPr>
+        <w:t xml:space="preserve">ate a </w:t>
+      </w:r>
+      <w:proofErr w:type="spellStart"/>
+      <w:r>
+        <w:rPr>
+          <w:rFonts w:ascii="Calibri" w:eastAsia="Times New Roman" w:hAnsi="Calibri" w:cs="Times New Roman"/>
+        </w:rPr>
+        <w:t>github</w:t>
+      </w:r>
+      <w:proofErr w:type="spellEnd"/>
+      <w:r>
+        <w:rPr>
+          <w:rFonts w:ascii="Calibri" w:eastAsia="Times New Roman" w:hAnsi="Calibri" w:cs="Times New Roman"/>
+        </w:rPr>
+        <w:t xml:space="preserve"> account.</w:t>
+      </w:r>
+    </w:p>
+    <w:p>
+      <w:pPr>
+        <w:pStyle w:val="ListParagraph"/>
         <w:numPr>
-          <w:ilvl w:val="0"/>
-          <w:numId w:val="1"/>
+          <w:ilvl w:val="1"/>
+          <w:numId w:val="19"/>
         </w:numPr>
-        <w:spacing w:after="0" w:line="240" w:lineRule="auto"/>
-        <w:ind w:left="540"/>
-        <w:textAlignment w:val="center"/>
         <w:rPr>
           <w:rFonts w:ascii="Times New Roman" w:eastAsia="Times New Roman" w:hAnsi="Times New Roman" w:cs="Times New Roman"/>
           <w:sz w:val="24"/>
@@ -105,35 +186,22 @@
         <w:rPr>
           <w:rFonts w:ascii="Calibri" w:eastAsia="Times New Roman" w:hAnsi="Calibri" w:cs="Times New Roman"/>
         </w:rPr>
-        <w:t xml:space="preserve">Create a </w:t>
-      </w:r>
-      <w:proofErr w:type="spellStart"/>
-      <w:r>
-        <w:rPr>
-          <w:rFonts w:ascii="Calibri" w:eastAsia="Times New Roman" w:hAnsi="Calibri" w:cs="Times New Roman"/>
-        </w:rPr>
-        <w:t>github</w:t>
-      </w:r>
-      <w:proofErr w:type="spellEnd"/>
-      <w:r>
-        <w:rPr>
-          <w:rFonts w:ascii="Calibri" w:eastAsia="Times New Roman" w:hAnsi="Calibri" w:cs="Times New Roman"/>
-        </w:rPr>
-        <w:t xml:space="preserve"> account.</w:t>
-      </w:r>
-    </w:p>
-    <w:p>
-      <w:pPr>
+        <w:t>C</w:t>
+      </w:r>
+      <w:r>
+        <w:rPr>
+          <w:rFonts w:ascii="Calibri" w:eastAsia="Times New Roman" w:hAnsi="Calibri" w:cs="Times New Roman"/>
+        </w:rPr>
+        <w:t>lone the forerunner repository</w:t>
+      </w:r>
+    </w:p>
+    <w:p>
+      <w:pPr>
+        <w:pStyle w:val="ListParagraph"/>
         <w:numPr>
-          <w:ilvl w:val="1"/>
-          <w:numId w:val="1"/>
+          <w:ilvl w:val="0"/>
+          <w:numId w:val="19"/>
         </w:numPr>
-        <w:tabs>
-          <w:tab w:val="clear" w:pos="1440"/>
-          <w:tab w:val="num" w:pos="1980"/>
-        </w:tabs>
-        <w:spacing w:after="0" w:line="240" w:lineRule="auto"/>
-        <w:textAlignment w:val="center"/>
         <w:rPr>
           <w:rFonts w:ascii="Times New Roman" w:eastAsia="Times New Roman" w:hAnsi="Times New Roman" w:cs="Times New Roman"/>
           <w:sz w:val="24"/>
@@ -144,18 +212,36 @@
         <w:rPr>
           <w:rFonts w:ascii="Calibri" w:eastAsia="Times New Roman" w:hAnsi="Calibri" w:cs="Times New Roman"/>
         </w:rPr>
-        <w:t>Clone the forerunner repository</w:t>
-      </w:r>
-    </w:p>
-    <w:p>
-      <w:pPr>
+        <w:t>A</w:t>
+      </w:r>
+      <w:r>
+        <w:rPr>
+          <w:rFonts w:ascii="Calibri" w:eastAsia="Times New Roman" w:hAnsi="Calibri" w:cs="Times New Roman"/>
+        </w:rPr>
+        <w:t xml:space="preserve">sk to have a new </w:t>
+      </w:r>
+      <w:proofErr w:type="spellStart"/>
+      <w:r>
+        <w:rPr>
+          <w:rFonts w:ascii="Calibri" w:eastAsia="Times New Roman" w:hAnsi="Calibri" w:cs="Times New Roman"/>
+        </w:rPr>
+        <w:t>ForerunnerSw</w:t>
+      </w:r>
+      <w:proofErr w:type="spellEnd"/>
+      <w:r>
+        <w:rPr>
+          <w:rFonts w:ascii="Calibri" w:eastAsia="Times New Roman" w:hAnsi="Calibri" w:cs="Times New Roman"/>
+        </w:rPr>
+        <w:t xml:space="preserve"> / Office 365 account setup.</w:t>
+      </w:r>
+    </w:p>
+    <w:p>
+      <w:pPr>
+        <w:pStyle w:val="ListParagraph"/>
         <w:numPr>
-          <w:ilvl w:val="0"/>
-          <w:numId w:val="2"/>
+          <w:ilvl w:val="1"/>
+          <w:numId w:val="19"/>
         </w:numPr>
-        <w:spacing w:after="0" w:line="240" w:lineRule="auto"/>
-        <w:ind w:left="540"/>
-        <w:textAlignment w:val="center"/>
         <w:rPr>
           <w:rFonts w:ascii="Times New Roman" w:eastAsia="Times New Roman" w:hAnsi="Times New Roman" w:cs="Times New Roman"/>
           <w:sz w:val="24"/>
@@ -166,31 +252,22 @@
         <w:rPr>
           <w:rFonts w:ascii="Calibri" w:eastAsia="Times New Roman" w:hAnsi="Calibri" w:cs="Times New Roman"/>
         </w:rPr>
-        <w:t xml:space="preserve">Ask to have a new </w:t>
-      </w:r>
-      <w:proofErr w:type="spellStart"/>
-      <w:r>
-        <w:rPr>
-          <w:rFonts w:ascii="Calibri" w:eastAsia="Times New Roman" w:hAnsi="Calibri" w:cs="Times New Roman"/>
-        </w:rPr>
-        <w:t>ForerunnerSw</w:t>
-      </w:r>
-      <w:proofErr w:type="spellEnd"/>
-      <w:r>
-        <w:rPr>
-          <w:rFonts w:ascii="Calibri" w:eastAsia="Times New Roman" w:hAnsi="Calibri" w:cs="Times New Roman"/>
-        </w:rPr>
-        <w:t xml:space="preserve"> / Office 365 account setup.</w:t>
-      </w:r>
-    </w:p>
-    <w:p>
-      <w:pPr>
+        <w:t>I</w:t>
+      </w:r>
+      <w:r>
+        <w:rPr>
+          <w:rFonts w:ascii="Calibri" w:eastAsia="Times New Roman" w:hAnsi="Calibri" w:cs="Times New Roman"/>
+        </w:rPr>
+        <w:t>nstall Lync and setup your desktop environment as per the Office365 instructions</w:t>
+      </w:r>
+    </w:p>
+    <w:p>
+      <w:pPr>
+        <w:pStyle w:val="ListParagraph"/>
         <w:numPr>
-          <w:ilvl w:val="1"/>
-          <w:numId w:val="2"/>
+          <w:ilvl w:val="0"/>
+          <w:numId w:val="19"/>
         </w:numPr>
-        <w:spacing w:after="0" w:line="240" w:lineRule="auto"/>
-        <w:textAlignment w:val="center"/>
         <w:rPr>
           <w:rFonts w:ascii="Times New Roman" w:eastAsia="Times New Roman" w:hAnsi="Times New Roman" w:cs="Times New Roman"/>
           <w:sz w:val="24"/>
@@ -201,18 +278,22 @@
         <w:rPr>
           <w:rFonts w:ascii="Calibri" w:eastAsia="Times New Roman" w:hAnsi="Calibri" w:cs="Times New Roman"/>
         </w:rPr>
-        <w:t>Install Lync and setup your desktop environment as per the Office365 instructions</w:t>
-      </w:r>
-    </w:p>
-    <w:p>
-      <w:pPr>
+        <w:t>A</w:t>
+      </w:r>
+      <w:r>
+        <w:rPr>
+          <w:rFonts w:ascii="Calibri" w:eastAsia="Times New Roman" w:hAnsi="Calibri" w:cs="Times New Roman"/>
+        </w:rPr>
+        <w:t>sk to be added to the MSDN account.</w:t>
+      </w:r>
+    </w:p>
+    <w:p>
+      <w:pPr>
+        <w:pStyle w:val="ListParagraph"/>
         <w:numPr>
           <w:ilvl w:val="0"/>
-          <w:numId w:val="2"/>
+          <w:numId w:val="19"/>
         </w:numPr>
-        <w:spacing w:after="0" w:line="240" w:lineRule="auto"/>
-        <w:ind w:left="540"/>
-        <w:textAlignment w:val="center"/>
         <w:rPr>
           <w:rFonts w:ascii="Times New Roman" w:eastAsia="Times New Roman" w:hAnsi="Times New Roman" w:cs="Times New Roman"/>
           <w:sz w:val="24"/>
@@ -223,18 +304,56 @@
         <w:rPr>
           <w:rFonts w:ascii="Calibri" w:eastAsia="Times New Roman" w:hAnsi="Calibri" w:cs="Times New Roman"/>
         </w:rPr>
-        <w:t>Ask to be added to the MSDN account.</w:t>
-      </w:r>
-    </w:p>
-    <w:p>
-      <w:pPr>
+        <w:t>A</w:t>
+      </w:r>
+      <w:r>
+        <w:rPr>
+          <w:rFonts w:ascii="Calibri" w:eastAsia="Times New Roman" w:hAnsi="Calibri" w:cs="Times New Roman"/>
+        </w:rPr>
+        <w:t xml:space="preserve">sk to be added to </w:t>
+      </w:r>
+      <w:proofErr w:type="spellStart"/>
+      <w:r>
+        <w:rPr>
+          <w:rFonts w:ascii="Calibri" w:eastAsia="Times New Roman" w:hAnsi="Calibri" w:cs="Times New Roman"/>
+        </w:rPr>
+        <w:t>Jira</w:t>
+      </w:r>
+      <w:proofErr w:type="spellEnd"/>
+      <w:r>
+        <w:rPr>
+          <w:rFonts w:ascii="Calibri" w:eastAsia="Times New Roman" w:hAnsi="Calibri" w:cs="Times New Roman"/>
+        </w:rPr>
+        <w:t xml:space="preserve"> (I.e., atlassian.com)</w:t>
+      </w:r>
+    </w:p>
+    <w:p>
+      <w:pPr>
+        <w:pStyle w:val="Heading1"/>
+        <w:rPr>
+          <w:rFonts w:eastAsia="Times New Roman"/>
+        </w:rPr>
+      </w:pPr>
+      <w:r>
+        <w:rPr>
+          <w:rFonts w:eastAsia="Times New Roman"/>
+        </w:rPr>
+        <w:t>Machi</w:t>
+      </w:r>
+      <w:r>
+        <w:rPr>
+          <w:rFonts w:eastAsia="Times New Roman"/>
+        </w:rPr>
+        <w:t>ne Setup (applications / tools)</w:t>
+      </w:r>
+    </w:p>
+    <w:p>
+      <w:pPr>
+        <w:pStyle w:val="ListParagraph"/>
         <w:numPr>
           <w:ilvl w:val="0"/>
-          <w:numId w:val="3"/>
+          <w:numId w:val="20"/>
         </w:numPr>
-        <w:spacing w:after="0" w:line="240" w:lineRule="auto"/>
-        <w:ind w:left="540"/>
-        <w:textAlignment w:val="center"/>
         <w:rPr>
           <w:rFonts w:ascii="Times New Roman" w:eastAsia="Times New Roman" w:hAnsi="Times New Roman" w:cs="Times New Roman"/>
           <w:sz w:val="24"/>
@@ -242,83 +361,15 @@
         </w:rPr>
       </w:pPr>
       <w:r>
-        <w:rPr>
-          <w:rFonts w:ascii="Calibri" w:eastAsia="Times New Roman" w:hAnsi="Calibri" w:cs="Times New Roman"/>
-        </w:rPr>
-        <w:t xml:space="preserve">Ask to be added to </w:t>
-      </w:r>
-      <w:proofErr w:type="spellStart"/>
-      <w:r>
-        <w:rPr>
-          <w:rFonts w:ascii="Calibri" w:eastAsia="Times New Roman" w:hAnsi="Calibri" w:cs="Times New Roman"/>
-        </w:rPr>
-        <w:t>Jira</w:t>
-      </w:r>
-      <w:proofErr w:type="spellEnd"/>
-      <w:r>
-        <w:rPr>
-          <w:rFonts w:ascii="Calibri" w:eastAsia="Times New Roman" w:hAnsi="Calibri" w:cs="Times New Roman"/>
-        </w:rPr>
-        <w:t xml:space="preserve"> (I.e., atlassian.com)</w:t>
-      </w:r>
-    </w:p>
-    <w:p>
-      <w:pPr>
-        <w:spacing w:after="0" w:line="240" w:lineRule="auto"/>
-        <w:ind w:left="540"/>
-        <w:rPr>
-          <w:rFonts w:ascii="Calibri" w:eastAsia="Times New Roman" w:hAnsi="Calibri" w:cs="Times New Roman"/>
-        </w:rPr>
-      </w:pPr>
-      <w:r>
-        <w:rPr>
-          <w:rFonts w:ascii="Calibri" w:eastAsia="Times New Roman" w:hAnsi="Calibri" w:cs="Times New Roman"/>
-        </w:rPr>
-        <w:t> </w:t>
-      </w:r>
-    </w:p>
-    <w:p>
-      <w:pPr>
-        <w:pStyle w:val="Heading1"/>
-        <w:rPr>
-          <w:rFonts w:eastAsia="Times New Roman"/>
-        </w:rPr>
-      </w:pPr>
-      <w:r>
-        <w:rPr>
-          <w:rFonts w:eastAsia="Times New Roman"/>
-        </w:rPr>
-        <w:t>Machi</w:t>
-      </w:r>
-      <w:r>
-        <w:rPr>
-          <w:rFonts w:eastAsia="Times New Roman"/>
-        </w:rPr>
-        <w:t>ne Setup (applications / tools)</w:t>
-      </w:r>
-    </w:p>
-    <w:p>
-      <w:pPr>
-        <w:numPr>
-          <w:ilvl w:val="0"/>
-          <w:numId w:val="4"/>
-        </w:numPr>
-        <w:spacing w:after="0" w:line="240" w:lineRule="auto"/>
-        <w:ind w:left="540"/>
-        <w:textAlignment w:val="center"/>
-        <w:rPr>
-          <w:rFonts w:ascii="Times New Roman" w:eastAsia="Times New Roman" w:hAnsi="Times New Roman" w:cs="Times New Roman"/>
-          <w:sz w:val="24"/>
-          <w:szCs w:val="24"/>
-        </w:rPr>
-      </w:pPr>
-      <w:r>
-        <w:rPr>
-          <w:rFonts w:ascii="Calibri" w:eastAsia="Times New Roman" w:hAnsi="Calibri" w:cs="Times New Roman"/>
-        </w:rPr>
-        <w:t xml:space="preserve">Login and go to the MSDN subscriptions download page </w:t>
-      </w:r>
-      <w:hyperlink r:id="rId6" w:history="1">
+        <w:t>L</w:t>
+      </w:r>
+      <w:r>
+        <w:rPr>
+          <w:rFonts w:ascii="Calibri" w:eastAsia="Times New Roman" w:hAnsi="Calibri" w:cs="Times New Roman"/>
+        </w:rPr>
+        <w:t xml:space="preserve">ogin and go to the MSDN subscriptions download page </w:t>
+      </w:r>
+      <w:hyperlink r:id="rId8" w:history="1">
         <w:r>
           <w:rPr>
             <w:rFonts w:ascii="Calibri" w:eastAsia="Times New Roman" w:hAnsi="Calibri" w:cs="Times New Roman"/>
@@ -337,13 +388,11 @@
     </w:p>
     <w:p>
       <w:pPr>
+        <w:pStyle w:val="ListParagraph"/>
         <w:numPr>
           <w:ilvl w:val="0"/>
-          <w:numId w:val="5"/>
+          <w:numId w:val="20"/>
         </w:numPr>
-        <w:spacing w:after="0" w:line="240" w:lineRule="auto"/>
-        <w:ind w:left="540"/>
-        <w:textAlignment w:val="center"/>
         <w:rPr>
           <w:rFonts w:ascii="Times New Roman" w:eastAsia="Times New Roman" w:hAnsi="Times New Roman" w:cs="Times New Roman"/>
           <w:sz w:val="24"/>
@@ -351,10 +400,13 @@
         </w:rPr>
       </w:pPr>
       <w:r>
-        <w:rPr>
-          <w:rFonts w:ascii="Calibri" w:eastAsia="Times New Roman" w:hAnsi="Calibri" w:cs="Times New Roman"/>
-        </w:rPr>
-        <w:t>Download and install "Visual Studio Ultimate 201</w:t>
+        <w:t>D</w:t>
+      </w:r>
+      <w:r>
+        <w:rPr>
+          <w:rFonts w:ascii="Calibri" w:eastAsia="Times New Roman" w:hAnsi="Calibri" w:cs="Times New Roman"/>
+        </w:rPr>
+        <w:t>ownload and install "Visual Studio Ultimate 201</w:t>
       </w:r>
       <w:r>
         <w:rPr>
@@ -371,13 +423,11 @@
     </w:p>
     <w:p>
       <w:pPr>
+        <w:pStyle w:val="ListParagraph"/>
         <w:numPr>
           <w:ilvl w:val="0"/>
-          <w:numId w:val="5"/>
+          <w:numId w:val="20"/>
         </w:numPr>
-        <w:spacing w:after="0" w:line="240" w:lineRule="auto"/>
-        <w:ind w:left="540"/>
-        <w:textAlignment w:val="center"/>
         <w:rPr>
           <w:rFonts w:ascii="Times New Roman" w:eastAsia="Times New Roman" w:hAnsi="Times New Roman" w:cs="Times New Roman"/>
           <w:sz w:val="24"/>
@@ -388,18 +438,22 @@
         <w:rPr>
           <w:rFonts w:ascii="Calibri" w:eastAsia="Times New Roman" w:hAnsi="Calibri" w:cs="Times New Roman"/>
         </w:rPr>
-        <w:t>Download and install "Visual Studio Ultimate 2012".</w:t>
-      </w:r>
-    </w:p>
-    <w:p>
-      <w:pPr>
+        <w:t>D</w:t>
+      </w:r>
+      <w:r>
+        <w:rPr>
+          <w:rFonts w:ascii="Calibri" w:eastAsia="Times New Roman" w:hAnsi="Calibri" w:cs="Times New Roman"/>
+        </w:rPr>
+        <w:t>ownload and install "Visual Studio Ultimate 2012".</w:t>
+      </w:r>
+    </w:p>
+    <w:p>
+      <w:pPr>
+        <w:pStyle w:val="ListParagraph"/>
         <w:numPr>
           <w:ilvl w:val="1"/>
-          <w:numId w:val="5"/>
+          <w:numId w:val="20"/>
         </w:numPr>
-        <w:spacing w:after="0" w:line="240" w:lineRule="auto"/>
-        <w:ind w:left="1080"/>
-        <w:textAlignment w:val="center"/>
         <w:rPr>
           <w:rFonts w:ascii="Times New Roman" w:eastAsia="Times New Roman" w:hAnsi="Times New Roman" w:cs="Times New Roman"/>
           <w:sz w:val="24"/>
@@ -410,7 +464,13 @@
         <w:rPr>
           <w:rFonts w:ascii="Calibri" w:eastAsia="Times New Roman" w:hAnsi="Calibri" w:cs="Times New Roman"/>
         </w:rPr>
-        <w:t>Note that you can open and install directly from the .</w:t>
+        <w:t>N</w:t>
+      </w:r>
+      <w:r>
+        <w:rPr>
+          <w:rFonts w:ascii="Calibri" w:eastAsia="Times New Roman" w:hAnsi="Calibri" w:cs="Times New Roman"/>
+        </w:rPr>
+        <w:t>ote that you can open and install directly from the .</w:t>
       </w:r>
       <w:proofErr w:type="spellStart"/>
       <w:r>
@@ -429,13 +489,11 @@
     </w:p>
     <w:p>
       <w:pPr>
+        <w:pStyle w:val="ListParagraph"/>
         <w:numPr>
           <w:ilvl w:val="0"/>
-          <w:numId w:val="6"/>
+          <w:numId w:val="20"/>
         </w:numPr>
-        <w:spacing w:after="0" w:line="240" w:lineRule="auto"/>
-        <w:ind w:left="540"/>
-        <w:textAlignment w:val="center"/>
         <w:rPr>
           <w:rFonts w:ascii="Times New Roman" w:eastAsia="Times New Roman" w:hAnsi="Times New Roman" w:cs="Times New Roman"/>
           <w:sz w:val="24"/>
@@ -446,18 +504,22 @@
         <w:rPr>
           <w:rFonts w:ascii="Calibri" w:eastAsia="Times New Roman" w:hAnsi="Calibri" w:cs="Times New Roman"/>
         </w:rPr>
-        <w:t>Download and install "SQL Server 2012 Enterprise Edition with Service Pack 1 (x64)"</w:t>
-      </w:r>
-    </w:p>
-    <w:p>
-      <w:pPr>
+        <w:t>D</w:t>
+      </w:r>
+      <w:r>
+        <w:rPr>
+          <w:rFonts w:ascii="Calibri" w:eastAsia="Times New Roman" w:hAnsi="Calibri" w:cs="Times New Roman"/>
+        </w:rPr>
+        <w:t>ownload and install "SQL Server 2012 Enterprise Edition with Service Pack 1 (x64)"</w:t>
+      </w:r>
+    </w:p>
+    <w:p>
+      <w:pPr>
+        <w:pStyle w:val="ListParagraph"/>
         <w:numPr>
           <w:ilvl w:val="1"/>
-          <w:numId w:val="6"/>
+          <w:numId w:val="20"/>
         </w:numPr>
-        <w:spacing w:after="0" w:line="240" w:lineRule="auto"/>
-        <w:ind w:left="1080"/>
-        <w:textAlignment w:val="center"/>
         <w:rPr>
           <w:rFonts w:ascii="Times New Roman" w:eastAsia="Times New Roman" w:hAnsi="Times New Roman" w:cs="Times New Roman"/>
           <w:sz w:val="24"/>
@@ -468,18 +530,22 @@
         <w:rPr>
           <w:rFonts w:ascii="Calibri" w:eastAsia="Times New Roman" w:hAnsi="Calibri" w:cs="Times New Roman"/>
         </w:rPr>
-        <w:t>Setup choices:</w:t>
-      </w:r>
-    </w:p>
-    <w:p>
-      <w:pPr>
+        <w:t>S</w:t>
+      </w:r>
+      <w:r>
+        <w:rPr>
+          <w:rFonts w:ascii="Calibri" w:eastAsia="Times New Roman" w:hAnsi="Calibri" w:cs="Times New Roman"/>
+        </w:rPr>
+        <w:t>etup choices:</w:t>
+      </w:r>
+    </w:p>
+    <w:p>
+      <w:pPr>
+        <w:pStyle w:val="ListParagraph"/>
         <w:numPr>
           <w:ilvl w:val="2"/>
-          <w:numId w:val="6"/>
+          <w:numId w:val="20"/>
         </w:numPr>
-        <w:spacing w:after="0" w:line="240" w:lineRule="auto"/>
-        <w:ind w:left="1620"/>
-        <w:textAlignment w:val="center"/>
         <w:rPr>
           <w:rFonts w:ascii="Times New Roman" w:eastAsia="Times New Roman" w:hAnsi="Times New Roman" w:cs="Times New Roman"/>
           <w:sz w:val="24"/>
@@ -488,61 +554,61 @@
       </w:pPr>
       <w:r>
         <w:rPr>
-          <w:rFonts w:ascii="Calibri" w:eastAsia="Times New Roman" w:hAnsi="Calibri" w:cs="Times New Roman"/>
-        </w:rPr>
-        <w:t xml:space="preserve">I accepted the default product key. My understanding is that this key is just a 180 day </w:t>
-      </w:r>
-      <w:proofErr w:type="gramStart"/>
-      <w:r>
-        <w:rPr>
-          <w:rFonts w:ascii="Calibri" w:eastAsia="Times New Roman" w:hAnsi="Calibri" w:cs="Times New Roman"/>
-        </w:rPr>
-        <w:t>trial</w:t>
-      </w:r>
-      <w:proofErr w:type="gramEnd"/>
-      <w:r>
-        <w:rPr>
-          <w:rFonts w:ascii="Calibri" w:eastAsia="Times New Roman" w:hAnsi="Calibri" w:cs="Times New Roman"/>
-        </w:rPr>
-        <w:t xml:space="preserve"> version. So in the future, a new key will be needed (or a shared </w:t>
-      </w:r>
-      <w:proofErr w:type="spellStart"/>
-      <w:r>
-        <w:rPr>
-          <w:rFonts w:ascii="Calibri" w:eastAsia="Times New Roman" w:hAnsi="Calibri" w:cs="Times New Roman"/>
-        </w:rPr>
-        <w:t>SQLServer</w:t>
-      </w:r>
-      <w:proofErr w:type="spellEnd"/>
-      <w:r>
-        <w:rPr>
-          <w:rFonts w:ascii="Calibri" w:eastAsia="Times New Roman" w:hAnsi="Calibri" w:cs="Times New Roman"/>
-        </w:rPr>
-        <w:t xml:space="preserve"> could be used I suppose).</w:t>
-      </w:r>
-    </w:p>
-    <w:p>
-      <w:pPr>
-        <w:numPr>
-          <w:ilvl w:val="3"/>
-          <w:numId w:val="6"/>
-        </w:numPr>
-        <w:spacing w:after="0" w:line="240" w:lineRule="auto"/>
-        <w:ind w:left="2160"/>
-        <w:textAlignment w:val="center"/>
-        <w:rPr>
           <w:rFonts w:ascii="Times New Roman" w:eastAsia="Times New Roman" w:hAnsi="Times New Roman" w:cs="Times New Roman"/>
           <w:sz w:val="24"/>
           <w:szCs w:val="24"/>
         </w:rPr>
-      </w:pPr>
-      <w:r>
-        <w:rPr>
-          <w:rFonts w:ascii="Calibri" w:eastAsia="Times New Roman" w:hAnsi="Calibri" w:cs="Times New Roman"/>
-        </w:rPr>
-        <w:t xml:space="preserve">You will most likely get a warning about the Windows Firewall not having the appropriate ports open. You can find a page </w:t>
-      </w:r>
-      <w:hyperlink r:id="rId7" w:history="1">
+        <w:t>I a</w:t>
+      </w:r>
+      <w:r>
+        <w:rPr>
+          <w:rFonts w:ascii="Calibri" w:eastAsia="Times New Roman" w:hAnsi="Calibri" w:cs="Times New Roman"/>
+        </w:rPr>
+        <w:t xml:space="preserve">ccepted the default product key. My understanding is that this key is just a 180 day trial version. So in the future, a new key will be needed (or a shared </w:t>
+      </w:r>
+      <w:proofErr w:type="spellStart"/>
+      <w:r>
+        <w:rPr>
+          <w:rFonts w:ascii="Calibri" w:eastAsia="Times New Roman" w:hAnsi="Calibri" w:cs="Times New Roman"/>
+        </w:rPr>
+        <w:t>SQLServer</w:t>
+      </w:r>
+      <w:proofErr w:type="spellEnd"/>
+      <w:r>
+        <w:rPr>
+          <w:rFonts w:ascii="Calibri" w:eastAsia="Times New Roman" w:hAnsi="Calibri" w:cs="Times New Roman"/>
+        </w:rPr>
+        <w:t xml:space="preserve"> could be used I suppose).</w:t>
+      </w:r>
+    </w:p>
+    <w:p>
+      <w:pPr>
+        <w:pStyle w:val="ListParagraph"/>
+        <w:numPr>
+          <w:ilvl w:val="2"/>
+          <w:numId w:val="20"/>
+        </w:numPr>
+        <w:rPr>
+          <w:rFonts w:ascii="Times New Roman" w:eastAsia="Times New Roman" w:hAnsi="Times New Roman" w:cs="Times New Roman"/>
+          <w:sz w:val="24"/>
+          <w:szCs w:val="24"/>
+        </w:rPr>
+      </w:pPr>
+      <w:r>
+        <w:rPr>
+          <w:rFonts w:ascii="Times New Roman" w:eastAsia="Times New Roman" w:hAnsi="Times New Roman" w:cs="Times New Roman"/>
+          <w:sz w:val="24"/>
+          <w:szCs w:val="24"/>
+        </w:rPr>
+        <w:t>Y</w:t>
+      </w:r>
+      <w:r>
+        <w:rPr>
+          <w:rFonts w:ascii="Calibri" w:eastAsia="Times New Roman" w:hAnsi="Calibri" w:cs="Times New Roman"/>
+        </w:rPr>
+        <w:t xml:space="preserve">ou will most likely get a warning about the Windows Firewall not having the appropriate ports open. You can find a page </w:t>
+      </w:r>
+      <w:hyperlink r:id="rId9" w:history="1">
         <w:r>
           <w:rPr>
             <w:rFonts w:ascii="Calibri" w:eastAsia="Times New Roman" w:hAnsi="Calibri" w:cs="Times New Roman"/>
@@ -561,13 +627,11 @@
     </w:p>
     <w:p>
       <w:pPr>
+        <w:pStyle w:val="ListParagraph"/>
         <w:numPr>
           <w:ilvl w:val="2"/>
-          <w:numId w:val="6"/>
+          <w:numId w:val="20"/>
         </w:numPr>
-        <w:spacing w:after="0" w:line="240" w:lineRule="auto"/>
-        <w:ind w:left="1620"/>
-        <w:textAlignment w:val="center"/>
         <w:rPr>
           <w:rFonts w:ascii="Times New Roman" w:eastAsia="Times New Roman" w:hAnsi="Times New Roman" w:cs="Times New Roman"/>
           <w:sz w:val="24"/>
@@ -578,54 +642,62 @@
         <w:rPr>
           <w:rFonts w:ascii="Calibri" w:eastAsia="Times New Roman" w:hAnsi="Calibri" w:cs="Times New Roman"/>
         </w:rPr>
-        <w:t xml:space="preserve">In the "Setup Role" screen I selected the "All Features </w:t>
-      </w:r>
-      <w:proofErr w:type="gramStart"/>
-      <w:r>
-        <w:rPr>
-          <w:rFonts w:ascii="Calibri" w:eastAsia="Times New Roman" w:hAnsi="Calibri" w:cs="Times New Roman"/>
-        </w:rPr>
-        <w:t>With</w:t>
-      </w:r>
-      <w:proofErr w:type="gramEnd"/>
-      <w:r>
-        <w:rPr>
-          <w:rFonts w:ascii="Calibri" w:eastAsia="Times New Roman" w:hAnsi="Calibri" w:cs="Times New Roman"/>
-        </w:rPr>
-        <w:t xml:space="preserve"> Defaults" option.</w:t>
-      </w:r>
-    </w:p>
-    <w:p>
-      <w:pPr>
+        <w:t>I</w:t>
+      </w:r>
+      <w:r>
+        <w:rPr>
+          <w:rFonts w:ascii="Calibri" w:eastAsia="Times New Roman" w:hAnsi="Calibri" w:cs="Times New Roman"/>
+        </w:rPr>
+        <w:t>n the "Setup Role" scree</w:t>
+      </w:r>
+      <w:r>
+        <w:rPr>
+          <w:rFonts w:ascii="Calibri" w:eastAsia="Times New Roman" w:hAnsi="Calibri" w:cs="Times New Roman"/>
+        </w:rPr>
+        <w:t>n I selected the "All Features w</w:t>
+      </w:r>
+      <w:r>
+        <w:rPr>
+          <w:rFonts w:ascii="Calibri" w:eastAsia="Times New Roman" w:hAnsi="Calibri" w:cs="Times New Roman"/>
+        </w:rPr>
+        <w:t>ith Defaults" option.</w:t>
+      </w:r>
+    </w:p>
+    <w:p>
+      <w:pPr>
+        <w:pStyle w:val="ListParagraph"/>
         <w:numPr>
           <w:ilvl w:val="2"/>
-          <w:numId w:val="6"/>
+          <w:numId w:val="20"/>
         </w:numPr>
-        <w:spacing w:after="0" w:line="240" w:lineRule="auto"/>
-        <w:ind w:left="1620"/>
-        <w:textAlignment w:val="center"/>
         <w:rPr>
           <w:rFonts w:ascii="Times New Roman" w:eastAsia="Times New Roman" w:hAnsi="Times New Roman" w:cs="Times New Roman"/>
           <w:sz w:val="24"/>
           <w:szCs w:val="24"/>
         </w:rPr>
       </w:pPr>
-      <w:r>
-        <w:rPr>
-          <w:rFonts w:ascii="Calibri" w:eastAsia="Times New Roman" w:hAnsi="Calibri" w:cs="Times New Roman"/>
-        </w:rPr>
-        <w:t>I then selected the default choices for all configuration settings.</w:t>
-      </w:r>
-    </w:p>
-    <w:p>
-      <w:pPr>
+      <w:bookmarkStart w:id="0" w:name="_GoBack"/>
+      <w:bookmarkEnd w:id="0"/>
+      <w:r>
+        <w:rPr>
+          <w:rFonts w:ascii="Calibri" w:eastAsia="Times New Roman" w:hAnsi="Calibri" w:cs="Times New Roman"/>
+        </w:rPr>
+        <w:t xml:space="preserve">I </w:t>
+      </w:r>
+      <w:r>
+        <w:rPr>
+          <w:rFonts w:ascii="Calibri" w:eastAsia="Times New Roman" w:hAnsi="Calibri" w:cs="Times New Roman"/>
+        </w:rPr>
+        <w:t>then selected the default choices for all configuration settings.</w:t>
+      </w:r>
+    </w:p>
+    <w:p>
+      <w:pPr>
+        <w:pStyle w:val="ListParagraph"/>
         <w:numPr>
           <w:ilvl w:val="0"/>
-          <w:numId w:val="7"/>
+          <w:numId w:val="20"/>
         </w:numPr>
-        <w:spacing w:after="0" w:line="240" w:lineRule="auto"/>
-        <w:ind w:left="540"/>
-        <w:textAlignment w:val="center"/>
         <w:rPr>
           <w:rFonts w:ascii="Times New Roman" w:eastAsia="Times New Roman" w:hAnsi="Times New Roman" w:cs="Times New Roman"/>
           <w:sz w:val="24"/>
@@ -634,41 +706,134 @@
       </w:pPr>
       <w:r>
         <w:rPr>
-          <w:rFonts w:ascii="Calibri" w:eastAsia="Times New Roman" w:hAnsi="Calibri" w:cs="Times New Roman"/>
-        </w:rPr>
-        <w:t xml:space="preserve">Download and install </w:t>
-      </w:r>
-      <w:proofErr w:type="spellStart"/>
-      <w:r>
-        <w:rPr>
-          <w:rFonts w:ascii="Calibri" w:eastAsia="Times New Roman" w:hAnsi="Calibri" w:cs="Times New Roman"/>
-        </w:rPr>
-        <w:t>Git</w:t>
-      </w:r>
-      <w:proofErr w:type="spellEnd"/>
-      <w:r>
-        <w:rPr>
-          <w:rFonts w:ascii="Calibri" w:eastAsia="Times New Roman" w:hAnsi="Calibri" w:cs="Times New Roman"/>
-        </w:rPr>
-        <w:t xml:space="preserve"> Extensions</w:t>
-      </w:r>
-    </w:p>
-    <w:p>
-      <w:pPr>
-        <w:numPr>
-          <w:ilvl w:val="1"/>
-          <w:numId w:val="7"/>
-        </w:numPr>
-        <w:spacing w:after="0" w:line="240" w:lineRule="auto"/>
-        <w:ind w:left="1080"/>
-        <w:textAlignment w:val="center"/>
-        <w:rPr>
           <w:rFonts w:ascii="Times New Roman" w:eastAsia="Times New Roman" w:hAnsi="Times New Roman" w:cs="Times New Roman"/>
           <w:sz w:val="24"/>
           <w:szCs w:val="24"/>
         </w:rPr>
-      </w:pPr>
-      <w:hyperlink r:id="rId8" w:history="1">
+        <w:t>Enable the IIS windows feature</w:t>
+      </w:r>
+    </w:p>
+    <w:p>
+      <w:pPr>
+        <w:pStyle w:val="ListParagraph"/>
+        <w:numPr>
+          <w:ilvl w:val="1"/>
+          <w:numId w:val="20"/>
+        </w:numPr>
+        <w:rPr>
+          <w:rFonts w:ascii="Times New Roman" w:eastAsia="Times New Roman" w:hAnsi="Times New Roman" w:cs="Times New Roman"/>
+          <w:sz w:val="24"/>
+          <w:szCs w:val="24"/>
+        </w:rPr>
+      </w:pPr>
+      <w:r>
+        <w:rPr>
+          <w:rFonts w:ascii="Times New Roman" w:eastAsia="Times New Roman" w:hAnsi="Times New Roman" w:cs="Times New Roman"/>
+          <w:sz w:val="24"/>
+          <w:szCs w:val="24"/>
+        </w:rPr>
+        <w:t>You will need this to install the Forerunner Mobilizer product</w:t>
+      </w:r>
+    </w:p>
+    <w:p>
+      <w:pPr>
+        <w:pStyle w:val="ListParagraph"/>
+        <w:numPr>
+          <w:ilvl w:val="1"/>
+          <w:numId w:val="20"/>
+        </w:numPr>
+        <w:rPr>
+          <w:rFonts w:ascii="Times New Roman" w:eastAsia="Times New Roman" w:hAnsi="Times New Roman" w:cs="Times New Roman"/>
+          <w:sz w:val="24"/>
+          <w:szCs w:val="24"/>
+        </w:rPr>
+      </w:pPr>
+      <w:r>
+        <w:rPr>
+          <w:rFonts w:ascii="Times New Roman" w:eastAsia="Times New Roman" w:hAnsi="Times New Roman" w:cs="Times New Roman"/>
+          <w:sz w:val="24"/>
+          <w:szCs w:val="24"/>
+        </w:rPr>
+        <w:t>You do this from the control panel</w:t>
+      </w:r>
+    </w:p>
+    <w:p>
+      <w:pPr>
+        <w:pStyle w:val="ListParagraph"/>
+        <w:numPr>
+          <w:ilvl w:val="1"/>
+          <w:numId w:val="20"/>
+        </w:numPr>
+        <w:rPr>
+          <w:rFonts w:ascii="Times New Roman" w:eastAsia="Times New Roman" w:hAnsi="Times New Roman" w:cs="Times New Roman"/>
+          <w:sz w:val="24"/>
+          <w:szCs w:val="24"/>
+        </w:rPr>
+      </w:pPr>
+      <w:r>
+        <w:rPr>
+          <w:rFonts w:ascii="Times New Roman" w:eastAsia="Times New Roman" w:hAnsi="Times New Roman" w:cs="Times New Roman"/>
+          <w:sz w:val="24"/>
+          <w:szCs w:val="24"/>
+        </w:rPr>
+        <w:lastRenderedPageBreak/>
+        <w:t>Make sure all the “Application Development Features” are checked</w:t>
+      </w:r>
+    </w:p>
+    <w:p>
+      <w:pPr>
+        <w:pStyle w:val="ListParagraph"/>
+        <w:numPr>
+          <w:ilvl w:val="0"/>
+          <w:numId w:val="20"/>
+        </w:numPr>
+        <w:rPr>
+          <w:rFonts w:ascii="Times New Roman" w:eastAsia="Times New Roman" w:hAnsi="Times New Roman" w:cs="Times New Roman"/>
+          <w:sz w:val="24"/>
+          <w:szCs w:val="24"/>
+        </w:rPr>
+      </w:pPr>
+      <w:r>
+        <w:rPr>
+          <w:rFonts w:ascii="Calibri" w:eastAsia="Times New Roman" w:hAnsi="Calibri" w:cs="Times New Roman"/>
+        </w:rPr>
+        <w:t>D</w:t>
+      </w:r>
+      <w:r>
+        <w:rPr>
+          <w:rFonts w:ascii="Calibri" w:eastAsia="Times New Roman" w:hAnsi="Calibri" w:cs="Times New Roman"/>
+        </w:rPr>
+        <w:t xml:space="preserve">ownload and install </w:t>
+      </w:r>
+      <w:proofErr w:type="spellStart"/>
+      <w:r>
+        <w:rPr>
+          <w:rFonts w:ascii="Calibri" w:eastAsia="Times New Roman" w:hAnsi="Calibri" w:cs="Times New Roman"/>
+        </w:rPr>
+        <w:t>Git</w:t>
+      </w:r>
+      <w:proofErr w:type="spellEnd"/>
+      <w:r>
+        <w:rPr>
+          <w:rFonts w:ascii="Calibri" w:eastAsia="Times New Roman" w:hAnsi="Calibri" w:cs="Times New Roman"/>
+        </w:rPr>
+        <w:t xml:space="preserve"> Extensions</w:t>
+      </w:r>
+    </w:p>
+    <w:p>
+      <w:pPr>
+        <w:pStyle w:val="ListParagraph"/>
+        <w:numPr>
+          <w:ilvl w:val="1"/>
+          <w:numId w:val="20"/>
+        </w:numPr>
+        <w:rPr>
+          <w:rFonts w:ascii="Times New Roman" w:eastAsia="Times New Roman" w:hAnsi="Times New Roman" w:cs="Times New Roman"/>
+          <w:sz w:val="24"/>
+          <w:szCs w:val="24"/>
+        </w:rPr>
+      </w:pPr>
+      <w:hyperlink r:id="rId10" w:history="1">
         <w:r>
           <w:rPr>
             <w:rFonts w:ascii="Calibri" w:eastAsia="Times New Roman" w:hAnsi="Calibri" w:cs="Times New Roman"/>
@@ -681,13 +846,11 @@
     </w:p>
     <w:p>
       <w:pPr>
+        <w:pStyle w:val="ListParagraph"/>
         <w:numPr>
           <w:ilvl w:val="1"/>
-          <w:numId w:val="7"/>
+          <w:numId w:val="20"/>
         </w:numPr>
-        <w:spacing w:after="0" w:line="240" w:lineRule="auto"/>
-        <w:ind w:left="1080"/>
-        <w:textAlignment w:val="center"/>
         <w:rPr>
           <w:rFonts w:ascii="Times New Roman" w:eastAsia="Times New Roman" w:hAnsi="Times New Roman" w:cs="Times New Roman"/>
           <w:sz w:val="24"/>
@@ -695,21 +858,22 @@
         </w:rPr>
       </w:pPr>
       <w:r>
-        <w:rPr>
-          <w:rFonts w:ascii="Calibri" w:eastAsia="Times New Roman" w:hAnsi="Calibri" w:cs="Times New Roman"/>
-        </w:rPr>
-        <w:t>Setup choices:</w:t>
-      </w:r>
-    </w:p>
-    <w:p>
-      <w:pPr>
+        <w:t>S</w:t>
+      </w:r>
+      <w:r>
+        <w:rPr>
+          <w:rFonts w:ascii="Calibri" w:eastAsia="Times New Roman" w:hAnsi="Calibri" w:cs="Times New Roman"/>
+        </w:rPr>
+        <w:t>etup choices:</w:t>
+      </w:r>
+    </w:p>
+    <w:p>
+      <w:pPr>
+        <w:pStyle w:val="ListParagraph"/>
         <w:numPr>
           <w:ilvl w:val="2"/>
-          <w:numId w:val="7"/>
+          <w:numId w:val="20"/>
         </w:numPr>
-        <w:spacing w:after="0" w:line="240" w:lineRule="auto"/>
-        <w:ind w:left="1620"/>
-        <w:textAlignment w:val="center"/>
         <w:rPr>
           <w:rFonts w:ascii="Times New Roman" w:eastAsia="Times New Roman" w:hAnsi="Times New Roman" w:cs="Times New Roman"/>
           <w:sz w:val="24"/>
@@ -718,107 +882,62 @@
       </w:pPr>
       <w:r>
         <w:rPr>
-          <w:rFonts w:ascii="Calibri" w:eastAsia="Times New Roman" w:hAnsi="Calibri" w:cs="Times New Roman"/>
-        </w:rPr>
-        <w:t>I chose "</w:t>
-      </w:r>
-      <w:proofErr w:type="spellStart"/>
-      <w:r>
-        <w:rPr>
-          <w:rFonts w:ascii="Calibri" w:eastAsia="Times New Roman" w:hAnsi="Calibri" w:cs="Times New Roman"/>
-        </w:rPr>
-        <w:t>puTTY</w:t>
-      </w:r>
-      <w:proofErr w:type="spellEnd"/>
-      <w:r>
-        <w:rPr>
-          <w:rFonts w:ascii="Calibri" w:eastAsia="Times New Roman" w:hAnsi="Calibri" w:cs="Times New Roman"/>
-        </w:rPr>
-        <w:t>" for the SSH Client choice</w:t>
-      </w:r>
-    </w:p>
-    <w:p>
-      <w:pPr>
-        <w:spacing w:after="0" w:line="240" w:lineRule="auto"/>
-        <w:ind w:left="540"/>
-        <w:rPr>
-          <w:rFonts w:ascii="Calibri" w:eastAsia="Times New Roman" w:hAnsi="Calibri" w:cs="Times New Roman"/>
-        </w:rPr>
-      </w:pPr>
-      <w:r>
-        <w:rPr>
-          <w:rFonts w:ascii="Calibri" w:eastAsia="Times New Roman" w:hAnsi="Calibri" w:cs="Times New Roman"/>
-        </w:rPr>
-        <w:t> </w:t>
-      </w:r>
-    </w:p>
-    <w:p>
-      <w:pPr>
-        <w:pStyle w:val="Heading1"/>
-        <w:rPr>
-          <w:rFonts w:eastAsia="Times New Roman"/>
-        </w:rPr>
-      </w:pPr>
-      <w:proofErr w:type="spellStart"/>
-      <w:r>
-        <w:rPr>
-          <w:rFonts w:eastAsia="Times New Roman"/>
-        </w:rPr>
-        <w:t>Northwind</w:t>
-      </w:r>
-      <w:proofErr w:type="spellEnd"/>
-      <w:r>
-        <w:rPr>
-          <w:rFonts w:eastAsia="Times New Roman"/>
-        </w:rPr>
-        <w:t xml:space="preserve"> DB and Test Report Configuration:</w:t>
-      </w:r>
-    </w:p>
-    <w:p>
-      <w:pPr>
-        <w:numPr>
-          <w:ilvl w:val="0"/>
-          <w:numId w:val="8"/>
-        </w:numPr>
-        <w:spacing w:after="0" w:line="240" w:lineRule="auto"/>
-        <w:ind w:left="540"/>
-        <w:textAlignment w:val="center"/>
-        <w:rPr>
           <w:rFonts w:ascii="Times New Roman" w:eastAsia="Times New Roman" w:hAnsi="Times New Roman" w:cs="Times New Roman"/>
           <w:sz w:val="24"/>
           <w:szCs w:val="24"/>
         </w:rPr>
-      </w:pPr>
-      <w:r>
-        <w:rPr>
-          <w:rFonts w:ascii="Calibri" w:eastAsia="Times New Roman" w:hAnsi="Calibri" w:cs="Times New Roman"/>
-        </w:rPr>
-        <w:t xml:space="preserve">Restore the </w:t>
+        <w:t>I</w:t>
+      </w:r>
+      <w:r>
+        <w:rPr>
+          <w:rFonts w:ascii="Calibri" w:eastAsia="Times New Roman" w:hAnsi="Calibri" w:cs="Times New Roman"/>
+        </w:rPr>
+        <w:t xml:space="preserve"> chose "</w:t>
       </w:r>
       <w:proofErr w:type="spellStart"/>
       <w:r>
         <w:rPr>
           <w:rFonts w:ascii="Calibri" w:eastAsia="Times New Roman" w:hAnsi="Calibri" w:cs="Times New Roman"/>
         </w:rPr>
+        <w:t>puTTY</w:t>
+      </w:r>
+      <w:proofErr w:type="spellEnd"/>
+      <w:r>
+        <w:rPr>
+          <w:rFonts w:ascii="Calibri" w:eastAsia="Times New Roman" w:hAnsi="Calibri" w:cs="Times New Roman"/>
+        </w:rPr>
+        <w:t>" for the SSH Client choice</w:t>
+      </w:r>
+    </w:p>
+    <w:p>
+      <w:pPr>
+        <w:pStyle w:val="Heading1"/>
+        <w:rPr>
+          <w:rFonts w:eastAsia="Times New Roman"/>
+        </w:rPr>
+      </w:pPr>
+      <w:proofErr w:type="spellStart"/>
+      <w:r>
+        <w:rPr>
+          <w:rFonts w:eastAsia="Times New Roman"/>
+        </w:rPr>
         <w:t>Northwind</w:t>
       </w:r>
       <w:proofErr w:type="spellEnd"/>
       <w:r>
         <w:rPr>
-          <w:rFonts w:ascii="Calibri" w:eastAsia="Times New Roman" w:hAnsi="Calibri" w:cs="Times New Roman"/>
-        </w:rPr>
-        <w:t xml:space="preserve"> database</w:t>
-      </w:r>
-    </w:p>
-    <w:p>
-      <w:pPr>
+          <w:rFonts w:eastAsia="Times New Roman"/>
+        </w:rPr>
+        <w:t xml:space="preserve"> DB and Test Report Configuration:</w:t>
+      </w:r>
+    </w:p>
+    <w:p>
+      <w:pPr>
+        <w:pStyle w:val="ListParagraph"/>
         <w:numPr>
-          <w:ilvl w:val="1"/>
-          <w:numId w:val="8"/>
+          <w:ilvl w:val="0"/>
+          <w:numId w:val="25"/>
         </w:numPr>
-        <w:spacing w:after="0" w:line="240" w:lineRule="auto"/>
-        <w:ind w:left="1080"/>
-        <w:textAlignment w:val="center"/>
         <w:rPr>
           <w:rFonts w:ascii="Times New Roman" w:eastAsia="Times New Roman" w:hAnsi="Times New Roman" w:cs="Times New Roman"/>
           <w:sz w:val="24"/>
@@ -826,21 +945,36 @@
         </w:rPr>
       </w:pPr>
       <w:r>
-        <w:rPr>
-          <w:rFonts w:ascii="Calibri" w:eastAsia="Times New Roman" w:hAnsi="Calibri" w:cs="Times New Roman"/>
-        </w:rPr>
-        <w:t>Copy the file: C:\Users\Jon\Documents\GitHub\Forerunner\Test\Northwind.bak to the default SQL Server backup folder (E.g., C:\Program Files\Microsoft SQL Server\MSSQL11.MSSQLSERVER\MSSQL\Backup)</w:t>
-      </w:r>
-    </w:p>
-    <w:p>
-      <w:pPr>
+        <w:t>R</w:t>
+      </w:r>
+      <w:r>
+        <w:rPr>
+          <w:rFonts w:ascii="Calibri" w:eastAsia="Times New Roman" w:hAnsi="Calibri" w:cs="Times New Roman"/>
+        </w:rPr>
+        <w:t xml:space="preserve">estore the </w:t>
+      </w:r>
+      <w:proofErr w:type="spellStart"/>
+      <w:r>
+        <w:rPr>
+          <w:rFonts w:ascii="Calibri" w:eastAsia="Times New Roman" w:hAnsi="Calibri" w:cs="Times New Roman"/>
+        </w:rPr>
+        <w:t>Northwind</w:t>
+      </w:r>
+      <w:proofErr w:type="spellEnd"/>
+      <w:r>
+        <w:rPr>
+          <w:rFonts w:ascii="Calibri" w:eastAsia="Times New Roman" w:hAnsi="Calibri" w:cs="Times New Roman"/>
+        </w:rPr>
+        <w:t xml:space="preserve"> database</w:t>
+      </w:r>
+    </w:p>
+    <w:p>
+      <w:pPr>
+        <w:pStyle w:val="ListParagraph"/>
         <w:numPr>
           <w:ilvl w:val="1"/>
-          <w:numId w:val="8"/>
+          <w:numId w:val="25"/>
         </w:numPr>
-        <w:spacing w:after="0" w:line="240" w:lineRule="auto"/>
-        <w:ind w:left="1080"/>
-        <w:textAlignment w:val="center"/>
         <w:rPr>
           <w:rFonts w:ascii="Times New Roman" w:eastAsia="Times New Roman" w:hAnsi="Times New Roman" w:cs="Times New Roman"/>
           <w:sz w:val="24"/>
@@ -848,22 +982,22 @@
         </w:rPr>
       </w:pPr>
       <w:r>
-        <w:rPr>
-          <w:rFonts w:ascii="Calibri" w:eastAsia="Times New Roman" w:hAnsi="Calibri" w:cs="Times New Roman"/>
-        </w:rPr>
-        <w:lastRenderedPageBreak/>
-        <w:t>Use the SQL Server Management Studio to import the DB</w:t>
-      </w:r>
-    </w:p>
-    <w:p>
-      <w:pPr>
+        <w:t>C</w:t>
+      </w:r>
+      <w:r>
+        <w:rPr>
+          <w:rFonts w:ascii="Calibri" w:eastAsia="Times New Roman" w:hAnsi="Calibri" w:cs="Times New Roman"/>
+        </w:rPr>
+        <w:t>opy the file: C:\Users\Jon\Documents\GitHub\Forerunner\Test\Northwind.bak to the default SQL Server backup folder (E.g., C:\Program Files\Microsoft SQL Server\MSSQL11.MSSQLSERVER\MSSQL\Backup)</w:t>
+      </w:r>
+    </w:p>
+    <w:p>
+      <w:pPr>
+        <w:pStyle w:val="ListParagraph"/>
         <w:numPr>
-          <w:ilvl w:val="0"/>
-          <w:numId w:val="9"/>
+          <w:ilvl w:val="1"/>
+          <w:numId w:val="25"/>
         </w:numPr>
-        <w:spacing w:after="0" w:line="240" w:lineRule="auto"/>
-        <w:ind w:left="540"/>
-        <w:textAlignment w:val="center"/>
         <w:rPr>
           <w:rFonts w:ascii="Times New Roman" w:eastAsia="Times New Roman" w:hAnsi="Times New Roman" w:cs="Times New Roman"/>
           <w:sz w:val="24"/>
@@ -874,7 +1008,39 @@
         <w:rPr>
           <w:rFonts w:ascii="Calibri" w:eastAsia="Times New Roman" w:hAnsi="Calibri" w:cs="Times New Roman"/>
         </w:rPr>
-        <w:t>Assign the SSRS "Content Manager" role to your windows account. There are two ways that have worked to set this up. If you have trouble with the first way, try the second as follows:</w:t>
+        <w:t>U</w:t>
+      </w:r>
+      <w:r>
+        <w:rPr>
+          <w:rFonts w:ascii="Calibri" w:eastAsia="Times New Roman" w:hAnsi="Calibri" w:cs="Times New Roman"/>
+        </w:rPr>
+        <w:t>se the SQL Server Management Studio to import the DB</w:t>
+      </w:r>
+    </w:p>
+    <w:p>
+      <w:pPr>
+        <w:pStyle w:val="ListParagraph"/>
+        <w:numPr>
+          <w:ilvl w:val="0"/>
+          <w:numId w:val="25"/>
+        </w:numPr>
+        <w:rPr>
+          <w:rFonts w:ascii="Times New Roman" w:eastAsia="Times New Roman" w:hAnsi="Times New Roman" w:cs="Times New Roman"/>
+          <w:sz w:val="24"/>
+          <w:szCs w:val="24"/>
+        </w:rPr>
+      </w:pPr>
+      <w:r>
+        <w:rPr>
+          <w:rFonts w:ascii="Calibri" w:eastAsia="Times New Roman" w:hAnsi="Calibri" w:cs="Times New Roman"/>
+        </w:rPr>
+        <w:t>A</w:t>
+      </w:r>
+      <w:r>
+        <w:rPr>
+          <w:rFonts w:ascii="Calibri" w:eastAsia="Times New Roman" w:hAnsi="Calibri" w:cs="Times New Roman"/>
+        </w:rPr>
+        <w:t>ssign the SSRS "Content Manager" role to your windows account. There are two ways that have worked to set this up. If you have trouble with the first way, try the second as follows:</w:t>
       </w:r>
     </w:p>
     <w:p>
@@ -936,7 +1102,7 @@
         </w:rPr>
         <w:t xml:space="preserve">Launch the Report Manager: </w:t>
       </w:r>
-      <w:hyperlink r:id="rId9" w:history="1">
+      <w:hyperlink r:id="rId11" w:history="1">
         <w:r>
           <w:rPr>
             <w:rFonts w:ascii="Calibri" w:eastAsia="Times New Roman" w:hAnsi="Calibri" w:cs="Times New Roman"/>
@@ -1157,13 +1323,11 @@
     </w:p>
     <w:p>
       <w:pPr>
+        <w:pStyle w:val="ListParagraph"/>
         <w:numPr>
           <w:ilvl w:val="0"/>
-          <w:numId w:val="12"/>
+          <w:numId w:val="11"/>
         </w:numPr>
-        <w:spacing w:after="0" w:line="240" w:lineRule="auto"/>
-        <w:ind w:left="540"/>
-        <w:textAlignment w:val="center"/>
         <w:rPr>
           <w:rFonts w:ascii="Times New Roman" w:eastAsia="Times New Roman" w:hAnsi="Times New Roman" w:cs="Times New Roman"/>
           <w:sz w:val="24"/>
@@ -1171,21 +1335,22 @@
         </w:rPr>
       </w:pPr>
       <w:r>
-        <w:rPr>
-          <w:rFonts w:ascii="Calibri" w:eastAsia="Times New Roman" w:hAnsi="Calibri" w:cs="Times New Roman"/>
-        </w:rPr>
-        <w:t>Deploy the test reports</w:t>
-      </w:r>
-    </w:p>
-    <w:p>
-      <w:pPr>
+        <w:t>D</w:t>
+      </w:r>
+      <w:r>
+        <w:rPr>
+          <w:rFonts w:ascii="Calibri" w:eastAsia="Times New Roman" w:hAnsi="Calibri" w:cs="Times New Roman"/>
+        </w:rPr>
+        <w:t>eploy the test reports</w:t>
+      </w:r>
+    </w:p>
+    <w:p>
+      <w:pPr>
+        <w:pStyle w:val="ListParagraph"/>
         <w:numPr>
-          <w:ilvl w:val="1"/>
-          <w:numId w:val="12"/>
+          <w:ilvl w:val="0"/>
+          <w:numId w:val="27"/>
         </w:numPr>
-        <w:spacing w:after="0" w:line="240" w:lineRule="auto"/>
-        <w:ind w:left="1080"/>
-        <w:textAlignment w:val="center"/>
         <w:rPr>
           <w:rFonts w:ascii="Times New Roman" w:eastAsia="Times New Roman" w:hAnsi="Times New Roman" w:cs="Times New Roman"/>
           <w:sz w:val="24"/>
@@ -1194,42 +1359,26 @@
       </w:pPr>
       <w:r>
         <w:rPr>
-          <w:rFonts w:ascii="Calibri" w:eastAsia="Times New Roman" w:hAnsi="Calibri" w:cs="Times New Roman"/>
-        </w:rPr>
-        <w:t>Make sure you have SQL Server Data Tools (SSDT) for 2010 installed</w:t>
-      </w:r>
-    </w:p>
-    <w:p>
-      <w:pPr>
-        <w:numPr>
-          <w:ilvl w:val="1"/>
-          <w:numId w:val="12"/>
-        </w:numPr>
-        <w:spacing w:after="0" w:line="240" w:lineRule="auto"/>
-        <w:ind w:left="1080"/>
-        <w:textAlignment w:val="center"/>
-        <w:rPr>
           <w:rFonts w:ascii="Times New Roman" w:eastAsia="Times New Roman" w:hAnsi="Times New Roman" w:cs="Times New Roman"/>
           <w:sz w:val="24"/>
           <w:szCs w:val="24"/>
         </w:rPr>
-      </w:pPr>
-      <w:r>
-        <w:rPr>
-          <w:rFonts w:ascii="Calibri" w:eastAsia="Times New Roman" w:hAnsi="Calibri" w:cs="Times New Roman"/>
-        </w:rPr>
-        <w:t>Open the VS 2010 SSDT project: Forerunner\Test\Test Reports 2012\Report Project1.sln</w:t>
-      </w:r>
-    </w:p>
-    <w:p>
-      <w:pPr>
+        <w:t>M</w:t>
+      </w:r>
+      <w:r>
+        <w:rPr>
+          <w:rFonts w:ascii="Calibri" w:eastAsia="Times New Roman" w:hAnsi="Calibri" w:cs="Times New Roman"/>
+        </w:rPr>
+        <w:t>ake sure you have SQL Server Data Tools (SSDT) for 2010 installed</w:t>
+      </w:r>
+    </w:p>
+    <w:p>
+      <w:pPr>
+        <w:pStyle w:val="ListParagraph"/>
         <w:numPr>
-          <w:ilvl w:val="1"/>
-          <w:numId w:val="12"/>
+          <w:ilvl w:val="0"/>
+          <w:numId w:val="27"/>
         </w:numPr>
-        <w:spacing w:after="0" w:line="240" w:lineRule="auto"/>
-        <w:ind w:left="1080"/>
-        <w:textAlignment w:val="center"/>
         <w:rPr>
           <w:rFonts w:ascii="Times New Roman" w:eastAsia="Times New Roman" w:hAnsi="Times New Roman" w:cs="Times New Roman"/>
           <w:sz w:val="24"/>
@@ -1240,46 +1389,22 @@
         <w:rPr>
           <w:rFonts w:ascii="Calibri" w:eastAsia="Times New Roman" w:hAnsi="Calibri" w:cs="Times New Roman"/>
         </w:rPr>
-        <w:t>Right click the "</w:t>
-      </w:r>
-      <w:proofErr w:type="spellStart"/>
-      <w:r>
-        <w:rPr>
-          <w:rFonts w:ascii="Calibri" w:eastAsia="Times New Roman" w:hAnsi="Calibri" w:cs="Times New Roman"/>
-        </w:rPr>
-        <w:t>Northwind</w:t>
-      </w:r>
-      <w:proofErr w:type="spellEnd"/>
-      <w:r>
-        <w:rPr>
-          <w:rFonts w:ascii="Calibri" w:eastAsia="Times New Roman" w:hAnsi="Calibri" w:cs="Times New Roman"/>
-        </w:rPr>
-        <w:t xml:space="preserve"> Test Reports" project and make sure the "</w:t>
-      </w:r>
-      <w:proofErr w:type="spellStart"/>
-      <w:r>
-        <w:rPr>
-          <w:rFonts w:ascii="Calibri" w:eastAsia="Times New Roman" w:hAnsi="Calibri" w:cs="Times New Roman"/>
-        </w:rPr>
-        <w:t>TargetServerURL</w:t>
-      </w:r>
-      <w:proofErr w:type="spellEnd"/>
-      <w:r>
-        <w:rPr>
-          <w:rFonts w:ascii="Calibri" w:eastAsia="Times New Roman" w:hAnsi="Calibri" w:cs="Times New Roman"/>
-        </w:rPr>
-        <w:t>" properly matches your machine setup (I.e., the port number may have to change) in the property pages dialog</w:t>
-      </w:r>
-    </w:p>
-    <w:p>
-      <w:pPr>
+        <w:t>O</w:t>
+      </w:r>
+      <w:r>
+        <w:rPr>
+          <w:rFonts w:ascii="Calibri" w:eastAsia="Times New Roman" w:hAnsi="Calibri" w:cs="Times New Roman"/>
+        </w:rPr>
+        <w:t>pen the VS 2010 SSDT project: Forerunner\Test\Test Reports 2012\Report Project1.sln</w:t>
+      </w:r>
+    </w:p>
+    <w:p>
+      <w:pPr>
+        <w:pStyle w:val="ListParagraph"/>
         <w:numPr>
-          <w:ilvl w:val="1"/>
-          <w:numId w:val="12"/>
+          <w:ilvl w:val="0"/>
+          <w:numId w:val="27"/>
         </w:numPr>
-        <w:spacing w:after="0" w:line="240" w:lineRule="auto"/>
-        <w:ind w:left="1080"/>
-        <w:textAlignment w:val="center"/>
         <w:rPr>
           <w:rFonts w:ascii="Times New Roman" w:eastAsia="Times New Roman" w:hAnsi="Times New Roman" w:cs="Times New Roman"/>
           <w:sz w:val="24"/>
@@ -1290,7 +1415,13 @@
         <w:rPr>
           <w:rFonts w:ascii="Calibri" w:eastAsia="Times New Roman" w:hAnsi="Calibri" w:cs="Times New Roman"/>
         </w:rPr>
-        <w:t>Right click the "</w:t>
+        <w:t>R</w:t>
+      </w:r>
+      <w:r>
+        <w:rPr>
+          <w:rFonts w:ascii="Calibri" w:eastAsia="Times New Roman" w:hAnsi="Calibri" w:cs="Times New Roman"/>
+        </w:rPr>
+        <w:t>ight click the "</w:t>
       </w:r>
       <w:proofErr w:type="spellStart"/>
       <w:r>
@@ -1304,18 +1435,30 @@
         <w:rPr>
           <w:rFonts w:ascii="Calibri" w:eastAsia="Times New Roman" w:hAnsi="Calibri" w:cs="Times New Roman"/>
         </w:rPr>
-        <w:t xml:space="preserve"> Test Reports" again and deploy the reports</w:t>
-      </w:r>
-    </w:p>
-    <w:p>
-      <w:pPr>
+        <w:t xml:space="preserve"> Test Reports" project and make sure the "</w:t>
+      </w:r>
+      <w:proofErr w:type="spellStart"/>
+      <w:r>
+        <w:rPr>
+          <w:rFonts w:ascii="Calibri" w:eastAsia="Times New Roman" w:hAnsi="Calibri" w:cs="Times New Roman"/>
+        </w:rPr>
+        <w:t>TargetServerURL</w:t>
+      </w:r>
+      <w:proofErr w:type="spellEnd"/>
+      <w:r>
+        <w:rPr>
+          <w:rFonts w:ascii="Calibri" w:eastAsia="Times New Roman" w:hAnsi="Calibri" w:cs="Times New Roman"/>
+        </w:rPr>
+        <w:t>" properly matches your machine setup (I.e., the port number may have to change) in the property pages dialog</w:t>
+      </w:r>
+    </w:p>
+    <w:p>
+      <w:pPr>
+        <w:pStyle w:val="ListParagraph"/>
         <w:numPr>
-          <w:ilvl w:val="1"/>
-          <w:numId w:val="12"/>
+          <w:ilvl w:val="0"/>
+          <w:numId w:val="27"/>
         </w:numPr>
-        <w:spacing w:after="0" w:line="240" w:lineRule="auto"/>
-        <w:ind w:left="1080"/>
-        <w:textAlignment w:val="center"/>
         <w:rPr>
           <w:rFonts w:ascii="Times New Roman" w:eastAsia="Times New Roman" w:hAnsi="Times New Roman" w:cs="Times New Roman"/>
           <w:sz w:val="24"/>
@@ -1326,333 +1469,418 @@
         <w:rPr>
           <w:rFonts w:ascii="Calibri" w:eastAsia="Times New Roman" w:hAnsi="Calibri" w:cs="Times New Roman"/>
         </w:rPr>
-        <w:t>Create the stored procedures needed by the reports:</w:t>
-      </w:r>
-    </w:p>
-    <w:p>
-      <w:pPr>
+        <w:t>R</w:t>
+      </w:r>
+      <w:r>
+        <w:rPr>
+          <w:rFonts w:ascii="Calibri" w:eastAsia="Times New Roman" w:hAnsi="Calibri" w:cs="Times New Roman"/>
+        </w:rPr>
+        <w:t>ight click the "</w:t>
+      </w:r>
+      <w:proofErr w:type="spellStart"/>
+      <w:r>
+        <w:rPr>
+          <w:rFonts w:ascii="Calibri" w:eastAsia="Times New Roman" w:hAnsi="Calibri" w:cs="Times New Roman"/>
+        </w:rPr>
+        <w:t>Northwind</w:t>
+      </w:r>
+      <w:proofErr w:type="spellEnd"/>
+      <w:r>
+        <w:rPr>
+          <w:rFonts w:ascii="Calibri" w:eastAsia="Times New Roman" w:hAnsi="Calibri" w:cs="Times New Roman"/>
+        </w:rPr>
+        <w:t xml:space="preserve"> Test Reports" again and deploy the reports</w:t>
+      </w:r>
+    </w:p>
+    <w:p>
+      <w:pPr>
+        <w:pStyle w:val="ListParagraph"/>
+        <w:numPr>
+          <w:ilvl w:val="0"/>
+          <w:numId w:val="27"/>
+        </w:numPr>
+        <w:rPr>
+          <w:rFonts w:ascii="Times New Roman" w:eastAsia="Times New Roman" w:hAnsi="Times New Roman" w:cs="Times New Roman"/>
+          <w:sz w:val="24"/>
+          <w:szCs w:val="24"/>
+        </w:rPr>
+      </w:pPr>
+      <w:r>
+        <w:rPr>
+          <w:rFonts w:ascii="Calibri" w:eastAsia="Times New Roman" w:hAnsi="Calibri" w:cs="Times New Roman"/>
+        </w:rPr>
+        <w:t>C</w:t>
+      </w:r>
+      <w:r>
+        <w:rPr>
+          <w:rFonts w:ascii="Calibri" w:eastAsia="Times New Roman" w:hAnsi="Calibri" w:cs="Times New Roman"/>
+        </w:rPr>
+        <w:t>reate the stored procedures needed by the reports:</w:t>
+      </w:r>
+    </w:p>
+    <w:p>
+      <w:pPr>
+        <w:pStyle w:val="ListParagraph"/>
+        <w:numPr>
+          <w:ilvl w:val="1"/>
+          <w:numId w:val="27"/>
+        </w:numPr>
+        <w:rPr>
+          <w:rFonts w:ascii="Times New Roman" w:eastAsia="Times New Roman" w:hAnsi="Times New Roman" w:cs="Times New Roman"/>
+          <w:sz w:val="24"/>
+          <w:szCs w:val="24"/>
+        </w:rPr>
+      </w:pPr>
+      <w:r>
+        <w:rPr>
+          <w:rFonts w:ascii="Calibri" w:eastAsia="Times New Roman" w:hAnsi="Calibri" w:cs="Times New Roman"/>
+        </w:rPr>
+        <w:t>O</w:t>
+      </w:r>
+      <w:r>
+        <w:rPr>
+          <w:rFonts w:ascii="Calibri" w:eastAsia="Times New Roman" w:hAnsi="Calibri" w:cs="Times New Roman"/>
+        </w:rPr>
+        <w:t>pen SQL Server Management Studio</w:t>
+      </w:r>
+    </w:p>
+    <w:p>
+      <w:pPr>
+        <w:pStyle w:val="ListParagraph"/>
         <w:numPr>
           <w:ilvl w:val="2"/>
-          <w:numId w:val="12"/>
+          <w:numId w:val="27"/>
+        </w:numPr>
+        <w:rPr>
+          <w:rFonts w:ascii="Times New Roman" w:eastAsia="Times New Roman" w:hAnsi="Times New Roman" w:cs="Times New Roman"/>
+          <w:sz w:val="24"/>
+          <w:szCs w:val="24"/>
+        </w:rPr>
+      </w:pPr>
+      <w:r>
+        <w:rPr>
+          <w:rFonts w:ascii="Times New Roman" w:eastAsia="Times New Roman" w:hAnsi="Times New Roman" w:cs="Times New Roman"/>
+          <w:sz w:val="24"/>
+          <w:szCs w:val="24"/>
+        </w:rPr>
+        <w:t>S</w:t>
+      </w:r>
+      <w:r>
+        <w:rPr>
+          <w:rFonts w:ascii="Calibri" w:eastAsia="Times New Roman" w:hAnsi="Calibri" w:cs="Times New Roman"/>
+        </w:rPr>
+        <w:t xml:space="preserve">elect the </w:t>
+      </w:r>
+      <w:proofErr w:type="spellStart"/>
+      <w:r>
+        <w:rPr>
+          <w:rFonts w:ascii="Calibri" w:eastAsia="Times New Roman" w:hAnsi="Calibri" w:cs="Times New Roman"/>
+        </w:rPr>
+        <w:t>Northwind</w:t>
+      </w:r>
+      <w:proofErr w:type="spellEnd"/>
+      <w:r>
+        <w:rPr>
+          <w:rFonts w:ascii="Calibri" w:eastAsia="Times New Roman" w:hAnsi="Calibri" w:cs="Times New Roman"/>
+        </w:rPr>
+        <w:t xml:space="preserve"> DB</w:t>
+      </w:r>
+    </w:p>
+    <w:p>
+      <w:pPr>
+        <w:pStyle w:val="ListParagraph"/>
+        <w:numPr>
+          <w:ilvl w:val="2"/>
+          <w:numId w:val="27"/>
+        </w:numPr>
+        <w:rPr>
+          <w:rFonts w:ascii="Times New Roman" w:eastAsia="Times New Roman" w:hAnsi="Times New Roman" w:cs="Times New Roman"/>
+          <w:sz w:val="24"/>
+          <w:szCs w:val="24"/>
+        </w:rPr>
+      </w:pPr>
+      <w:r>
+        <w:rPr>
+          <w:rFonts w:ascii="Calibri" w:eastAsia="Times New Roman" w:hAnsi="Calibri" w:cs="Times New Roman"/>
+        </w:rPr>
+        <w:t>O</w:t>
+      </w:r>
+      <w:r>
+        <w:rPr>
+          <w:rFonts w:ascii="Calibri" w:eastAsia="Times New Roman" w:hAnsi="Calibri" w:cs="Times New Roman"/>
+        </w:rPr>
+        <w:t>pen a new Query window</w:t>
+      </w:r>
+    </w:p>
+    <w:p>
+      <w:pPr>
+        <w:pStyle w:val="ListParagraph"/>
+        <w:numPr>
+          <w:ilvl w:val="2"/>
+          <w:numId w:val="27"/>
+        </w:numPr>
+        <w:rPr>
+          <w:rFonts w:ascii="Times New Roman" w:eastAsia="Times New Roman" w:hAnsi="Times New Roman" w:cs="Times New Roman"/>
+          <w:sz w:val="24"/>
+          <w:szCs w:val="24"/>
+        </w:rPr>
+      </w:pPr>
+      <w:r>
+        <w:rPr>
+          <w:rFonts w:ascii="Calibri" w:eastAsia="Times New Roman" w:hAnsi="Calibri" w:cs="Times New Roman"/>
+        </w:rPr>
+        <w:lastRenderedPageBreak/>
+        <w:t>C</w:t>
+      </w:r>
+      <w:r>
+        <w:rPr>
+          <w:rFonts w:ascii="Calibri" w:eastAsia="Times New Roman" w:hAnsi="Calibri" w:cs="Times New Roman"/>
+        </w:rPr>
+        <w:t xml:space="preserve">opy the content from the file: </w:t>
+      </w:r>
+      <w:r>
+        <w:rPr>
+          <w:rFonts w:ascii="Calibri" w:eastAsia="Times New Roman" w:hAnsi="Calibri" w:cs="Times New Roman"/>
+        </w:rPr>
+        <w:t>…</w:t>
+      </w:r>
+      <w:r>
+        <w:rPr>
+          <w:rFonts w:ascii="Calibri" w:eastAsia="Times New Roman" w:hAnsi="Calibri" w:cs="Times New Roman"/>
+        </w:rPr>
+        <w:t>\</w:t>
+      </w:r>
+      <w:proofErr w:type="spellStart"/>
+      <w:r>
+        <w:rPr>
+          <w:rFonts w:ascii="Calibri" w:eastAsia="Times New Roman" w:hAnsi="Calibri" w:cs="Times New Roman"/>
+        </w:rPr>
+        <w:t>GitHub</w:t>
+      </w:r>
+      <w:proofErr w:type="spellEnd"/>
+      <w:r>
+        <w:rPr>
+          <w:rFonts w:ascii="Calibri" w:eastAsia="Times New Roman" w:hAnsi="Calibri" w:cs="Times New Roman"/>
+        </w:rPr>
+        <w:t>\Forerunner\Test\Test Report</w:t>
+      </w:r>
+      <w:r>
+        <w:rPr>
+          <w:rFonts w:ascii="Calibri" w:eastAsia="Times New Roman" w:hAnsi="Calibri" w:cs="Times New Roman"/>
+        </w:rPr>
+        <w:t>s 2012\SimpleStoreProcedure.txt into the query window and execute the query.</w:t>
+      </w:r>
+    </w:p>
+    <w:p>
+      <w:pPr>
+        <w:pStyle w:val="ListParagraph"/>
+        <w:numPr>
+          <w:ilvl w:val="0"/>
+          <w:numId w:val="27"/>
+        </w:numPr>
+        <w:rPr>
+          <w:rFonts w:ascii="Times New Roman" w:eastAsia="Times New Roman" w:hAnsi="Times New Roman" w:cs="Times New Roman"/>
+          <w:sz w:val="24"/>
+          <w:szCs w:val="24"/>
+        </w:rPr>
+      </w:pPr>
+      <w:r>
+        <w:rPr>
+          <w:rFonts w:ascii="Calibri" w:eastAsia="Times New Roman" w:hAnsi="Calibri" w:cs="Times New Roman"/>
+        </w:rPr>
+        <w:t>A</w:t>
+      </w:r>
+      <w:r>
+        <w:rPr>
+          <w:rFonts w:ascii="Calibri" w:eastAsia="Times New Roman" w:hAnsi="Calibri" w:cs="Times New Roman"/>
+        </w:rPr>
+        <w:t>t this point you should be able to use the SSRS Report Manager and Report viewer</w:t>
+      </w:r>
+    </w:p>
+    <w:p>
+      <w:pPr>
+        <w:pStyle w:val="ListParagraph"/>
+        <w:numPr>
+          <w:ilvl w:val="1"/>
+          <w:numId w:val="27"/>
+        </w:numPr>
+        <w:rPr>
+          <w:rFonts w:ascii="Times New Roman" w:eastAsia="Times New Roman" w:hAnsi="Times New Roman" w:cs="Times New Roman"/>
+          <w:sz w:val="24"/>
+          <w:szCs w:val="24"/>
+        </w:rPr>
+      </w:pPr>
+      <w:r>
+        <w:rPr>
+          <w:rFonts w:ascii="Calibri" w:eastAsia="Times New Roman" w:hAnsi="Calibri" w:cs="Times New Roman"/>
+        </w:rPr>
+        <w:t>V</w:t>
+      </w:r>
+      <w:r>
+        <w:rPr>
+          <w:rFonts w:ascii="Calibri" w:eastAsia="Times New Roman" w:hAnsi="Calibri" w:cs="Times New Roman"/>
+        </w:rPr>
+        <w:t xml:space="preserve">erify that you can see the </w:t>
+      </w:r>
+      <w:proofErr w:type="spellStart"/>
+      <w:r>
+        <w:rPr>
+          <w:rFonts w:ascii="Calibri" w:eastAsia="Times New Roman" w:hAnsi="Calibri" w:cs="Times New Roman"/>
+        </w:rPr>
+        <w:t>Northwind</w:t>
+      </w:r>
+      <w:proofErr w:type="spellEnd"/>
+      <w:r>
+        <w:rPr>
+          <w:rFonts w:ascii="Calibri" w:eastAsia="Times New Roman" w:hAnsi="Calibri" w:cs="Times New Roman"/>
+        </w:rPr>
+        <w:t xml:space="preserve"> DB and the deployed reports</w:t>
+      </w:r>
+    </w:p>
+    <w:p>
+      <w:pPr>
+        <w:pStyle w:val="Heading1"/>
+        <w:rPr>
+          <w:rFonts w:eastAsia="Times New Roman"/>
+        </w:rPr>
+      </w:pPr>
+      <w:r>
+        <w:rPr>
+          <w:rFonts w:eastAsia="Times New Roman"/>
+        </w:rPr>
+        <w:t xml:space="preserve">Forerunner Report Manager </w:t>
+      </w:r>
+      <w:r>
+        <w:rPr>
+          <w:rFonts w:eastAsia="Times New Roman"/>
+        </w:rPr>
+        <w:t>Configuration</w:t>
+      </w:r>
+      <w:r>
+        <w:rPr>
+          <w:rFonts w:eastAsia="Times New Roman"/>
+        </w:rPr>
+        <w:t>:</w:t>
+      </w:r>
+    </w:p>
+    <w:p>
+      <w:pPr>
+        <w:pStyle w:val="ListParagraph"/>
+        <w:numPr>
+          <w:ilvl w:val="0"/>
+          <w:numId w:val="28"/>
+        </w:numPr>
+        <w:rPr>
+          <w:rFonts w:ascii="Calibri" w:eastAsia="Times New Roman" w:hAnsi="Calibri" w:cs="Times New Roman"/>
+        </w:rPr>
+      </w:pPr>
+      <w:r>
+        <w:t>A</w:t>
+      </w:r>
+      <w:r>
+        <w:rPr>
+          <w:rFonts w:ascii="Calibri" w:eastAsia="Times New Roman" w:hAnsi="Calibri" w:cs="Times New Roman"/>
+        </w:rPr>
+        <w:t>ssign</w:t>
+      </w:r>
+      <w:r>
+        <w:rPr>
+          <w:rFonts w:ascii="Calibri" w:eastAsia="Times New Roman" w:hAnsi="Calibri" w:cs="Times New Roman"/>
+        </w:rPr>
+        <w:t xml:space="preserve"> permissions </w:t>
+      </w:r>
+      <w:r>
+        <w:rPr>
+          <w:rFonts w:ascii="Calibri" w:eastAsia="Times New Roman" w:hAnsi="Calibri" w:cs="Times New Roman"/>
+        </w:rPr>
+        <w:t xml:space="preserve">for external users to have access </w:t>
+      </w:r>
+      <w:r>
+        <w:rPr>
+          <w:rFonts w:ascii="Calibri" w:eastAsia="Times New Roman" w:hAnsi="Calibri" w:cs="Times New Roman"/>
+        </w:rPr>
+        <w:t>to the IP / Port you will be using via the following command:</w:t>
+      </w:r>
+    </w:p>
+    <w:p>
+      <w:pPr>
+        <w:spacing w:after="0" w:line="240" w:lineRule="auto"/>
+        <w:ind w:left="720"/>
+        <w:textAlignment w:val="center"/>
+        <w:rPr>
+          <w:rFonts w:ascii="Calibri" w:eastAsia="Times New Roman" w:hAnsi="Calibri" w:cs="Times New Roman"/>
+        </w:rPr>
+      </w:pPr>
+      <w:proofErr w:type="spellStart"/>
+      <w:proofErr w:type="gramStart"/>
+      <w:r>
+        <w:t>netsh</w:t>
+      </w:r>
+      <w:proofErr w:type="spellEnd"/>
+      <w:proofErr w:type="gramEnd"/>
+      <w:r>
+        <w:t xml:space="preserve"> http add </w:t>
+      </w:r>
+      <w:proofErr w:type="spellStart"/>
+      <w:r>
+        <w:t>urlacl</w:t>
+      </w:r>
+      <w:proofErr w:type="spellEnd"/>
+      <w:r>
+        <w:t xml:space="preserve"> </w:t>
+      </w:r>
+      <w:proofErr w:type="spellStart"/>
+      <w:r>
+        <w:t>url</w:t>
+      </w:r>
+      <w:proofErr w:type="spellEnd"/>
+      <w:r>
+        <w:t>=http://192.168.1.20:9000/ user=</w:t>
+      </w:r>
+      <w:r>
+        <w:t>everyone</w:t>
+      </w:r>
+      <w:r>
+        <w:rPr>
+          <w:rFonts w:ascii="Calibri" w:eastAsia="Times New Roman" w:hAnsi="Calibri" w:cs="Times New Roman"/>
+        </w:rPr>
+        <w:t xml:space="preserve"> </w:t>
+      </w:r>
+    </w:p>
+    <w:p>
+      <w:pPr>
+        <w:spacing w:after="0" w:line="240" w:lineRule="auto"/>
+        <w:ind w:left="720"/>
+        <w:textAlignment w:val="center"/>
+        <w:rPr>
+          <w:rFonts w:ascii="Calibri" w:eastAsia="Times New Roman" w:hAnsi="Calibri" w:cs="Times New Roman"/>
+        </w:rPr>
+      </w:pPr>
+    </w:p>
+    <w:p>
+      <w:pPr>
+        <w:pStyle w:val="ListParagraph"/>
+        <w:numPr>
+          <w:ilvl w:val="0"/>
+          <w:numId w:val="28"/>
         </w:numPr>
         <w:spacing w:after="0" w:line="240" w:lineRule="auto"/>
         <w:textAlignment w:val="center"/>
         <w:rPr>
-          <w:rFonts w:ascii="Times New Roman" w:eastAsia="Times New Roman" w:hAnsi="Times New Roman" w:cs="Times New Roman"/>
-          <w:sz w:val="24"/>
-          <w:szCs w:val="24"/>
-        </w:rPr>
-      </w:pPr>
-      <w:r>
-        <w:rPr>
-          <w:rFonts w:ascii="Calibri" w:eastAsia="Times New Roman" w:hAnsi="Calibri" w:cs="Times New Roman"/>
-        </w:rPr>
-        <w:t>Open SQL Server Management Studio</w:t>
-      </w:r>
-    </w:p>
-    <w:p>
-      <w:pPr>
-        <w:numPr>
-          <w:ilvl w:val="3"/>
-          <w:numId w:val="12"/>
-        </w:numPr>
-        <w:spacing w:after="0" w:line="240" w:lineRule="auto"/>
-        <w:textAlignment w:val="center"/>
-        <w:rPr>
-          <w:rFonts w:ascii="Times New Roman" w:eastAsia="Times New Roman" w:hAnsi="Times New Roman" w:cs="Times New Roman"/>
-          <w:sz w:val="24"/>
-          <w:szCs w:val="24"/>
-        </w:rPr>
-      </w:pPr>
-      <w:r>
-        <w:rPr>
-          <w:rFonts w:ascii="Calibri" w:eastAsia="Times New Roman" w:hAnsi="Calibri" w:cs="Times New Roman"/>
-        </w:rPr>
-        <w:t xml:space="preserve">Select the </w:t>
-      </w:r>
-      <w:proofErr w:type="spellStart"/>
-      <w:r>
-        <w:rPr>
-          <w:rFonts w:ascii="Calibri" w:eastAsia="Times New Roman" w:hAnsi="Calibri" w:cs="Times New Roman"/>
-        </w:rPr>
-        <w:t>Northwind</w:t>
-      </w:r>
-      <w:proofErr w:type="spellEnd"/>
-      <w:r>
-        <w:rPr>
-          <w:rFonts w:ascii="Calibri" w:eastAsia="Times New Roman" w:hAnsi="Calibri" w:cs="Times New Roman"/>
-        </w:rPr>
-        <w:t xml:space="preserve"> DB</w:t>
-      </w:r>
-    </w:p>
-    <w:p>
-      <w:pPr>
-        <w:numPr>
-          <w:ilvl w:val="3"/>
-          <w:numId w:val="12"/>
-        </w:numPr>
-        <w:spacing w:after="0" w:line="240" w:lineRule="auto"/>
-        <w:textAlignment w:val="center"/>
-        <w:rPr>
-          <w:rFonts w:ascii="Times New Roman" w:eastAsia="Times New Roman" w:hAnsi="Times New Roman" w:cs="Times New Roman"/>
-          <w:sz w:val="24"/>
-          <w:szCs w:val="24"/>
-        </w:rPr>
-      </w:pPr>
-      <w:r>
-        <w:rPr>
-          <w:rFonts w:ascii="Calibri" w:eastAsia="Times New Roman" w:hAnsi="Calibri" w:cs="Times New Roman"/>
-        </w:rPr>
-        <w:t>Open a new Query window</w:t>
-      </w:r>
-    </w:p>
-    <w:p>
-      <w:pPr>
-        <w:numPr>
-          <w:ilvl w:val="3"/>
-          <w:numId w:val="12"/>
-        </w:numPr>
-        <w:spacing w:after="0" w:line="240" w:lineRule="auto"/>
-        <w:textAlignment w:val="center"/>
-        <w:rPr>
-          <w:rFonts w:ascii="Times New Roman" w:eastAsia="Times New Roman" w:hAnsi="Times New Roman" w:cs="Times New Roman"/>
-          <w:sz w:val="24"/>
-          <w:szCs w:val="24"/>
-        </w:rPr>
-      </w:pPr>
-      <w:r>
-        <w:rPr>
-          <w:rFonts w:ascii="Calibri" w:eastAsia="Times New Roman" w:hAnsi="Calibri" w:cs="Times New Roman"/>
-        </w:rPr>
-        <w:t xml:space="preserve">Copy the content from the file: </w:t>
-      </w:r>
-      <w:r>
-        <w:rPr>
-          <w:rFonts w:ascii="Calibri" w:eastAsia="Times New Roman" w:hAnsi="Calibri" w:cs="Times New Roman"/>
-        </w:rPr>
-        <w:t>…</w:t>
-      </w:r>
-      <w:r>
-        <w:rPr>
-          <w:rFonts w:ascii="Calibri" w:eastAsia="Times New Roman" w:hAnsi="Calibri" w:cs="Times New Roman"/>
-        </w:rPr>
-        <w:t>\</w:t>
-      </w:r>
-      <w:proofErr w:type="spellStart"/>
-      <w:r>
-        <w:rPr>
-          <w:rFonts w:ascii="Calibri" w:eastAsia="Times New Roman" w:hAnsi="Calibri" w:cs="Times New Roman"/>
-        </w:rPr>
-        <w:t>GitHub</w:t>
-      </w:r>
-      <w:proofErr w:type="spellEnd"/>
-      <w:r>
-        <w:rPr>
-          <w:rFonts w:ascii="Calibri" w:eastAsia="Times New Roman" w:hAnsi="Calibri" w:cs="Times New Roman"/>
-        </w:rPr>
-        <w:t>\Forerunner\Test\Test Report</w:t>
-      </w:r>
-      <w:r>
-        <w:rPr>
-          <w:rFonts w:ascii="Calibri" w:eastAsia="Times New Roman" w:hAnsi="Calibri" w:cs="Times New Roman"/>
-        </w:rPr>
-        <w:t>s 2012\SimpleStoreProcedure.txt into the query window and execute the query.</w:t>
-      </w:r>
-    </w:p>
-    <w:p>
-      <w:pPr>
-        <w:numPr>
-          <w:ilvl w:val="1"/>
-          <w:numId w:val="12"/>
-        </w:numPr>
-        <w:spacing w:after="0" w:line="240" w:lineRule="auto"/>
-        <w:ind w:left="1080"/>
-        <w:textAlignment w:val="center"/>
-        <w:rPr>
-          <w:rFonts w:ascii="Times New Roman" w:eastAsia="Times New Roman" w:hAnsi="Times New Roman" w:cs="Times New Roman"/>
-          <w:sz w:val="24"/>
-          <w:szCs w:val="24"/>
-        </w:rPr>
-      </w:pPr>
-      <w:r>
-        <w:rPr>
-          <w:rFonts w:ascii="Calibri" w:eastAsia="Times New Roman" w:hAnsi="Calibri" w:cs="Times New Roman"/>
-        </w:rPr>
-        <w:t>At this point you should be able to use the SSRS Report Manager and Report viewer</w:t>
-      </w:r>
-    </w:p>
-    <w:p>
-      <w:pPr>
-        <w:numPr>
-          <w:ilvl w:val="2"/>
-          <w:numId w:val="12"/>
-        </w:numPr>
-        <w:spacing w:after="0" w:line="240" w:lineRule="auto"/>
-        <w:ind w:left="1620"/>
-        <w:textAlignment w:val="center"/>
-        <w:rPr>
-          <w:rFonts w:ascii="Times New Roman" w:eastAsia="Times New Roman" w:hAnsi="Times New Roman" w:cs="Times New Roman"/>
-          <w:sz w:val="24"/>
-          <w:szCs w:val="24"/>
-        </w:rPr>
-      </w:pPr>
-      <w:r>
-        <w:rPr>
-          <w:rFonts w:ascii="Calibri" w:eastAsia="Times New Roman" w:hAnsi="Calibri" w:cs="Times New Roman"/>
-        </w:rPr>
-        <w:t xml:space="preserve">Verify that you can see the </w:t>
-      </w:r>
-      <w:proofErr w:type="spellStart"/>
-      <w:r>
-        <w:rPr>
-          <w:rFonts w:ascii="Calibri" w:eastAsia="Times New Roman" w:hAnsi="Calibri" w:cs="Times New Roman"/>
-        </w:rPr>
-        <w:t>Northwind</w:t>
-      </w:r>
-      <w:proofErr w:type="spellEnd"/>
-      <w:r>
-        <w:rPr>
-          <w:rFonts w:ascii="Calibri" w:eastAsia="Times New Roman" w:hAnsi="Calibri" w:cs="Times New Roman"/>
-        </w:rPr>
-        <w:t xml:space="preserve"> DB and the deployed reports</w:t>
-      </w:r>
-    </w:p>
-    <w:p>
-      <w:pPr>
-        <w:pStyle w:val="Heading1"/>
-        <w:rPr>
-          <w:rFonts w:eastAsia="Times New Roman"/>
-        </w:rPr>
-      </w:pPr>
-      <w:r>
-        <w:rPr>
-          <w:rFonts w:eastAsia="Times New Roman"/>
-        </w:rPr>
-        <w:t xml:space="preserve">Forerunner Report Manager </w:t>
-      </w:r>
-      <w:r>
-        <w:rPr>
-          <w:rFonts w:eastAsia="Times New Roman"/>
-        </w:rPr>
-        <w:t>Configuration</w:t>
-      </w:r>
-      <w:r>
-        <w:rPr>
-          <w:rFonts w:eastAsia="Times New Roman"/>
-        </w:rPr>
-        <w:t>:</w:t>
-      </w:r>
-    </w:p>
-    <w:p>
-      <w:pPr>
-        <w:pStyle w:val="ListParagraph"/>
-        <w:numPr>
-          <w:ilvl w:val="0"/>
-          <w:numId w:val="17"/>
-        </w:numPr>
-        <w:spacing w:after="0" w:line="240" w:lineRule="auto"/>
-        <w:rPr>
-          <w:rFonts w:ascii="Calibri" w:eastAsia="Times New Roman" w:hAnsi="Calibri" w:cs="Times New Roman"/>
-        </w:rPr>
-      </w:pPr>
-      <w:r>
-        <w:rPr>
-          <w:rFonts w:ascii="Calibri" w:eastAsia="Times New Roman" w:hAnsi="Calibri" w:cs="Times New Roman"/>
-        </w:rPr>
-        <w:t>Assign</w:t>
-      </w:r>
-      <w:r>
-        <w:rPr>
-          <w:rFonts w:ascii="Calibri" w:eastAsia="Times New Roman" w:hAnsi="Calibri" w:cs="Times New Roman"/>
-        </w:rPr>
-        <w:t xml:space="preserve"> permissions </w:t>
-      </w:r>
-      <w:r>
-        <w:rPr>
-          <w:rFonts w:ascii="Calibri" w:eastAsia="Times New Roman" w:hAnsi="Calibri" w:cs="Times New Roman"/>
-        </w:rPr>
-        <w:t xml:space="preserve">for external users to have access </w:t>
-      </w:r>
-      <w:r>
-        <w:rPr>
-          <w:rFonts w:ascii="Calibri" w:eastAsia="Times New Roman" w:hAnsi="Calibri" w:cs="Times New Roman"/>
-        </w:rPr>
-        <w:t>to the IP / Port you will be using via the following command:</w:t>
-      </w:r>
-    </w:p>
-    <w:p>
-      <w:pPr>
-        <w:spacing w:after="0" w:line="240" w:lineRule="auto"/>
-        <w:ind w:left="720"/>
-        <w:textAlignment w:val="center"/>
-        <w:rPr>
-          <w:rFonts w:ascii="Calibri" w:eastAsia="Times New Roman" w:hAnsi="Calibri" w:cs="Times New Roman"/>
-        </w:rPr>
-      </w:pPr>
-      <w:proofErr w:type="spellStart"/>
-      <w:proofErr w:type="gramStart"/>
-      <w:r>
-        <w:t>netsh</w:t>
-      </w:r>
-      <w:proofErr w:type="spellEnd"/>
-      <w:proofErr w:type="gramEnd"/>
-      <w:r>
-        <w:t xml:space="preserve"> http add </w:t>
-      </w:r>
-      <w:proofErr w:type="spellStart"/>
-      <w:r>
-        <w:t>urlacl</w:t>
-      </w:r>
-      <w:proofErr w:type="spellEnd"/>
-      <w:r>
-        <w:t xml:space="preserve"> </w:t>
-      </w:r>
-      <w:proofErr w:type="spellStart"/>
-      <w:r>
-        <w:t>url</w:t>
-      </w:r>
-      <w:proofErr w:type="spellEnd"/>
-      <w:r>
-        <w:t>=http://192.168.1.20:9000/ user=</w:t>
-      </w:r>
-      <w:r>
-        <w:t>everyone</w:t>
-      </w:r>
-      <w:r>
-        <w:rPr>
-          <w:rFonts w:ascii="Calibri" w:eastAsia="Times New Roman" w:hAnsi="Calibri" w:cs="Times New Roman"/>
-        </w:rPr>
-        <w:t xml:space="preserve"> </w:t>
-      </w:r>
-    </w:p>
-    <w:p>
-      <w:pPr>
-        <w:spacing w:after="0" w:line="240" w:lineRule="auto"/>
-        <w:ind w:left="720"/>
-        <w:textAlignment w:val="center"/>
-        <w:rPr>
-          <w:rFonts w:ascii="Calibri" w:eastAsia="Times New Roman" w:hAnsi="Calibri" w:cs="Times New Roman"/>
-        </w:rPr>
-      </w:pPr>
-    </w:p>
-    <w:p>
-      <w:pPr>
-        <w:pStyle w:val="ListParagraph"/>
-        <w:numPr>
-          <w:ilvl w:val="0"/>
-          <w:numId w:val="17"/>
-        </w:numPr>
-        <w:spacing w:after="0" w:line="240" w:lineRule="auto"/>
-        <w:textAlignment w:val="center"/>
-        <w:rPr>
-          <w:rFonts w:ascii="Calibri" w:eastAsia="Times New Roman" w:hAnsi="Calibri" w:cs="Times New Roman"/>
-        </w:rPr>
-      </w:pPr>
-      <w:r>
-        <w:rPr>
-          <w:rFonts w:ascii="Calibri" w:eastAsia="Times New Roman" w:hAnsi="Calibri" w:cs="Times New Roman"/>
-        </w:rPr>
-        <w:t xml:space="preserve">Edit the file under the </w:t>
+          <w:rFonts w:ascii="Calibri" w:eastAsia="Times New Roman" w:hAnsi="Calibri" w:cs="Times New Roman"/>
+        </w:rPr>
+      </w:pPr>
+      <w:r>
+        <w:rPr>
+          <w:rFonts w:ascii="Calibri" w:eastAsia="Times New Roman" w:hAnsi="Calibri" w:cs="Times New Roman"/>
+        </w:rPr>
+        <w:t>E</w:t>
+      </w:r>
+      <w:r>
+        <w:rPr>
+          <w:rFonts w:ascii="Calibri" w:eastAsia="Times New Roman" w:hAnsi="Calibri" w:cs="Times New Roman"/>
+        </w:rPr>
+        <w:t xml:space="preserve">dit the file under the </w:t>
       </w:r>
       <w:r>
         <w:rPr>
@@ -2321,7 +2549,6 @@
           <w:szCs w:val="19"/>
           <w:highlight w:val="white"/>
         </w:rPr>
-        <w:lastRenderedPageBreak/>
         <w:t xml:space="preserve">            &lt;</w:t>
       </w:r>
       <w:proofErr w:type="gramStart"/>
@@ -2810,7 +3037,7 @@
     </w:p>
     <w:p>
       <w:pPr>
-        <w:ind w:left="540"/>
+        <w:ind w:left="540" w:firstLine="180"/>
         <w:rPr>
           <w:rFonts w:ascii="Calibri" w:hAnsi="Calibri"/>
           <w:highlight w:val="white"/>
@@ -2847,7 +3074,7 @@
     </w:p>
     <w:p>
       <w:pPr>
-        <w:ind w:left="540"/>
+        <w:ind w:left="540" w:firstLine="180"/>
         <w:rPr>
           <w:rFonts w:ascii="Calibri" w:hAnsi="Calibri"/>
           <w:highlight w:val="white"/>
@@ -3604,10 +3831,8 @@
         <w:pStyle w:val="ListParagraph"/>
         <w:numPr>
           <w:ilvl w:val="0"/>
-          <w:numId w:val="17"/>
+          <w:numId w:val="28"/>
         </w:numPr>
-        <w:spacing w:after="0" w:line="240" w:lineRule="auto"/>
-        <w:textAlignment w:val="center"/>
         <w:rPr>
           <w:rFonts w:ascii="Calibri" w:eastAsia="Times New Roman" w:hAnsi="Calibri" w:cs="Times New Roman"/>
           <w:sz w:val="24"/>
@@ -3616,9 +3841,16 @@
       </w:pPr>
       <w:r>
         <w:rPr>
-          <w:rFonts w:ascii="Calibri" w:eastAsia="Times New Roman" w:hAnsi="Calibri" w:cs="Times New Roman"/>
-        </w:rPr>
-        <w:t>Open the solution</w:t>
+          <w:rFonts w:ascii="Calibri" w:hAnsi="Calibri"/>
+          <w:highlight w:val="white"/>
+        </w:rPr>
+        <w:t>O</w:t>
+      </w:r>
+      <w:r>
+        <w:rPr>
+          <w:rFonts w:ascii="Calibri" w:eastAsia="Times New Roman" w:hAnsi="Calibri" w:cs="Times New Roman"/>
+        </w:rPr>
+        <w:t>pen the solution</w:t>
       </w:r>
       <w:r>
         <w:rPr>
@@ -3674,6 +3906,7 @@
         <w:rPr>
           <w:rFonts w:ascii="Calibri" w:eastAsia="Times New Roman" w:hAnsi="Calibri" w:cs="Times New Roman"/>
         </w:rPr>
+        <w:lastRenderedPageBreak/>
         <w:t>Se</w:t>
       </w:r>
       <w:r>
@@ -4313,6 +4546,245 @@
           <w:sz w:val="19"/>
           <w:szCs w:val="19"/>
           <w:highlight w:val="white"/>
+        </w:rPr>
+      </w:pPr>
+    </w:p>
+    <w:p>
+      <w:pPr>
+        <w:pStyle w:val="ListParagraph"/>
+        <w:numPr>
+          <w:ilvl w:val="0"/>
+          <w:numId w:val="28"/>
+        </w:numPr>
+        <w:autoSpaceDE w:val="0"/>
+        <w:autoSpaceDN w:val="0"/>
+        <w:adjustRightInd w:val="0"/>
+        <w:spacing w:after="0" w:line="240" w:lineRule="auto"/>
+        <w:rPr>
+          <w:rFonts w:ascii="Times New Roman" w:eastAsia="Times New Roman" w:hAnsi="Times New Roman" w:cs="Times New Roman"/>
+          <w:sz w:val="24"/>
+          <w:szCs w:val="24"/>
+        </w:rPr>
+      </w:pPr>
+      <w:r>
+        <w:rPr>
+          <w:rFonts w:ascii="Consolas" w:hAnsi="Consolas" w:cs="Consolas"/>
+          <w:color w:val="000000"/>
+          <w:sz w:val="19"/>
+          <w:szCs w:val="19"/>
+          <w:highlight w:val="white"/>
+        </w:rPr>
+        <w:t>C</w:t>
+      </w:r>
+      <w:r>
+        <w:rPr>
+          <w:rFonts w:ascii="Calibri" w:eastAsia="Times New Roman" w:hAnsi="Calibri" w:cs="Times New Roman"/>
+        </w:rPr>
+        <w:t>reate and provision a local windows test account</w:t>
+      </w:r>
+    </w:p>
+    <w:p>
+      <w:pPr>
+        <w:pStyle w:val="ListParagraph"/>
+        <w:numPr>
+          <w:ilvl w:val="1"/>
+          <w:numId w:val="28"/>
+        </w:numPr>
+        <w:autoSpaceDE w:val="0"/>
+        <w:autoSpaceDN w:val="0"/>
+        <w:adjustRightInd w:val="0"/>
+        <w:spacing w:after="0" w:line="240" w:lineRule="auto"/>
+        <w:rPr>
+          <w:rFonts w:ascii="Times New Roman" w:eastAsia="Times New Roman" w:hAnsi="Times New Roman" w:cs="Times New Roman"/>
+          <w:sz w:val="24"/>
+          <w:szCs w:val="24"/>
+        </w:rPr>
+      </w:pPr>
+      <w:r>
+        <w:rPr>
+          <w:rFonts w:ascii="Consolas" w:hAnsi="Consolas" w:cs="Consolas"/>
+          <w:color w:val="000000"/>
+          <w:sz w:val="19"/>
+          <w:szCs w:val="19"/>
+        </w:rPr>
+        <w:t>C</w:t>
+      </w:r>
+      <w:r>
+        <w:rPr>
+          <w:rFonts w:ascii="Calibri" w:eastAsia="Times New Roman" w:hAnsi="Calibri" w:cs="Times New Roman"/>
+        </w:rPr>
+        <w:t xml:space="preserve">reate a windows user in the local domain with the values of the keys: </w:t>
+      </w:r>
+      <w:proofErr w:type="spellStart"/>
+      <w:r>
+        <w:rPr>
+          <w:rFonts w:ascii="Calibri" w:eastAsia="Times New Roman" w:hAnsi="Calibri" w:cs="Times New Roman"/>
+        </w:rPr>
+        <w:t>ForeRunner.TestAccount</w:t>
+      </w:r>
+      <w:proofErr w:type="spellEnd"/>
+      <w:r>
+        <w:rPr>
+          <w:rFonts w:ascii="Calibri" w:eastAsia="Times New Roman" w:hAnsi="Calibri" w:cs="Times New Roman"/>
+        </w:rPr>
+        <w:t xml:space="preserve"> and </w:t>
+      </w:r>
+      <w:proofErr w:type="spellStart"/>
+      <w:r>
+        <w:rPr>
+          <w:rFonts w:ascii="Calibri" w:eastAsia="Times New Roman" w:hAnsi="Calibri" w:cs="Times New Roman"/>
+        </w:rPr>
+        <w:t>ForeRunner.TestAccountPWD</w:t>
+      </w:r>
+      <w:proofErr w:type="spellEnd"/>
+      <w:r>
+        <w:rPr>
+          <w:rFonts w:ascii="Calibri" w:eastAsia="Times New Roman" w:hAnsi="Calibri" w:cs="Times New Roman"/>
+        </w:rPr>
+        <w:t>.</w:t>
+      </w:r>
+    </w:p>
+    <w:p>
+      <w:pPr>
+        <w:pStyle w:val="ListParagraph"/>
+        <w:numPr>
+          <w:ilvl w:val="1"/>
+          <w:numId w:val="28"/>
+        </w:numPr>
+        <w:autoSpaceDE w:val="0"/>
+        <w:autoSpaceDN w:val="0"/>
+        <w:adjustRightInd w:val="0"/>
+        <w:spacing w:after="0" w:line="240" w:lineRule="auto"/>
+        <w:rPr>
+          <w:rFonts w:ascii="Times New Roman" w:eastAsia="Times New Roman" w:hAnsi="Times New Roman" w:cs="Times New Roman"/>
+          <w:sz w:val="24"/>
+          <w:szCs w:val="24"/>
+        </w:rPr>
+      </w:pPr>
+      <w:r>
+        <w:rPr>
+          <w:rFonts w:ascii="Consolas" w:hAnsi="Consolas" w:cs="Consolas"/>
+          <w:color w:val="000000"/>
+          <w:sz w:val="19"/>
+          <w:szCs w:val="19"/>
+        </w:rPr>
+        <w:t>A</w:t>
+      </w:r>
+      <w:r>
+        <w:rPr>
+          <w:rFonts w:ascii="Calibri" w:eastAsia="Times New Roman" w:hAnsi="Calibri" w:cs="Times New Roman"/>
+        </w:rPr>
+        <w:t>ssign the "Browser</w:t>
+      </w:r>
+      <w:r>
+        <w:rPr>
+          <w:rFonts w:ascii="Calibri" w:eastAsia="Times New Roman" w:hAnsi="Calibri" w:cs="Times New Roman"/>
+        </w:rPr>
+        <w:t xml:space="preserve"> and content manager</w:t>
+      </w:r>
+      <w:r>
+        <w:rPr>
+          <w:rFonts w:ascii="Calibri" w:eastAsia="Times New Roman" w:hAnsi="Calibri" w:cs="Times New Roman"/>
+        </w:rPr>
+        <w:t>" role</w:t>
+      </w:r>
+      <w:r>
+        <w:rPr>
+          <w:rFonts w:ascii="Calibri" w:eastAsia="Times New Roman" w:hAnsi="Calibri" w:cs="Times New Roman"/>
+        </w:rPr>
+        <w:t>s</w:t>
+      </w:r>
+      <w:r>
+        <w:rPr>
+          <w:rFonts w:ascii="Calibri" w:eastAsia="Times New Roman" w:hAnsi="Calibri" w:cs="Times New Roman"/>
+        </w:rPr>
+        <w:t xml:space="preserve"> to the </w:t>
+      </w:r>
+      <w:proofErr w:type="spellStart"/>
+      <w:r>
+        <w:rPr>
+          <w:rFonts w:ascii="Calibri" w:eastAsia="Times New Roman" w:hAnsi="Calibri" w:cs="Times New Roman"/>
+        </w:rPr>
+        <w:t>TestAccount</w:t>
+      </w:r>
+      <w:proofErr w:type="spellEnd"/>
+      <w:r>
+        <w:rPr>
+          <w:rFonts w:ascii="Calibri" w:eastAsia="Times New Roman" w:hAnsi="Calibri" w:cs="Times New Roman"/>
+        </w:rPr>
+        <w:t xml:space="preserve"> user</w:t>
+      </w:r>
+    </w:p>
+    <w:p>
+      <w:pPr>
+        <w:pStyle w:val="ListParagraph"/>
+        <w:numPr>
+          <w:ilvl w:val="0"/>
+          <w:numId w:val="14"/>
+        </w:numPr>
+        <w:autoSpaceDE w:val="0"/>
+        <w:autoSpaceDN w:val="0"/>
+        <w:adjustRightInd w:val="0"/>
+        <w:spacing w:after="0" w:line="240" w:lineRule="auto"/>
+        <w:textAlignment w:val="center"/>
+        <w:rPr>
+          <w:rFonts w:ascii="Times New Roman" w:eastAsia="Times New Roman" w:hAnsi="Times New Roman" w:cs="Times New Roman"/>
+          <w:sz w:val="24"/>
+          <w:szCs w:val="24"/>
+        </w:rPr>
+      </w:pPr>
+      <w:r>
+        <w:rPr>
+          <w:rFonts w:ascii="Consolas" w:hAnsi="Consolas" w:cs="Consolas"/>
+          <w:color w:val="000000"/>
+          <w:sz w:val="19"/>
+          <w:szCs w:val="19"/>
+        </w:rPr>
+        <w:t>S</w:t>
+      </w:r>
+      <w:r>
+        <w:rPr>
+          <w:rFonts w:ascii="Calibri" w:eastAsia="Times New Roman" w:hAnsi="Calibri" w:cs="Times New Roman"/>
+        </w:rPr>
+        <w:t>et the permissions on the folder: …\</w:t>
+      </w:r>
+      <w:proofErr w:type="spellStart"/>
+      <w:r>
+        <w:rPr>
+          <w:rFonts w:ascii="Calibri" w:eastAsia="Times New Roman" w:hAnsi="Calibri" w:cs="Times New Roman"/>
+        </w:rPr>
+        <w:t>ReportManagerMVC</w:t>
+      </w:r>
+      <w:proofErr w:type="spellEnd"/>
+      <w:r>
+        <w:rPr>
+          <w:rFonts w:ascii="Calibri" w:eastAsia="Times New Roman" w:hAnsi="Calibri" w:cs="Times New Roman"/>
+        </w:rPr>
+        <w:t>\</w:t>
+      </w:r>
+      <w:proofErr w:type="spellStart"/>
+      <w:r>
+        <w:rPr>
+          <w:rFonts w:ascii="Calibri" w:eastAsia="Times New Roman" w:hAnsi="Calibri" w:cs="Times New Roman"/>
+        </w:rPr>
+        <w:t>ReportManager</w:t>
+      </w:r>
+      <w:proofErr w:type="spellEnd"/>
+      <w:r>
+        <w:rPr>
+          <w:rFonts w:ascii="Calibri" w:eastAsia="Times New Roman" w:hAnsi="Calibri" w:cs="Times New Roman"/>
+        </w:rPr>
+        <w:t xml:space="preserve"> so that everyone has all permissions.</w:t>
+      </w:r>
+    </w:p>
+    <w:p>
+      <w:pPr>
+        <w:spacing w:after="0" w:line="240" w:lineRule="auto"/>
+        <w:textAlignment w:val="center"/>
+        <w:rPr>
+          <w:rFonts w:ascii="Times New Roman" w:eastAsia="Times New Roman" w:hAnsi="Times New Roman" w:cs="Times New Roman"/>
+          <w:sz w:val="24"/>
+          <w:szCs w:val="24"/>
         </w:rPr>
       </w:pPr>
     </w:p>
@@ -4335,220 +4807,9 @@
         <w:rPr>
           <w:rFonts w:ascii="Calibri" w:eastAsia="Times New Roman" w:hAnsi="Calibri" w:cs="Times New Roman"/>
         </w:rPr>
-        <w:t>Create and provision a local windows test account</w:t>
-      </w:r>
-    </w:p>
-    <w:p>
-      <w:pPr>
-        <w:numPr>
-          <w:ilvl w:val="1"/>
-          <w:numId w:val="14"/>
-        </w:numPr>
-        <w:spacing w:after="0" w:line="240" w:lineRule="auto"/>
-        <w:textAlignment w:val="center"/>
-        <w:rPr>
-          <w:rFonts w:ascii="Times New Roman" w:eastAsia="Times New Roman" w:hAnsi="Times New Roman" w:cs="Times New Roman"/>
-          <w:sz w:val="24"/>
-          <w:szCs w:val="24"/>
-        </w:rPr>
-      </w:pPr>
-      <w:r>
-        <w:rPr>
-          <w:rFonts w:ascii="Calibri" w:eastAsia="Times New Roman" w:hAnsi="Calibri" w:cs="Times New Roman"/>
-        </w:rPr>
-        <w:t xml:space="preserve">Create a windows user in the local domain with the values of the keys: </w:t>
-      </w:r>
-      <w:proofErr w:type="spellStart"/>
-      <w:r>
-        <w:rPr>
-          <w:rFonts w:ascii="Calibri" w:eastAsia="Times New Roman" w:hAnsi="Calibri" w:cs="Times New Roman"/>
-        </w:rPr>
-        <w:t>ForeRunner.TestAccount</w:t>
-      </w:r>
-      <w:proofErr w:type="spellEnd"/>
-      <w:r>
-        <w:rPr>
-          <w:rFonts w:ascii="Calibri" w:eastAsia="Times New Roman" w:hAnsi="Calibri" w:cs="Times New Roman"/>
-        </w:rPr>
-        <w:t xml:space="preserve"> and </w:t>
-      </w:r>
-      <w:proofErr w:type="spellStart"/>
-      <w:r>
-        <w:rPr>
-          <w:rFonts w:ascii="Calibri" w:eastAsia="Times New Roman" w:hAnsi="Calibri" w:cs="Times New Roman"/>
-        </w:rPr>
-        <w:t>ForeRunner.TestAccountPWD</w:t>
-      </w:r>
-      <w:proofErr w:type="spellEnd"/>
-      <w:r>
-        <w:rPr>
-          <w:rFonts w:ascii="Calibri" w:eastAsia="Times New Roman" w:hAnsi="Calibri" w:cs="Times New Roman"/>
-        </w:rPr>
-        <w:t>.</w:t>
-      </w:r>
-    </w:p>
-    <w:p>
-      <w:pPr>
-        <w:numPr>
-          <w:ilvl w:val="1"/>
-          <w:numId w:val="14"/>
-        </w:numPr>
-        <w:spacing w:after="0" w:line="240" w:lineRule="auto"/>
-        <w:textAlignment w:val="center"/>
-        <w:rPr>
-          <w:rFonts w:ascii="Times New Roman" w:eastAsia="Times New Roman" w:hAnsi="Times New Roman" w:cs="Times New Roman"/>
-          <w:sz w:val="24"/>
-          <w:szCs w:val="24"/>
-        </w:rPr>
-      </w:pPr>
-      <w:r>
-        <w:rPr>
-          <w:rFonts w:ascii="Calibri" w:eastAsia="Times New Roman" w:hAnsi="Calibri" w:cs="Times New Roman"/>
-        </w:rPr>
-        <w:t>Assign the "Browser</w:t>
-      </w:r>
-      <w:r>
-        <w:rPr>
-          <w:rFonts w:ascii="Calibri" w:eastAsia="Times New Roman" w:hAnsi="Calibri" w:cs="Times New Roman"/>
-        </w:rPr>
-        <w:t xml:space="preserve"> and content manager</w:t>
-      </w:r>
-      <w:r>
-        <w:rPr>
-          <w:rFonts w:ascii="Calibri" w:eastAsia="Times New Roman" w:hAnsi="Calibri" w:cs="Times New Roman"/>
-        </w:rPr>
-        <w:t>" role</w:t>
-      </w:r>
-      <w:r>
-        <w:rPr>
-          <w:rFonts w:ascii="Calibri" w:eastAsia="Times New Roman" w:hAnsi="Calibri" w:cs="Times New Roman"/>
-        </w:rPr>
-        <w:t>s</w:t>
-      </w:r>
-      <w:r>
-        <w:rPr>
-          <w:rFonts w:ascii="Calibri" w:eastAsia="Times New Roman" w:hAnsi="Calibri" w:cs="Times New Roman"/>
-        </w:rPr>
-        <w:t xml:space="preserve"> to the </w:t>
-      </w:r>
-      <w:proofErr w:type="spellStart"/>
-      <w:r>
-        <w:rPr>
-          <w:rFonts w:ascii="Calibri" w:eastAsia="Times New Roman" w:hAnsi="Calibri" w:cs="Times New Roman"/>
-        </w:rPr>
-        <w:t>TestAccount</w:t>
-      </w:r>
-      <w:proofErr w:type="spellEnd"/>
-      <w:r>
-        <w:rPr>
-          <w:rFonts w:ascii="Calibri" w:eastAsia="Times New Roman" w:hAnsi="Calibri" w:cs="Times New Roman"/>
-        </w:rPr>
-        <w:t xml:space="preserve"> user</w:t>
-      </w:r>
-    </w:p>
-    <w:p>
-      <w:pPr>
-        <w:pStyle w:val="ListParagraph"/>
-        <w:spacing w:after="0" w:line="240" w:lineRule="auto"/>
-        <w:textAlignment w:val="center"/>
-        <w:rPr>
-          <w:rFonts w:ascii="Times New Roman" w:eastAsia="Times New Roman" w:hAnsi="Times New Roman" w:cs="Times New Roman"/>
-          <w:sz w:val="24"/>
-          <w:szCs w:val="24"/>
-        </w:rPr>
-      </w:pPr>
-    </w:p>
-    <w:p>
-      <w:pPr>
-        <w:pStyle w:val="ListParagraph"/>
-        <w:numPr>
-          <w:ilvl w:val="0"/>
-          <w:numId w:val="14"/>
-        </w:numPr>
-        <w:spacing w:after="0" w:line="240" w:lineRule="auto"/>
-        <w:textAlignment w:val="center"/>
-        <w:rPr>
-          <w:rFonts w:ascii="Times New Roman" w:eastAsia="Times New Roman" w:hAnsi="Times New Roman" w:cs="Times New Roman"/>
-          <w:sz w:val="24"/>
-          <w:szCs w:val="24"/>
-        </w:rPr>
-      </w:pPr>
-      <w:r>
-        <w:rPr>
-          <w:rFonts w:ascii="Calibri" w:eastAsia="Times New Roman" w:hAnsi="Calibri" w:cs="Times New Roman"/>
-        </w:rPr>
-        <w:t>Set the permissions on the folder: …\</w:t>
-      </w:r>
-      <w:proofErr w:type="spellStart"/>
-      <w:r>
-        <w:rPr>
-          <w:rFonts w:ascii="Calibri" w:eastAsia="Times New Roman" w:hAnsi="Calibri" w:cs="Times New Roman"/>
-        </w:rPr>
-        <w:t>ReportManagerMVC</w:t>
-      </w:r>
-      <w:proofErr w:type="spellEnd"/>
-      <w:r>
-        <w:rPr>
-          <w:rFonts w:ascii="Calibri" w:eastAsia="Times New Roman" w:hAnsi="Calibri" w:cs="Times New Roman"/>
-        </w:rPr>
-        <w:t>\</w:t>
-      </w:r>
-      <w:proofErr w:type="spellStart"/>
-      <w:r>
-        <w:rPr>
-          <w:rFonts w:ascii="Calibri" w:eastAsia="Times New Roman" w:hAnsi="Calibri" w:cs="Times New Roman"/>
-        </w:rPr>
-        <w:t>ReportManager</w:t>
-      </w:r>
-      <w:proofErr w:type="spellEnd"/>
-      <w:r>
-        <w:rPr>
-          <w:rFonts w:ascii="Calibri" w:eastAsia="Times New Roman" w:hAnsi="Calibri" w:cs="Times New Roman"/>
-        </w:rPr>
-        <w:t xml:space="preserve"> so that everyone has all per</w:t>
-      </w:r>
-      <w:bookmarkStart w:id="0" w:name="_GoBack"/>
-      <w:bookmarkEnd w:id="0"/>
-      <w:r>
-        <w:rPr>
-          <w:rFonts w:ascii="Calibri" w:eastAsia="Times New Roman" w:hAnsi="Calibri" w:cs="Times New Roman"/>
-        </w:rPr>
-        <w:t>missions.</w:t>
-      </w:r>
-    </w:p>
-    <w:p>
-      <w:pPr>
-        <w:spacing w:after="0" w:line="240" w:lineRule="auto"/>
-        <w:textAlignment w:val="center"/>
-        <w:rPr>
-          <w:rFonts w:ascii="Times New Roman" w:eastAsia="Times New Roman" w:hAnsi="Times New Roman" w:cs="Times New Roman"/>
-          <w:sz w:val="24"/>
-          <w:szCs w:val="24"/>
-        </w:rPr>
-      </w:pPr>
-    </w:p>
-    <w:p>
-      <w:pPr>
-        <w:pStyle w:val="ListParagraph"/>
-        <w:numPr>
-          <w:ilvl w:val="0"/>
-          <w:numId w:val="14"/>
-        </w:numPr>
-        <w:spacing w:after="0" w:line="240" w:lineRule="auto"/>
-        <w:textAlignment w:val="center"/>
-        <w:rPr>
-          <w:rFonts w:ascii="Times New Roman" w:eastAsia="Times New Roman" w:hAnsi="Times New Roman" w:cs="Times New Roman"/>
-          <w:sz w:val="24"/>
-          <w:szCs w:val="24"/>
-        </w:rPr>
-      </w:pPr>
-      <w:r>
-        <w:rPr>
-          <w:rFonts w:ascii="Calibri" w:eastAsia="Times New Roman" w:hAnsi="Calibri" w:cs="Times New Roman"/>
-        </w:rPr>
         <w:t xml:space="preserve">At this point you should be able to run the report Manager in VS 2012 and load the Report Manager into the browser with the URL: </w:t>
       </w:r>
-      <w:hyperlink r:id="rId10" w:history="1">
+      <w:hyperlink r:id="rId12" w:history="1">
         <w:r>
           <w:rPr>
             <w:rFonts w:ascii="Calibri" w:eastAsia="Times New Roman" w:hAnsi="Calibri" w:cs="Times New Roman"/>
@@ -4564,8 +4825,13 @@
         <w:pStyle w:val="Heading1"/>
       </w:pPr>
       <w:r>
-        <w:lastRenderedPageBreak/>
-        <w:t>Install the emulators</w:t>
+        <w:t xml:space="preserve">Install the </w:t>
+      </w:r>
+      <w:r>
+        <w:t xml:space="preserve">windows </w:t>
+      </w:r>
+      <w:r>
+        <w:t>emulators</w:t>
       </w:r>
     </w:p>
     <w:p>
@@ -4573,11 +4839,14 @@
         <w:pStyle w:val="ListParagraph"/>
         <w:numPr>
           <w:ilvl w:val="0"/>
-          <w:numId w:val="17"/>
+          <w:numId w:val="28"/>
         </w:numPr>
       </w:pPr>
       <w:r>
-        <w:t xml:space="preserve">Install the Windows Phone SDK 8.0 </w:t>
+        <w:t>I</w:t>
+      </w:r>
+      <w:r>
+        <w:t xml:space="preserve">nstall the Windows Phone SDK 8.0 </w:t>
       </w:r>
       <w:r>
         <w:t xml:space="preserve">from </w:t>
@@ -4590,7 +4859,7 @@
       <w:pPr>
         <w:ind w:left="720"/>
       </w:pPr>
-      <w:hyperlink r:id="rId11" w:history="1">
+      <w:hyperlink r:id="rId13" w:history="1">
         <w:r>
           <w:rPr>
             <w:rStyle w:val="Hyperlink"/>
@@ -4604,78 +4873,19 @@
         <w:pStyle w:val="ListParagraph"/>
         <w:numPr>
           <w:ilvl w:val="0"/>
-          <w:numId w:val="17"/>
+          <w:numId w:val="28"/>
         </w:numPr>
       </w:pPr>
       <w:r>
-        <w:t>Install iPhone em</w:t>
-      </w:r>
-      <w:r>
-        <w:t>ulators running on windows</w:t>
+        <w:t>Install Android emulators here:</w:t>
       </w:r>
     </w:p>
     <w:p>
       <w:pPr>
         <w:ind w:left="720"/>
-      </w:pPr>
-      <w:r>
-        <w:t>Note that the recommended way to debug on iOS devices is by using safari on a MAC computer using the “Developer” capabilities. You can use either the iOS simulator or a physical device directly connected via USB with Safari. You may get some benefit from the windows emulators but I found them very limited. You can find a couple I found here:</w:t>
-      </w:r>
-    </w:p>
-    <w:p>
-      <w:pPr>
-        <w:ind w:left="720"/>
-      </w:pPr>
-      <w:hyperlink r:id="rId12" w:history="1">
-        <w:r>
-          <w:rPr>
-            <w:rStyle w:val="Hyperlink"/>
-          </w:rPr>
-          <w:t>http://visualstudiogallery.msdn.microsoft.com/6bed5adb-1d6a-483d-9e22-ae0f88ec4477</w:t>
-        </w:r>
-      </w:hyperlink>
-    </w:p>
-    <w:p>
-      <w:pPr>
-        <w:ind w:left="720"/>
-      </w:pPr>
-      <w:r>
-        <w:t>Or</w:t>
-      </w:r>
-    </w:p>
-    <w:p>
-      <w:pPr>
-        <w:ind w:left="720"/>
-      </w:pPr>
-      <w:hyperlink r:id="rId13" w:history="1">
-        <w:r>
-          <w:rPr>
-            <w:rStyle w:val="Hyperlink"/>
-          </w:rPr>
-          <w:t>http://www.browserstack.com/</w:t>
-        </w:r>
-      </w:hyperlink>
-    </w:p>
-    <w:p>
-      <w:pPr>
-        <w:ind w:left="720"/>
-      </w:pPr>
-    </w:p>
-    <w:p>
-      <w:pPr>
-        <w:pStyle w:val="ListParagraph"/>
-        <w:numPr>
-          <w:ilvl w:val="0"/>
-          <w:numId w:val="17"/>
-        </w:numPr>
-      </w:pPr>
-      <w:r>
-        <w:t>Install Android emulators here:</w:t>
-      </w:r>
-    </w:p>
-    <w:p>
-      <w:pPr>
-        <w:ind w:left="720"/>
+        <w:rPr>
+          <w:rStyle w:val="Hyperlink"/>
+        </w:rPr>
       </w:pPr>
       <w:hyperlink r:id="rId14" w:history="1">
         <w:r>
@@ -4688,34 +4898,45 @@
     </w:p>
     <w:p>
       <w:pPr>
+        <w:pStyle w:val="Heading1"/>
+      </w:pPr>
+      <w:r>
+        <w:t>Install the iOS emulators</w:t>
+      </w:r>
+    </w:p>
+    <w:p>
+      <w:pPr>
         <w:pStyle w:val="ListParagraph"/>
         <w:numPr>
           <w:ilvl w:val="0"/>
-          <w:numId w:val="17"/>
+          <w:numId w:val="28"/>
         </w:numPr>
       </w:pPr>
       <w:r>
         <w:t xml:space="preserve">Install </w:t>
       </w:r>
-      <w:r>
-        <w:t>Blackberry</w:t>
-      </w:r>
-      <w:r>
-        <w:t xml:space="preserve"> emulators here:</w:t>
-      </w:r>
-    </w:p>
-    <w:p>
-      <w:pPr>
-        <w:ind w:left="720"/>
-      </w:pPr>
-      <w:hyperlink r:id="rId15" w:history="1">
-        <w:r>
-          <w:rPr>
-            <w:rStyle w:val="Hyperlink"/>
-          </w:rPr>
-          <w:t>https://developer.blackberry.com/devzone/develop/simulator/sim_index.html</w:t>
-        </w:r>
-      </w:hyperlink>
+      <w:proofErr w:type="spellStart"/>
+      <w:r>
+        <w:t>XCode</w:t>
+      </w:r>
+      <w:proofErr w:type="spellEnd"/>
+    </w:p>
+    <w:p>
+      <w:pPr>
+        <w:pStyle w:val="ListParagraph"/>
+        <w:numPr>
+          <w:ilvl w:val="0"/>
+          <w:numId w:val="28"/>
+        </w:numPr>
+      </w:pPr>
+      <w:r>
+        <w:t xml:space="preserve">Enable the Developer Tools On </w:t>
+      </w:r>
+      <w:proofErr w:type="spellStart"/>
+      <w:r>
+        <w:t>Safri</w:t>
+      </w:r>
+      <w:proofErr w:type="spellEnd"/>
     </w:p>
     <w:p>
       <w:pPr>
@@ -4782,6 +5003,7 @@
     </w:p>
     <w:p>
       <w:r>
+        <w:lastRenderedPageBreak/>
         <w:t>Forerunner.Json.dll</w:t>
       </w:r>
     </w:p>
@@ -5095,7 +5317,6 @@
           <w:szCs w:val="19"/>
           <w:highlight w:val="white"/>
         </w:rPr>
-        <w:lastRenderedPageBreak/>
         <w:t>  &lt;</w:t>
       </w:r>
       <w:proofErr w:type="spellStart"/>
@@ -7251,6 +7472,7 @@
           <w:szCs w:val="19"/>
           <w:highlight w:val="white"/>
         </w:rPr>
+        <w:lastRenderedPageBreak/>
         <w:t xml:space="preserve">  </w:t>
       </w:r>
       <w:r>
@@ -7523,18 +7745,7 @@
           <w:szCs w:val="19"/>
           <w:highlight w:val="white"/>
         </w:rPr>
-        <w:t>0024000004800000940000000602000000240000525341310004000001000100b3ce6944622dd1d04857d494118907f56368d05042eec4ac87160554f250bc7fab32362151aef7e898e48fa0867cde4dca5</w:t>
-      </w:r>
-      <w:r>
-        <w:rPr>
-          <w:rFonts w:ascii="Consolas" w:hAnsi="Consolas" w:cs="Consolas"/>
-          <w:color w:val="0000FF"/>
-          <w:sz w:val="19"/>
-          <w:szCs w:val="19"/>
-          <w:highlight w:val="white"/>
-        </w:rPr>
-        <w:lastRenderedPageBreak/>
-        <w:t>c40cabc790a39b1cebf76921ba1744834666a1876f6980a969e726d8d7eae37a7089b55d5adccbf772a5d17c6705b75656ee727d2eeac5338f64d57817508d4e61bbffa809e27eee28d2d22da64c5</w:t>
+        <w:t>0024000004800000940000000602000000240000525341310004000001000100b3ce6944622dd1d04857d494118907f56368d05042eec4ac87160554f250bc7fab32362151aef7e898e48fa0867cde4dca5c40cabc790a39b1cebf76921ba1744834666a1876f6980a969e726d8d7eae37a7089b55d5adccbf772a5d17c6705b75656ee727d2eeac5338f64d57817508d4e61bbffa809e27eee28d2d22da64c5</w:t>
       </w:r>
       <w:r>
         <w:rPr>
@@ -7604,6 +7815,119 @@
 <file path=word/numbering.xml><?xml version="1.0" encoding="utf-8"?>
 <w:numbering xmlns:wpc="http://schemas.microsoft.com/office/word/2010/wordprocessingCanvas" xmlns:mc="http://schemas.openxmlformats.org/markup-compatibility/2006" xmlns:o="urn:schemas-microsoft-com:office:office" xmlns:r="http://schemas.openxmlformats.org/officeDocument/2006/relationships" xmlns:m="http://schemas.openxmlformats.org/officeDocument/2006/math" xmlns:v="urn:schemas-microsoft-com:vml" xmlns:wp14="http://schemas.microsoft.com/office/word/2010/wordprocessingDrawing" xmlns:wp="http://schemas.openxmlformats.org/drawingml/2006/wordprocessingDrawing" xmlns:w10="urn:schemas-microsoft-com:office:word" xmlns:w="http://schemas.openxmlformats.org/wordprocessingml/2006/main" xmlns:w14="http://schemas.microsoft.com/office/word/2010/wordml" xmlns:wpg="http://schemas.microsoft.com/office/word/2010/wordprocessingGroup" xmlns:wpi="http://schemas.microsoft.com/office/word/2010/wordprocessingInk" xmlns:wne="http://schemas.microsoft.com/office/word/2006/wordml" xmlns:wps="http://schemas.microsoft.com/office/word/2010/wordprocessingShape" mc:Ignorable="w14 wp14">
   <w:abstractNum w:abstractNumId="0">
+    <w:nsid w:val="0ACA27D3"/>
+    <w:multiLevelType w:val="hybridMultilevel"/>
+    <w:tmpl w:val="F32A5DAA"/>
+    <w:lvl w:ilvl="0" w:tplc="04090003">
+      <w:start w:val="1"/>
+      <w:numFmt w:val="bullet"/>
+      <w:lvlText w:val="o"/>
+      <w:lvlJc w:val="left"/>
+      <w:pPr>
+        <w:ind w:left="720" w:hanging="360"/>
+      </w:pPr>
+      <w:rPr>
+        <w:rFonts w:ascii="Courier New" w:hAnsi="Courier New" w:cs="Courier New" w:hint="default"/>
+      </w:rPr>
+    </w:lvl>
+    <w:lvl w:ilvl="1" w:tplc="04090003" w:tentative="1">
+      <w:start w:val="1"/>
+      <w:numFmt w:val="bullet"/>
+      <w:lvlText w:val="o"/>
+      <w:lvlJc w:val="left"/>
+      <w:pPr>
+        <w:ind w:left="1440" w:hanging="360"/>
+      </w:pPr>
+      <w:rPr>
+        <w:rFonts w:ascii="Courier New" w:hAnsi="Courier New" w:cs="Courier New" w:hint="default"/>
+      </w:rPr>
+    </w:lvl>
+    <w:lvl w:ilvl="2" w:tplc="04090005" w:tentative="1">
+      <w:start w:val="1"/>
+      <w:numFmt w:val="bullet"/>
+      <w:lvlText w:val=""/>
+      <w:lvlJc w:val="left"/>
+      <w:pPr>
+        <w:ind w:left="2160" w:hanging="360"/>
+      </w:pPr>
+      <w:rPr>
+        <w:rFonts w:ascii="Wingdings" w:hAnsi="Wingdings" w:hint="default"/>
+      </w:rPr>
+    </w:lvl>
+    <w:lvl w:ilvl="3" w:tplc="04090001" w:tentative="1">
+      <w:start w:val="1"/>
+      <w:numFmt w:val="bullet"/>
+      <w:lvlText w:val=""/>
+      <w:lvlJc w:val="left"/>
+      <w:pPr>
+        <w:ind w:left="2880" w:hanging="360"/>
+      </w:pPr>
+      <w:rPr>
+        <w:rFonts w:ascii="Symbol" w:hAnsi="Symbol" w:hint="default"/>
+      </w:rPr>
+    </w:lvl>
+    <w:lvl w:ilvl="4" w:tplc="04090003" w:tentative="1">
+      <w:start w:val="1"/>
+      <w:numFmt w:val="bullet"/>
+      <w:lvlText w:val="o"/>
+      <w:lvlJc w:val="left"/>
+      <w:pPr>
+        <w:ind w:left="3600" w:hanging="360"/>
+      </w:pPr>
+      <w:rPr>
+        <w:rFonts w:ascii="Courier New" w:hAnsi="Courier New" w:cs="Courier New" w:hint="default"/>
+      </w:rPr>
+    </w:lvl>
+    <w:lvl w:ilvl="5" w:tplc="04090005" w:tentative="1">
+      <w:start w:val="1"/>
+      <w:numFmt w:val="bullet"/>
+      <w:lvlText w:val=""/>
+      <w:lvlJc w:val="left"/>
+      <w:pPr>
+        <w:ind w:left="4320" w:hanging="360"/>
+      </w:pPr>
+      <w:rPr>
+        <w:rFonts w:ascii="Wingdings" w:hAnsi="Wingdings" w:hint="default"/>
+      </w:rPr>
+    </w:lvl>
+    <w:lvl w:ilvl="6" w:tplc="04090001" w:tentative="1">
+      <w:start w:val="1"/>
+      <w:numFmt w:val="bullet"/>
+      <w:lvlText w:val=""/>
+      <w:lvlJc w:val="left"/>
+      <w:pPr>
+        <w:ind w:left="5040" w:hanging="360"/>
+      </w:pPr>
+      <w:rPr>
+        <w:rFonts w:ascii="Symbol" w:hAnsi="Symbol" w:hint="default"/>
+      </w:rPr>
+    </w:lvl>
+    <w:lvl w:ilvl="7" w:tplc="04090003" w:tentative="1">
+      <w:start w:val="1"/>
+      <w:numFmt w:val="bullet"/>
+      <w:lvlText w:val="o"/>
+      <w:lvlJc w:val="left"/>
+      <w:pPr>
+        <w:ind w:left="5760" w:hanging="360"/>
+      </w:pPr>
+      <w:rPr>
+        <w:rFonts w:ascii="Courier New" w:hAnsi="Courier New" w:cs="Courier New" w:hint="default"/>
+      </w:rPr>
+    </w:lvl>
+    <w:lvl w:ilvl="8" w:tplc="04090005" w:tentative="1">
+      <w:start w:val="1"/>
+      <w:numFmt w:val="bullet"/>
+      <w:lvlText w:val=""/>
+      <w:lvlJc w:val="left"/>
+      <w:pPr>
+        <w:ind w:left="6480" w:hanging="360"/>
+      </w:pPr>
+      <w:rPr>
+        <w:rFonts w:ascii="Wingdings" w:hAnsi="Wingdings" w:hint="default"/>
+      </w:rPr>
+    </w:lvl>
+  </w:abstractNum>
+  <w:abstractNum w:abstractNumId="1">
     <w:nsid w:val="152010B8"/>
     <w:multiLevelType w:val="multilevel"/>
     <w:tmpl w:val="32BCAEBC"/>
@@ -7752,7 +8076,120 @@
       </w:rPr>
     </w:lvl>
   </w:abstractNum>
-  <w:abstractNum w:abstractNumId="1">
+  <w:abstractNum w:abstractNumId="2">
+    <w:nsid w:val="16C829AB"/>
+    <w:multiLevelType w:val="hybridMultilevel"/>
+    <w:tmpl w:val="86225F3A"/>
+    <w:lvl w:ilvl="0" w:tplc="04090003">
+      <w:start w:val="1"/>
+      <w:numFmt w:val="bullet"/>
+      <w:lvlText w:val="o"/>
+      <w:lvlJc w:val="left"/>
+      <w:pPr>
+        <w:ind w:left="720" w:hanging="360"/>
+      </w:pPr>
+      <w:rPr>
+        <w:rFonts w:ascii="Courier New" w:hAnsi="Courier New" w:cs="Courier New" w:hint="default"/>
+      </w:rPr>
+    </w:lvl>
+    <w:lvl w:ilvl="1" w:tplc="04090003" w:tentative="1">
+      <w:start w:val="1"/>
+      <w:numFmt w:val="bullet"/>
+      <w:lvlText w:val="o"/>
+      <w:lvlJc w:val="left"/>
+      <w:pPr>
+        <w:ind w:left="1440" w:hanging="360"/>
+      </w:pPr>
+      <w:rPr>
+        <w:rFonts w:ascii="Courier New" w:hAnsi="Courier New" w:cs="Courier New" w:hint="default"/>
+      </w:rPr>
+    </w:lvl>
+    <w:lvl w:ilvl="2" w:tplc="04090005" w:tentative="1">
+      <w:start w:val="1"/>
+      <w:numFmt w:val="bullet"/>
+      <w:lvlText w:val=""/>
+      <w:lvlJc w:val="left"/>
+      <w:pPr>
+        <w:ind w:left="2160" w:hanging="360"/>
+      </w:pPr>
+      <w:rPr>
+        <w:rFonts w:ascii="Wingdings" w:hAnsi="Wingdings" w:hint="default"/>
+      </w:rPr>
+    </w:lvl>
+    <w:lvl w:ilvl="3" w:tplc="04090001" w:tentative="1">
+      <w:start w:val="1"/>
+      <w:numFmt w:val="bullet"/>
+      <w:lvlText w:val=""/>
+      <w:lvlJc w:val="left"/>
+      <w:pPr>
+        <w:ind w:left="2880" w:hanging="360"/>
+      </w:pPr>
+      <w:rPr>
+        <w:rFonts w:ascii="Symbol" w:hAnsi="Symbol" w:hint="default"/>
+      </w:rPr>
+    </w:lvl>
+    <w:lvl w:ilvl="4" w:tplc="04090003" w:tentative="1">
+      <w:start w:val="1"/>
+      <w:numFmt w:val="bullet"/>
+      <w:lvlText w:val="o"/>
+      <w:lvlJc w:val="left"/>
+      <w:pPr>
+        <w:ind w:left="3600" w:hanging="360"/>
+      </w:pPr>
+      <w:rPr>
+        <w:rFonts w:ascii="Courier New" w:hAnsi="Courier New" w:cs="Courier New" w:hint="default"/>
+      </w:rPr>
+    </w:lvl>
+    <w:lvl w:ilvl="5" w:tplc="04090005" w:tentative="1">
+      <w:start w:val="1"/>
+      <w:numFmt w:val="bullet"/>
+      <w:lvlText w:val=""/>
+      <w:lvlJc w:val="left"/>
+      <w:pPr>
+        <w:ind w:left="4320" w:hanging="360"/>
+      </w:pPr>
+      <w:rPr>
+        <w:rFonts w:ascii="Wingdings" w:hAnsi="Wingdings" w:hint="default"/>
+      </w:rPr>
+    </w:lvl>
+    <w:lvl w:ilvl="6" w:tplc="04090001" w:tentative="1">
+      <w:start w:val="1"/>
+      <w:numFmt w:val="bullet"/>
+      <w:lvlText w:val=""/>
+      <w:lvlJc w:val="left"/>
+      <w:pPr>
+        <w:ind w:left="5040" w:hanging="360"/>
+      </w:pPr>
+      <w:rPr>
+        <w:rFonts w:ascii="Symbol" w:hAnsi="Symbol" w:hint="default"/>
+      </w:rPr>
+    </w:lvl>
+    <w:lvl w:ilvl="7" w:tplc="04090003" w:tentative="1">
+      <w:start w:val="1"/>
+      <w:numFmt w:val="bullet"/>
+      <w:lvlText w:val="o"/>
+      <w:lvlJc w:val="left"/>
+      <w:pPr>
+        <w:ind w:left="5760" w:hanging="360"/>
+      </w:pPr>
+      <w:rPr>
+        <w:rFonts w:ascii="Courier New" w:hAnsi="Courier New" w:cs="Courier New" w:hint="default"/>
+      </w:rPr>
+    </w:lvl>
+    <w:lvl w:ilvl="8" w:tplc="04090005" w:tentative="1">
+      <w:start w:val="1"/>
+      <w:numFmt w:val="bullet"/>
+      <w:lvlText w:val=""/>
+      <w:lvlJc w:val="left"/>
+      <w:pPr>
+        <w:ind w:left="6480" w:hanging="360"/>
+      </w:pPr>
+      <w:rPr>
+        <w:rFonts w:ascii="Wingdings" w:hAnsi="Wingdings" w:hint="default"/>
+      </w:rPr>
+    </w:lvl>
+  </w:abstractNum>
+  <w:abstractNum w:abstractNumId="3">
     <w:nsid w:val="23D26ECE"/>
     <w:multiLevelType w:val="multilevel"/>
     <w:tmpl w:val="450ADD40"/>
@@ -7901,7 +8338,7 @@
       </w:rPr>
     </w:lvl>
   </w:abstractNum>
-  <w:abstractNum w:abstractNumId="2">
+  <w:abstractNum w:abstractNumId="4">
     <w:nsid w:val="2473080E"/>
     <w:multiLevelType w:val="multilevel"/>
     <w:tmpl w:val="4FCCCCA8"/>
@@ -8050,7 +8487,7 @@
       </w:rPr>
     </w:lvl>
   </w:abstractNum>
-  <w:abstractNum w:abstractNumId="3">
+  <w:abstractNum w:abstractNumId="5">
     <w:nsid w:val="31BC4693"/>
     <w:multiLevelType w:val="multilevel"/>
     <w:tmpl w:val="8E7A51CE"/>
@@ -8199,7 +8636,7 @@
       </w:rPr>
     </w:lvl>
   </w:abstractNum>
-  <w:abstractNum w:abstractNumId="4">
+  <w:abstractNum w:abstractNumId="6">
     <w:nsid w:val="3EC964BB"/>
     <w:multiLevelType w:val="multilevel"/>
     <w:tmpl w:val="4C9450B0"/>
@@ -8348,7 +8785,120 @@
       </w:rPr>
     </w:lvl>
   </w:abstractNum>
-  <w:abstractNum w:abstractNumId="5">
+  <w:abstractNum w:abstractNumId="7">
+    <w:nsid w:val="3FD05895"/>
+    <w:multiLevelType w:val="hybridMultilevel"/>
+    <w:tmpl w:val="1F401DD0"/>
+    <w:lvl w:ilvl="0" w:tplc="04090001">
+      <w:start w:val="1"/>
+      <w:numFmt w:val="bullet"/>
+      <w:lvlText w:val=""/>
+      <w:lvlJc w:val="left"/>
+      <w:pPr>
+        <w:ind w:left="720" w:hanging="360"/>
+      </w:pPr>
+      <w:rPr>
+        <w:rFonts w:ascii="Symbol" w:hAnsi="Symbol" w:hint="default"/>
+      </w:rPr>
+    </w:lvl>
+    <w:lvl w:ilvl="1" w:tplc="04090003">
+      <w:start w:val="1"/>
+      <w:numFmt w:val="bullet"/>
+      <w:lvlText w:val="o"/>
+      <w:lvlJc w:val="left"/>
+      <w:pPr>
+        <w:ind w:left="1440" w:hanging="360"/>
+      </w:pPr>
+      <w:rPr>
+        <w:rFonts w:ascii="Courier New" w:hAnsi="Courier New" w:cs="Courier New" w:hint="default"/>
+      </w:rPr>
+    </w:lvl>
+    <w:lvl w:ilvl="2" w:tplc="04090005" w:tentative="1">
+      <w:start w:val="1"/>
+      <w:numFmt w:val="bullet"/>
+      <w:lvlText w:val=""/>
+      <w:lvlJc w:val="left"/>
+      <w:pPr>
+        <w:ind w:left="2160" w:hanging="360"/>
+      </w:pPr>
+      <w:rPr>
+        <w:rFonts w:ascii="Wingdings" w:hAnsi="Wingdings" w:hint="default"/>
+      </w:rPr>
+    </w:lvl>
+    <w:lvl w:ilvl="3" w:tplc="04090001" w:tentative="1">
+      <w:start w:val="1"/>
+      <w:numFmt w:val="bullet"/>
+      <w:lvlText w:val=""/>
+      <w:lvlJc w:val="left"/>
+      <w:pPr>
+        <w:ind w:left="2880" w:hanging="360"/>
+      </w:pPr>
+      <w:rPr>
+        <w:rFonts w:ascii="Symbol" w:hAnsi="Symbol" w:hint="default"/>
+      </w:rPr>
+    </w:lvl>
+    <w:lvl w:ilvl="4" w:tplc="04090003" w:tentative="1">
+      <w:start w:val="1"/>
+      <w:numFmt w:val="bullet"/>
+      <w:lvlText w:val="o"/>
+      <w:lvlJc w:val="left"/>
+      <w:pPr>
+        <w:ind w:left="3600" w:hanging="360"/>
+      </w:pPr>
+      <w:rPr>
+        <w:rFonts w:ascii="Courier New" w:hAnsi="Courier New" w:cs="Courier New" w:hint="default"/>
+      </w:rPr>
+    </w:lvl>
+    <w:lvl w:ilvl="5" w:tplc="04090005" w:tentative="1">
+      <w:start w:val="1"/>
+      <w:numFmt w:val="bullet"/>
+      <w:lvlText w:val=""/>
+      <w:lvlJc w:val="left"/>
+      <w:pPr>
+        <w:ind w:left="4320" w:hanging="360"/>
+      </w:pPr>
+      <w:rPr>
+        <w:rFonts w:ascii="Wingdings" w:hAnsi="Wingdings" w:hint="default"/>
+      </w:rPr>
+    </w:lvl>
+    <w:lvl w:ilvl="6" w:tplc="04090001" w:tentative="1">
+      <w:start w:val="1"/>
+      <w:numFmt w:val="bullet"/>
+      <w:lvlText w:val=""/>
+      <w:lvlJc w:val="left"/>
+      <w:pPr>
+        <w:ind w:left="5040" w:hanging="360"/>
+      </w:pPr>
+      <w:rPr>
+        <w:rFonts w:ascii="Symbol" w:hAnsi="Symbol" w:hint="default"/>
+      </w:rPr>
+    </w:lvl>
+    <w:lvl w:ilvl="7" w:tplc="04090003" w:tentative="1">
+      <w:start w:val="1"/>
+      <w:numFmt w:val="bullet"/>
+      <w:lvlText w:val="o"/>
+      <w:lvlJc w:val="left"/>
+      <w:pPr>
+        <w:ind w:left="5760" w:hanging="360"/>
+      </w:pPr>
+      <w:rPr>
+        <w:rFonts w:ascii="Courier New" w:hAnsi="Courier New" w:cs="Courier New" w:hint="default"/>
+      </w:rPr>
+    </w:lvl>
+    <w:lvl w:ilvl="8" w:tplc="04090005" w:tentative="1">
+      <w:start w:val="1"/>
+      <w:numFmt w:val="bullet"/>
+      <w:lvlText w:val=""/>
+      <w:lvlJc w:val="left"/>
+      <w:pPr>
+        <w:ind w:left="6480" w:hanging="360"/>
+      </w:pPr>
+      <w:rPr>
+        <w:rFonts w:ascii="Wingdings" w:hAnsi="Wingdings" w:hint="default"/>
+      </w:rPr>
+    </w:lvl>
+  </w:abstractNum>
+  <w:abstractNum w:abstractNumId="8">
     <w:nsid w:val="468068D9"/>
     <w:multiLevelType w:val="hybridMultilevel"/>
     <w:tmpl w:val="F84034C8"/>
@@ -8461,7 +9011,7 @@
       </w:rPr>
     </w:lvl>
   </w:abstractNum>
-  <w:abstractNum w:abstractNumId="6">
+  <w:abstractNum w:abstractNumId="9">
     <w:nsid w:val="47D56DA0"/>
     <w:multiLevelType w:val="multilevel"/>
     <w:tmpl w:val="B484C380"/>
@@ -8610,7 +9160,7 @@
       </w:rPr>
     </w:lvl>
   </w:abstractNum>
-  <w:abstractNum w:abstractNumId="7">
+  <w:abstractNum w:abstractNumId="10">
     <w:nsid w:val="4F5369E6"/>
     <w:multiLevelType w:val="hybridMultilevel"/>
     <w:tmpl w:val="C3AAF858"/>
@@ -8723,7 +9273,7 @@
       </w:rPr>
     </w:lvl>
   </w:abstractNum>
-  <w:abstractNum w:abstractNumId="8">
+  <w:abstractNum w:abstractNumId="11">
     <w:nsid w:val="50010E7D"/>
     <w:multiLevelType w:val="multilevel"/>
     <w:tmpl w:val="1B54C65C"/>
@@ -8872,7 +9422,346 @@
       </w:rPr>
     </w:lvl>
   </w:abstractNum>
-  <w:abstractNum w:abstractNumId="9">
+  <w:abstractNum w:abstractNumId="12">
+    <w:nsid w:val="515918E6"/>
+    <w:multiLevelType w:val="hybridMultilevel"/>
+    <w:tmpl w:val="38D4888E"/>
+    <w:lvl w:ilvl="0" w:tplc="04090001">
+      <w:start w:val="1"/>
+      <w:numFmt w:val="bullet"/>
+      <w:lvlText w:val=""/>
+      <w:lvlJc w:val="left"/>
+      <w:pPr>
+        <w:ind w:left="720" w:hanging="360"/>
+      </w:pPr>
+      <w:rPr>
+        <w:rFonts w:ascii="Symbol" w:hAnsi="Symbol" w:hint="default"/>
+      </w:rPr>
+    </w:lvl>
+    <w:lvl w:ilvl="1" w:tplc="04090003">
+      <w:start w:val="1"/>
+      <w:numFmt w:val="bullet"/>
+      <w:lvlText w:val="o"/>
+      <w:lvlJc w:val="left"/>
+      <w:pPr>
+        <w:ind w:left="1440" w:hanging="360"/>
+      </w:pPr>
+      <w:rPr>
+        <w:rFonts w:ascii="Courier New" w:hAnsi="Courier New" w:cs="Courier New" w:hint="default"/>
+      </w:rPr>
+    </w:lvl>
+    <w:lvl w:ilvl="2" w:tplc="04090005" w:tentative="1">
+      <w:start w:val="1"/>
+      <w:numFmt w:val="bullet"/>
+      <w:lvlText w:val=""/>
+      <w:lvlJc w:val="left"/>
+      <w:pPr>
+        <w:ind w:left="2160" w:hanging="360"/>
+      </w:pPr>
+      <w:rPr>
+        <w:rFonts w:ascii="Wingdings" w:hAnsi="Wingdings" w:hint="default"/>
+      </w:rPr>
+    </w:lvl>
+    <w:lvl w:ilvl="3" w:tplc="04090001" w:tentative="1">
+      <w:start w:val="1"/>
+      <w:numFmt w:val="bullet"/>
+      <w:lvlText w:val=""/>
+      <w:lvlJc w:val="left"/>
+      <w:pPr>
+        <w:ind w:left="2880" w:hanging="360"/>
+      </w:pPr>
+      <w:rPr>
+        <w:rFonts w:ascii="Symbol" w:hAnsi="Symbol" w:hint="default"/>
+      </w:rPr>
+    </w:lvl>
+    <w:lvl w:ilvl="4" w:tplc="04090003" w:tentative="1">
+      <w:start w:val="1"/>
+      <w:numFmt w:val="bullet"/>
+      <w:lvlText w:val="o"/>
+      <w:lvlJc w:val="left"/>
+      <w:pPr>
+        <w:ind w:left="3600" w:hanging="360"/>
+      </w:pPr>
+      <w:rPr>
+        <w:rFonts w:ascii="Courier New" w:hAnsi="Courier New" w:cs="Courier New" w:hint="default"/>
+      </w:rPr>
+    </w:lvl>
+    <w:lvl w:ilvl="5" w:tplc="04090005" w:tentative="1">
+      <w:start w:val="1"/>
+      <w:numFmt w:val="bullet"/>
+      <w:lvlText w:val=""/>
+      <w:lvlJc w:val="left"/>
+      <w:pPr>
+        <w:ind w:left="4320" w:hanging="360"/>
+      </w:pPr>
+      <w:rPr>
+        <w:rFonts w:ascii="Wingdings" w:hAnsi="Wingdings" w:hint="default"/>
+      </w:rPr>
+    </w:lvl>
+    <w:lvl w:ilvl="6" w:tplc="04090001" w:tentative="1">
+      <w:start w:val="1"/>
+      <w:numFmt w:val="bullet"/>
+      <w:lvlText w:val=""/>
+      <w:lvlJc w:val="left"/>
+      <w:pPr>
+        <w:ind w:left="5040" w:hanging="360"/>
+      </w:pPr>
+      <w:rPr>
+        <w:rFonts w:ascii="Symbol" w:hAnsi="Symbol" w:hint="default"/>
+      </w:rPr>
+    </w:lvl>
+    <w:lvl w:ilvl="7" w:tplc="04090003" w:tentative="1">
+      <w:start w:val="1"/>
+      <w:numFmt w:val="bullet"/>
+      <w:lvlText w:val="o"/>
+      <w:lvlJc w:val="left"/>
+      <w:pPr>
+        <w:ind w:left="5760" w:hanging="360"/>
+      </w:pPr>
+      <w:rPr>
+        <w:rFonts w:ascii="Courier New" w:hAnsi="Courier New" w:cs="Courier New" w:hint="default"/>
+      </w:rPr>
+    </w:lvl>
+    <w:lvl w:ilvl="8" w:tplc="04090005" w:tentative="1">
+      <w:start w:val="1"/>
+      <w:numFmt w:val="bullet"/>
+      <w:lvlText w:val=""/>
+      <w:lvlJc w:val="left"/>
+      <w:pPr>
+        <w:ind w:left="6480" w:hanging="360"/>
+      </w:pPr>
+      <w:rPr>
+        <w:rFonts w:ascii="Wingdings" w:hAnsi="Wingdings" w:hint="default"/>
+      </w:rPr>
+    </w:lvl>
+  </w:abstractNum>
+  <w:abstractNum w:abstractNumId="13">
+    <w:nsid w:val="51D52805"/>
+    <w:multiLevelType w:val="hybridMultilevel"/>
+    <w:tmpl w:val="1EEA3922"/>
+    <w:lvl w:ilvl="0" w:tplc="04090003">
+      <w:start w:val="1"/>
+      <w:numFmt w:val="bullet"/>
+      <w:lvlText w:val="o"/>
+      <w:lvlJc w:val="left"/>
+      <w:pPr>
+        <w:ind w:left="1440" w:hanging="360"/>
+      </w:pPr>
+      <w:rPr>
+        <w:rFonts w:ascii="Courier New" w:hAnsi="Courier New" w:cs="Courier New" w:hint="default"/>
+      </w:rPr>
+    </w:lvl>
+    <w:lvl w:ilvl="1" w:tplc="04090003">
+      <w:start w:val="1"/>
+      <w:numFmt w:val="bullet"/>
+      <w:lvlText w:val="o"/>
+      <w:lvlJc w:val="left"/>
+      <w:pPr>
+        <w:ind w:left="2160" w:hanging="360"/>
+      </w:pPr>
+      <w:rPr>
+        <w:rFonts w:ascii="Courier New" w:hAnsi="Courier New" w:cs="Courier New" w:hint="default"/>
+      </w:rPr>
+    </w:lvl>
+    <w:lvl w:ilvl="2" w:tplc="04090005">
+      <w:start w:val="1"/>
+      <w:numFmt w:val="bullet"/>
+      <w:lvlText w:val=""/>
+      <w:lvlJc w:val="left"/>
+      <w:pPr>
+        <w:ind w:left="2880" w:hanging="360"/>
+      </w:pPr>
+      <w:rPr>
+        <w:rFonts w:ascii="Wingdings" w:hAnsi="Wingdings" w:hint="default"/>
+      </w:rPr>
+    </w:lvl>
+    <w:lvl w:ilvl="3" w:tplc="04090001" w:tentative="1">
+      <w:start w:val="1"/>
+      <w:numFmt w:val="bullet"/>
+      <w:lvlText w:val=""/>
+      <w:lvlJc w:val="left"/>
+      <w:pPr>
+        <w:ind w:left="3600" w:hanging="360"/>
+      </w:pPr>
+      <w:rPr>
+        <w:rFonts w:ascii="Symbol" w:hAnsi="Symbol" w:hint="default"/>
+      </w:rPr>
+    </w:lvl>
+    <w:lvl w:ilvl="4" w:tplc="04090003" w:tentative="1">
+      <w:start w:val="1"/>
+      <w:numFmt w:val="bullet"/>
+      <w:lvlText w:val="o"/>
+      <w:lvlJc w:val="left"/>
+      <w:pPr>
+        <w:ind w:left="4320" w:hanging="360"/>
+      </w:pPr>
+      <w:rPr>
+        <w:rFonts w:ascii="Courier New" w:hAnsi="Courier New" w:cs="Courier New" w:hint="default"/>
+      </w:rPr>
+    </w:lvl>
+    <w:lvl w:ilvl="5" w:tplc="04090005" w:tentative="1">
+      <w:start w:val="1"/>
+      <w:numFmt w:val="bullet"/>
+      <w:lvlText w:val=""/>
+      <w:lvlJc w:val="left"/>
+      <w:pPr>
+        <w:ind w:left="5040" w:hanging="360"/>
+      </w:pPr>
+      <w:rPr>
+        <w:rFonts w:ascii="Wingdings" w:hAnsi="Wingdings" w:hint="default"/>
+      </w:rPr>
+    </w:lvl>
+    <w:lvl w:ilvl="6" w:tplc="04090001" w:tentative="1">
+      <w:start w:val="1"/>
+      <w:numFmt w:val="bullet"/>
+      <w:lvlText w:val=""/>
+      <w:lvlJc w:val="left"/>
+      <w:pPr>
+        <w:ind w:left="5760" w:hanging="360"/>
+      </w:pPr>
+      <w:rPr>
+        <w:rFonts w:ascii="Symbol" w:hAnsi="Symbol" w:hint="default"/>
+      </w:rPr>
+    </w:lvl>
+    <w:lvl w:ilvl="7" w:tplc="04090003" w:tentative="1">
+      <w:start w:val="1"/>
+      <w:numFmt w:val="bullet"/>
+      <w:lvlText w:val="o"/>
+      <w:lvlJc w:val="left"/>
+      <w:pPr>
+        <w:ind w:left="6480" w:hanging="360"/>
+      </w:pPr>
+      <w:rPr>
+        <w:rFonts w:ascii="Courier New" w:hAnsi="Courier New" w:cs="Courier New" w:hint="default"/>
+      </w:rPr>
+    </w:lvl>
+    <w:lvl w:ilvl="8" w:tplc="04090005" w:tentative="1">
+      <w:start w:val="1"/>
+      <w:numFmt w:val="bullet"/>
+      <w:lvlText w:val=""/>
+      <w:lvlJc w:val="left"/>
+      <w:pPr>
+        <w:ind w:left="7200" w:hanging="360"/>
+      </w:pPr>
+      <w:rPr>
+        <w:rFonts w:ascii="Wingdings" w:hAnsi="Wingdings" w:hint="default"/>
+      </w:rPr>
+    </w:lvl>
+  </w:abstractNum>
+  <w:abstractNum w:abstractNumId="14">
+    <w:nsid w:val="5DD3252E"/>
+    <w:multiLevelType w:val="hybridMultilevel"/>
+    <w:tmpl w:val="1FA8DC3E"/>
+    <w:lvl w:ilvl="0" w:tplc="04090003">
+      <w:start w:val="1"/>
+      <w:numFmt w:val="bullet"/>
+      <w:lvlText w:val="o"/>
+      <w:lvlJc w:val="left"/>
+      <w:pPr>
+        <w:ind w:left="360" w:hanging="360"/>
+      </w:pPr>
+      <w:rPr>
+        <w:rFonts w:ascii="Courier New" w:hAnsi="Courier New" w:cs="Courier New" w:hint="default"/>
+      </w:rPr>
+    </w:lvl>
+    <w:lvl w:ilvl="1" w:tplc="04090003" w:tentative="1">
+      <w:start w:val="1"/>
+      <w:numFmt w:val="bullet"/>
+      <w:lvlText w:val="o"/>
+      <w:lvlJc w:val="left"/>
+      <w:pPr>
+        <w:ind w:left="360" w:hanging="360"/>
+      </w:pPr>
+      <w:rPr>
+        <w:rFonts w:ascii="Courier New" w:hAnsi="Courier New" w:cs="Courier New" w:hint="default"/>
+      </w:rPr>
+    </w:lvl>
+    <w:lvl w:ilvl="2" w:tplc="04090005" w:tentative="1">
+      <w:start w:val="1"/>
+      <w:numFmt w:val="bullet"/>
+      <w:lvlText w:val=""/>
+      <w:lvlJc w:val="left"/>
+      <w:pPr>
+        <w:ind w:left="1080" w:hanging="360"/>
+      </w:pPr>
+      <w:rPr>
+        <w:rFonts w:ascii="Wingdings" w:hAnsi="Wingdings" w:hint="default"/>
+      </w:rPr>
+    </w:lvl>
+    <w:lvl w:ilvl="3" w:tplc="04090001" w:tentative="1">
+      <w:start w:val="1"/>
+      <w:numFmt w:val="bullet"/>
+      <w:lvlText w:val=""/>
+      <w:lvlJc w:val="left"/>
+      <w:pPr>
+        <w:ind w:left="1800" w:hanging="360"/>
+      </w:pPr>
+      <w:rPr>
+        <w:rFonts w:ascii="Symbol" w:hAnsi="Symbol" w:hint="default"/>
+      </w:rPr>
+    </w:lvl>
+    <w:lvl w:ilvl="4" w:tplc="04090003" w:tentative="1">
+      <w:start w:val="1"/>
+      <w:numFmt w:val="bullet"/>
+      <w:lvlText w:val="o"/>
+      <w:lvlJc w:val="left"/>
+      <w:pPr>
+        <w:ind w:left="2520" w:hanging="360"/>
+      </w:pPr>
+      <w:rPr>
+        <w:rFonts w:ascii="Courier New" w:hAnsi="Courier New" w:cs="Courier New" w:hint="default"/>
+      </w:rPr>
+    </w:lvl>
+    <w:lvl w:ilvl="5" w:tplc="04090005" w:tentative="1">
+      <w:start w:val="1"/>
+      <w:numFmt w:val="bullet"/>
+      <w:lvlText w:val=""/>
+      <w:lvlJc w:val="left"/>
+      <w:pPr>
+        <w:ind w:left="3240" w:hanging="360"/>
+      </w:pPr>
+      <w:rPr>
+        <w:rFonts w:ascii="Wingdings" w:hAnsi="Wingdings" w:hint="default"/>
+      </w:rPr>
+    </w:lvl>
+    <w:lvl w:ilvl="6" w:tplc="04090001" w:tentative="1">
+      <w:start w:val="1"/>
+      <w:numFmt w:val="bullet"/>
+      <w:lvlText w:val=""/>
+      <w:lvlJc w:val="left"/>
+      <w:pPr>
+        <w:ind w:left="3960" w:hanging="360"/>
+      </w:pPr>
+      <w:rPr>
+        <w:rFonts w:ascii="Symbol" w:hAnsi="Symbol" w:hint="default"/>
+      </w:rPr>
+    </w:lvl>
+    <w:lvl w:ilvl="7" w:tplc="04090003" w:tentative="1">
+      <w:start w:val="1"/>
+      <w:numFmt w:val="bullet"/>
+      <w:lvlText w:val="o"/>
+      <w:lvlJc w:val="left"/>
+      <w:pPr>
+        <w:ind w:left="4680" w:hanging="360"/>
+      </w:pPr>
+      <w:rPr>
+        <w:rFonts w:ascii="Courier New" w:hAnsi="Courier New" w:cs="Courier New" w:hint="default"/>
+      </w:rPr>
+    </w:lvl>
+    <w:lvl w:ilvl="8" w:tplc="04090005" w:tentative="1">
+      <w:start w:val="1"/>
+      <w:numFmt w:val="bullet"/>
+      <w:lvlText w:val=""/>
+      <w:lvlJc w:val="left"/>
+      <w:pPr>
+        <w:ind w:left="5400" w:hanging="360"/>
+      </w:pPr>
+      <w:rPr>
+        <w:rFonts w:ascii="Wingdings" w:hAnsi="Wingdings" w:hint="default"/>
+      </w:rPr>
+    </w:lvl>
+  </w:abstractNum>
+  <w:abstractNum w:abstractNumId="15">
     <w:nsid w:val="5E966EFB"/>
     <w:multiLevelType w:val="multilevel"/>
     <w:tmpl w:val="A306C5EA"/>
@@ -9021,7 +9910,7 @@
       </w:rPr>
     </w:lvl>
   </w:abstractNum>
-  <w:abstractNum w:abstractNumId="10">
+  <w:abstractNum w:abstractNumId="16">
     <w:nsid w:val="650F2A2C"/>
     <w:multiLevelType w:val="hybridMultilevel"/>
     <w:tmpl w:val="3F7CEB9A"/>
@@ -9134,7 +10023,7 @@
       </w:rPr>
     </w:lvl>
   </w:abstractNum>
-  <w:abstractNum w:abstractNumId="11">
+  <w:abstractNum w:abstractNumId="17">
     <w:nsid w:val="676B3AFA"/>
     <w:multiLevelType w:val="multilevel"/>
     <w:tmpl w:val="6CD0CDE4"/>
@@ -9279,7 +10168,120 @@
       </w:rPr>
     </w:lvl>
   </w:abstractNum>
-  <w:abstractNum w:abstractNumId="12">
+  <w:abstractNum w:abstractNumId="18">
+    <w:nsid w:val="710C3B3A"/>
+    <w:multiLevelType w:val="hybridMultilevel"/>
+    <w:tmpl w:val="BE52D63A"/>
+    <w:lvl w:ilvl="0" w:tplc="04090003">
+      <w:start w:val="1"/>
+      <w:numFmt w:val="bullet"/>
+      <w:lvlText w:val="o"/>
+      <w:lvlJc w:val="left"/>
+      <w:pPr>
+        <w:ind w:left="1440" w:hanging="360"/>
+      </w:pPr>
+      <w:rPr>
+        <w:rFonts w:ascii="Courier New" w:hAnsi="Courier New" w:cs="Courier New" w:hint="default"/>
+      </w:rPr>
+    </w:lvl>
+    <w:lvl w:ilvl="1" w:tplc="04090003" w:tentative="1">
+      <w:start w:val="1"/>
+      <w:numFmt w:val="bullet"/>
+      <w:lvlText w:val="o"/>
+      <w:lvlJc w:val="left"/>
+      <w:pPr>
+        <w:ind w:left="1440" w:hanging="360"/>
+      </w:pPr>
+      <w:rPr>
+        <w:rFonts w:ascii="Courier New" w:hAnsi="Courier New" w:cs="Courier New" w:hint="default"/>
+      </w:rPr>
+    </w:lvl>
+    <w:lvl w:ilvl="2" w:tplc="04090005" w:tentative="1">
+      <w:start w:val="1"/>
+      <w:numFmt w:val="bullet"/>
+      <w:lvlText w:val=""/>
+      <w:lvlJc w:val="left"/>
+      <w:pPr>
+        <w:ind w:left="2160" w:hanging="360"/>
+      </w:pPr>
+      <w:rPr>
+        <w:rFonts w:ascii="Wingdings" w:hAnsi="Wingdings" w:hint="default"/>
+      </w:rPr>
+    </w:lvl>
+    <w:lvl w:ilvl="3" w:tplc="04090001" w:tentative="1">
+      <w:start w:val="1"/>
+      <w:numFmt w:val="bullet"/>
+      <w:lvlText w:val=""/>
+      <w:lvlJc w:val="left"/>
+      <w:pPr>
+        <w:ind w:left="2880" w:hanging="360"/>
+      </w:pPr>
+      <w:rPr>
+        <w:rFonts w:ascii="Symbol" w:hAnsi="Symbol" w:hint="default"/>
+      </w:rPr>
+    </w:lvl>
+    <w:lvl w:ilvl="4" w:tplc="04090003" w:tentative="1">
+      <w:start w:val="1"/>
+      <w:numFmt w:val="bullet"/>
+      <w:lvlText w:val="o"/>
+      <w:lvlJc w:val="left"/>
+      <w:pPr>
+        <w:ind w:left="3600" w:hanging="360"/>
+      </w:pPr>
+      <w:rPr>
+        <w:rFonts w:ascii="Courier New" w:hAnsi="Courier New" w:cs="Courier New" w:hint="default"/>
+      </w:rPr>
+    </w:lvl>
+    <w:lvl w:ilvl="5" w:tplc="04090005" w:tentative="1">
+      <w:start w:val="1"/>
+      <w:numFmt w:val="bullet"/>
+      <w:lvlText w:val=""/>
+      <w:lvlJc w:val="left"/>
+      <w:pPr>
+        <w:ind w:left="4320" w:hanging="360"/>
+      </w:pPr>
+      <w:rPr>
+        <w:rFonts w:ascii="Wingdings" w:hAnsi="Wingdings" w:hint="default"/>
+      </w:rPr>
+    </w:lvl>
+    <w:lvl w:ilvl="6" w:tplc="04090001" w:tentative="1">
+      <w:start w:val="1"/>
+      <w:numFmt w:val="bullet"/>
+      <w:lvlText w:val=""/>
+      <w:lvlJc w:val="left"/>
+      <w:pPr>
+        <w:ind w:left="5040" w:hanging="360"/>
+      </w:pPr>
+      <w:rPr>
+        <w:rFonts w:ascii="Symbol" w:hAnsi="Symbol" w:hint="default"/>
+      </w:rPr>
+    </w:lvl>
+    <w:lvl w:ilvl="7" w:tplc="04090003" w:tentative="1">
+      <w:start w:val="1"/>
+      <w:numFmt w:val="bullet"/>
+      <w:lvlText w:val="o"/>
+      <w:lvlJc w:val="left"/>
+      <w:pPr>
+        <w:ind w:left="5760" w:hanging="360"/>
+      </w:pPr>
+      <w:rPr>
+        <w:rFonts w:ascii="Courier New" w:hAnsi="Courier New" w:cs="Courier New" w:hint="default"/>
+      </w:rPr>
+    </w:lvl>
+    <w:lvl w:ilvl="8" w:tplc="04090005" w:tentative="1">
+      <w:start w:val="1"/>
+      <w:numFmt w:val="bullet"/>
+      <w:lvlText w:val=""/>
+      <w:lvlJc w:val="left"/>
+      <w:pPr>
+        <w:ind w:left="6480" w:hanging="360"/>
+      </w:pPr>
+      <w:rPr>
+        <w:rFonts w:ascii="Wingdings" w:hAnsi="Wingdings" w:hint="default"/>
+      </w:rPr>
+    </w:lvl>
+  </w:abstractNum>
+  <w:abstractNum w:abstractNumId="19">
     <w:nsid w:val="71C85B11"/>
     <w:multiLevelType w:val="multilevel"/>
     <w:tmpl w:val="ABB826D8"/>
@@ -9290,9 +10292,9 @@
       <w:lvlJc w:val="left"/>
       <w:pPr>
         <w:tabs>
-          <w:tab w:val="num" w:pos="360"/>
+          <w:tab w:val="num" w:pos="720"/>
         </w:tabs>
-        <w:ind w:left="360" w:hanging="360"/>
+        <w:ind w:left="720" w:hanging="360"/>
       </w:pPr>
       <w:rPr>
         <w:rFonts w:ascii="Symbol" w:hAnsi="Symbol" w:hint="default"/>
@@ -9306,9 +10308,9 @@
       <w:lvlJc w:val="left"/>
       <w:pPr>
         <w:tabs>
-          <w:tab w:val="num" w:pos="1080"/>
+          <w:tab w:val="num" w:pos="1440"/>
         </w:tabs>
-        <w:ind w:left="1080" w:hanging="360"/>
+        <w:ind w:left="1440" w:hanging="360"/>
       </w:pPr>
       <w:rPr>
         <w:rFonts w:ascii="Courier New" w:hAnsi="Courier New" w:hint="default"/>
@@ -9322,9 +10324,9 @@
       <w:lvlJc w:val="left"/>
       <w:pPr>
         <w:tabs>
-          <w:tab w:val="num" w:pos="1800"/>
+          <w:tab w:val="num" w:pos="2160"/>
         </w:tabs>
-        <w:ind w:left="1800" w:hanging="360"/>
+        <w:ind w:left="2160" w:hanging="360"/>
       </w:pPr>
       <w:rPr>
         <w:rFonts w:ascii="Symbol" w:hAnsi="Symbol" w:hint="default"/>
@@ -9338,9 +10340,9 @@
       <w:lvlJc w:val="left"/>
       <w:pPr>
         <w:tabs>
-          <w:tab w:val="num" w:pos="2520"/>
+          <w:tab w:val="num" w:pos="2880"/>
         </w:tabs>
-        <w:ind w:left="2520" w:hanging="360"/>
+        <w:ind w:left="2880" w:hanging="360"/>
       </w:pPr>
       <w:rPr>
         <w:rFonts w:ascii="Symbol" w:hAnsi="Symbol" w:hint="default"/>
@@ -9354,9 +10356,9 @@
       <w:lvlJc w:val="left"/>
       <w:pPr>
         <w:tabs>
-          <w:tab w:val="num" w:pos="3240"/>
+          <w:tab w:val="num" w:pos="3600"/>
         </w:tabs>
-        <w:ind w:left="3240" w:hanging="360"/>
+        <w:ind w:left="3600" w:hanging="360"/>
       </w:pPr>
       <w:rPr>
         <w:rFonts w:ascii="Symbol" w:hAnsi="Symbol" w:hint="default"/>
@@ -9370,9 +10372,9 @@
       <w:lvlJc w:val="left"/>
       <w:pPr>
         <w:tabs>
-          <w:tab w:val="num" w:pos="3960"/>
+          <w:tab w:val="num" w:pos="4320"/>
         </w:tabs>
-        <w:ind w:left="3960" w:hanging="360"/>
+        <w:ind w:left="4320" w:hanging="360"/>
       </w:pPr>
       <w:rPr>
         <w:rFonts w:ascii="Symbol" w:hAnsi="Symbol" w:hint="default"/>
@@ -9386,9 +10388,9 @@
       <w:lvlJc w:val="left"/>
       <w:pPr>
         <w:tabs>
-          <w:tab w:val="num" w:pos="4680"/>
+          <w:tab w:val="num" w:pos="5040"/>
         </w:tabs>
-        <w:ind w:left="4680" w:hanging="360"/>
+        <w:ind w:left="5040" w:hanging="360"/>
       </w:pPr>
       <w:rPr>
         <w:rFonts w:ascii="Symbol" w:hAnsi="Symbol" w:hint="default"/>
@@ -9402,9 +10404,9 @@
       <w:lvlJc w:val="left"/>
       <w:pPr>
         <w:tabs>
-          <w:tab w:val="num" w:pos="5400"/>
+          <w:tab w:val="num" w:pos="5760"/>
         </w:tabs>
-        <w:ind w:left="5400" w:hanging="360"/>
+        <w:ind w:left="5760" w:hanging="360"/>
       </w:pPr>
       <w:rPr>
         <w:rFonts w:ascii="Symbol" w:hAnsi="Symbol" w:hint="default"/>
@@ -9418,9 +10420,9 @@
       <w:lvlJc w:val="left"/>
       <w:pPr>
         <w:tabs>
-          <w:tab w:val="num" w:pos="6120"/>
+          <w:tab w:val="num" w:pos="6480"/>
         </w:tabs>
-        <w:ind w:left="6120" w:hanging="360"/>
+        <w:ind w:left="6480" w:hanging="360"/>
       </w:pPr>
       <w:rPr>
         <w:rFonts w:ascii="Symbol" w:hAnsi="Symbol" w:hint="default"/>
@@ -9428,7 +10430,7 @@
       </w:rPr>
     </w:lvl>
   </w:abstractNum>
-  <w:abstractNum w:abstractNumId="13">
+  <w:abstractNum w:abstractNumId="20">
     <w:nsid w:val="7246313D"/>
     <w:multiLevelType w:val="multilevel"/>
     <w:tmpl w:val="7658710C"/>
@@ -9577,7 +10579,346 @@
       </w:rPr>
     </w:lvl>
   </w:abstractNum>
-  <w:abstractNum w:abstractNumId="14">
+  <w:abstractNum w:abstractNumId="21">
+    <w:nsid w:val="72F153C2"/>
+    <w:multiLevelType w:val="hybridMultilevel"/>
+    <w:tmpl w:val="F052164C"/>
+    <w:lvl w:ilvl="0" w:tplc="04090001">
+      <w:start w:val="1"/>
+      <w:numFmt w:val="bullet"/>
+      <w:lvlText w:val=""/>
+      <w:lvlJc w:val="left"/>
+      <w:pPr>
+        <w:ind w:left="720" w:hanging="360"/>
+      </w:pPr>
+      <w:rPr>
+        <w:rFonts w:ascii="Symbol" w:hAnsi="Symbol" w:hint="default"/>
+      </w:rPr>
+    </w:lvl>
+    <w:lvl w:ilvl="1" w:tplc="04090003" w:tentative="1">
+      <w:start w:val="1"/>
+      <w:numFmt w:val="bullet"/>
+      <w:lvlText w:val="o"/>
+      <w:lvlJc w:val="left"/>
+      <w:pPr>
+        <w:ind w:left="1440" w:hanging="360"/>
+      </w:pPr>
+      <w:rPr>
+        <w:rFonts w:ascii="Courier New" w:hAnsi="Courier New" w:cs="Courier New" w:hint="default"/>
+      </w:rPr>
+    </w:lvl>
+    <w:lvl w:ilvl="2" w:tplc="04090005" w:tentative="1">
+      <w:start w:val="1"/>
+      <w:numFmt w:val="bullet"/>
+      <w:lvlText w:val=""/>
+      <w:lvlJc w:val="left"/>
+      <w:pPr>
+        <w:ind w:left="2160" w:hanging="360"/>
+      </w:pPr>
+      <w:rPr>
+        <w:rFonts w:ascii="Wingdings" w:hAnsi="Wingdings" w:hint="default"/>
+      </w:rPr>
+    </w:lvl>
+    <w:lvl w:ilvl="3" w:tplc="04090001" w:tentative="1">
+      <w:start w:val="1"/>
+      <w:numFmt w:val="bullet"/>
+      <w:lvlText w:val=""/>
+      <w:lvlJc w:val="left"/>
+      <w:pPr>
+        <w:ind w:left="2880" w:hanging="360"/>
+      </w:pPr>
+      <w:rPr>
+        <w:rFonts w:ascii="Symbol" w:hAnsi="Symbol" w:hint="default"/>
+      </w:rPr>
+    </w:lvl>
+    <w:lvl w:ilvl="4" w:tplc="04090003" w:tentative="1">
+      <w:start w:val="1"/>
+      <w:numFmt w:val="bullet"/>
+      <w:lvlText w:val="o"/>
+      <w:lvlJc w:val="left"/>
+      <w:pPr>
+        <w:ind w:left="3600" w:hanging="360"/>
+      </w:pPr>
+      <w:rPr>
+        <w:rFonts w:ascii="Courier New" w:hAnsi="Courier New" w:cs="Courier New" w:hint="default"/>
+      </w:rPr>
+    </w:lvl>
+    <w:lvl w:ilvl="5" w:tplc="04090005" w:tentative="1">
+      <w:start w:val="1"/>
+      <w:numFmt w:val="bullet"/>
+      <w:lvlText w:val=""/>
+      <w:lvlJc w:val="left"/>
+      <w:pPr>
+        <w:ind w:left="4320" w:hanging="360"/>
+      </w:pPr>
+      <w:rPr>
+        <w:rFonts w:ascii="Wingdings" w:hAnsi="Wingdings" w:hint="default"/>
+      </w:rPr>
+    </w:lvl>
+    <w:lvl w:ilvl="6" w:tplc="04090001" w:tentative="1">
+      <w:start w:val="1"/>
+      <w:numFmt w:val="bullet"/>
+      <w:lvlText w:val=""/>
+      <w:lvlJc w:val="left"/>
+      <w:pPr>
+        <w:ind w:left="5040" w:hanging="360"/>
+      </w:pPr>
+      <w:rPr>
+        <w:rFonts w:ascii="Symbol" w:hAnsi="Symbol" w:hint="default"/>
+      </w:rPr>
+    </w:lvl>
+    <w:lvl w:ilvl="7" w:tplc="04090003" w:tentative="1">
+      <w:start w:val="1"/>
+      <w:numFmt w:val="bullet"/>
+      <w:lvlText w:val="o"/>
+      <w:lvlJc w:val="left"/>
+      <w:pPr>
+        <w:ind w:left="5760" w:hanging="360"/>
+      </w:pPr>
+      <w:rPr>
+        <w:rFonts w:ascii="Courier New" w:hAnsi="Courier New" w:cs="Courier New" w:hint="default"/>
+      </w:rPr>
+    </w:lvl>
+    <w:lvl w:ilvl="8" w:tplc="04090005" w:tentative="1">
+      <w:start w:val="1"/>
+      <w:numFmt w:val="bullet"/>
+      <w:lvlText w:val=""/>
+      <w:lvlJc w:val="left"/>
+      <w:pPr>
+        <w:ind w:left="6480" w:hanging="360"/>
+      </w:pPr>
+      <w:rPr>
+        <w:rFonts w:ascii="Wingdings" w:hAnsi="Wingdings" w:hint="default"/>
+      </w:rPr>
+    </w:lvl>
+  </w:abstractNum>
+  <w:abstractNum w:abstractNumId="22">
+    <w:nsid w:val="74DE4C43"/>
+    <w:multiLevelType w:val="hybridMultilevel"/>
+    <w:tmpl w:val="45507BC2"/>
+    <w:lvl w:ilvl="0" w:tplc="04090001">
+      <w:start w:val="1"/>
+      <w:numFmt w:val="bullet"/>
+      <w:lvlText w:val=""/>
+      <w:lvlJc w:val="left"/>
+      <w:pPr>
+        <w:ind w:left="720" w:hanging="360"/>
+      </w:pPr>
+      <w:rPr>
+        <w:rFonts w:ascii="Symbol" w:hAnsi="Symbol" w:hint="default"/>
+      </w:rPr>
+    </w:lvl>
+    <w:lvl w:ilvl="1" w:tplc="04090003">
+      <w:start w:val="1"/>
+      <w:numFmt w:val="bullet"/>
+      <w:lvlText w:val="o"/>
+      <w:lvlJc w:val="left"/>
+      <w:pPr>
+        <w:ind w:left="1440" w:hanging="360"/>
+      </w:pPr>
+      <w:rPr>
+        <w:rFonts w:ascii="Courier New" w:hAnsi="Courier New" w:cs="Courier New" w:hint="default"/>
+      </w:rPr>
+    </w:lvl>
+    <w:lvl w:ilvl="2" w:tplc="04090005">
+      <w:start w:val="1"/>
+      <w:numFmt w:val="bullet"/>
+      <w:lvlText w:val=""/>
+      <w:lvlJc w:val="left"/>
+      <w:pPr>
+        <w:ind w:left="2160" w:hanging="360"/>
+      </w:pPr>
+      <w:rPr>
+        <w:rFonts w:ascii="Wingdings" w:hAnsi="Wingdings" w:hint="default"/>
+      </w:rPr>
+    </w:lvl>
+    <w:lvl w:ilvl="3" w:tplc="04090001" w:tentative="1">
+      <w:start w:val="1"/>
+      <w:numFmt w:val="bullet"/>
+      <w:lvlText w:val=""/>
+      <w:lvlJc w:val="left"/>
+      <w:pPr>
+        <w:ind w:left="2880" w:hanging="360"/>
+      </w:pPr>
+      <w:rPr>
+        <w:rFonts w:ascii="Symbol" w:hAnsi="Symbol" w:hint="default"/>
+      </w:rPr>
+    </w:lvl>
+    <w:lvl w:ilvl="4" w:tplc="04090003" w:tentative="1">
+      <w:start w:val="1"/>
+      <w:numFmt w:val="bullet"/>
+      <w:lvlText w:val="o"/>
+      <w:lvlJc w:val="left"/>
+      <w:pPr>
+        <w:ind w:left="3600" w:hanging="360"/>
+      </w:pPr>
+      <w:rPr>
+        <w:rFonts w:ascii="Courier New" w:hAnsi="Courier New" w:cs="Courier New" w:hint="default"/>
+      </w:rPr>
+    </w:lvl>
+    <w:lvl w:ilvl="5" w:tplc="04090005" w:tentative="1">
+      <w:start w:val="1"/>
+      <w:numFmt w:val="bullet"/>
+      <w:lvlText w:val=""/>
+      <w:lvlJc w:val="left"/>
+      <w:pPr>
+        <w:ind w:left="4320" w:hanging="360"/>
+      </w:pPr>
+      <w:rPr>
+        <w:rFonts w:ascii="Wingdings" w:hAnsi="Wingdings" w:hint="default"/>
+      </w:rPr>
+    </w:lvl>
+    <w:lvl w:ilvl="6" w:tplc="04090001" w:tentative="1">
+      <w:start w:val="1"/>
+      <w:numFmt w:val="bullet"/>
+      <w:lvlText w:val=""/>
+      <w:lvlJc w:val="left"/>
+      <w:pPr>
+        <w:ind w:left="5040" w:hanging="360"/>
+      </w:pPr>
+      <w:rPr>
+        <w:rFonts w:ascii="Symbol" w:hAnsi="Symbol" w:hint="default"/>
+      </w:rPr>
+    </w:lvl>
+    <w:lvl w:ilvl="7" w:tplc="04090003" w:tentative="1">
+      <w:start w:val="1"/>
+      <w:numFmt w:val="bullet"/>
+      <w:lvlText w:val="o"/>
+      <w:lvlJc w:val="left"/>
+      <w:pPr>
+        <w:ind w:left="5760" w:hanging="360"/>
+      </w:pPr>
+      <w:rPr>
+        <w:rFonts w:ascii="Courier New" w:hAnsi="Courier New" w:cs="Courier New" w:hint="default"/>
+      </w:rPr>
+    </w:lvl>
+    <w:lvl w:ilvl="8" w:tplc="04090005" w:tentative="1">
+      <w:start w:val="1"/>
+      <w:numFmt w:val="bullet"/>
+      <w:lvlText w:val=""/>
+      <w:lvlJc w:val="left"/>
+      <w:pPr>
+        <w:ind w:left="6480" w:hanging="360"/>
+      </w:pPr>
+      <w:rPr>
+        <w:rFonts w:ascii="Wingdings" w:hAnsi="Wingdings" w:hint="default"/>
+      </w:rPr>
+    </w:lvl>
+  </w:abstractNum>
+  <w:abstractNum w:abstractNumId="23">
+    <w:nsid w:val="7D406279"/>
+    <w:multiLevelType w:val="hybridMultilevel"/>
+    <w:tmpl w:val="C568E29E"/>
+    <w:lvl w:ilvl="0" w:tplc="04090001">
+      <w:start w:val="1"/>
+      <w:numFmt w:val="bullet"/>
+      <w:lvlText w:val=""/>
+      <w:lvlJc w:val="left"/>
+      <w:pPr>
+        <w:ind w:left="720" w:hanging="360"/>
+      </w:pPr>
+      <w:rPr>
+        <w:rFonts w:ascii="Symbol" w:hAnsi="Symbol" w:hint="default"/>
+      </w:rPr>
+    </w:lvl>
+    <w:lvl w:ilvl="1" w:tplc="04090003">
+      <w:start w:val="1"/>
+      <w:numFmt w:val="bullet"/>
+      <w:lvlText w:val="o"/>
+      <w:lvlJc w:val="left"/>
+      <w:pPr>
+        <w:ind w:left="1440" w:hanging="360"/>
+      </w:pPr>
+      <w:rPr>
+        <w:rFonts w:ascii="Courier New" w:hAnsi="Courier New" w:cs="Courier New" w:hint="default"/>
+      </w:rPr>
+    </w:lvl>
+    <w:lvl w:ilvl="2" w:tplc="04090005" w:tentative="1">
+      <w:start w:val="1"/>
+      <w:numFmt w:val="bullet"/>
+      <w:lvlText w:val=""/>
+      <w:lvlJc w:val="left"/>
+      <w:pPr>
+        <w:ind w:left="2160" w:hanging="360"/>
+      </w:pPr>
+      <w:rPr>
+        <w:rFonts w:ascii="Wingdings" w:hAnsi="Wingdings" w:hint="default"/>
+      </w:rPr>
+    </w:lvl>
+    <w:lvl w:ilvl="3" w:tplc="04090001" w:tentative="1">
+      <w:start w:val="1"/>
+      <w:numFmt w:val="bullet"/>
+      <w:lvlText w:val=""/>
+      <w:lvlJc w:val="left"/>
+      <w:pPr>
+        <w:ind w:left="2880" w:hanging="360"/>
+      </w:pPr>
+      <w:rPr>
+        <w:rFonts w:ascii="Symbol" w:hAnsi="Symbol" w:hint="default"/>
+      </w:rPr>
+    </w:lvl>
+    <w:lvl w:ilvl="4" w:tplc="04090003" w:tentative="1">
+      <w:start w:val="1"/>
+      <w:numFmt w:val="bullet"/>
+      <w:lvlText w:val="o"/>
+      <w:lvlJc w:val="left"/>
+      <w:pPr>
+        <w:ind w:left="3600" w:hanging="360"/>
+      </w:pPr>
+      <w:rPr>
+        <w:rFonts w:ascii="Courier New" w:hAnsi="Courier New" w:cs="Courier New" w:hint="default"/>
+      </w:rPr>
+    </w:lvl>
+    <w:lvl w:ilvl="5" w:tplc="04090005" w:tentative="1">
+      <w:start w:val="1"/>
+      <w:numFmt w:val="bullet"/>
+      <w:lvlText w:val=""/>
+      <w:lvlJc w:val="left"/>
+      <w:pPr>
+        <w:ind w:left="4320" w:hanging="360"/>
+      </w:pPr>
+      <w:rPr>
+        <w:rFonts w:ascii="Wingdings" w:hAnsi="Wingdings" w:hint="default"/>
+      </w:rPr>
+    </w:lvl>
+    <w:lvl w:ilvl="6" w:tplc="04090001" w:tentative="1">
+      <w:start w:val="1"/>
+      <w:numFmt w:val="bullet"/>
+      <w:lvlText w:val=""/>
+      <w:lvlJc w:val="left"/>
+      <w:pPr>
+        <w:ind w:left="5040" w:hanging="360"/>
+      </w:pPr>
+      <w:rPr>
+        <w:rFonts w:ascii="Symbol" w:hAnsi="Symbol" w:hint="default"/>
+      </w:rPr>
+    </w:lvl>
+    <w:lvl w:ilvl="7" w:tplc="04090003" w:tentative="1">
+      <w:start w:val="1"/>
+      <w:numFmt w:val="bullet"/>
+      <w:lvlText w:val="o"/>
+      <w:lvlJc w:val="left"/>
+      <w:pPr>
+        <w:ind w:left="5760" w:hanging="360"/>
+      </w:pPr>
+      <w:rPr>
+        <w:rFonts w:ascii="Courier New" w:hAnsi="Courier New" w:cs="Courier New" w:hint="default"/>
+      </w:rPr>
+    </w:lvl>
+    <w:lvl w:ilvl="8" w:tplc="04090005" w:tentative="1">
+      <w:start w:val="1"/>
+      <w:numFmt w:val="bullet"/>
+      <w:lvlText w:val=""/>
+      <w:lvlJc w:val="left"/>
+      <w:pPr>
+        <w:ind w:left="6480" w:hanging="360"/>
+      </w:pPr>
+      <w:rPr>
+        <w:rFonts w:ascii="Wingdings" w:hAnsi="Wingdings" w:hint="default"/>
+      </w:rPr>
+    </w:lvl>
+  </w:abstractNum>
+  <w:abstractNum w:abstractNumId="24">
     <w:nsid w:val="7DB135F3"/>
     <w:multiLevelType w:val="multilevel"/>
     <w:tmpl w:val="F940BC0E"/>
@@ -9726,7 +11067,7 @@
       </w:rPr>
     </w:lvl>
   </w:abstractNum>
-  <w:abstractNum w:abstractNumId="15">
+  <w:abstractNum w:abstractNumId="25">
     <w:nsid w:val="7F146B97"/>
     <w:multiLevelType w:val="multilevel"/>
     <w:tmpl w:val="8BE8AC1A"/>
@@ -9876,64 +11217,91 @@
     </w:lvl>
   </w:abstractNum>
   <w:num w:numId="1">
-    <w:abstractNumId w:val="8"/>
+    <w:abstractNumId w:val="11"/>
   </w:num>
   <w:num w:numId="2">
-    <w:abstractNumId w:val="2"/>
+    <w:abstractNumId w:val="4"/>
   </w:num>
   <w:num w:numId="3">
-    <w:abstractNumId w:val="9"/>
+    <w:abstractNumId w:val="15"/>
   </w:num>
   <w:num w:numId="4">
-    <w:abstractNumId w:val="0"/>
+    <w:abstractNumId w:val="1"/>
   </w:num>
   <w:num w:numId="5">
-    <w:abstractNumId w:val="14"/>
+    <w:abstractNumId w:val="24"/>
   </w:num>
   <w:num w:numId="6">
-    <w:abstractNumId w:val="15"/>
+    <w:abstractNumId w:val="25"/>
   </w:num>
   <w:num w:numId="7">
-    <w:abstractNumId w:val="13"/>
+    <w:abstractNumId w:val="20"/>
   </w:num>
   <w:num w:numId="8">
-    <w:abstractNumId w:val="4"/>
+    <w:abstractNumId w:val="6"/>
   </w:num>
   <w:num w:numId="9">
-    <w:abstractNumId w:val="11"/>
+    <w:abstractNumId w:val="17"/>
   </w:num>
   <w:num w:numId="10">
-    <w:abstractNumId w:val="11"/>
+    <w:abstractNumId w:val="17"/>
     <w:lvlOverride w:ilvl="1">
       <w:startOverride w:val="1"/>
     </w:lvlOverride>
   </w:num>
   <w:num w:numId="11">
-    <w:abstractNumId w:val="11"/>
-    <w:lvlOverride w:ilvl="1">
-      <w:startOverride w:val="2"/>
-    </w:lvlOverride>
+    <w:abstractNumId w:val="17"/>
   </w:num>
   <w:num w:numId="12">
-    <w:abstractNumId w:val="1"/>
+    <w:abstractNumId w:val="3"/>
   </w:num>
   <w:num w:numId="13">
-    <w:abstractNumId w:val="3"/>
+    <w:abstractNumId w:val="5"/>
   </w:num>
   <w:num w:numId="14">
+    <w:abstractNumId w:val="19"/>
+  </w:num>
+  <w:num w:numId="15">
+    <w:abstractNumId w:val="9"/>
+  </w:num>
+  <w:num w:numId="16">
+    <w:abstractNumId w:val="10"/>
+  </w:num>
+  <w:num w:numId="17">
+    <w:abstractNumId w:val="8"/>
+  </w:num>
+  <w:num w:numId="18">
+    <w:abstractNumId w:val="16"/>
+  </w:num>
+  <w:num w:numId="19">
+    <w:abstractNumId w:val="7"/>
+  </w:num>
+  <w:num w:numId="20">
+    <w:abstractNumId w:val="22"/>
+  </w:num>
+  <w:num w:numId="21">
+    <w:abstractNumId w:val="14"/>
+  </w:num>
+  <w:num w:numId="22">
+    <w:abstractNumId w:val="18"/>
+  </w:num>
+  <w:num w:numId="23">
+    <w:abstractNumId w:val="0"/>
+  </w:num>
+  <w:num w:numId="24">
+    <w:abstractNumId w:val="2"/>
+  </w:num>
+  <w:num w:numId="25">
     <w:abstractNumId w:val="12"/>
   </w:num>
-  <w:num w:numId="15">
-    <w:abstractNumId w:val="6"/>
+  <w:num w:numId="26">
+    <w:abstractNumId w:val="21"/>
   </w:num>
-  <w:num w:numId="16">
-    <w:abstractNumId w:val="7"/>
+  <w:num w:numId="27">
+    <w:abstractNumId w:val="13"/>
   </w:num>
-  <w:num w:numId="17">
-    <w:abstractNumId w:val="5"/>
-  </w:num>
-  <w:num w:numId="18">
-    <w:abstractNumId w:val="10"/>
+  <w:num w:numId="28">
+    <w:abstractNumId w:val="23"/>
   </w:num>
 </w:numbering>
 </file>
@@ -10831,4 +12199,16 @@
   <a:objectDefaults/>
   <a:extraClrSchemeLst/>
 </a:theme>
+</file>
+
+<file path=customXml/item1.xml><?xml version="1.0" encoding="utf-8"?>
+<b:Sources xmlns:b="http://schemas.openxmlformats.org/officeDocument/2006/bibliography" xmlns="http://schemas.openxmlformats.org/officeDocument/2006/bibliography" SelectedStyle="\APA.XSL" StyleName="APA"/>
+</file>
+
+<file path=customXml/itemProps1.xml><?xml version="1.0" encoding="utf-8"?>
+<ds:datastoreItem xmlns:ds="http://schemas.openxmlformats.org/officeDocument/2006/customXml" ds:itemID="{6CF869F7-7878-44B0-9DBC-66CE2FE02942}">
+  <ds:schemaRefs>
+    <ds:schemaRef ds:uri="http://schemas.openxmlformats.org/officeDocument/2006/bibliography"/>
+  </ds:schemaRefs>
+</ds:datastoreItem>
 </file>
</xml_diff>